<commit_message>
Correcciones asientos periodo abierto y Velociada Generación archivo Sped ECD
</commit_message>
<xml_diff>
--- a/DOC/Arquitectura Desarrollo SPED ECD Y ECF.docx
+++ b/DOC/Arquitectura Desarrollo SPED ECD Y ECF.docx
@@ -83,8 +83,6 @@
               </w:rPr>
               <w:t>SPED tabla configuración Archivo TXT</w:t>
             </w:r>
-            <w:bookmarkStart w:id="0" w:name="_GoBack"/>
-            <w:bookmarkEnd w:id="0"/>
           </w:p>
         </w:tc>
         <w:tc>
@@ -2206,9 +2204,15 @@
           <w:numId w:val="1"/>
         </w:numPr>
       </w:pPr>
+      <w:r>
+        <w:t xml:space="preserve">En el caso del periodo seleccionado sea el actual </w:t>
+      </w:r>
       <w:proofErr w:type="spellStart"/>
       <w:r>
         <w:t>SPED_ArchivoTXT</w:t>
+      </w:r>
+      <w:r>
+        <w:t>_Open</w:t>
       </w:r>
       <w:proofErr w:type="spellEnd"/>
     </w:p>
@@ -2220,6 +2224,34 @@
           <w:numId w:val="1"/>
         </w:numPr>
       </w:pPr>
+      <w:r>
+        <w:t xml:space="preserve">En el caso del periodo seleccionado </w:t>
+      </w:r>
+      <w:r>
+        <w:t>este cerrado</w:t>
+      </w:r>
+      <w:bookmarkStart w:id="0" w:name="_GoBack"/>
+      <w:bookmarkEnd w:id="0"/>
+      <w:r>
+        <w:t xml:space="preserve"> </w:t>
+      </w:r>
+      <w:proofErr w:type="spellStart"/>
+      <w:r>
+        <w:t>SPED_ArchivoTXT</w:t>
+      </w:r>
+      <w:r>
+        <w:t>_Hist</w:t>
+      </w:r>
+      <w:proofErr w:type="spellEnd"/>
+    </w:p>
+    <w:p>
+      <w:pPr>
+        <w:pStyle w:val="Prrafodelista"/>
+        <w:numPr>
+          <w:ilvl w:val="2"/>
+          <w:numId w:val="1"/>
+        </w:numPr>
+      </w:pPr>
       <w:proofErr w:type="spellStart"/>
       <w:r>
         <w:t>SPED_ArchivoTXT_ECF</w:t>
@@ -2278,6 +2310,12 @@
         </w:rPr>
         <w:t>SPED_Total_Saldo_Cta</w:t>
       </w:r>
+      <w:r>
+        <w:rPr>
+          <w:rFonts w:ascii="Arial Narrow" w:hAnsi="Arial Narrow"/>
+        </w:rPr>
+        <w:t>_Open</w:t>
+      </w:r>
       <w:proofErr w:type="spellEnd"/>
     </w:p>
     <w:p>
@@ -2402,6 +2440,385 @@
         <w:rPr>
           <w:rFonts w:ascii="Arial Narrow" w:hAnsi="Arial Narrow"/>
         </w:rPr>
+        <w:tab/>
+        <w:t>@</w:t>
+      </w:r>
+      <w:proofErr w:type="spellStart"/>
+      <w:r>
+        <w:rPr>
+          <w:rFonts w:ascii="Arial Narrow" w:hAnsi="Arial Narrow"/>
+        </w:rPr>
+        <w:t>periodid</w:t>
+      </w:r>
+      <w:proofErr w:type="spellEnd"/>
+      <w:r>
+        <w:rPr>
+          <w:rFonts w:ascii="Arial Narrow" w:hAnsi="Arial Narrow"/>
+        </w:rPr>
+        <w:t xml:space="preserve"> as </w:t>
+      </w:r>
+      <w:proofErr w:type="spellStart"/>
+      <w:r>
+        <w:rPr>
+          <w:rFonts w:ascii="Arial Narrow" w:hAnsi="Arial Narrow"/>
+        </w:rPr>
+        <w:t>int</w:t>
+      </w:r>
+      <w:proofErr w:type="spellEnd"/>
+      <w:r>
+        <w:rPr>
+          <w:rFonts w:ascii="Arial Narrow" w:hAnsi="Arial Narrow"/>
+        </w:rPr>
+        <w:t>,</w:t>
+      </w:r>
+    </w:p>
+    <w:p>
+      <w:pPr>
+        <w:spacing w:after="0"/>
+        <w:ind w:left="708"/>
+        <w:rPr>
+          <w:rFonts w:ascii="Arial Narrow" w:hAnsi="Arial Narrow"/>
+        </w:rPr>
+      </w:pPr>
+      <w:r>
+        <w:rPr>
+          <w:rFonts w:ascii="Arial Narrow" w:hAnsi="Arial Narrow"/>
+        </w:rPr>
+        <w:tab/>
+        <w:t>@</w:t>
+      </w:r>
+      <w:proofErr w:type="spellStart"/>
+      <w:r>
+        <w:rPr>
+          <w:rFonts w:ascii="Arial Narrow" w:hAnsi="Arial Narrow"/>
+        </w:rPr>
+        <w:t>TipoTotal</w:t>
+      </w:r>
+      <w:proofErr w:type="spellEnd"/>
+      <w:r>
+        <w:rPr>
+          <w:rFonts w:ascii="Arial Narrow" w:hAnsi="Arial Narrow"/>
+        </w:rPr>
+        <w:t xml:space="preserve"> as </w:t>
+      </w:r>
+      <w:proofErr w:type="spellStart"/>
+      <w:r>
+        <w:rPr>
+          <w:rFonts w:ascii="Arial Narrow" w:hAnsi="Arial Narrow"/>
+        </w:rPr>
+        <w:t>int</w:t>
+      </w:r>
+      <w:proofErr w:type="spellEnd"/>
+      <w:r>
+        <w:rPr>
+          <w:rFonts w:ascii="Arial Narrow" w:hAnsi="Arial Narrow"/>
+        </w:rPr>
+        <w:t>,</w:t>
+      </w:r>
+      <w:r>
+        <w:rPr>
+          <w:rFonts w:ascii="Arial Narrow" w:hAnsi="Arial Narrow"/>
+        </w:rPr>
+        <w:tab/>
+      </w:r>
+      <w:r>
+        <w:rPr>
+          <w:rFonts w:ascii="Arial Narrow" w:hAnsi="Arial Narrow"/>
+        </w:rPr>
+        <w:tab/>
+        <w:t>-----1=Movimiento    2=Inicial     3=Final</w:t>
+      </w:r>
+    </w:p>
+    <w:p>
+      <w:pPr>
+        <w:spacing w:after="0"/>
+        <w:ind w:left="708"/>
+        <w:rPr>
+          <w:rFonts w:ascii="Arial Narrow" w:hAnsi="Arial Narrow"/>
+        </w:rPr>
+      </w:pPr>
+      <w:r>
+        <w:rPr>
+          <w:rFonts w:ascii="Arial Narrow" w:hAnsi="Arial Narrow"/>
+        </w:rPr>
+        <w:tab/>
+        <w:t xml:space="preserve">@Debito as </w:t>
+      </w:r>
+      <w:proofErr w:type="gramStart"/>
+      <w:r>
+        <w:rPr>
+          <w:rFonts w:ascii="Arial Narrow" w:hAnsi="Arial Narrow"/>
+        </w:rPr>
+        <w:t>decimal(</w:t>
+      </w:r>
+      <w:proofErr w:type="gramEnd"/>
+      <w:r>
+        <w:rPr>
+          <w:rFonts w:ascii="Arial Narrow" w:hAnsi="Arial Narrow"/>
+        </w:rPr>
+        <w:t xml:space="preserve">18,2) </w:t>
+      </w:r>
+      <w:proofErr w:type="spellStart"/>
+      <w:r>
+        <w:rPr>
+          <w:rFonts w:ascii="Arial Narrow" w:hAnsi="Arial Narrow"/>
+        </w:rPr>
+        <w:t>out</w:t>
+      </w:r>
+      <w:proofErr w:type="spellEnd"/>
+      <w:r>
+        <w:rPr>
+          <w:rFonts w:ascii="Arial Narrow" w:hAnsi="Arial Narrow"/>
+        </w:rPr>
+        <w:t>,</w:t>
+      </w:r>
+    </w:p>
+    <w:p>
+      <w:pPr>
+        <w:spacing w:after="0"/>
+        <w:ind w:left="708"/>
+        <w:rPr>
+          <w:rFonts w:ascii="Arial Narrow" w:hAnsi="Arial Narrow"/>
+        </w:rPr>
+      </w:pPr>
+      <w:r>
+        <w:rPr>
+          <w:rFonts w:ascii="Arial Narrow" w:hAnsi="Arial Narrow"/>
+        </w:rPr>
+        <w:tab/>
+        <w:t>@</w:t>
+      </w:r>
+      <w:proofErr w:type="spellStart"/>
+      <w:r>
+        <w:rPr>
+          <w:rFonts w:ascii="Arial Narrow" w:hAnsi="Arial Narrow"/>
+        </w:rPr>
+        <w:t>Credito</w:t>
+      </w:r>
+      <w:proofErr w:type="spellEnd"/>
+      <w:r>
+        <w:rPr>
+          <w:rFonts w:ascii="Arial Narrow" w:hAnsi="Arial Narrow"/>
+        </w:rPr>
+        <w:t xml:space="preserve"> as </w:t>
+      </w:r>
+      <w:proofErr w:type="gramStart"/>
+      <w:r>
+        <w:rPr>
+          <w:rFonts w:ascii="Arial Narrow" w:hAnsi="Arial Narrow"/>
+        </w:rPr>
+        <w:t>decimal(</w:t>
+      </w:r>
+      <w:proofErr w:type="gramEnd"/>
+      <w:r>
+        <w:rPr>
+          <w:rFonts w:ascii="Arial Narrow" w:hAnsi="Arial Narrow"/>
+        </w:rPr>
+        <w:t xml:space="preserve">18,2) </w:t>
+      </w:r>
+      <w:proofErr w:type="spellStart"/>
+      <w:r>
+        <w:rPr>
+          <w:rFonts w:ascii="Arial Narrow" w:hAnsi="Arial Narrow"/>
+        </w:rPr>
+        <w:t>out</w:t>
+      </w:r>
+      <w:proofErr w:type="spellEnd"/>
+      <w:r>
+        <w:rPr>
+          <w:rFonts w:ascii="Arial Narrow" w:hAnsi="Arial Narrow"/>
+        </w:rPr>
+        <w:t>,</w:t>
+      </w:r>
+    </w:p>
+    <w:p>
+      <w:pPr>
+        <w:spacing w:after="0"/>
+        <w:ind w:left="708"/>
+        <w:rPr>
+          <w:rFonts w:ascii="Arial Narrow" w:hAnsi="Arial Narrow"/>
+        </w:rPr>
+      </w:pPr>
+      <w:r>
+        <w:rPr>
+          <w:rFonts w:ascii="Arial Narrow" w:hAnsi="Arial Narrow"/>
+        </w:rPr>
+        <w:tab/>
+        <w:t xml:space="preserve">@Res as </w:t>
+      </w:r>
+      <w:proofErr w:type="spellStart"/>
+      <w:r>
+        <w:rPr>
+          <w:rFonts w:ascii="Arial Narrow" w:hAnsi="Arial Narrow"/>
+        </w:rPr>
+        <w:t>tinyint</w:t>
+      </w:r>
+      <w:proofErr w:type="spellEnd"/>
+      <w:r>
+        <w:rPr>
+          <w:rFonts w:ascii="Arial Narrow" w:hAnsi="Arial Narrow"/>
+        </w:rPr>
+        <w:t xml:space="preserve"> output</w:t>
+      </w:r>
+    </w:p>
+    <w:p>
+      <w:pPr>
+        <w:spacing w:after="0"/>
+        <w:ind w:left="708"/>
+        <w:rPr>
+          <w:rFonts w:ascii="Arial Narrow" w:hAnsi="Arial Narrow"/>
+        </w:rPr>
+      </w:pPr>
+    </w:p>
+    <w:p>
+      <w:pPr>
+        <w:pStyle w:val="Prrafodelista"/>
+        <w:numPr>
+          <w:ilvl w:val="0"/>
+          <w:numId w:val="2"/>
+        </w:numPr>
+        <w:rPr>
+          <w:rFonts w:ascii="Arial Narrow" w:hAnsi="Arial Narrow"/>
+        </w:rPr>
+      </w:pPr>
+      <w:proofErr w:type="spellStart"/>
+      <w:r>
+        <w:rPr>
+          <w:rFonts w:ascii="Arial Narrow" w:hAnsi="Arial Narrow"/>
+        </w:rPr>
+        <w:t>SPED_Total_Saldo_Cta</w:t>
+      </w:r>
+      <w:r>
+        <w:rPr>
+          <w:rFonts w:ascii="Arial Narrow" w:hAnsi="Arial Narrow"/>
+        </w:rPr>
+        <w:t>_Hist</w:t>
+      </w:r>
+      <w:proofErr w:type="spellEnd"/>
+    </w:p>
+    <w:p>
+      <w:pPr>
+        <w:pStyle w:val="Prrafodelista"/>
+        <w:rPr>
+          <w:rFonts w:ascii="Arial Narrow" w:hAnsi="Arial Narrow"/>
+        </w:rPr>
+      </w:pPr>
+      <w:r>
+        <w:rPr>
+          <w:rFonts w:ascii="Arial Narrow" w:hAnsi="Arial Narrow"/>
+        </w:rPr>
+        <w:t>Devuelve el total Inicial, Final o de movimientos de la cuenta, en el año y periodo indicados</w:t>
+      </w:r>
+    </w:p>
+    <w:p>
+      <w:pPr>
+        <w:pStyle w:val="Prrafodelista"/>
+        <w:rPr>
+          <w:rFonts w:ascii="Arial Narrow" w:hAnsi="Arial Narrow"/>
+        </w:rPr>
+      </w:pPr>
+      <w:proofErr w:type="spellStart"/>
+      <w:r>
+        <w:rPr>
+          <w:rFonts w:ascii="Arial Narrow" w:hAnsi="Arial Narrow"/>
+        </w:rPr>
+        <w:t>Parametros</w:t>
+      </w:r>
+      <w:proofErr w:type="spellEnd"/>
+      <w:r>
+        <w:rPr>
+          <w:rFonts w:ascii="Arial Narrow" w:hAnsi="Arial Narrow"/>
+        </w:rPr>
+        <w:t xml:space="preserve">: </w:t>
+      </w:r>
+    </w:p>
+    <w:p>
+      <w:pPr>
+        <w:pStyle w:val="Prrafodelista"/>
+        <w:spacing w:after="0"/>
+        <w:ind w:firstLine="696"/>
+        <w:rPr>
+          <w:rFonts w:ascii="Arial Narrow" w:hAnsi="Arial Narrow"/>
+        </w:rPr>
+      </w:pPr>
+      <w:r>
+        <w:rPr>
+          <w:rFonts w:ascii="Arial Narrow" w:hAnsi="Arial Narrow"/>
+        </w:rPr>
+        <w:t>@</w:t>
+      </w:r>
+      <w:proofErr w:type="spellStart"/>
+      <w:r>
+        <w:rPr>
+          <w:rFonts w:ascii="Arial Narrow" w:hAnsi="Arial Narrow"/>
+        </w:rPr>
+        <w:t>actindx</w:t>
+      </w:r>
+      <w:proofErr w:type="spellEnd"/>
+      <w:r>
+        <w:rPr>
+          <w:rFonts w:ascii="Arial Narrow" w:hAnsi="Arial Narrow"/>
+        </w:rPr>
+        <w:t xml:space="preserve"> as </w:t>
+      </w:r>
+      <w:proofErr w:type="spellStart"/>
+      <w:r>
+        <w:rPr>
+          <w:rFonts w:ascii="Arial Narrow" w:hAnsi="Arial Narrow"/>
+        </w:rPr>
+        <w:t>int</w:t>
+      </w:r>
+      <w:proofErr w:type="spellEnd"/>
+      <w:r>
+        <w:rPr>
+          <w:rFonts w:ascii="Arial Narrow" w:hAnsi="Arial Narrow"/>
+        </w:rPr>
+        <w:t>,</w:t>
+      </w:r>
+    </w:p>
+    <w:p>
+      <w:pPr>
+        <w:spacing w:after="0"/>
+        <w:ind w:left="708"/>
+        <w:rPr>
+          <w:rFonts w:ascii="Arial Narrow" w:hAnsi="Arial Narrow"/>
+        </w:rPr>
+      </w:pPr>
+      <w:r>
+        <w:rPr>
+          <w:rFonts w:ascii="Arial Narrow" w:hAnsi="Arial Narrow"/>
+        </w:rPr>
+        <w:tab/>
+        <w:t xml:space="preserve">@year1 as </w:t>
+      </w:r>
+      <w:proofErr w:type="spellStart"/>
+      <w:r>
+        <w:rPr>
+          <w:rFonts w:ascii="Arial Narrow" w:hAnsi="Arial Narrow"/>
+        </w:rPr>
+        <w:t>int</w:t>
+      </w:r>
+      <w:proofErr w:type="spellEnd"/>
+      <w:r>
+        <w:rPr>
+          <w:rFonts w:ascii="Arial Narrow" w:hAnsi="Arial Narrow"/>
+        </w:rPr>
+        <w:t>,</w:t>
+      </w:r>
+    </w:p>
+    <w:p>
+      <w:pPr>
+        <w:spacing w:after="0"/>
+        <w:ind w:left="708"/>
+        <w:rPr>
+          <w:rFonts w:ascii="Arial Narrow" w:hAnsi="Arial Narrow"/>
+        </w:rPr>
+      </w:pPr>
+      <w:r>
+        <w:rPr>
+          <w:rFonts w:ascii="Arial Narrow" w:hAnsi="Arial Narrow"/>
+        </w:rPr>
+        <w:lastRenderedPageBreak/>
         <w:tab/>
         <w:t>@</w:t>
       </w:r>
@@ -2837,7 +3254,6 @@
         <w:rPr>
           <w:rFonts w:ascii="Arial Narrow" w:hAnsi="Arial Narrow"/>
         </w:rPr>
-        <w:lastRenderedPageBreak/>
         <w:t>SPED_VerificarBalance</w:t>
       </w:r>
       <w:proofErr w:type="spellEnd"/>
@@ -3028,6 +3444,12 @@
         </w:rPr>
         <w:t>SPED_ArchivoTXT</w:t>
       </w:r>
+      <w:r>
+        <w:rPr>
+          <w:rFonts w:ascii="Arial Narrow" w:hAnsi="Arial Narrow"/>
+        </w:rPr>
+        <w:t>_Open</w:t>
+      </w:r>
       <w:proofErr w:type="spellEnd"/>
     </w:p>
     <w:p>
@@ -3215,6 +3637,237 @@
         </w:rPr>
         <w:t>10)</w:t>
       </w:r>
+    </w:p>
+    <w:p>
+      <w:pPr>
+        <w:spacing w:after="0"/>
+        <w:ind w:left="708"/>
+        <w:rPr>
+          <w:rFonts w:ascii="Arial Narrow" w:hAnsi="Arial Narrow"/>
+        </w:rPr>
+      </w:pPr>
+    </w:p>
+    <w:p>
+      <w:pPr>
+        <w:pStyle w:val="Prrafodelista"/>
+        <w:numPr>
+          <w:ilvl w:val="0"/>
+          <w:numId w:val="2"/>
+        </w:numPr>
+        <w:spacing w:after="0"/>
+        <w:rPr>
+          <w:rFonts w:ascii="Arial Narrow" w:hAnsi="Arial Narrow"/>
+        </w:rPr>
+      </w:pPr>
+      <w:proofErr w:type="spellStart"/>
+      <w:r>
+        <w:rPr>
+          <w:rFonts w:ascii="Arial Narrow" w:hAnsi="Arial Narrow"/>
+        </w:rPr>
+        <w:t>SPED_ArchivoTXT_</w:t>
+      </w:r>
+      <w:r>
+        <w:rPr>
+          <w:rFonts w:ascii="Arial Narrow" w:hAnsi="Arial Narrow"/>
+        </w:rPr>
+        <w:t>Hist</w:t>
+      </w:r>
+      <w:proofErr w:type="spellEnd"/>
+    </w:p>
+    <w:p>
+      <w:pPr>
+        <w:pStyle w:val="Prrafodelista"/>
+        <w:spacing w:after="0"/>
+        <w:rPr>
+          <w:rFonts w:ascii="Arial Narrow" w:hAnsi="Arial Narrow"/>
+        </w:rPr>
+      </w:pPr>
+      <w:r>
+        <w:rPr>
+          <w:rFonts w:ascii="Arial Narrow" w:hAnsi="Arial Narrow"/>
+        </w:rPr>
+        <w:t>Recopila la información necesaria para generar el archivo SPED ECD y lo inserta en la tabla temporal SPEDtbl9000</w:t>
+      </w:r>
+    </w:p>
+    <w:p>
+      <w:pPr>
+        <w:pStyle w:val="Prrafodelista"/>
+        <w:spacing w:after="0"/>
+        <w:rPr>
+          <w:rFonts w:ascii="Arial Narrow" w:hAnsi="Arial Narrow"/>
+        </w:rPr>
+      </w:pPr>
+      <w:proofErr w:type="spellStart"/>
+      <w:r>
+        <w:rPr>
+          <w:rFonts w:ascii="Arial Narrow" w:hAnsi="Arial Narrow"/>
+        </w:rPr>
+        <w:t>Parametros</w:t>
+      </w:r>
+      <w:proofErr w:type="spellEnd"/>
+      <w:r>
+        <w:rPr>
+          <w:rFonts w:ascii="Arial Narrow" w:hAnsi="Arial Narrow"/>
+        </w:rPr>
+        <w:t>:</w:t>
+      </w:r>
+    </w:p>
+    <w:p>
+      <w:pPr>
+        <w:spacing w:after="0"/>
+        <w:ind w:left="708"/>
+        <w:rPr>
+          <w:rFonts w:ascii="Arial Narrow" w:hAnsi="Arial Narrow"/>
+        </w:rPr>
+      </w:pPr>
+      <w:r>
+        <w:rPr>
+          <w:rFonts w:ascii="Arial Narrow" w:hAnsi="Arial Narrow"/>
+        </w:rPr>
+        <w:tab/>
+        <w:t>@</w:t>
+      </w:r>
+      <w:proofErr w:type="spellStart"/>
+      <w:r>
+        <w:rPr>
+          <w:rFonts w:ascii="Arial Narrow" w:hAnsi="Arial Narrow"/>
+        </w:rPr>
+        <w:t>IdCompañia</w:t>
+      </w:r>
+      <w:proofErr w:type="spellEnd"/>
+      <w:r>
+        <w:rPr>
+          <w:rFonts w:ascii="Arial Narrow" w:hAnsi="Arial Narrow"/>
+        </w:rPr>
+        <w:t xml:space="preserve"> </w:t>
+      </w:r>
+      <w:proofErr w:type="spellStart"/>
+      <w:r>
+        <w:rPr>
+          <w:rFonts w:ascii="Arial Narrow" w:hAnsi="Arial Narrow"/>
+        </w:rPr>
+        <w:t>varchar</w:t>
+      </w:r>
+      <w:proofErr w:type="spellEnd"/>
+      <w:r>
+        <w:rPr>
+          <w:rFonts w:ascii="Arial Narrow" w:hAnsi="Arial Narrow"/>
+        </w:rPr>
+        <w:t xml:space="preserve"> (8),</w:t>
+      </w:r>
+    </w:p>
+    <w:p>
+      <w:pPr>
+        <w:spacing w:after="0"/>
+        <w:ind w:left="708"/>
+        <w:rPr>
+          <w:rFonts w:ascii="Arial Narrow" w:hAnsi="Arial Narrow"/>
+        </w:rPr>
+      </w:pPr>
+      <w:r>
+        <w:rPr>
+          <w:rFonts w:ascii="Arial Narrow" w:hAnsi="Arial Narrow"/>
+        </w:rPr>
+        <w:tab/>
+        <w:t>@</w:t>
+      </w:r>
+      <w:proofErr w:type="spellStart"/>
+      <w:r>
+        <w:rPr>
+          <w:rFonts w:ascii="Arial Narrow" w:hAnsi="Arial Narrow"/>
+        </w:rPr>
+        <w:t>FechaDesde</w:t>
+      </w:r>
+      <w:proofErr w:type="spellEnd"/>
+      <w:r>
+        <w:rPr>
+          <w:rFonts w:ascii="Arial Narrow" w:hAnsi="Arial Narrow"/>
+        </w:rPr>
+        <w:t xml:space="preserve"> </w:t>
+      </w:r>
+      <w:proofErr w:type="spellStart"/>
+      <w:proofErr w:type="gramStart"/>
+      <w:r>
+        <w:rPr>
+          <w:rFonts w:ascii="Arial Narrow" w:hAnsi="Arial Narrow"/>
+        </w:rPr>
+        <w:t>varchar</w:t>
+      </w:r>
+      <w:proofErr w:type="spellEnd"/>
+      <w:r>
+        <w:rPr>
+          <w:rFonts w:ascii="Arial Narrow" w:hAnsi="Arial Narrow"/>
+        </w:rPr>
+        <w:t>(</w:t>
+      </w:r>
+      <w:proofErr w:type="gramEnd"/>
+      <w:r>
+        <w:rPr>
+          <w:rFonts w:ascii="Arial Narrow" w:hAnsi="Arial Narrow"/>
+        </w:rPr>
+        <w:t>10),</w:t>
+      </w:r>
+    </w:p>
+    <w:p>
+      <w:pPr>
+        <w:spacing w:after="0"/>
+        <w:ind w:left="708"/>
+        <w:rPr>
+          <w:rFonts w:ascii="Arial Narrow" w:hAnsi="Arial Narrow"/>
+        </w:rPr>
+      </w:pPr>
+      <w:r>
+        <w:rPr>
+          <w:rFonts w:ascii="Arial Narrow" w:hAnsi="Arial Narrow"/>
+        </w:rPr>
+        <w:tab/>
+        <w:t>@</w:t>
+      </w:r>
+      <w:proofErr w:type="spellStart"/>
+      <w:r>
+        <w:rPr>
+          <w:rFonts w:ascii="Arial Narrow" w:hAnsi="Arial Narrow"/>
+        </w:rPr>
+        <w:t>FechaHasta</w:t>
+      </w:r>
+      <w:proofErr w:type="spellEnd"/>
+      <w:r>
+        <w:rPr>
+          <w:rFonts w:ascii="Arial Narrow" w:hAnsi="Arial Narrow"/>
+        </w:rPr>
+        <w:t xml:space="preserve"> </w:t>
+      </w:r>
+      <w:proofErr w:type="spellStart"/>
+      <w:proofErr w:type="gramStart"/>
+      <w:r>
+        <w:rPr>
+          <w:rFonts w:ascii="Arial Narrow" w:hAnsi="Arial Narrow"/>
+        </w:rPr>
+        <w:t>varchar</w:t>
+      </w:r>
+      <w:proofErr w:type="spellEnd"/>
+      <w:r>
+        <w:rPr>
+          <w:rFonts w:ascii="Arial Narrow" w:hAnsi="Arial Narrow"/>
+        </w:rPr>
+        <w:t>(</w:t>
+      </w:r>
+      <w:proofErr w:type="gramEnd"/>
+      <w:r>
+        <w:rPr>
+          <w:rFonts w:ascii="Arial Narrow" w:hAnsi="Arial Narrow"/>
+        </w:rPr>
+        <w:t>10)</w:t>
+      </w:r>
+    </w:p>
+    <w:p>
+      <w:pPr>
+        <w:spacing w:after="0"/>
+        <w:ind w:left="708"/>
+        <w:rPr>
+          <w:rFonts w:ascii="Arial Narrow" w:hAnsi="Arial Narrow"/>
+        </w:rPr>
+      </w:pPr>
     </w:p>
     <w:p>
       <w:pPr>

</xml_diff>

<commit_message>
Actualización Documentos por cambios Layout v4.00 y v6.00
</commit_message>
<xml_diff>
--- a/DOC/Arquitectura Desarrollo SPED ECD Y ECF.docx
+++ b/DOC/Arquitectura Desarrollo SPED ECD Y ECF.docx
@@ -853,6 +853,126 @@
               <w:t>)</w:t>
             </w:r>
           </w:p>
+          <w:p>
+            <w:pPr>
+              <w:rPr>
+                <w:rFonts w:ascii="Arial Narrow" w:hAnsi="Arial Narrow"/>
+                <w:sz w:val="16"/>
+                <w:szCs w:val="16"/>
+              </w:rPr>
+            </w:pPr>
+            <w:r>
+              <w:rPr>
+                <w:rFonts w:ascii="Arial Narrow" w:hAnsi="Arial Narrow"/>
+                <w:sz w:val="16"/>
+                <w:szCs w:val="16"/>
+              </w:rPr>
+              <w:t>SPED_I</w:t>
+            </w:r>
+            <w:r>
+              <w:rPr>
+                <w:rFonts w:ascii="Arial Narrow" w:hAnsi="Arial Narrow"/>
+                <w:sz w:val="16"/>
+                <w:szCs w:val="16"/>
+              </w:rPr>
+              <w:t>ND_GRANDE_PORTE</w:t>
+            </w:r>
+            <w:r>
+              <w:rPr>
+                <w:rFonts w:ascii="Arial Narrow" w:hAnsi="Arial Narrow"/>
+                <w:sz w:val="16"/>
+                <w:szCs w:val="16"/>
+              </w:rPr>
+              <w:t xml:space="preserve"> (I</w:t>
+            </w:r>
+            <w:r>
+              <w:rPr>
+                <w:rFonts w:ascii="Arial Narrow" w:hAnsi="Arial Narrow"/>
+                <w:sz w:val="16"/>
+                <w:szCs w:val="16"/>
+              </w:rPr>
+              <w:t xml:space="preserve">ndicador de </w:t>
+            </w:r>
+            <w:proofErr w:type="spellStart"/>
+            <w:r>
+              <w:rPr>
+                <w:rFonts w:ascii="Arial Narrow" w:hAnsi="Arial Narrow"/>
+                <w:sz w:val="16"/>
+                <w:szCs w:val="16"/>
+              </w:rPr>
+              <w:t>entidade</w:t>
+            </w:r>
+            <w:proofErr w:type="spellEnd"/>
+            <w:r>
+              <w:rPr>
+                <w:rFonts w:ascii="Arial Narrow" w:hAnsi="Arial Narrow"/>
+                <w:sz w:val="16"/>
+                <w:szCs w:val="16"/>
+              </w:rPr>
+              <w:t xml:space="preserve"> </w:t>
+            </w:r>
+            <w:proofErr w:type="spellStart"/>
+            <w:r>
+              <w:rPr>
+                <w:rFonts w:ascii="Arial Narrow" w:hAnsi="Arial Narrow"/>
+                <w:sz w:val="16"/>
+                <w:szCs w:val="16"/>
+              </w:rPr>
+              <w:t>sujeita</w:t>
+            </w:r>
+            <w:proofErr w:type="spellEnd"/>
+            <w:r>
+              <w:rPr>
+                <w:rFonts w:ascii="Arial Narrow" w:hAnsi="Arial Narrow"/>
+                <w:sz w:val="16"/>
+                <w:szCs w:val="16"/>
+              </w:rPr>
+              <w:t xml:space="preserve"> a</w:t>
+            </w:r>
+            <w:r>
+              <w:rPr>
+                <w:rFonts w:ascii="Arial Narrow" w:hAnsi="Arial Narrow"/>
+                <w:sz w:val="16"/>
+                <w:szCs w:val="16"/>
+              </w:rPr>
+              <w:t xml:space="preserve">uditoria </w:t>
+            </w:r>
+          </w:p>
+          <w:p>
+            <w:pPr>
+              <w:rPr>
+                <w:rFonts w:ascii="Arial Narrow" w:hAnsi="Arial Narrow"/>
+                <w:sz w:val="16"/>
+                <w:szCs w:val="16"/>
+              </w:rPr>
+            </w:pPr>
+            <w:r>
+              <w:rPr>
+                <w:rFonts w:ascii="Arial Narrow" w:hAnsi="Arial Narrow"/>
+                <w:sz w:val="16"/>
+                <w:szCs w:val="16"/>
+              </w:rPr>
+              <w:t xml:space="preserve">                                                    </w:t>
+            </w:r>
+            <w:proofErr w:type="spellStart"/>
+            <w:r>
+              <w:rPr>
+                <w:rFonts w:ascii="Arial Narrow" w:hAnsi="Arial Narrow"/>
+                <w:sz w:val="16"/>
+                <w:szCs w:val="16"/>
+              </w:rPr>
+              <w:t>independente</w:t>
+            </w:r>
+            <w:proofErr w:type="spellEnd"/>
+            <w:r>
+              <w:rPr>
+                <w:rFonts w:ascii="Arial Narrow" w:hAnsi="Arial Narrow"/>
+                <w:sz w:val="16"/>
+                <w:szCs w:val="16"/>
+              </w:rPr>
+              <w:t xml:space="preserve"> 0,1)</w:t>
+            </w:r>
+          </w:p>
         </w:tc>
         <w:tc>
           <w:tcPr>
@@ -2002,6 +2122,23 @@
                 <w:rFonts w:ascii="Arial Narrow" w:hAnsi="Arial Narrow"/>
                 <w:sz w:val="16"/>
                 <w:szCs w:val="16"/>
+              </w:rPr>
+            </w:pPr>
+            <w:r>
+              <w:rPr>
+                <w:rFonts w:ascii="Arial Narrow" w:hAnsi="Arial Narrow"/>
+                <w:sz w:val="16"/>
+                <w:szCs w:val="16"/>
+              </w:rPr>
+              <w:t>ACTDESCR</w:t>
+            </w:r>
+          </w:p>
+          <w:p>
+            <w:pPr>
+              <w:rPr>
+                <w:rFonts w:ascii="Arial Narrow" w:hAnsi="Arial Narrow"/>
+                <w:sz w:val="16"/>
+                <w:szCs w:val="16"/>
                 <w:highlight w:val="yellow"/>
               </w:rPr>
             </w:pPr>
@@ -2011,7 +2148,43 @@
                 <w:sz w:val="16"/>
                 <w:szCs w:val="16"/>
               </w:rPr>
-              <w:t>ACTDESCR</w:t>
+              <w:t>SPED_CODAGL (</w:t>
+            </w:r>
+            <w:proofErr w:type="spellStart"/>
+            <w:r>
+              <w:rPr>
+                <w:rFonts w:ascii="Arial Narrow" w:hAnsi="Arial Narrow"/>
+                <w:sz w:val="16"/>
+                <w:szCs w:val="16"/>
+              </w:rPr>
+              <w:t>Codigo</w:t>
+            </w:r>
+            <w:proofErr w:type="spellEnd"/>
+            <w:r>
+              <w:rPr>
+                <w:rFonts w:ascii="Arial Narrow" w:hAnsi="Arial Narrow"/>
+                <w:sz w:val="16"/>
+                <w:szCs w:val="16"/>
+              </w:rPr>
+              <w:t xml:space="preserve"> </w:t>
+            </w:r>
+            <w:proofErr w:type="spellStart"/>
+            <w:r>
+              <w:rPr>
+                <w:rFonts w:ascii="Arial Narrow" w:hAnsi="Arial Narrow"/>
+                <w:sz w:val="16"/>
+                <w:szCs w:val="16"/>
+              </w:rPr>
+              <w:t>aglutacion</w:t>
+            </w:r>
+            <w:proofErr w:type="spellEnd"/>
+            <w:r>
+              <w:rPr>
+                <w:rFonts w:ascii="Arial Narrow" w:hAnsi="Arial Narrow"/>
+                <w:sz w:val="16"/>
+                <w:szCs w:val="16"/>
+              </w:rPr>
+              <w:t>)</w:t>
             </w:r>
           </w:p>
         </w:tc>
@@ -2225,15 +2398,7 @@
         </w:numPr>
       </w:pPr>
       <w:r>
-        <w:t xml:space="preserve">En el caso del periodo seleccionado </w:t>
-      </w:r>
-      <w:r>
-        <w:t>este cerrado</w:t>
-      </w:r>
-      <w:bookmarkStart w:id="0" w:name="_GoBack"/>
-      <w:bookmarkEnd w:id="0"/>
-      <w:r>
-        <w:t xml:space="preserve"> </w:t>
+        <w:t xml:space="preserve">En el caso del periodo seleccionado este cerrado </w:t>
       </w:r>
       <w:proofErr w:type="spellStart"/>
       <w:r>
@@ -2686,13 +2851,7 @@
         <w:rPr>
           <w:rFonts w:ascii="Arial Narrow" w:hAnsi="Arial Narrow"/>
         </w:rPr>
-        <w:t>SPED_Total_Saldo_Cta</w:t>
-      </w:r>
-      <w:r>
-        <w:rPr>
-          <w:rFonts w:ascii="Arial Narrow" w:hAnsi="Arial Narrow"/>
-        </w:rPr>
-        <w:t>_Hist</w:t>
+        <w:t>SPED_Total_Saldo_Cta_Hist</w:t>
       </w:r>
       <w:proofErr w:type="spellEnd"/>
     </w:p>
@@ -2745,6 +2904,7 @@
         <w:rPr>
           <w:rFonts w:ascii="Arial Narrow" w:hAnsi="Arial Narrow"/>
         </w:rPr>
+        <w:lastRenderedPageBreak/>
         <w:t>@</w:t>
       </w:r>
       <w:proofErr w:type="spellStart"/>
@@ -2818,7 +2978,6 @@
         <w:rPr>
           <w:rFonts w:ascii="Arial Narrow" w:hAnsi="Arial Narrow"/>
         </w:rPr>
-        <w:lastRenderedPageBreak/>
         <w:tab/>
         <w:t>@</w:t>
       </w:r>
@@ -3437,7 +3596,6 @@
           <w:rFonts w:ascii="Arial Narrow" w:hAnsi="Arial Narrow"/>
         </w:rPr>
       </w:pPr>
-      <w:proofErr w:type="spellStart"/>
       <w:r>
         <w:rPr>
           <w:rFonts w:ascii="Arial Narrow" w:hAnsi="Arial Narrow"/>
@@ -3450,7 +3608,38 @@
         </w:rPr>
         <w:t>_Open</w:t>
       </w:r>
-      <w:proofErr w:type="spellEnd"/>
+      <w:r>
+        <w:rPr>
+          <w:rFonts w:ascii="Arial Narrow" w:hAnsi="Arial Narrow"/>
+        </w:rPr>
+        <w:t>_v400</w:t>
+      </w:r>
+      <w:r>
+        <w:rPr>
+          <w:rFonts w:ascii="Arial Narrow" w:hAnsi="Arial Narrow"/>
+        </w:rPr>
+        <w:tab/>
+      </w:r>
+      <w:r>
+        <w:rPr>
+          <w:rFonts w:ascii="Arial Narrow" w:hAnsi="Arial Narrow"/>
+        </w:rPr>
+        <w:tab/>
+      </w:r>
+      <w:proofErr w:type="spellStart"/>
+      <w:r>
+        <w:rPr>
+          <w:rFonts w:ascii="Arial Narrow" w:hAnsi="Arial Narrow"/>
+        </w:rPr>
+        <w:t>Layout</w:t>
+      </w:r>
+      <w:proofErr w:type="spellEnd"/>
+      <w:r>
+        <w:rPr>
+          <w:rFonts w:ascii="Arial Narrow" w:hAnsi="Arial Narrow"/>
+        </w:rPr>
+        <w:t xml:space="preserve"> año 2016</w:t>
+      </w:r>
     </w:p>
     <w:p>
       <w:pPr>
@@ -3659,20 +3848,44 @@
           <w:rFonts w:ascii="Arial Narrow" w:hAnsi="Arial Narrow"/>
         </w:rPr>
       </w:pPr>
-      <w:proofErr w:type="spellStart"/>
-      <w:r>
-        <w:rPr>
-          <w:rFonts w:ascii="Arial Narrow" w:hAnsi="Arial Narrow"/>
-        </w:rPr>
-        <w:t>SPED_ArchivoTXT_</w:t>
-      </w:r>
-      <w:r>
-        <w:rPr>
-          <w:rFonts w:ascii="Arial Narrow" w:hAnsi="Arial Narrow"/>
-        </w:rPr>
-        <w:t>Hist</w:t>
-      </w:r>
-      <w:proofErr w:type="spellEnd"/>
+      <w:r>
+        <w:rPr>
+          <w:rFonts w:ascii="Arial Narrow" w:hAnsi="Arial Narrow"/>
+        </w:rPr>
+        <w:t>SPED_ArchivoTXT_Hist</w:t>
+      </w:r>
+      <w:r>
+        <w:rPr>
+          <w:rFonts w:ascii="Arial Narrow" w:hAnsi="Arial Narrow"/>
+        </w:rPr>
+        <w:t>_v400</w:t>
+      </w:r>
+      <w:r>
+        <w:rPr>
+          <w:rFonts w:ascii="Arial Narrow" w:hAnsi="Arial Narrow"/>
+        </w:rPr>
+        <w:tab/>
+      </w:r>
+      <w:r>
+        <w:rPr>
+          <w:rFonts w:ascii="Arial Narrow" w:hAnsi="Arial Narrow"/>
+        </w:rPr>
+        <w:tab/>
+      </w:r>
+      <w:proofErr w:type="spellStart"/>
+      <w:r>
+        <w:rPr>
+          <w:rFonts w:ascii="Arial Narrow" w:hAnsi="Arial Narrow"/>
+        </w:rPr>
+        <w:t>Layout</w:t>
+      </w:r>
+      <w:proofErr w:type="spellEnd"/>
+      <w:r>
+        <w:rPr>
+          <w:rFonts w:ascii="Arial Narrow" w:hAnsi="Arial Narrow"/>
+        </w:rPr>
+        <w:t xml:space="preserve"> año 2016</w:t>
+      </w:r>
     </w:p>
     <w:p>
       <w:pPr>
@@ -3859,15 +4072,6 @@
         </w:rPr>
         <w:t>10)</w:t>
       </w:r>
-    </w:p>
-    <w:p>
-      <w:pPr>
-        <w:spacing w:after="0"/>
-        <w:ind w:left="708"/>
-        <w:rPr>
-          <w:rFonts w:ascii="Arial Narrow" w:hAnsi="Arial Narrow"/>
-        </w:rPr>
-      </w:pPr>
     </w:p>
     <w:p>
       <w:pPr>
@@ -3890,6 +4094,506 @@
           <w:rFonts w:ascii="Arial Narrow" w:hAnsi="Arial Narrow"/>
         </w:rPr>
       </w:pPr>
+      <w:r>
+        <w:rPr>
+          <w:rFonts w:ascii="Arial Narrow" w:hAnsi="Arial Narrow"/>
+        </w:rPr>
+        <w:t>SPED_ArchivoTXT_Open_v</w:t>
+      </w:r>
+      <w:r>
+        <w:rPr>
+          <w:rFonts w:ascii="Arial Narrow" w:hAnsi="Arial Narrow"/>
+        </w:rPr>
+        <w:t>600</w:t>
+      </w:r>
+      <w:r>
+        <w:rPr>
+          <w:rFonts w:ascii="Arial Narrow" w:hAnsi="Arial Narrow"/>
+        </w:rPr>
+        <w:tab/>
+      </w:r>
+      <w:r>
+        <w:rPr>
+          <w:rFonts w:ascii="Arial Narrow" w:hAnsi="Arial Narrow"/>
+        </w:rPr>
+        <w:tab/>
+      </w:r>
+      <w:proofErr w:type="spellStart"/>
+      <w:r>
+        <w:rPr>
+          <w:rFonts w:ascii="Arial Narrow" w:hAnsi="Arial Narrow"/>
+        </w:rPr>
+        <w:t>Layout</w:t>
+      </w:r>
+      <w:proofErr w:type="spellEnd"/>
+      <w:r>
+        <w:rPr>
+          <w:rFonts w:ascii="Arial Narrow" w:hAnsi="Arial Narrow"/>
+        </w:rPr>
+        <w:t xml:space="preserve"> año 2017-2018</w:t>
+      </w:r>
+    </w:p>
+    <w:p>
+      <w:pPr>
+        <w:pStyle w:val="Prrafodelista"/>
+        <w:spacing w:after="0"/>
+        <w:rPr>
+          <w:rFonts w:ascii="Arial Narrow" w:hAnsi="Arial Narrow"/>
+        </w:rPr>
+      </w:pPr>
+      <w:r>
+        <w:rPr>
+          <w:rFonts w:ascii="Arial Narrow" w:hAnsi="Arial Narrow"/>
+        </w:rPr>
+        <w:t>Recopila la información necesaria para generar el archivo SPED ECD y lo inserta en la tabla temporal SPEDtbl9000</w:t>
+      </w:r>
+    </w:p>
+    <w:p>
+      <w:pPr>
+        <w:pStyle w:val="Prrafodelista"/>
+        <w:spacing w:after="0"/>
+        <w:rPr>
+          <w:rFonts w:ascii="Arial Narrow" w:hAnsi="Arial Narrow"/>
+        </w:rPr>
+      </w:pPr>
+      <w:proofErr w:type="spellStart"/>
+      <w:r>
+        <w:rPr>
+          <w:rFonts w:ascii="Arial Narrow" w:hAnsi="Arial Narrow"/>
+        </w:rPr>
+        <w:t>Parametros</w:t>
+      </w:r>
+      <w:proofErr w:type="spellEnd"/>
+      <w:r>
+        <w:rPr>
+          <w:rFonts w:ascii="Arial Narrow" w:hAnsi="Arial Narrow"/>
+        </w:rPr>
+        <w:t>:</w:t>
+      </w:r>
+    </w:p>
+    <w:p>
+      <w:pPr>
+        <w:spacing w:after="0"/>
+        <w:ind w:left="708"/>
+        <w:rPr>
+          <w:rFonts w:ascii="Arial Narrow" w:hAnsi="Arial Narrow"/>
+        </w:rPr>
+      </w:pPr>
+      <w:r>
+        <w:rPr>
+          <w:rFonts w:ascii="Arial Narrow" w:hAnsi="Arial Narrow"/>
+        </w:rPr>
+        <w:tab/>
+        <w:t>@</w:t>
+      </w:r>
+      <w:proofErr w:type="spellStart"/>
+      <w:r>
+        <w:rPr>
+          <w:rFonts w:ascii="Arial Narrow" w:hAnsi="Arial Narrow"/>
+        </w:rPr>
+        <w:t>IdCompañia</w:t>
+      </w:r>
+      <w:proofErr w:type="spellEnd"/>
+      <w:r>
+        <w:rPr>
+          <w:rFonts w:ascii="Arial Narrow" w:hAnsi="Arial Narrow"/>
+        </w:rPr>
+        <w:t xml:space="preserve"> </w:t>
+      </w:r>
+      <w:proofErr w:type="spellStart"/>
+      <w:r>
+        <w:rPr>
+          <w:rFonts w:ascii="Arial Narrow" w:hAnsi="Arial Narrow"/>
+        </w:rPr>
+        <w:t>varchar</w:t>
+      </w:r>
+      <w:proofErr w:type="spellEnd"/>
+      <w:r>
+        <w:rPr>
+          <w:rFonts w:ascii="Arial Narrow" w:hAnsi="Arial Narrow"/>
+        </w:rPr>
+        <w:t xml:space="preserve"> (8),</w:t>
+      </w:r>
+    </w:p>
+    <w:p>
+      <w:pPr>
+        <w:spacing w:after="0"/>
+        <w:ind w:left="708"/>
+        <w:rPr>
+          <w:rFonts w:ascii="Arial Narrow" w:hAnsi="Arial Narrow"/>
+        </w:rPr>
+      </w:pPr>
+      <w:r>
+        <w:rPr>
+          <w:rFonts w:ascii="Arial Narrow" w:hAnsi="Arial Narrow"/>
+        </w:rPr>
+        <w:tab/>
+        <w:t>@</w:t>
+      </w:r>
+      <w:proofErr w:type="spellStart"/>
+      <w:r>
+        <w:rPr>
+          <w:rFonts w:ascii="Arial Narrow" w:hAnsi="Arial Narrow"/>
+        </w:rPr>
+        <w:t>FechaDesde</w:t>
+      </w:r>
+      <w:proofErr w:type="spellEnd"/>
+      <w:r>
+        <w:rPr>
+          <w:rFonts w:ascii="Arial Narrow" w:hAnsi="Arial Narrow"/>
+        </w:rPr>
+        <w:t xml:space="preserve"> </w:t>
+      </w:r>
+      <w:proofErr w:type="spellStart"/>
+      <w:proofErr w:type="gramStart"/>
+      <w:r>
+        <w:rPr>
+          <w:rFonts w:ascii="Arial Narrow" w:hAnsi="Arial Narrow"/>
+        </w:rPr>
+        <w:t>varchar</w:t>
+      </w:r>
+      <w:proofErr w:type="spellEnd"/>
+      <w:r>
+        <w:rPr>
+          <w:rFonts w:ascii="Arial Narrow" w:hAnsi="Arial Narrow"/>
+        </w:rPr>
+        <w:t>(</w:t>
+      </w:r>
+      <w:proofErr w:type="gramEnd"/>
+      <w:r>
+        <w:rPr>
+          <w:rFonts w:ascii="Arial Narrow" w:hAnsi="Arial Narrow"/>
+        </w:rPr>
+        <w:t>10),</w:t>
+      </w:r>
+    </w:p>
+    <w:p>
+      <w:pPr>
+        <w:spacing w:after="0"/>
+        <w:ind w:left="708"/>
+        <w:rPr>
+          <w:rFonts w:ascii="Arial Narrow" w:hAnsi="Arial Narrow"/>
+        </w:rPr>
+      </w:pPr>
+      <w:r>
+        <w:rPr>
+          <w:rFonts w:ascii="Arial Narrow" w:hAnsi="Arial Narrow"/>
+        </w:rPr>
+        <w:tab/>
+        <w:t>@</w:t>
+      </w:r>
+      <w:proofErr w:type="spellStart"/>
+      <w:r>
+        <w:rPr>
+          <w:rFonts w:ascii="Arial Narrow" w:hAnsi="Arial Narrow"/>
+        </w:rPr>
+        <w:t>FechaHasta</w:t>
+      </w:r>
+      <w:proofErr w:type="spellEnd"/>
+      <w:r>
+        <w:rPr>
+          <w:rFonts w:ascii="Arial Narrow" w:hAnsi="Arial Narrow"/>
+        </w:rPr>
+        <w:t xml:space="preserve"> </w:t>
+      </w:r>
+      <w:proofErr w:type="spellStart"/>
+      <w:proofErr w:type="gramStart"/>
+      <w:r>
+        <w:rPr>
+          <w:rFonts w:ascii="Arial Narrow" w:hAnsi="Arial Narrow"/>
+        </w:rPr>
+        <w:t>varchar</w:t>
+      </w:r>
+      <w:proofErr w:type="spellEnd"/>
+      <w:r>
+        <w:rPr>
+          <w:rFonts w:ascii="Arial Narrow" w:hAnsi="Arial Narrow"/>
+        </w:rPr>
+        <w:t>(</w:t>
+      </w:r>
+      <w:proofErr w:type="gramEnd"/>
+      <w:r>
+        <w:rPr>
+          <w:rFonts w:ascii="Arial Narrow" w:hAnsi="Arial Narrow"/>
+        </w:rPr>
+        <w:t>10)</w:t>
+      </w:r>
+    </w:p>
+    <w:p>
+      <w:pPr>
+        <w:spacing w:after="0"/>
+        <w:ind w:left="708"/>
+        <w:rPr>
+          <w:rFonts w:ascii="Arial Narrow" w:hAnsi="Arial Narrow"/>
+        </w:rPr>
+      </w:pPr>
+    </w:p>
+    <w:p>
+      <w:pPr>
+        <w:pStyle w:val="Prrafodelista"/>
+        <w:numPr>
+          <w:ilvl w:val="0"/>
+          <w:numId w:val="2"/>
+        </w:numPr>
+        <w:spacing w:after="0"/>
+        <w:rPr>
+          <w:rFonts w:ascii="Arial Narrow" w:hAnsi="Arial Narrow"/>
+        </w:rPr>
+      </w:pPr>
+      <w:r>
+        <w:rPr>
+          <w:rFonts w:ascii="Arial Narrow" w:hAnsi="Arial Narrow"/>
+        </w:rPr>
+        <w:t>SPED_ArchivoTXT_Hist</w:t>
+      </w:r>
+      <w:r>
+        <w:rPr>
+          <w:rFonts w:ascii="Arial Narrow" w:hAnsi="Arial Narrow"/>
+        </w:rPr>
+        <w:t>_v6</w:t>
+      </w:r>
+      <w:r>
+        <w:rPr>
+          <w:rFonts w:ascii="Arial Narrow" w:hAnsi="Arial Narrow"/>
+        </w:rPr>
+        <w:t>00</w:t>
+      </w:r>
+      <w:r>
+        <w:rPr>
+          <w:rFonts w:ascii="Arial Narrow" w:hAnsi="Arial Narrow"/>
+        </w:rPr>
+        <w:tab/>
+      </w:r>
+      <w:r>
+        <w:rPr>
+          <w:rFonts w:ascii="Arial Narrow" w:hAnsi="Arial Narrow"/>
+        </w:rPr>
+        <w:tab/>
+      </w:r>
+      <w:proofErr w:type="spellStart"/>
+      <w:r>
+        <w:rPr>
+          <w:rFonts w:ascii="Arial Narrow" w:hAnsi="Arial Narrow"/>
+        </w:rPr>
+        <w:t>Layout</w:t>
+      </w:r>
+      <w:proofErr w:type="spellEnd"/>
+      <w:r>
+        <w:rPr>
+          <w:rFonts w:ascii="Arial Narrow" w:hAnsi="Arial Narrow"/>
+        </w:rPr>
+        <w:t xml:space="preserve"> año 2017-2018</w:t>
+      </w:r>
+      <w:bookmarkStart w:id="0" w:name="_GoBack"/>
+      <w:bookmarkEnd w:id="0"/>
+    </w:p>
+    <w:p>
+      <w:pPr>
+        <w:pStyle w:val="Prrafodelista"/>
+        <w:spacing w:after="0"/>
+        <w:rPr>
+          <w:rFonts w:ascii="Arial Narrow" w:hAnsi="Arial Narrow"/>
+        </w:rPr>
+      </w:pPr>
+      <w:r>
+        <w:rPr>
+          <w:rFonts w:ascii="Arial Narrow" w:hAnsi="Arial Narrow"/>
+        </w:rPr>
+        <w:t>Recopila la información necesaria para generar el archivo SPED ECD y lo inserta en la tabla temporal SPEDtbl9000</w:t>
+      </w:r>
+    </w:p>
+    <w:p>
+      <w:pPr>
+        <w:pStyle w:val="Prrafodelista"/>
+        <w:spacing w:after="0"/>
+        <w:rPr>
+          <w:rFonts w:ascii="Arial Narrow" w:hAnsi="Arial Narrow"/>
+        </w:rPr>
+      </w:pPr>
+      <w:proofErr w:type="spellStart"/>
+      <w:r>
+        <w:rPr>
+          <w:rFonts w:ascii="Arial Narrow" w:hAnsi="Arial Narrow"/>
+        </w:rPr>
+        <w:t>Parametros</w:t>
+      </w:r>
+      <w:proofErr w:type="spellEnd"/>
+      <w:r>
+        <w:rPr>
+          <w:rFonts w:ascii="Arial Narrow" w:hAnsi="Arial Narrow"/>
+        </w:rPr>
+        <w:t>:</w:t>
+      </w:r>
+    </w:p>
+    <w:p>
+      <w:pPr>
+        <w:spacing w:after="0"/>
+        <w:ind w:left="708"/>
+        <w:rPr>
+          <w:rFonts w:ascii="Arial Narrow" w:hAnsi="Arial Narrow"/>
+        </w:rPr>
+      </w:pPr>
+      <w:r>
+        <w:rPr>
+          <w:rFonts w:ascii="Arial Narrow" w:hAnsi="Arial Narrow"/>
+        </w:rPr>
+        <w:tab/>
+        <w:t>@</w:t>
+      </w:r>
+      <w:proofErr w:type="spellStart"/>
+      <w:r>
+        <w:rPr>
+          <w:rFonts w:ascii="Arial Narrow" w:hAnsi="Arial Narrow"/>
+        </w:rPr>
+        <w:t>IdCompañia</w:t>
+      </w:r>
+      <w:proofErr w:type="spellEnd"/>
+      <w:r>
+        <w:rPr>
+          <w:rFonts w:ascii="Arial Narrow" w:hAnsi="Arial Narrow"/>
+        </w:rPr>
+        <w:t xml:space="preserve"> </w:t>
+      </w:r>
+      <w:proofErr w:type="spellStart"/>
+      <w:r>
+        <w:rPr>
+          <w:rFonts w:ascii="Arial Narrow" w:hAnsi="Arial Narrow"/>
+        </w:rPr>
+        <w:t>varchar</w:t>
+      </w:r>
+      <w:proofErr w:type="spellEnd"/>
+      <w:r>
+        <w:rPr>
+          <w:rFonts w:ascii="Arial Narrow" w:hAnsi="Arial Narrow"/>
+        </w:rPr>
+        <w:t xml:space="preserve"> (8),</w:t>
+      </w:r>
+    </w:p>
+    <w:p>
+      <w:pPr>
+        <w:spacing w:after="0"/>
+        <w:ind w:left="708"/>
+        <w:rPr>
+          <w:rFonts w:ascii="Arial Narrow" w:hAnsi="Arial Narrow"/>
+        </w:rPr>
+      </w:pPr>
+      <w:r>
+        <w:rPr>
+          <w:rFonts w:ascii="Arial Narrow" w:hAnsi="Arial Narrow"/>
+        </w:rPr>
+        <w:tab/>
+        <w:t>@</w:t>
+      </w:r>
+      <w:proofErr w:type="spellStart"/>
+      <w:r>
+        <w:rPr>
+          <w:rFonts w:ascii="Arial Narrow" w:hAnsi="Arial Narrow"/>
+        </w:rPr>
+        <w:t>FechaDesde</w:t>
+      </w:r>
+      <w:proofErr w:type="spellEnd"/>
+      <w:r>
+        <w:rPr>
+          <w:rFonts w:ascii="Arial Narrow" w:hAnsi="Arial Narrow"/>
+        </w:rPr>
+        <w:t xml:space="preserve"> </w:t>
+      </w:r>
+      <w:proofErr w:type="spellStart"/>
+      <w:proofErr w:type="gramStart"/>
+      <w:r>
+        <w:rPr>
+          <w:rFonts w:ascii="Arial Narrow" w:hAnsi="Arial Narrow"/>
+        </w:rPr>
+        <w:t>varchar</w:t>
+      </w:r>
+      <w:proofErr w:type="spellEnd"/>
+      <w:r>
+        <w:rPr>
+          <w:rFonts w:ascii="Arial Narrow" w:hAnsi="Arial Narrow"/>
+        </w:rPr>
+        <w:t>(</w:t>
+      </w:r>
+      <w:proofErr w:type="gramEnd"/>
+      <w:r>
+        <w:rPr>
+          <w:rFonts w:ascii="Arial Narrow" w:hAnsi="Arial Narrow"/>
+        </w:rPr>
+        <w:t>10),</w:t>
+      </w:r>
+    </w:p>
+    <w:p>
+      <w:pPr>
+        <w:spacing w:after="0"/>
+        <w:ind w:left="708"/>
+        <w:rPr>
+          <w:rFonts w:ascii="Arial Narrow" w:hAnsi="Arial Narrow"/>
+        </w:rPr>
+      </w:pPr>
+      <w:r>
+        <w:rPr>
+          <w:rFonts w:ascii="Arial Narrow" w:hAnsi="Arial Narrow"/>
+        </w:rPr>
+        <w:tab/>
+        <w:t>@</w:t>
+      </w:r>
+      <w:proofErr w:type="spellStart"/>
+      <w:r>
+        <w:rPr>
+          <w:rFonts w:ascii="Arial Narrow" w:hAnsi="Arial Narrow"/>
+        </w:rPr>
+        <w:t>FechaHasta</w:t>
+      </w:r>
+      <w:proofErr w:type="spellEnd"/>
+      <w:r>
+        <w:rPr>
+          <w:rFonts w:ascii="Arial Narrow" w:hAnsi="Arial Narrow"/>
+        </w:rPr>
+        <w:t xml:space="preserve"> </w:t>
+      </w:r>
+      <w:proofErr w:type="spellStart"/>
+      <w:proofErr w:type="gramStart"/>
+      <w:r>
+        <w:rPr>
+          <w:rFonts w:ascii="Arial Narrow" w:hAnsi="Arial Narrow"/>
+        </w:rPr>
+        <w:t>varchar</w:t>
+      </w:r>
+      <w:proofErr w:type="spellEnd"/>
+      <w:r>
+        <w:rPr>
+          <w:rFonts w:ascii="Arial Narrow" w:hAnsi="Arial Narrow"/>
+        </w:rPr>
+        <w:t>(</w:t>
+      </w:r>
+      <w:proofErr w:type="gramEnd"/>
+      <w:r>
+        <w:rPr>
+          <w:rFonts w:ascii="Arial Narrow" w:hAnsi="Arial Narrow"/>
+        </w:rPr>
+        <w:t>10)</w:t>
+      </w:r>
+    </w:p>
+    <w:p>
+      <w:pPr>
+        <w:spacing w:after="0"/>
+        <w:ind w:left="708"/>
+        <w:rPr>
+          <w:rFonts w:ascii="Arial Narrow" w:hAnsi="Arial Narrow"/>
+        </w:rPr>
+      </w:pPr>
+    </w:p>
+    <w:p>
+      <w:pPr>
+        <w:pStyle w:val="Prrafodelista"/>
+        <w:numPr>
+          <w:ilvl w:val="0"/>
+          <w:numId w:val="2"/>
+        </w:numPr>
+        <w:spacing w:after="0"/>
+        <w:rPr>
+          <w:rFonts w:ascii="Arial Narrow" w:hAnsi="Arial Narrow"/>
+        </w:rPr>
+      </w:pPr>
       <w:proofErr w:type="spellStart"/>
       <w:r>
         <w:rPr>
@@ -3927,6 +4631,7 @@
         <w:rPr>
           <w:rFonts w:ascii="Arial Narrow" w:hAnsi="Arial Narrow"/>
         </w:rPr>
+        <w:lastRenderedPageBreak/>
         <w:t>Parametros</w:t>
       </w:r>
       <w:proofErr w:type="spellEnd"/>

</xml_diff>

<commit_message>
Archivo ECF v3 y v4, Modificación para montos saldos inicial, final y calculo utilidad año anterior abierto
</commit_message>
<xml_diff>
--- a/DOC/Arquitectura Desarrollo SPED ECD Y ECF.docx
+++ b/DOC/Arquitectura Desarrollo SPED ECD Y ECF.docx
@@ -2462,7 +2462,7 @@
         <w:pStyle w:val="Prrafodelista"/>
         <w:numPr>
           <w:ilvl w:val="0"/>
-          <w:numId w:val="2"/>
+          <w:numId w:val="5"/>
         </w:numPr>
         <w:rPr>
           <w:rFonts w:ascii="Arial Narrow" w:hAnsi="Arial Narrow"/>
@@ -2473,23 +2473,20 @@
         <w:rPr>
           <w:rFonts w:ascii="Arial Narrow" w:hAnsi="Arial Narrow"/>
         </w:rPr>
-        <w:t>SPED_Total_Saldo_Cta</w:t>
-      </w:r>
-      <w:r>
-        <w:rPr>
-          <w:rFonts w:ascii="Arial Narrow" w:hAnsi="Arial Narrow"/>
-        </w:rPr>
-        <w:t>_Open</w:t>
+        <w:t>SPED_Total_Saldo_Cta_Anio</w:t>
       </w:r>
       <w:proofErr w:type="spellEnd"/>
     </w:p>
     <w:p>
       <w:pPr>
         <w:pStyle w:val="Prrafodelista"/>
-        <w:rPr>
-          <w:rFonts w:ascii="Arial Narrow" w:hAnsi="Arial Narrow"/>
-        </w:rPr>
-      </w:pPr>
+        <w:ind w:left="360" w:firstLine="348"/>
+        <w:rPr>
+          <w:rFonts w:ascii="Arial Narrow" w:hAnsi="Arial Narrow"/>
+        </w:rPr>
+      </w:pPr>
+      <w:bookmarkStart w:id="0" w:name="_GoBack"/>
+      <w:bookmarkEnd w:id="0"/>
       <w:r>
         <w:rPr>
           <w:rFonts w:ascii="Arial Narrow" w:hAnsi="Arial Narrow"/>
@@ -2521,9 +2518,8 @@
     </w:p>
     <w:p>
       <w:pPr>
-        <w:pStyle w:val="Prrafodelista"/>
-        <w:spacing w:after="0"/>
-        <w:ind w:firstLine="696"/>
+        <w:spacing w:after="0"/>
+        <w:ind w:left="708" w:firstLine="708"/>
         <w:rPr>
           <w:rFonts w:ascii="Arial Narrow" w:hAnsi="Arial Narrow"/>
         </w:rPr>
@@ -2561,6 +2557,36 @@
           <w:rFonts w:ascii="Arial Narrow" w:hAnsi="Arial Narrow"/>
         </w:rPr>
         <w:t>,</w:t>
+      </w:r>
+    </w:p>
+    <w:p>
+      <w:pPr>
+        <w:spacing w:after="0"/>
+        <w:ind w:left="708"/>
+        <w:rPr>
+          <w:rFonts w:ascii="Arial Narrow" w:hAnsi="Arial Narrow"/>
+        </w:rPr>
+      </w:pPr>
+      <w:r>
+        <w:rPr>
+          <w:rFonts w:ascii="Arial Narrow" w:hAnsi="Arial Narrow"/>
+        </w:rPr>
+        <w:tab/>
+        <w:t xml:space="preserve">@USERDEF1 AS </w:t>
+      </w:r>
+      <w:proofErr w:type="gramStart"/>
+      <w:r>
+        <w:rPr>
+          <w:rFonts w:ascii="Arial Narrow" w:hAnsi="Arial Narrow"/>
+        </w:rPr>
+        <w:t>VARCHAR(</w:t>
+      </w:r>
+      <w:proofErr w:type="gramEnd"/>
+      <w:r>
+        <w:rPr>
+          <w:rFonts w:ascii="Arial Narrow" w:hAnsi="Arial Narrow"/>
+        </w:rPr>
+        <w:t>30),</w:t>
       </w:r>
     </w:p>
     <w:p>
@@ -2577,50 +2603,6 @@
         </w:rPr>
         <w:tab/>
         <w:t xml:space="preserve">@year1 as </w:t>
-      </w:r>
-      <w:proofErr w:type="spellStart"/>
-      <w:r>
-        <w:rPr>
-          <w:rFonts w:ascii="Arial Narrow" w:hAnsi="Arial Narrow"/>
-        </w:rPr>
-        <w:t>int</w:t>
-      </w:r>
-      <w:proofErr w:type="spellEnd"/>
-      <w:r>
-        <w:rPr>
-          <w:rFonts w:ascii="Arial Narrow" w:hAnsi="Arial Narrow"/>
-        </w:rPr>
-        <w:t>,</w:t>
-      </w:r>
-    </w:p>
-    <w:p>
-      <w:pPr>
-        <w:spacing w:after="0"/>
-        <w:ind w:left="708"/>
-        <w:rPr>
-          <w:rFonts w:ascii="Arial Narrow" w:hAnsi="Arial Narrow"/>
-        </w:rPr>
-      </w:pPr>
-      <w:r>
-        <w:rPr>
-          <w:rFonts w:ascii="Arial Narrow" w:hAnsi="Arial Narrow"/>
-        </w:rPr>
-        <w:tab/>
-        <w:t>@</w:t>
-      </w:r>
-      <w:proofErr w:type="spellStart"/>
-      <w:r>
-        <w:rPr>
-          <w:rFonts w:ascii="Arial Narrow" w:hAnsi="Arial Narrow"/>
-        </w:rPr>
-        <w:t>periodid</w:t>
-      </w:r>
-      <w:proofErr w:type="spellEnd"/>
-      <w:r>
-        <w:rPr>
-          <w:rFonts w:ascii="Arial Narrow" w:hAnsi="Arial Narrow"/>
-        </w:rPr>
-        <w:t xml:space="preserve"> as </w:t>
       </w:r>
       <w:proofErr w:type="spellStart"/>
       <w:r>
@@ -2840,18 +2822,25 @@
         <w:pStyle w:val="Prrafodelista"/>
         <w:numPr>
           <w:ilvl w:val="0"/>
-          <w:numId w:val="2"/>
+          <w:numId w:val="5"/>
         </w:numPr>
-        <w:rPr>
-          <w:rFonts w:ascii="Arial Narrow" w:hAnsi="Arial Narrow"/>
-        </w:rPr>
-      </w:pPr>
-      <w:proofErr w:type="spellStart"/>
-      <w:r>
-        <w:rPr>
-          <w:rFonts w:ascii="Arial Narrow" w:hAnsi="Arial Narrow"/>
-        </w:rPr>
-        <w:t>SPED_Total_Saldo_Cta_Hist</w:t>
+        <w:spacing w:after="0"/>
+        <w:rPr>
+          <w:rFonts w:ascii="Arial Narrow" w:hAnsi="Arial Narrow"/>
+        </w:rPr>
+      </w:pPr>
+      <w:proofErr w:type="spellStart"/>
+      <w:r>
+        <w:rPr>
+          <w:rFonts w:ascii="Arial Narrow" w:hAnsi="Arial Narrow"/>
+        </w:rPr>
+        <w:t>SPED_Total_Saldo_Cta</w:t>
+      </w:r>
+      <w:r>
+        <w:rPr>
+          <w:rFonts w:ascii="Arial Narrow" w:hAnsi="Arial Narrow"/>
+        </w:rPr>
+        <w:t>_Open</w:t>
       </w:r>
       <w:proofErr w:type="spellEnd"/>
     </w:p>
@@ -3213,41 +3202,38 @@
         <w:pStyle w:val="Prrafodelista"/>
         <w:numPr>
           <w:ilvl w:val="0"/>
-          <w:numId w:val="2"/>
+          <w:numId w:val="5"/>
         </w:numPr>
-        <w:spacing w:after="0"/>
-        <w:rPr>
-          <w:rFonts w:ascii="Arial Narrow" w:hAnsi="Arial Narrow"/>
-        </w:rPr>
-      </w:pPr>
-      <w:proofErr w:type="spellStart"/>
-      <w:r>
-        <w:rPr>
-          <w:rFonts w:ascii="Arial Narrow" w:hAnsi="Arial Narrow"/>
-        </w:rPr>
-        <w:t>SPED_Verificar_PlanCuentas</w:t>
+        <w:rPr>
+          <w:rFonts w:ascii="Arial Narrow" w:hAnsi="Arial Narrow"/>
+        </w:rPr>
+      </w:pPr>
+      <w:proofErr w:type="spellStart"/>
+      <w:r>
+        <w:rPr>
+          <w:rFonts w:ascii="Arial Narrow" w:hAnsi="Arial Narrow"/>
+        </w:rPr>
+        <w:t>SPED_Total_Saldo_Cta_Hist</w:t>
       </w:r>
       <w:proofErr w:type="spellEnd"/>
     </w:p>
     <w:p>
       <w:pPr>
         <w:pStyle w:val="Prrafodelista"/>
-        <w:spacing w:after="0"/>
-        <w:rPr>
-          <w:rFonts w:ascii="Arial Narrow" w:hAnsi="Arial Narrow"/>
-        </w:rPr>
-      </w:pPr>
-      <w:r>
-        <w:rPr>
-          <w:rFonts w:ascii="Arial Narrow" w:hAnsi="Arial Narrow"/>
-        </w:rPr>
-        <w:t>Verifica si las cuentas de GP tienen asignado una cuenta SPE</w:t>
+        <w:rPr>
+          <w:rFonts w:ascii="Arial Narrow" w:hAnsi="Arial Narrow"/>
+        </w:rPr>
+      </w:pPr>
+      <w:r>
+        <w:rPr>
+          <w:rFonts w:ascii="Arial Narrow" w:hAnsi="Arial Narrow"/>
+        </w:rPr>
+        <w:t>Devuelve el total Inicial, Final o de movimientos de la cuenta, en el año y periodo indicados</w:t>
       </w:r>
     </w:p>
     <w:p>
       <w:pPr>
         <w:pStyle w:val="Prrafodelista"/>
-        <w:spacing w:after="0"/>
         <w:rPr>
           <w:rFonts w:ascii="Arial Narrow" w:hAnsi="Arial Narrow"/>
         </w:rPr>
@@ -3264,7 +3250,51 @@
         <w:rPr>
           <w:rFonts w:ascii="Arial Narrow" w:hAnsi="Arial Narrow"/>
         </w:rPr>
-        <w:t>:</w:t>
+        <w:t xml:space="preserve">: </w:t>
+      </w:r>
+    </w:p>
+    <w:p>
+      <w:pPr>
+        <w:pStyle w:val="Prrafodelista"/>
+        <w:spacing w:after="0"/>
+        <w:ind w:firstLine="696"/>
+        <w:rPr>
+          <w:rFonts w:ascii="Arial Narrow" w:hAnsi="Arial Narrow"/>
+        </w:rPr>
+      </w:pPr>
+      <w:r>
+        <w:rPr>
+          <w:rFonts w:ascii="Arial Narrow" w:hAnsi="Arial Narrow"/>
+        </w:rPr>
+        <w:t>@</w:t>
+      </w:r>
+      <w:proofErr w:type="spellStart"/>
+      <w:r>
+        <w:rPr>
+          <w:rFonts w:ascii="Arial Narrow" w:hAnsi="Arial Narrow"/>
+        </w:rPr>
+        <w:t>actindx</w:t>
+      </w:r>
+      <w:proofErr w:type="spellEnd"/>
+      <w:r>
+        <w:rPr>
+          <w:rFonts w:ascii="Arial Narrow" w:hAnsi="Arial Narrow"/>
+        </w:rPr>
+        <w:t xml:space="preserve"> as </w:t>
+      </w:r>
+      <w:proofErr w:type="spellStart"/>
+      <w:r>
+        <w:rPr>
+          <w:rFonts w:ascii="Arial Narrow" w:hAnsi="Arial Narrow"/>
+        </w:rPr>
+        <w:t>int</w:t>
+      </w:r>
+      <w:proofErr w:type="spellEnd"/>
+      <w:r>
+        <w:rPr>
+          <w:rFonts w:ascii="Arial Narrow" w:hAnsi="Arial Narrow"/>
+        </w:rPr>
+        <w:t>,</w:t>
       </w:r>
     </w:p>
     <w:p>
@@ -3280,7 +3310,7 @@
           <w:rFonts w:ascii="Arial Narrow" w:hAnsi="Arial Narrow"/>
         </w:rPr>
         <w:tab/>
-        <w:t xml:space="preserve">@Year1 as </w:t>
+        <w:t xml:space="preserve">@year1 as </w:t>
       </w:r>
       <w:proofErr w:type="spellStart"/>
       <w:r>
@@ -3310,29 +3340,122 @@
           <w:rFonts w:ascii="Arial Narrow" w:hAnsi="Arial Narrow"/>
         </w:rPr>
         <w:tab/>
-        <w:t xml:space="preserve">@Comentario as </w:t>
-      </w:r>
-      <w:proofErr w:type="spellStart"/>
+        <w:t>@</w:t>
+      </w:r>
+      <w:proofErr w:type="spellStart"/>
+      <w:r>
+        <w:rPr>
+          <w:rFonts w:ascii="Arial Narrow" w:hAnsi="Arial Narrow"/>
+        </w:rPr>
+        <w:t>periodid</w:t>
+      </w:r>
+      <w:proofErr w:type="spellEnd"/>
+      <w:r>
+        <w:rPr>
+          <w:rFonts w:ascii="Arial Narrow" w:hAnsi="Arial Narrow"/>
+        </w:rPr>
+        <w:t xml:space="preserve"> as </w:t>
+      </w:r>
+      <w:proofErr w:type="spellStart"/>
+      <w:r>
+        <w:rPr>
+          <w:rFonts w:ascii="Arial Narrow" w:hAnsi="Arial Narrow"/>
+        </w:rPr>
+        <w:t>int</w:t>
+      </w:r>
+      <w:proofErr w:type="spellEnd"/>
+      <w:r>
+        <w:rPr>
+          <w:rFonts w:ascii="Arial Narrow" w:hAnsi="Arial Narrow"/>
+        </w:rPr>
+        <w:t>,</w:t>
+      </w:r>
+    </w:p>
+    <w:p>
+      <w:pPr>
+        <w:spacing w:after="0"/>
+        <w:ind w:left="708"/>
+        <w:rPr>
+          <w:rFonts w:ascii="Arial Narrow" w:hAnsi="Arial Narrow"/>
+        </w:rPr>
+      </w:pPr>
+      <w:r>
+        <w:rPr>
+          <w:rFonts w:ascii="Arial Narrow" w:hAnsi="Arial Narrow"/>
+        </w:rPr>
+        <w:tab/>
+        <w:t>@</w:t>
+      </w:r>
+      <w:proofErr w:type="spellStart"/>
+      <w:r>
+        <w:rPr>
+          <w:rFonts w:ascii="Arial Narrow" w:hAnsi="Arial Narrow"/>
+        </w:rPr>
+        <w:t>TipoTotal</w:t>
+      </w:r>
+      <w:proofErr w:type="spellEnd"/>
+      <w:r>
+        <w:rPr>
+          <w:rFonts w:ascii="Arial Narrow" w:hAnsi="Arial Narrow"/>
+        </w:rPr>
+        <w:t xml:space="preserve"> as </w:t>
+      </w:r>
+      <w:proofErr w:type="spellStart"/>
+      <w:r>
+        <w:rPr>
+          <w:rFonts w:ascii="Arial Narrow" w:hAnsi="Arial Narrow"/>
+        </w:rPr>
+        <w:t>int</w:t>
+      </w:r>
+      <w:proofErr w:type="spellEnd"/>
+      <w:r>
+        <w:rPr>
+          <w:rFonts w:ascii="Arial Narrow" w:hAnsi="Arial Narrow"/>
+        </w:rPr>
+        <w:t>,</w:t>
+      </w:r>
+      <w:r>
+        <w:rPr>
+          <w:rFonts w:ascii="Arial Narrow" w:hAnsi="Arial Narrow"/>
+        </w:rPr>
+        <w:tab/>
+      </w:r>
+      <w:r>
+        <w:rPr>
+          <w:rFonts w:ascii="Arial Narrow" w:hAnsi="Arial Narrow"/>
+        </w:rPr>
+        <w:tab/>
+        <w:t>-----1=Movimiento    2=Inicial     3=Final</w:t>
+      </w:r>
+    </w:p>
+    <w:p>
+      <w:pPr>
+        <w:spacing w:after="0"/>
+        <w:ind w:left="708"/>
+        <w:rPr>
+          <w:rFonts w:ascii="Arial Narrow" w:hAnsi="Arial Narrow"/>
+        </w:rPr>
+      </w:pPr>
+      <w:r>
+        <w:rPr>
+          <w:rFonts w:ascii="Arial Narrow" w:hAnsi="Arial Narrow"/>
+        </w:rPr>
+        <w:tab/>
+        <w:t xml:space="preserve">@Debito as </w:t>
+      </w:r>
       <w:proofErr w:type="gramStart"/>
       <w:r>
         <w:rPr>
           <w:rFonts w:ascii="Arial Narrow" w:hAnsi="Arial Narrow"/>
         </w:rPr>
-        <w:t>varchar</w:t>
-      </w:r>
-      <w:proofErr w:type="spellEnd"/>
-      <w:r>
-        <w:rPr>
-          <w:rFonts w:ascii="Arial Narrow" w:hAnsi="Arial Narrow"/>
-        </w:rPr>
-        <w:t>(</w:t>
+        <w:t>decimal(</w:t>
       </w:r>
       <w:proofErr w:type="gramEnd"/>
       <w:r>
         <w:rPr>
           <w:rFonts w:ascii="Arial Narrow" w:hAnsi="Arial Narrow"/>
         </w:rPr>
-        <w:t xml:space="preserve">250) </w:t>
+        <w:t xml:space="preserve">18,2) </w:t>
       </w:r>
       <w:proofErr w:type="spellStart"/>
       <w:r>
@@ -3362,21 +3485,35 @@
           <w:rFonts w:ascii="Arial Narrow" w:hAnsi="Arial Narrow"/>
         </w:rPr>
         <w:tab/>
-        <w:t xml:space="preserve">@error as </w:t>
-      </w:r>
-      <w:proofErr w:type="spellStart"/>
-      <w:r>
-        <w:rPr>
-          <w:rFonts w:ascii="Arial Narrow" w:hAnsi="Arial Narrow"/>
-        </w:rPr>
-        <w:t>int</w:t>
-      </w:r>
-      <w:proofErr w:type="spellEnd"/>
-      <w:r>
-        <w:rPr>
-          <w:rFonts w:ascii="Arial Narrow" w:hAnsi="Arial Narrow"/>
-        </w:rPr>
-        <w:t xml:space="preserve"> </w:t>
+        <w:t>@</w:t>
+      </w:r>
+      <w:proofErr w:type="spellStart"/>
+      <w:r>
+        <w:rPr>
+          <w:rFonts w:ascii="Arial Narrow" w:hAnsi="Arial Narrow"/>
+        </w:rPr>
+        <w:t>Credito</w:t>
+      </w:r>
+      <w:proofErr w:type="spellEnd"/>
+      <w:r>
+        <w:rPr>
+          <w:rFonts w:ascii="Arial Narrow" w:hAnsi="Arial Narrow"/>
+        </w:rPr>
+        <w:t xml:space="preserve"> as </w:t>
+      </w:r>
+      <w:proofErr w:type="gramStart"/>
+      <w:r>
+        <w:rPr>
+          <w:rFonts w:ascii="Arial Narrow" w:hAnsi="Arial Narrow"/>
+        </w:rPr>
+        <w:t>decimal(</w:t>
+      </w:r>
+      <w:proofErr w:type="gramEnd"/>
+      <w:r>
+        <w:rPr>
+          <w:rFonts w:ascii="Arial Narrow" w:hAnsi="Arial Narrow"/>
+        </w:rPr>
+        <w:t xml:space="preserve">18,2) </w:t>
       </w:r>
       <w:proofErr w:type="spellStart"/>
       <w:r>
@@ -3386,6 +3523,42 @@
         <w:t>out</w:t>
       </w:r>
       <w:proofErr w:type="spellEnd"/>
+      <w:r>
+        <w:rPr>
+          <w:rFonts w:ascii="Arial Narrow" w:hAnsi="Arial Narrow"/>
+        </w:rPr>
+        <w:t>,</w:t>
+      </w:r>
+    </w:p>
+    <w:p>
+      <w:pPr>
+        <w:spacing w:after="0"/>
+        <w:ind w:left="708"/>
+        <w:rPr>
+          <w:rFonts w:ascii="Arial Narrow" w:hAnsi="Arial Narrow"/>
+        </w:rPr>
+      </w:pPr>
+      <w:r>
+        <w:rPr>
+          <w:rFonts w:ascii="Arial Narrow" w:hAnsi="Arial Narrow"/>
+        </w:rPr>
+        <w:tab/>
+        <w:t xml:space="preserve">@Res as </w:t>
+      </w:r>
+      <w:proofErr w:type="spellStart"/>
+      <w:r>
+        <w:rPr>
+          <w:rFonts w:ascii="Arial Narrow" w:hAnsi="Arial Narrow"/>
+        </w:rPr>
+        <w:t>tinyint</w:t>
+      </w:r>
+      <w:proofErr w:type="spellEnd"/>
+      <w:r>
+        <w:rPr>
+          <w:rFonts w:ascii="Arial Narrow" w:hAnsi="Arial Narrow"/>
+        </w:rPr>
+        <w:t xml:space="preserve"> output</w:t>
+      </w:r>
     </w:p>
     <w:p>
       <w:pPr>
@@ -3401,7 +3574,7 @@
         <w:pStyle w:val="Prrafodelista"/>
         <w:numPr>
           <w:ilvl w:val="0"/>
-          <w:numId w:val="2"/>
+          <w:numId w:val="5"/>
         </w:numPr>
         <w:spacing w:after="0"/>
         <w:rPr>
@@ -3413,29 +3586,29 @@
         <w:rPr>
           <w:rFonts w:ascii="Arial Narrow" w:hAnsi="Arial Narrow"/>
         </w:rPr>
-        <w:t>SPED_VerificarBalance</w:t>
-      </w:r>
-      <w:proofErr w:type="spellEnd"/>
-    </w:p>
-    <w:p>
-      <w:pPr>
-        <w:spacing w:after="0"/>
-        <w:ind w:left="708"/>
-        <w:rPr>
-          <w:rFonts w:ascii="Arial Narrow" w:hAnsi="Arial Narrow"/>
-        </w:rPr>
-      </w:pPr>
-      <w:r>
-        <w:rPr>
-          <w:rFonts w:ascii="Arial Narrow" w:hAnsi="Arial Narrow"/>
-        </w:rPr>
-        <w:t>Valida que la suma de los créditos y débitos sean iguales</w:t>
-      </w:r>
-    </w:p>
-    <w:p>
-      <w:pPr>
-        <w:spacing w:after="0"/>
-        <w:ind w:left="708"/>
+        <w:t>SPED_Verificar_PlanCuentas</w:t>
+      </w:r>
+      <w:proofErr w:type="spellEnd"/>
+    </w:p>
+    <w:p>
+      <w:pPr>
+        <w:pStyle w:val="Prrafodelista"/>
+        <w:spacing w:after="0"/>
+        <w:rPr>
+          <w:rFonts w:ascii="Arial Narrow" w:hAnsi="Arial Narrow"/>
+        </w:rPr>
+      </w:pPr>
+      <w:r>
+        <w:rPr>
+          <w:rFonts w:ascii="Arial Narrow" w:hAnsi="Arial Narrow"/>
+        </w:rPr>
+        <w:t>Verifica si las cuentas de GP tienen asignado una cuenta SPE</w:t>
+      </w:r>
+    </w:p>
+    <w:p>
+      <w:pPr>
+        <w:pStyle w:val="Prrafodelista"/>
+        <w:spacing w:after="0"/>
         <w:rPr>
           <w:rFonts w:ascii="Arial Narrow" w:hAnsi="Arial Narrow"/>
         </w:rPr>
@@ -3589,94 +3762,140 @@
         <w:pStyle w:val="Prrafodelista"/>
         <w:numPr>
           <w:ilvl w:val="0"/>
-          <w:numId w:val="2"/>
+          <w:numId w:val="5"/>
         </w:numPr>
         <w:spacing w:after="0"/>
         <w:rPr>
           <w:rFonts w:ascii="Arial Narrow" w:hAnsi="Arial Narrow"/>
         </w:rPr>
       </w:pPr>
-      <w:r>
-        <w:rPr>
-          <w:rFonts w:ascii="Arial Narrow" w:hAnsi="Arial Narrow"/>
-        </w:rPr>
-        <w:t>SPED_ArchivoTXT</w:t>
-      </w:r>
-      <w:r>
-        <w:rPr>
-          <w:rFonts w:ascii="Arial Narrow" w:hAnsi="Arial Narrow"/>
-        </w:rPr>
-        <w:t>_Open</w:t>
-      </w:r>
-      <w:r>
-        <w:rPr>
-          <w:rFonts w:ascii="Arial Narrow" w:hAnsi="Arial Narrow"/>
-        </w:rPr>
-        <w:t>_v400</w:t>
-      </w:r>
+      <w:proofErr w:type="spellStart"/>
+      <w:r>
+        <w:rPr>
+          <w:rFonts w:ascii="Arial Narrow" w:hAnsi="Arial Narrow"/>
+        </w:rPr>
+        <w:t>SPED_VerificarBalance</w:t>
+      </w:r>
+      <w:proofErr w:type="spellEnd"/>
+    </w:p>
+    <w:p>
+      <w:pPr>
+        <w:spacing w:after="0"/>
+        <w:ind w:left="708"/>
+        <w:rPr>
+          <w:rFonts w:ascii="Arial Narrow" w:hAnsi="Arial Narrow"/>
+        </w:rPr>
+      </w:pPr>
+      <w:r>
+        <w:rPr>
+          <w:rFonts w:ascii="Arial Narrow" w:hAnsi="Arial Narrow"/>
+        </w:rPr>
+        <w:t>Valida que la suma de los créditos y débitos sean iguales</w:t>
+      </w:r>
+    </w:p>
+    <w:p>
+      <w:pPr>
+        <w:spacing w:after="0"/>
+        <w:ind w:left="708"/>
+        <w:rPr>
+          <w:rFonts w:ascii="Arial Narrow" w:hAnsi="Arial Narrow"/>
+        </w:rPr>
+      </w:pPr>
+      <w:proofErr w:type="spellStart"/>
+      <w:r>
+        <w:rPr>
+          <w:rFonts w:ascii="Arial Narrow" w:hAnsi="Arial Narrow"/>
+        </w:rPr>
+        <w:t>Parametros</w:t>
+      </w:r>
+      <w:proofErr w:type="spellEnd"/>
+      <w:r>
+        <w:rPr>
+          <w:rFonts w:ascii="Arial Narrow" w:hAnsi="Arial Narrow"/>
+        </w:rPr>
+        <w:t>:</w:t>
+      </w:r>
+    </w:p>
+    <w:p>
+      <w:pPr>
+        <w:spacing w:after="0"/>
+        <w:ind w:left="708"/>
+        <w:rPr>
+          <w:rFonts w:ascii="Arial Narrow" w:hAnsi="Arial Narrow"/>
+        </w:rPr>
+      </w:pPr>
       <w:r>
         <w:rPr>
           <w:rFonts w:ascii="Arial Narrow" w:hAnsi="Arial Narrow"/>
         </w:rPr>
         <w:tab/>
-      </w:r>
+        <w:t xml:space="preserve">@Year1 as </w:t>
+      </w:r>
+      <w:proofErr w:type="spellStart"/>
+      <w:r>
+        <w:rPr>
+          <w:rFonts w:ascii="Arial Narrow" w:hAnsi="Arial Narrow"/>
+        </w:rPr>
+        <w:t>int</w:t>
+      </w:r>
+      <w:proofErr w:type="spellEnd"/>
+      <w:r>
+        <w:rPr>
+          <w:rFonts w:ascii="Arial Narrow" w:hAnsi="Arial Narrow"/>
+        </w:rPr>
+        <w:t>,</w:t>
+      </w:r>
+    </w:p>
+    <w:p>
+      <w:pPr>
+        <w:spacing w:after="0"/>
+        <w:ind w:left="708"/>
+        <w:rPr>
+          <w:rFonts w:ascii="Arial Narrow" w:hAnsi="Arial Narrow"/>
+        </w:rPr>
+      </w:pPr>
       <w:r>
         <w:rPr>
           <w:rFonts w:ascii="Arial Narrow" w:hAnsi="Arial Narrow"/>
         </w:rPr>
         <w:tab/>
-      </w:r>
-      <w:proofErr w:type="spellStart"/>
-      <w:r>
-        <w:rPr>
-          <w:rFonts w:ascii="Arial Narrow" w:hAnsi="Arial Narrow"/>
-        </w:rPr>
-        <w:t>Layout</w:t>
-      </w:r>
-      <w:proofErr w:type="spellEnd"/>
-      <w:r>
-        <w:rPr>
-          <w:rFonts w:ascii="Arial Narrow" w:hAnsi="Arial Narrow"/>
-        </w:rPr>
-        <w:t xml:space="preserve"> año 2016</w:t>
-      </w:r>
-    </w:p>
-    <w:p>
-      <w:pPr>
-        <w:pStyle w:val="Prrafodelista"/>
-        <w:spacing w:after="0"/>
-        <w:rPr>
-          <w:rFonts w:ascii="Arial Narrow" w:hAnsi="Arial Narrow"/>
-        </w:rPr>
-      </w:pPr>
-      <w:r>
-        <w:rPr>
-          <w:rFonts w:ascii="Arial Narrow" w:hAnsi="Arial Narrow"/>
-        </w:rPr>
-        <w:t>Recopila la información necesaria para generar el archivo SPED ECD y lo inserta en la tabla temporal SPEDtbl9000</w:t>
-      </w:r>
-    </w:p>
-    <w:p>
-      <w:pPr>
-        <w:pStyle w:val="Prrafodelista"/>
-        <w:spacing w:after="0"/>
-        <w:rPr>
-          <w:rFonts w:ascii="Arial Narrow" w:hAnsi="Arial Narrow"/>
-        </w:rPr>
-      </w:pPr>
-      <w:proofErr w:type="spellStart"/>
-      <w:r>
-        <w:rPr>
-          <w:rFonts w:ascii="Arial Narrow" w:hAnsi="Arial Narrow"/>
-        </w:rPr>
-        <w:t>Parametros</w:t>
-      </w:r>
-      <w:proofErr w:type="spellEnd"/>
-      <w:r>
-        <w:rPr>
-          <w:rFonts w:ascii="Arial Narrow" w:hAnsi="Arial Narrow"/>
-        </w:rPr>
-        <w:t>:</w:t>
+        <w:t xml:space="preserve">@Comentario as </w:t>
+      </w:r>
+      <w:proofErr w:type="spellStart"/>
+      <w:proofErr w:type="gramStart"/>
+      <w:r>
+        <w:rPr>
+          <w:rFonts w:ascii="Arial Narrow" w:hAnsi="Arial Narrow"/>
+        </w:rPr>
+        <w:t>varchar</w:t>
+      </w:r>
+      <w:proofErr w:type="spellEnd"/>
+      <w:r>
+        <w:rPr>
+          <w:rFonts w:ascii="Arial Narrow" w:hAnsi="Arial Narrow"/>
+        </w:rPr>
+        <w:t>(</w:t>
+      </w:r>
+      <w:proofErr w:type="gramEnd"/>
+      <w:r>
+        <w:rPr>
+          <w:rFonts w:ascii="Arial Narrow" w:hAnsi="Arial Narrow"/>
+        </w:rPr>
+        <w:t xml:space="preserve">250) </w:t>
+      </w:r>
+      <w:proofErr w:type="spellStart"/>
+      <w:r>
+        <w:rPr>
+          <w:rFonts w:ascii="Arial Narrow" w:hAnsi="Arial Narrow"/>
+        </w:rPr>
+        <w:t>out</w:t>
+      </w:r>
+      <w:proofErr w:type="spellEnd"/>
+      <w:r>
+        <w:rPr>
+          <w:rFonts w:ascii="Arial Narrow" w:hAnsi="Arial Narrow"/>
+        </w:rPr>
+        <w:t>,</w:t>
       </w:r>
     </w:p>
     <w:p>
@@ -3692,14 +3911,14 @@
           <w:rFonts w:ascii="Arial Narrow" w:hAnsi="Arial Narrow"/>
         </w:rPr>
         <w:tab/>
-        <w:t>@</w:t>
-      </w:r>
-      <w:proofErr w:type="spellStart"/>
-      <w:r>
-        <w:rPr>
-          <w:rFonts w:ascii="Arial Narrow" w:hAnsi="Arial Narrow"/>
-        </w:rPr>
-        <w:t>IdCompañia</w:t>
+        <w:t xml:space="preserve">@error as </w:t>
+      </w:r>
+      <w:proofErr w:type="spellStart"/>
+      <w:r>
+        <w:rPr>
+          <w:rFonts w:ascii="Arial Narrow" w:hAnsi="Arial Narrow"/>
+        </w:rPr>
+        <w:t>int</w:t>
       </w:r>
       <w:proofErr w:type="spellEnd"/>
       <w:r>
@@ -3713,119 +3932,9 @@
         <w:rPr>
           <w:rFonts w:ascii="Arial Narrow" w:hAnsi="Arial Narrow"/>
         </w:rPr>
-        <w:t>varchar</w:t>
-      </w:r>
-      <w:proofErr w:type="spellEnd"/>
-      <w:r>
-        <w:rPr>
-          <w:rFonts w:ascii="Arial Narrow" w:hAnsi="Arial Narrow"/>
-        </w:rPr>
-        <w:t xml:space="preserve"> (8),</w:t>
-      </w:r>
-    </w:p>
-    <w:p>
-      <w:pPr>
-        <w:spacing w:after="0"/>
-        <w:ind w:left="708"/>
-        <w:rPr>
-          <w:rFonts w:ascii="Arial Narrow" w:hAnsi="Arial Narrow"/>
-        </w:rPr>
-      </w:pPr>
-      <w:r>
-        <w:rPr>
-          <w:rFonts w:ascii="Arial Narrow" w:hAnsi="Arial Narrow"/>
-        </w:rPr>
-        <w:tab/>
-        <w:t>@</w:t>
-      </w:r>
-      <w:proofErr w:type="spellStart"/>
-      <w:r>
-        <w:rPr>
-          <w:rFonts w:ascii="Arial Narrow" w:hAnsi="Arial Narrow"/>
-        </w:rPr>
-        <w:t>FechaDesde</w:t>
-      </w:r>
-      <w:proofErr w:type="spellEnd"/>
-      <w:r>
-        <w:rPr>
-          <w:rFonts w:ascii="Arial Narrow" w:hAnsi="Arial Narrow"/>
-        </w:rPr>
-        <w:t xml:space="preserve"> </w:t>
-      </w:r>
-      <w:proofErr w:type="spellStart"/>
-      <w:proofErr w:type="gramStart"/>
-      <w:r>
-        <w:rPr>
-          <w:rFonts w:ascii="Arial Narrow" w:hAnsi="Arial Narrow"/>
-        </w:rPr>
-        <w:t>varchar</w:t>
-      </w:r>
-      <w:proofErr w:type="spellEnd"/>
-      <w:r>
-        <w:rPr>
-          <w:rFonts w:ascii="Arial Narrow" w:hAnsi="Arial Narrow"/>
-        </w:rPr>
-        <w:t>(</w:t>
-      </w:r>
-      <w:proofErr w:type="gramEnd"/>
-      <w:r>
-        <w:rPr>
-          <w:rFonts w:ascii="Arial Narrow" w:hAnsi="Arial Narrow"/>
-        </w:rPr>
-        <w:t>10),</w:t>
-      </w:r>
-    </w:p>
-    <w:p>
-      <w:pPr>
-        <w:spacing w:after="0"/>
-        <w:ind w:left="708"/>
-        <w:rPr>
-          <w:rFonts w:ascii="Arial Narrow" w:hAnsi="Arial Narrow"/>
-        </w:rPr>
-      </w:pPr>
-      <w:r>
-        <w:rPr>
-          <w:rFonts w:ascii="Arial Narrow" w:hAnsi="Arial Narrow"/>
-        </w:rPr>
-        <w:tab/>
-        <w:t>@</w:t>
-      </w:r>
-      <w:proofErr w:type="spellStart"/>
-      <w:r>
-        <w:rPr>
-          <w:rFonts w:ascii="Arial Narrow" w:hAnsi="Arial Narrow"/>
-        </w:rPr>
-        <w:t>FechaHasta</w:t>
-      </w:r>
-      <w:proofErr w:type="spellEnd"/>
-      <w:r>
-        <w:rPr>
-          <w:rFonts w:ascii="Arial Narrow" w:hAnsi="Arial Narrow"/>
-        </w:rPr>
-        <w:t xml:space="preserve"> </w:t>
-      </w:r>
-      <w:proofErr w:type="spellStart"/>
-      <w:proofErr w:type="gramStart"/>
-      <w:r>
-        <w:rPr>
-          <w:rFonts w:ascii="Arial Narrow" w:hAnsi="Arial Narrow"/>
-        </w:rPr>
-        <w:t>varchar</w:t>
-      </w:r>
-      <w:proofErr w:type="spellEnd"/>
-      <w:r>
-        <w:rPr>
-          <w:rFonts w:ascii="Arial Narrow" w:hAnsi="Arial Narrow"/>
-        </w:rPr>
-        <w:t>(</w:t>
-      </w:r>
-      <w:proofErr w:type="gramEnd"/>
-      <w:r>
-        <w:rPr>
-          <w:rFonts w:ascii="Arial Narrow" w:hAnsi="Arial Narrow"/>
-        </w:rPr>
-        <w:t>10)</w:t>
-      </w:r>
+        <w:t>out</w:t>
+      </w:r>
+      <w:proofErr w:type="spellEnd"/>
     </w:p>
     <w:p>
       <w:pPr>
@@ -3841,7 +3950,7 @@
         <w:pStyle w:val="Prrafodelista"/>
         <w:numPr>
           <w:ilvl w:val="0"/>
-          <w:numId w:val="2"/>
+          <w:numId w:val="5"/>
         </w:numPr>
         <w:spacing w:after="0"/>
         <w:rPr>
@@ -3852,7 +3961,13 @@
         <w:rPr>
           <w:rFonts w:ascii="Arial Narrow" w:hAnsi="Arial Narrow"/>
         </w:rPr>
-        <w:t>SPED_ArchivoTXT_Hist</w:t>
+        <w:t>SPED_ArchivoTXT</w:t>
+      </w:r>
+      <w:r>
+        <w:rPr>
+          <w:rFonts w:ascii="Arial Narrow" w:hAnsi="Arial Narrow"/>
+        </w:rPr>
+        <w:t>_Open</w:t>
       </w:r>
       <w:r>
         <w:rPr>
@@ -4087,7 +4202,7 @@
         <w:pStyle w:val="Prrafodelista"/>
         <w:numPr>
           <w:ilvl w:val="0"/>
-          <w:numId w:val="2"/>
+          <w:numId w:val="5"/>
         </w:numPr>
         <w:spacing w:after="0"/>
         <w:rPr>
@@ -4098,13 +4213,13 @@
         <w:rPr>
           <w:rFonts w:ascii="Arial Narrow" w:hAnsi="Arial Narrow"/>
         </w:rPr>
-        <w:t>SPED_ArchivoTXT_Open_v</w:t>
-      </w:r>
-      <w:r>
-        <w:rPr>
-          <w:rFonts w:ascii="Arial Narrow" w:hAnsi="Arial Narrow"/>
-        </w:rPr>
-        <w:t>600</w:t>
+        <w:t>SPED_ArchivoTXT_Hist</w:t>
+      </w:r>
+      <w:r>
+        <w:rPr>
+          <w:rFonts w:ascii="Arial Narrow" w:hAnsi="Arial Narrow"/>
+        </w:rPr>
+        <w:t>_v400</w:t>
       </w:r>
       <w:r>
         <w:rPr>
@@ -4130,7 +4245,7 @@
         <w:rPr>
           <w:rFonts w:ascii="Arial Narrow" w:hAnsi="Arial Narrow"/>
         </w:rPr>
-        <w:t xml:space="preserve"> año 2017-2018</w:t>
+        <w:t xml:space="preserve"> año 2016</w:t>
       </w:r>
     </w:p>
     <w:p>
@@ -4333,7 +4448,7 @@
         <w:pStyle w:val="Prrafodelista"/>
         <w:numPr>
           <w:ilvl w:val="0"/>
-          <w:numId w:val="2"/>
+          <w:numId w:val="5"/>
         </w:numPr>
         <w:spacing w:after="0"/>
         <w:rPr>
@@ -4344,19 +4459,7 @@
         <w:rPr>
           <w:rFonts w:ascii="Arial Narrow" w:hAnsi="Arial Narrow"/>
         </w:rPr>
-        <w:t>SPED_ArchivoTXT_Hist</w:t>
-      </w:r>
-      <w:r>
-        <w:rPr>
-          <w:rFonts w:ascii="Arial Narrow" w:hAnsi="Arial Narrow"/>
-        </w:rPr>
-        <w:t>_v6</w:t>
-      </w:r>
-      <w:r>
-        <w:rPr>
-          <w:rFonts w:ascii="Arial Narrow" w:hAnsi="Arial Narrow"/>
-        </w:rPr>
-        <w:t>00</w:t>
+        <w:t>SPED_ArchivoTXT_Open_v600</w:t>
       </w:r>
       <w:r>
         <w:rPr>
@@ -4384,8 +4487,6 @@
         </w:rPr>
         <w:t xml:space="preserve"> año 2017-2018</w:t>
       </w:r>
-      <w:bookmarkStart w:id="0" w:name="_GoBack"/>
-      <w:bookmarkEnd w:id="0"/>
     </w:p>
     <w:p>
       <w:pPr>
@@ -4533,6 +4634,7 @@
         <w:rPr>
           <w:rFonts w:ascii="Arial Narrow" w:hAnsi="Arial Narrow"/>
         </w:rPr>
+        <w:lastRenderedPageBreak/>
         <w:tab/>
         <w:t>@</w:t>
       </w:r>
@@ -4587,51 +4689,74 @@
         <w:pStyle w:val="Prrafodelista"/>
         <w:numPr>
           <w:ilvl w:val="0"/>
-          <w:numId w:val="2"/>
+          <w:numId w:val="5"/>
         </w:numPr>
         <w:spacing w:after="0"/>
         <w:rPr>
           <w:rFonts w:ascii="Arial Narrow" w:hAnsi="Arial Narrow"/>
         </w:rPr>
       </w:pPr>
-      <w:proofErr w:type="spellStart"/>
-      <w:r>
-        <w:rPr>
-          <w:rFonts w:ascii="Arial Narrow" w:hAnsi="Arial Narrow"/>
-        </w:rPr>
-        <w:t>SPED_ArchivoTXT_ECF</w:t>
-      </w:r>
-      <w:proofErr w:type="spellEnd"/>
-    </w:p>
-    <w:p>
-      <w:pPr>
-        <w:spacing w:after="0"/>
-        <w:ind w:left="360" w:firstLine="348"/>
-        <w:rPr>
-          <w:rFonts w:ascii="Arial Narrow" w:hAnsi="Arial Narrow"/>
-        </w:rPr>
-      </w:pPr>
-      <w:r>
-        <w:rPr>
-          <w:rFonts w:ascii="Arial Narrow" w:hAnsi="Arial Narrow"/>
-        </w:rPr>
-        <w:t>Recopila la información necesaria para generar el archivo SPED ECF y lo inserta en la tabla temporal SPEDtbl9000</w:t>
-      </w:r>
-    </w:p>
-    <w:p>
-      <w:pPr>
-        <w:spacing w:after="0"/>
-        <w:ind w:left="708"/>
-        <w:rPr>
-          <w:rFonts w:ascii="Arial Narrow" w:hAnsi="Arial Narrow"/>
-        </w:rPr>
-      </w:pPr>
-      <w:proofErr w:type="spellStart"/>
-      <w:r>
-        <w:rPr>
-          <w:rFonts w:ascii="Arial Narrow" w:hAnsi="Arial Narrow"/>
-        </w:rPr>
-        <w:lastRenderedPageBreak/>
+      <w:r>
+        <w:rPr>
+          <w:rFonts w:ascii="Arial Narrow" w:hAnsi="Arial Narrow"/>
+        </w:rPr>
+        <w:t>SPED_ArchivoTXT_Hist_v600</w:t>
+      </w:r>
+      <w:r>
+        <w:rPr>
+          <w:rFonts w:ascii="Arial Narrow" w:hAnsi="Arial Narrow"/>
+        </w:rPr>
+        <w:tab/>
+      </w:r>
+      <w:r>
+        <w:rPr>
+          <w:rFonts w:ascii="Arial Narrow" w:hAnsi="Arial Narrow"/>
+        </w:rPr>
+        <w:tab/>
+      </w:r>
+      <w:proofErr w:type="spellStart"/>
+      <w:r>
+        <w:rPr>
+          <w:rFonts w:ascii="Arial Narrow" w:hAnsi="Arial Narrow"/>
+        </w:rPr>
+        <w:t>Layout</w:t>
+      </w:r>
+      <w:proofErr w:type="spellEnd"/>
+      <w:r>
+        <w:rPr>
+          <w:rFonts w:ascii="Arial Narrow" w:hAnsi="Arial Narrow"/>
+        </w:rPr>
+        <w:t xml:space="preserve"> año 2017-2018</w:t>
+      </w:r>
+    </w:p>
+    <w:p>
+      <w:pPr>
+        <w:pStyle w:val="Prrafodelista"/>
+        <w:spacing w:after="0"/>
+        <w:rPr>
+          <w:rFonts w:ascii="Arial Narrow" w:hAnsi="Arial Narrow"/>
+        </w:rPr>
+      </w:pPr>
+      <w:r>
+        <w:rPr>
+          <w:rFonts w:ascii="Arial Narrow" w:hAnsi="Arial Narrow"/>
+        </w:rPr>
+        <w:t>Recopila la información necesaria para generar el archivo SPED ECD y lo inserta en la tabla temporal SPEDtbl9000</w:t>
+      </w:r>
+    </w:p>
+    <w:p>
+      <w:pPr>
+        <w:pStyle w:val="Prrafodelista"/>
+        <w:spacing w:after="0"/>
+        <w:rPr>
+          <w:rFonts w:ascii="Arial Narrow" w:hAnsi="Arial Narrow"/>
+        </w:rPr>
+      </w:pPr>
+      <w:proofErr w:type="spellStart"/>
+      <w:r>
+        <w:rPr>
+          <w:rFonts w:ascii="Arial Narrow" w:hAnsi="Arial Narrow"/>
+        </w:rPr>
         <w:t>Parametros</w:t>
       </w:r>
       <w:proofErr w:type="spellEnd"/>
@@ -4789,6 +4914,513 @@
         </w:rPr>
         <w:t>10)</w:t>
       </w:r>
+    </w:p>
+    <w:p>
+      <w:pPr>
+        <w:spacing w:after="0"/>
+        <w:ind w:left="708"/>
+        <w:rPr>
+          <w:rFonts w:ascii="Arial Narrow" w:hAnsi="Arial Narrow"/>
+        </w:rPr>
+      </w:pPr>
+    </w:p>
+    <w:p>
+      <w:pPr>
+        <w:pStyle w:val="Prrafodelista"/>
+        <w:numPr>
+          <w:ilvl w:val="0"/>
+          <w:numId w:val="5"/>
+        </w:numPr>
+        <w:spacing w:after="0"/>
+        <w:rPr>
+          <w:rFonts w:ascii="Arial Narrow" w:hAnsi="Arial Narrow"/>
+        </w:rPr>
+      </w:pPr>
+      <w:r>
+        <w:rPr>
+          <w:rFonts w:ascii="Arial Narrow" w:hAnsi="Arial Narrow"/>
+        </w:rPr>
+        <w:t>SPED_ArchivoTXT_ECF</w:t>
+      </w:r>
+      <w:r>
+        <w:rPr>
+          <w:rFonts w:ascii="Arial Narrow" w:hAnsi="Arial Narrow"/>
+        </w:rPr>
+        <w:t>_v300</w:t>
+      </w:r>
+      <w:r>
+        <w:rPr>
+          <w:rFonts w:ascii="Arial Narrow" w:hAnsi="Arial Narrow"/>
+        </w:rPr>
+        <w:tab/>
+      </w:r>
+      <w:r>
+        <w:rPr>
+          <w:rFonts w:ascii="Arial Narrow" w:hAnsi="Arial Narrow"/>
+        </w:rPr>
+        <w:tab/>
+      </w:r>
+      <w:proofErr w:type="spellStart"/>
+      <w:r>
+        <w:rPr>
+          <w:rFonts w:ascii="Arial Narrow" w:hAnsi="Arial Narrow"/>
+        </w:rPr>
+        <w:t>Layout</w:t>
+      </w:r>
+      <w:proofErr w:type="spellEnd"/>
+      <w:r>
+        <w:rPr>
+          <w:rFonts w:ascii="Arial Narrow" w:hAnsi="Arial Narrow"/>
+        </w:rPr>
+        <w:t xml:space="preserve"> año 2016</w:t>
+      </w:r>
+    </w:p>
+    <w:p>
+      <w:pPr>
+        <w:spacing w:after="0"/>
+        <w:ind w:left="360" w:firstLine="348"/>
+        <w:rPr>
+          <w:rFonts w:ascii="Arial Narrow" w:hAnsi="Arial Narrow"/>
+        </w:rPr>
+      </w:pPr>
+      <w:r>
+        <w:rPr>
+          <w:rFonts w:ascii="Arial Narrow" w:hAnsi="Arial Narrow"/>
+        </w:rPr>
+        <w:t>Recopila la información necesaria para generar el archivo SPED ECF y lo inserta en la tabla temporal SPEDtbl9000</w:t>
+      </w:r>
+    </w:p>
+    <w:p>
+      <w:pPr>
+        <w:spacing w:after="0"/>
+        <w:ind w:left="708"/>
+        <w:rPr>
+          <w:rFonts w:ascii="Arial Narrow" w:hAnsi="Arial Narrow"/>
+        </w:rPr>
+      </w:pPr>
+      <w:proofErr w:type="spellStart"/>
+      <w:r>
+        <w:rPr>
+          <w:rFonts w:ascii="Arial Narrow" w:hAnsi="Arial Narrow"/>
+        </w:rPr>
+        <w:t>Parametros</w:t>
+      </w:r>
+      <w:proofErr w:type="spellEnd"/>
+      <w:r>
+        <w:rPr>
+          <w:rFonts w:ascii="Arial Narrow" w:hAnsi="Arial Narrow"/>
+        </w:rPr>
+        <w:t>:</w:t>
+      </w:r>
+    </w:p>
+    <w:p>
+      <w:pPr>
+        <w:spacing w:after="0"/>
+        <w:ind w:left="708"/>
+        <w:rPr>
+          <w:rFonts w:ascii="Arial Narrow" w:hAnsi="Arial Narrow"/>
+        </w:rPr>
+      </w:pPr>
+      <w:r>
+        <w:rPr>
+          <w:rFonts w:ascii="Arial Narrow" w:hAnsi="Arial Narrow"/>
+        </w:rPr>
+        <w:tab/>
+        <w:t>@</w:t>
+      </w:r>
+      <w:proofErr w:type="spellStart"/>
+      <w:r>
+        <w:rPr>
+          <w:rFonts w:ascii="Arial Narrow" w:hAnsi="Arial Narrow"/>
+        </w:rPr>
+        <w:t>IdCompañia</w:t>
+      </w:r>
+      <w:proofErr w:type="spellEnd"/>
+      <w:r>
+        <w:rPr>
+          <w:rFonts w:ascii="Arial Narrow" w:hAnsi="Arial Narrow"/>
+        </w:rPr>
+        <w:t xml:space="preserve"> </w:t>
+      </w:r>
+      <w:proofErr w:type="spellStart"/>
+      <w:r>
+        <w:rPr>
+          <w:rFonts w:ascii="Arial Narrow" w:hAnsi="Arial Narrow"/>
+        </w:rPr>
+        <w:t>varchar</w:t>
+      </w:r>
+      <w:proofErr w:type="spellEnd"/>
+      <w:r>
+        <w:rPr>
+          <w:rFonts w:ascii="Arial Narrow" w:hAnsi="Arial Narrow"/>
+        </w:rPr>
+        <w:t xml:space="preserve"> (8),</w:t>
+      </w:r>
+    </w:p>
+    <w:p>
+      <w:pPr>
+        <w:spacing w:after="0"/>
+        <w:ind w:left="708"/>
+        <w:rPr>
+          <w:rFonts w:ascii="Arial Narrow" w:hAnsi="Arial Narrow"/>
+        </w:rPr>
+      </w:pPr>
+      <w:r>
+        <w:rPr>
+          <w:rFonts w:ascii="Arial Narrow" w:hAnsi="Arial Narrow"/>
+        </w:rPr>
+        <w:tab/>
+        <w:t>@</w:t>
+      </w:r>
+      <w:proofErr w:type="spellStart"/>
+      <w:r>
+        <w:rPr>
+          <w:rFonts w:ascii="Arial Narrow" w:hAnsi="Arial Narrow"/>
+        </w:rPr>
+        <w:t>FechaDesde</w:t>
+      </w:r>
+      <w:proofErr w:type="spellEnd"/>
+      <w:r>
+        <w:rPr>
+          <w:rFonts w:ascii="Arial Narrow" w:hAnsi="Arial Narrow"/>
+        </w:rPr>
+        <w:t xml:space="preserve"> </w:t>
+      </w:r>
+      <w:proofErr w:type="spellStart"/>
+      <w:proofErr w:type="gramStart"/>
+      <w:r>
+        <w:rPr>
+          <w:rFonts w:ascii="Arial Narrow" w:hAnsi="Arial Narrow"/>
+        </w:rPr>
+        <w:t>varchar</w:t>
+      </w:r>
+      <w:proofErr w:type="spellEnd"/>
+      <w:r>
+        <w:rPr>
+          <w:rFonts w:ascii="Arial Narrow" w:hAnsi="Arial Narrow"/>
+        </w:rPr>
+        <w:t>(</w:t>
+      </w:r>
+      <w:proofErr w:type="gramEnd"/>
+      <w:r>
+        <w:rPr>
+          <w:rFonts w:ascii="Arial Narrow" w:hAnsi="Arial Narrow"/>
+        </w:rPr>
+        <w:t>10),</w:t>
+      </w:r>
+    </w:p>
+    <w:p>
+      <w:pPr>
+        <w:spacing w:after="0"/>
+        <w:ind w:left="708"/>
+        <w:rPr>
+          <w:rFonts w:ascii="Arial Narrow" w:hAnsi="Arial Narrow"/>
+        </w:rPr>
+      </w:pPr>
+      <w:r>
+        <w:rPr>
+          <w:rFonts w:ascii="Arial Narrow" w:hAnsi="Arial Narrow"/>
+        </w:rPr>
+        <w:tab/>
+        <w:t>@</w:t>
+      </w:r>
+      <w:proofErr w:type="spellStart"/>
+      <w:r>
+        <w:rPr>
+          <w:rFonts w:ascii="Arial Narrow" w:hAnsi="Arial Narrow"/>
+        </w:rPr>
+        <w:t>FechaHasta</w:t>
+      </w:r>
+      <w:proofErr w:type="spellEnd"/>
+      <w:r>
+        <w:rPr>
+          <w:rFonts w:ascii="Arial Narrow" w:hAnsi="Arial Narrow"/>
+        </w:rPr>
+        <w:t xml:space="preserve"> </w:t>
+      </w:r>
+      <w:proofErr w:type="spellStart"/>
+      <w:proofErr w:type="gramStart"/>
+      <w:r>
+        <w:rPr>
+          <w:rFonts w:ascii="Arial Narrow" w:hAnsi="Arial Narrow"/>
+        </w:rPr>
+        <w:t>varchar</w:t>
+      </w:r>
+      <w:proofErr w:type="spellEnd"/>
+      <w:r>
+        <w:rPr>
+          <w:rFonts w:ascii="Arial Narrow" w:hAnsi="Arial Narrow"/>
+        </w:rPr>
+        <w:t>(</w:t>
+      </w:r>
+      <w:proofErr w:type="gramEnd"/>
+      <w:r>
+        <w:rPr>
+          <w:rFonts w:ascii="Arial Narrow" w:hAnsi="Arial Narrow"/>
+        </w:rPr>
+        <w:t>10)</w:t>
+      </w:r>
+    </w:p>
+    <w:p>
+      <w:pPr>
+        <w:spacing w:after="0"/>
+        <w:ind w:left="708"/>
+        <w:rPr>
+          <w:rFonts w:ascii="Arial Narrow" w:hAnsi="Arial Narrow"/>
+        </w:rPr>
+      </w:pPr>
+    </w:p>
+    <w:p>
+      <w:pPr>
+        <w:pStyle w:val="Prrafodelista"/>
+        <w:numPr>
+          <w:ilvl w:val="0"/>
+          <w:numId w:val="5"/>
+        </w:numPr>
+        <w:spacing w:after="0"/>
+        <w:rPr>
+          <w:rFonts w:ascii="Arial Narrow" w:hAnsi="Arial Narrow"/>
+        </w:rPr>
+      </w:pPr>
+      <w:r>
+        <w:rPr>
+          <w:rFonts w:ascii="Arial Narrow" w:hAnsi="Arial Narrow"/>
+        </w:rPr>
+        <w:t>SPED_ArchivoTXT_ECF</w:t>
+      </w:r>
+      <w:r>
+        <w:rPr>
+          <w:rFonts w:ascii="Arial Narrow" w:hAnsi="Arial Narrow"/>
+        </w:rPr>
+        <w:t>_v4</w:t>
+      </w:r>
+      <w:r>
+        <w:rPr>
+          <w:rFonts w:ascii="Arial Narrow" w:hAnsi="Arial Narrow"/>
+        </w:rPr>
+        <w:t>00</w:t>
+      </w:r>
+      <w:r>
+        <w:rPr>
+          <w:rFonts w:ascii="Arial Narrow" w:hAnsi="Arial Narrow"/>
+        </w:rPr>
+        <w:tab/>
+      </w:r>
+      <w:r>
+        <w:rPr>
+          <w:rFonts w:ascii="Arial Narrow" w:hAnsi="Arial Narrow"/>
+        </w:rPr>
+        <w:tab/>
+      </w:r>
+      <w:proofErr w:type="spellStart"/>
+      <w:r>
+        <w:rPr>
+          <w:rFonts w:ascii="Arial Narrow" w:hAnsi="Arial Narrow"/>
+        </w:rPr>
+        <w:t>Layout</w:t>
+      </w:r>
+      <w:proofErr w:type="spellEnd"/>
+      <w:r>
+        <w:rPr>
+          <w:rFonts w:ascii="Arial Narrow" w:hAnsi="Arial Narrow"/>
+        </w:rPr>
+        <w:t xml:space="preserve"> año 2017</w:t>
+      </w:r>
+    </w:p>
+    <w:p>
+      <w:pPr>
+        <w:spacing w:after="0"/>
+        <w:ind w:left="360" w:firstLine="348"/>
+        <w:rPr>
+          <w:rFonts w:ascii="Arial Narrow" w:hAnsi="Arial Narrow"/>
+        </w:rPr>
+      </w:pPr>
+      <w:r>
+        <w:rPr>
+          <w:rFonts w:ascii="Arial Narrow" w:hAnsi="Arial Narrow"/>
+        </w:rPr>
+        <w:t>Recopila la información necesaria para generar el archivo SPED ECF y lo inserta en la tabla temporal SPEDtbl9000</w:t>
+      </w:r>
+    </w:p>
+    <w:p>
+      <w:pPr>
+        <w:spacing w:after="0"/>
+        <w:ind w:left="708"/>
+        <w:rPr>
+          <w:rFonts w:ascii="Arial Narrow" w:hAnsi="Arial Narrow"/>
+        </w:rPr>
+      </w:pPr>
+      <w:proofErr w:type="spellStart"/>
+      <w:r>
+        <w:rPr>
+          <w:rFonts w:ascii="Arial Narrow" w:hAnsi="Arial Narrow"/>
+        </w:rPr>
+        <w:t>Parametros</w:t>
+      </w:r>
+      <w:proofErr w:type="spellEnd"/>
+      <w:r>
+        <w:rPr>
+          <w:rFonts w:ascii="Arial Narrow" w:hAnsi="Arial Narrow"/>
+        </w:rPr>
+        <w:t>:</w:t>
+      </w:r>
+    </w:p>
+    <w:p>
+      <w:pPr>
+        <w:spacing w:after="0"/>
+        <w:ind w:left="708"/>
+        <w:rPr>
+          <w:rFonts w:ascii="Arial Narrow" w:hAnsi="Arial Narrow"/>
+        </w:rPr>
+      </w:pPr>
+      <w:r>
+        <w:rPr>
+          <w:rFonts w:ascii="Arial Narrow" w:hAnsi="Arial Narrow"/>
+        </w:rPr>
+        <w:tab/>
+        <w:t>@</w:t>
+      </w:r>
+      <w:proofErr w:type="spellStart"/>
+      <w:r>
+        <w:rPr>
+          <w:rFonts w:ascii="Arial Narrow" w:hAnsi="Arial Narrow"/>
+        </w:rPr>
+        <w:t>IdCompañia</w:t>
+      </w:r>
+      <w:proofErr w:type="spellEnd"/>
+      <w:r>
+        <w:rPr>
+          <w:rFonts w:ascii="Arial Narrow" w:hAnsi="Arial Narrow"/>
+        </w:rPr>
+        <w:t xml:space="preserve"> </w:t>
+      </w:r>
+      <w:proofErr w:type="spellStart"/>
+      <w:r>
+        <w:rPr>
+          <w:rFonts w:ascii="Arial Narrow" w:hAnsi="Arial Narrow"/>
+        </w:rPr>
+        <w:t>varchar</w:t>
+      </w:r>
+      <w:proofErr w:type="spellEnd"/>
+      <w:r>
+        <w:rPr>
+          <w:rFonts w:ascii="Arial Narrow" w:hAnsi="Arial Narrow"/>
+        </w:rPr>
+        <w:t xml:space="preserve"> (8),</w:t>
+      </w:r>
+    </w:p>
+    <w:p>
+      <w:pPr>
+        <w:spacing w:after="0"/>
+        <w:ind w:left="708"/>
+        <w:rPr>
+          <w:rFonts w:ascii="Arial Narrow" w:hAnsi="Arial Narrow"/>
+        </w:rPr>
+      </w:pPr>
+      <w:r>
+        <w:rPr>
+          <w:rFonts w:ascii="Arial Narrow" w:hAnsi="Arial Narrow"/>
+        </w:rPr>
+        <w:tab/>
+        <w:t>@</w:t>
+      </w:r>
+      <w:proofErr w:type="spellStart"/>
+      <w:r>
+        <w:rPr>
+          <w:rFonts w:ascii="Arial Narrow" w:hAnsi="Arial Narrow"/>
+        </w:rPr>
+        <w:t>FechaDesde</w:t>
+      </w:r>
+      <w:proofErr w:type="spellEnd"/>
+      <w:r>
+        <w:rPr>
+          <w:rFonts w:ascii="Arial Narrow" w:hAnsi="Arial Narrow"/>
+        </w:rPr>
+        <w:t xml:space="preserve"> </w:t>
+      </w:r>
+      <w:proofErr w:type="spellStart"/>
+      <w:proofErr w:type="gramStart"/>
+      <w:r>
+        <w:rPr>
+          <w:rFonts w:ascii="Arial Narrow" w:hAnsi="Arial Narrow"/>
+        </w:rPr>
+        <w:t>varchar</w:t>
+      </w:r>
+      <w:proofErr w:type="spellEnd"/>
+      <w:r>
+        <w:rPr>
+          <w:rFonts w:ascii="Arial Narrow" w:hAnsi="Arial Narrow"/>
+        </w:rPr>
+        <w:t>(</w:t>
+      </w:r>
+      <w:proofErr w:type="gramEnd"/>
+      <w:r>
+        <w:rPr>
+          <w:rFonts w:ascii="Arial Narrow" w:hAnsi="Arial Narrow"/>
+        </w:rPr>
+        <w:t>10),</w:t>
+      </w:r>
+    </w:p>
+    <w:p>
+      <w:pPr>
+        <w:spacing w:after="0"/>
+        <w:ind w:left="708"/>
+        <w:rPr>
+          <w:rFonts w:ascii="Arial Narrow" w:hAnsi="Arial Narrow"/>
+        </w:rPr>
+      </w:pPr>
+      <w:r>
+        <w:rPr>
+          <w:rFonts w:ascii="Arial Narrow" w:hAnsi="Arial Narrow"/>
+        </w:rPr>
+        <w:tab/>
+        <w:t>@</w:t>
+      </w:r>
+      <w:proofErr w:type="spellStart"/>
+      <w:r>
+        <w:rPr>
+          <w:rFonts w:ascii="Arial Narrow" w:hAnsi="Arial Narrow"/>
+        </w:rPr>
+        <w:t>FechaHasta</w:t>
+      </w:r>
+      <w:proofErr w:type="spellEnd"/>
+      <w:r>
+        <w:rPr>
+          <w:rFonts w:ascii="Arial Narrow" w:hAnsi="Arial Narrow"/>
+        </w:rPr>
+        <w:t xml:space="preserve"> </w:t>
+      </w:r>
+      <w:proofErr w:type="spellStart"/>
+      <w:proofErr w:type="gramStart"/>
+      <w:r>
+        <w:rPr>
+          <w:rFonts w:ascii="Arial Narrow" w:hAnsi="Arial Narrow"/>
+        </w:rPr>
+        <w:t>varchar</w:t>
+      </w:r>
+      <w:proofErr w:type="spellEnd"/>
+      <w:r>
+        <w:rPr>
+          <w:rFonts w:ascii="Arial Narrow" w:hAnsi="Arial Narrow"/>
+        </w:rPr>
+        <w:t>(</w:t>
+      </w:r>
+      <w:proofErr w:type="gramEnd"/>
+      <w:r>
+        <w:rPr>
+          <w:rFonts w:ascii="Arial Narrow" w:hAnsi="Arial Narrow"/>
+        </w:rPr>
+        <w:t>10)</w:t>
+      </w:r>
+    </w:p>
+    <w:p>
+      <w:pPr>
+        <w:spacing w:after="0"/>
+        <w:ind w:left="708"/>
+        <w:rPr>
+          <w:rFonts w:ascii="Arial Narrow" w:hAnsi="Arial Narrow"/>
+        </w:rPr>
+      </w:pPr>
     </w:p>
     <w:sectPr>
       <w:pgSz w:w="12240" w:h="15840"/>
@@ -5115,6 +5747,92 @@
     </w:lvl>
   </w:abstractNum>
   <w:abstractNum w:abstractNumId="3">
+    <w:nsid w:val="592708EC"/>
+    <w:multiLevelType w:val="hybridMultilevel"/>
+    <w:tmpl w:val="324E61AE"/>
+    <w:lvl w:ilvl="0" w:tplc="200A000F">
+      <w:start w:val="1"/>
+      <w:numFmt w:val="decimal"/>
+      <w:lvlText w:val="%1."/>
+      <w:lvlJc w:val="left"/>
+      <w:pPr>
+        <w:ind w:left="720" w:hanging="360"/>
+      </w:pPr>
+    </w:lvl>
+    <w:lvl w:ilvl="1" w:tplc="200A0019" w:tentative="1">
+      <w:start w:val="1"/>
+      <w:numFmt w:val="lowerLetter"/>
+      <w:lvlText w:val="%2."/>
+      <w:lvlJc w:val="left"/>
+      <w:pPr>
+        <w:ind w:left="1440" w:hanging="360"/>
+      </w:pPr>
+    </w:lvl>
+    <w:lvl w:ilvl="2" w:tplc="200A001B" w:tentative="1">
+      <w:start w:val="1"/>
+      <w:numFmt w:val="lowerRoman"/>
+      <w:lvlText w:val="%3."/>
+      <w:lvlJc w:val="right"/>
+      <w:pPr>
+        <w:ind w:left="2160" w:hanging="180"/>
+      </w:pPr>
+    </w:lvl>
+    <w:lvl w:ilvl="3" w:tplc="200A000F" w:tentative="1">
+      <w:start w:val="1"/>
+      <w:numFmt w:val="decimal"/>
+      <w:lvlText w:val="%4."/>
+      <w:lvlJc w:val="left"/>
+      <w:pPr>
+        <w:ind w:left="2880" w:hanging="360"/>
+      </w:pPr>
+    </w:lvl>
+    <w:lvl w:ilvl="4" w:tplc="200A0019" w:tentative="1">
+      <w:start w:val="1"/>
+      <w:numFmt w:val="lowerLetter"/>
+      <w:lvlText w:val="%5."/>
+      <w:lvlJc w:val="left"/>
+      <w:pPr>
+        <w:ind w:left="3600" w:hanging="360"/>
+      </w:pPr>
+    </w:lvl>
+    <w:lvl w:ilvl="5" w:tplc="200A001B" w:tentative="1">
+      <w:start w:val="1"/>
+      <w:numFmt w:val="lowerRoman"/>
+      <w:lvlText w:val="%6."/>
+      <w:lvlJc w:val="right"/>
+      <w:pPr>
+        <w:ind w:left="4320" w:hanging="180"/>
+      </w:pPr>
+    </w:lvl>
+    <w:lvl w:ilvl="6" w:tplc="200A000F" w:tentative="1">
+      <w:start w:val="1"/>
+      <w:numFmt w:val="decimal"/>
+      <w:lvlText w:val="%7."/>
+      <w:lvlJc w:val="left"/>
+      <w:pPr>
+        <w:ind w:left="5040" w:hanging="360"/>
+      </w:pPr>
+    </w:lvl>
+    <w:lvl w:ilvl="7" w:tplc="200A0019" w:tentative="1">
+      <w:start w:val="1"/>
+      <w:numFmt w:val="lowerLetter"/>
+      <w:lvlText w:val="%8."/>
+      <w:lvlJc w:val="left"/>
+      <w:pPr>
+        <w:ind w:left="5760" w:hanging="360"/>
+      </w:pPr>
+    </w:lvl>
+    <w:lvl w:ilvl="8" w:tplc="200A001B" w:tentative="1">
+      <w:start w:val="1"/>
+      <w:numFmt w:val="lowerRoman"/>
+      <w:lvlText w:val="%9."/>
+      <w:lvlJc w:val="right"/>
+      <w:pPr>
+        <w:ind w:left="6480" w:hanging="180"/>
+      </w:pPr>
+    </w:lvl>
+  </w:abstractNum>
+  <w:abstractNum w:abstractNumId="4">
     <w:nsid w:val="5B0466F8"/>
     <w:multiLevelType w:val="hybridMultilevel"/>
     <w:tmpl w:val="22A2F40A"/>
@@ -5207,10 +5925,13 @@
     <w:abstractNumId w:val="2"/>
   </w:num>
   <w:num w:numId="3">
-    <w:abstractNumId w:val="3"/>
+    <w:abstractNumId w:val="4"/>
   </w:num>
   <w:num w:numId="4">
     <w:abstractNumId w:val="1"/>
+  </w:num>
+  <w:num w:numId="5">
+    <w:abstractNumId w:val="3"/>
   </w:num>
 </w:numbering>
 </file>

</xml_diff>

<commit_message>
Nueva versión de generador de archivos sped con ambios estructurales en objetos sql. Ajuste de documentación
</commit_message>
<xml_diff>
--- a/DOC/Arquitectura Desarrollo SPED ECD Y ECF.docx
+++ b/DOC/Arquitectura Desarrollo SPED ECD Y ECF.docx
@@ -1,6 +1,6 @@
 
 <file path=word/document.xml><?xml version="1.0" encoding="utf-8"?>
-<w:document xmlns:wpc="http://schemas.microsoft.com/office/word/2010/wordprocessingCanvas" xmlns:mc="http://schemas.openxmlformats.org/markup-compatibility/2006" xmlns:o="urn:schemas-microsoft-com:office:office" xmlns:r="http://schemas.openxmlformats.org/officeDocument/2006/relationships" xmlns:m="http://schemas.openxmlformats.org/officeDocument/2006/math" xmlns:v="urn:schemas-microsoft-com:vml" xmlns:wp14="http://schemas.microsoft.com/office/word/2010/wordprocessingDrawing" xmlns:wp="http://schemas.openxmlformats.org/drawingml/2006/wordprocessingDrawing" xmlns:w10="urn:schemas-microsoft-com:office:word" xmlns:w="http://schemas.openxmlformats.org/wordprocessingml/2006/main" xmlns:w14="http://schemas.microsoft.com/office/word/2010/wordml" xmlns:w15="http://schemas.microsoft.com/office/word/2012/wordml" xmlns:wpg="http://schemas.microsoft.com/office/word/2010/wordprocessingGroup" xmlns:wpi="http://schemas.microsoft.com/office/word/2010/wordprocessingInk" xmlns:wne="http://schemas.microsoft.com/office/word/2006/wordml" xmlns:wps="http://schemas.microsoft.com/office/word/2010/wordprocessingShape" mc:Ignorable="w14 w15 wp14">
+<w:document xmlns:wpc="http://schemas.microsoft.com/office/word/2010/wordprocessingCanvas" xmlns:cx="http://schemas.microsoft.com/office/drawing/2014/chartex" xmlns:cx1="http://schemas.microsoft.com/office/drawing/2015/9/8/chartex" xmlns:cx2="http://schemas.microsoft.com/office/drawing/2015/10/21/chartex" xmlns:cx3="http://schemas.microsoft.com/office/drawing/2016/5/9/chartex" xmlns:cx4="http://schemas.microsoft.com/office/drawing/2016/5/10/chartex" xmlns:cx5="http://schemas.microsoft.com/office/drawing/2016/5/11/chartex" xmlns:cx6="http://schemas.microsoft.com/office/drawing/2016/5/12/chartex" xmlns:cx7="http://schemas.microsoft.com/office/drawing/2016/5/13/chartex" xmlns:cx8="http://schemas.microsoft.com/office/drawing/2016/5/14/chartex" xmlns:mc="http://schemas.openxmlformats.org/markup-compatibility/2006" xmlns:aink="http://schemas.microsoft.com/office/drawing/2016/ink" xmlns:am3d="http://schemas.microsoft.com/office/drawing/2017/model3d" xmlns:o="urn:schemas-microsoft-com:office:office" xmlns:r="http://schemas.openxmlformats.org/officeDocument/2006/relationships" xmlns:m="http://schemas.openxmlformats.org/officeDocument/2006/math" xmlns:v="urn:schemas-microsoft-com:vml" xmlns:wp14="http://schemas.microsoft.com/office/word/2010/wordprocessingDrawing" xmlns:wp="http://schemas.openxmlformats.org/drawingml/2006/wordprocessingDrawing" xmlns:w10="urn:schemas-microsoft-com:office:word" xmlns:w="http://schemas.openxmlformats.org/wordprocessingml/2006/main" xmlns:w14="http://schemas.microsoft.com/office/word/2010/wordml" xmlns:w15="http://schemas.microsoft.com/office/word/2012/wordml" xmlns:w16cid="http://schemas.microsoft.com/office/word/2016/wordml/cid" xmlns:w16se="http://schemas.microsoft.com/office/word/2015/wordml/symex" xmlns:wpg="http://schemas.microsoft.com/office/word/2010/wordprocessingGroup" xmlns:wpi="http://schemas.microsoft.com/office/word/2010/wordprocessingInk" xmlns:wne="http://schemas.microsoft.com/office/word/2006/wordml" xmlns:wps="http://schemas.microsoft.com/office/word/2010/wordprocessingShape" mc:Ignorable="w14 w15 w16se w16cid wp14">
   <w:body>
     <w:p>
       <w:pPr>
@@ -35,7 +35,7 @@
     </w:p>
     <w:tbl>
       <w:tblPr>
-        <w:tblStyle w:val="Tablaconcuadrcula"/>
+        <w:tblStyle w:val="TableGrid"/>
         <w:tblW w:w="8931" w:type="dxa"/>
         <w:tblInd w:w="-431" w:type="dxa"/>
         <w:tblLayout w:type="fixed"/>
@@ -228,6 +228,7 @@
                 <w:rFonts w:ascii="Arial Narrow" w:hAnsi="Arial Narrow"/>
                 <w:sz w:val="16"/>
                 <w:szCs w:val="16"/>
+                <w:lang w:val="en-US"/>
               </w:rPr>
             </w:pPr>
             <w:proofErr w:type="spellStart"/>
@@ -236,6 +237,7 @@
                 <w:rFonts w:ascii="Arial Narrow" w:hAnsi="Arial Narrow"/>
                 <w:sz w:val="16"/>
                 <w:szCs w:val="16"/>
+                <w:lang w:val="en-US"/>
               </w:rPr>
               <w:t>FilePath</w:t>
             </w:r>
@@ -245,6 +247,7 @@
                 <w:rFonts w:ascii="Arial Narrow" w:hAnsi="Arial Narrow"/>
                 <w:sz w:val="16"/>
                 <w:szCs w:val="16"/>
+                <w:lang w:val="en-US"/>
               </w:rPr>
               <w:t xml:space="preserve"> (TXT </w:t>
             </w:r>
@@ -254,6 +257,7 @@
                 <w:rFonts w:ascii="Arial Narrow" w:hAnsi="Arial Narrow"/>
                 <w:sz w:val="16"/>
                 <w:szCs w:val="16"/>
+                <w:lang w:val="en-US"/>
               </w:rPr>
               <w:t>caminho</w:t>
             </w:r>
@@ -263,6 +267,7 @@
                 <w:rFonts w:ascii="Arial Narrow" w:hAnsi="Arial Narrow"/>
                 <w:sz w:val="16"/>
                 <w:szCs w:val="16"/>
+                <w:lang w:val="en-US"/>
               </w:rPr>
               <w:t xml:space="preserve"> do </w:t>
             </w:r>
@@ -272,6 +277,7 @@
                 <w:rFonts w:ascii="Arial Narrow" w:hAnsi="Arial Narrow"/>
                 <w:sz w:val="16"/>
                 <w:szCs w:val="16"/>
+                <w:lang w:val="en-US"/>
               </w:rPr>
               <w:t>arquivo</w:t>
             </w:r>
@@ -281,6 +287,7 @@
                 <w:rFonts w:ascii="Arial Narrow" w:hAnsi="Arial Narrow"/>
                 <w:sz w:val="16"/>
                 <w:szCs w:val="16"/>
+                <w:lang w:val="en-US"/>
               </w:rPr>
               <w:t xml:space="preserve"> SPED)</w:t>
             </w:r>
@@ -954,7 +961,6 @@
               </w:rPr>
               <w:t xml:space="preserve">                                                    </w:t>
             </w:r>
-            <w:proofErr w:type="spellStart"/>
             <w:r>
               <w:rPr>
                 <w:rFonts w:ascii="Arial Narrow" w:hAnsi="Arial Narrow"/>
@@ -963,7 +969,6 @@
               </w:rPr>
               <w:t>independente</w:t>
             </w:r>
-            <w:proofErr w:type="spellEnd"/>
             <w:r>
               <w:rPr>
                 <w:rFonts w:ascii="Arial Narrow" w:hAnsi="Arial Narrow"/>
@@ -1005,6 +1010,7 @@
                 <w:rFonts w:ascii="Arial Narrow" w:hAnsi="Arial Narrow"/>
                 <w:sz w:val="16"/>
                 <w:szCs w:val="16"/>
+                <w:lang w:val="en-US"/>
               </w:rPr>
             </w:pPr>
             <w:r>
@@ -1012,6 +1018,7 @@
                 <w:rFonts w:ascii="Arial Narrow" w:hAnsi="Arial Narrow"/>
                 <w:sz w:val="16"/>
                 <w:szCs w:val="16"/>
+                <w:lang w:val="en-US"/>
               </w:rPr>
               <w:t>SPED_IDENT_CPF (CPF)</w:t>
             </w:r>
@@ -1022,6 +1029,7 @@
                 <w:rFonts w:ascii="Arial Narrow" w:hAnsi="Arial Narrow"/>
                 <w:sz w:val="16"/>
                 <w:szCs w:val="16"/>
+                <w:lang w:val="en-US"/>
               </w:rPr>
             </w:pPr>
             <w:r>
@@ -1029,8 +1037,9 @@
                 <w:rFonts w:ascii="Arial Narrow" w:hAnsi="Arial Narrow"/>
                 <w:sz w:val="16"/>
                 <w:szCs w:val="16"/>
-              </w:rPr>
-              <w:t>SPED_IDENT_NOM (</w:t>
+                <w:lang w:val="en-US"/>
+              </w:rPr>
+              <w:t xml:space="preserve">SPED_IDENT_NOM (Nome do </w:t>
             </w:r>
             <w:proofErr w:type="spellStart"/>
             <w:r>
@@ -1038,8 +1047,9 @@
                 <w:rFonts w:ascii="Arial Narrow" w:hAnsi="Arial Narrow"/>
                 <w:sz w:val="16"/>
                 <w:szCs w:val="16"/>
-              </w:rPr>
-              <w:t>Nome</w:t>
+                <w:lang w:val="en-US"/>
+              </w:rPr>
+              <w:t>signatário</w:t>
             </w:r>
             <w:proofErr w:type="spellEnd"/>
             <w:r>
@@ -1047,24 +1057,7 @@
                 <w:rFonts w:ascii="Arial Narrow" w:hAnsi="Arial Narrow"/>
                 <w:sz w:val="16"/>
                 <w:szCs w:val="16"/>
-              </w:rPr>
-              <w:t xml:space="preserve"> do </w:t>
-            </w:r>
-            <w:proofErr w:type="spellStart"/>
-            <w:r>
-              <w:rPr>
-                <w:rFonts w:ascii="Arial Narrow" w:hAnsi="Arial Narrow"/>
-                <w:sz w:val="16"/>
-                <w:szCs w:val="16"/>
-              </w:rPr>
-              <w:t>signatário</w:t>
-            </w:r>
-            <w:proofErr w:type="spellEnd"/>
-            <w:r>
-              <w:rPr>
-                <w:rFonts w:ascii="Arial Narrow" w:hAnsi="Arial Narrow"/>
-                <w:sz w:val="16"/>
-                <w:szCs w:val="16"/>
+                <w:lang w:val="en-US"/>
               </w:rPr>
               <w:t>)</w:t>
             </w:r>
@@ -1075,6 +1068,7 @@
                 <w:rFonts w:ascii="Arial Narrow" w:hAnsi="Arial Narrow"/>
                 <w:sz w:val="16"/>
                 <w:szCs w:val="16"/>
+                <w:lang w:val="en-US"/>
               </w:rPr>
             </w:pPr>
             <w:r>
@@ -1082,15 +1076,28 @@
                 <w:rFonts w:ascii="Arial Narrow" w:hAnsi="Arial Narrow"/>
                 <w:sz w:val="16"/>
                 <w:szCs w:val="16"/>
-              </w:rPr>
-              <w:t>SPED_IDENT_QUALIF(</w:t>
+                <w:lang w:val="en-US"/>
+              </w:rPr>
+              <w:t>SPED_IDENT_</w:t>
+            </w:r>
+            <w:proofErr w:type="gramStart"/>
+            <w:r>
+              <w:rPr>
+                <w:rFonts w:ascii="Arial Narrow" w:hAnsi="Arial Narrow"/>
+                <w:sz w:val="16"/>
+                <w:szCs w:val="16"/>
+                <w:lang w:val="en-US"/>
+              </w:rPr>
+              <w:t>QUALIF(</w:t>
             </w:r>
             <w:proofErr w:type="spellStart"/>
-            <w:r>
-              <w:rPr>
-                <w:rFonts w:ascii="Arial Narrow" w:hAnsi="Arial Narrow"/>
-                <w:sz w:val="16"/>
-                <w:szCs w:val="16"/>
+            <w:proofErr w:type="gramEnd"/>
+            <w:r>
+              <w:rPr>
+                <w:rFonts w:ascii="Arial Narrow" w:hAnsi="Arial Narrow"/>
+                <w:sz w:val="16"/>
+                <w:szCs w:val="16"/>
+                <w:lang w:val="en-US"/>
               </w:rPr>
               <w:t>Qualificação</w:t>
             </w:r>
@@ -1100,6 +1107,7 @@
                 <w:rFonts w:ascii="Arial Narrow" w:hAnsi="Arial Narrow"/>
                 <w:sz w:val="16"/>
                 <w:szCs w:val="16"/>
+                <w:lang w:val="en-US"/>
               </w:rPr>
               <w:t xml:space="preserve"> do </w:t>
             </w:r>
@@ -1109,6 +1117,7 @@
                 <w:rFonts w:ascii="Arial Narrow" w:hAnsi="Arial Narrow"/>
                 <w:sz w:val="16"/>
                 <w:szCs w:val="16"/>
+                <w:lang w:val="en-US"/>
               </w:rPr>
               <w:t>assinante</w:t>
             </w:r>
@@ -1118,6 +1127,7 @@
                 <w:rFonts w:ascii="Arial Narrow" w:hAnsi="Arial Narrow"/>
                 <w:sz w:val="16"/>
                 <w:szCs w:val="16"/>
+                <w:lang w:val="en-US"/>
               </w:rPr>
               <w:t>)</w:t>
             </w:r>
@@ -1216,6 +1226,7 @@
                 <w:rFonts w:ascii="Arial Narrow" w:hAnsi="Arial Narrow"/>
                 <w:sz w:val="16"/>
                 <w:szCs w:val="16"/>
+                <w:lang w:val="en-US"/>
               </w:rPr>
             </w:pPr>
             <w:r>
@@ -1223,6 +1234,7 @@
                 <w:rFonts w:ascii="Arial Narrow" w:hAnsi="Arial Narrow"/>
                 <w:sz w:val="16"/>
                 <w:szCs w:val="16"/>
+                <w:lang w:val="en-US"/>
               </w:rPr>
               <w:t xml:space="preserve">SPED_EMAIL (Email do </w:t>
             </w:r>
@@ -1232,6 +1244,7 @@
                 <w:rFonts w:ascii="Arial Narrow" w:hAnsi="Arial Narrow"/>
                 <w:sz w:val="16"/>
                 <w:szCs w:val="16"/>
+                <w:lang w:val="en-US"/>
               </w:rPr>
               <w:t>signatário</w:t>
             </w:r>
@@ -1241,6 +1254,7 @@
                 <w:rFonts w:ascii="Arial Narrow" w:hAnsi="Arial Narrow"/>
                 <w:sz w:val="16"/>
                 <w:szCs w:val="16"/>
+                <w:lang w:val="en-US"/>
               </w:rPr>
               <w:t>)</w:t>
             </w:r>
@@ -1684,43 +1698,7 @@
                 <w:sz w:val="16"/>
                 <w:szCs w:val="16"/>
               </w:rPr>
-              <w:t xml:space="preserve"> (</w:t>
-            </w:r>
-            <w:proofErr w:type="spellStart"/>
-            <w:r>
-              <w:rPr>
-                <w:rFonts w:ascii="Arial Narrow" w:hAnsi="Arial Narrow"/>
-                <w:sz w:val="16"/>
-                <w:szCs w:val="16"/>
-              </w:rPr>
-              <w:t>Cod</w:t>
-            </w:r>
-            <w:proofErr w:type="spellEnd"/>
-            <w:r>
-              <w:rPr>
-                <w:rFonts w:ascii="Arial Narrow" w:hAnsi="Arial Narrow"/>
-                <w:sz w:val="16"/>
-                <w:szCs w:val="16"/>
-              </w:rPr>
-              <w:t xml:space="preserve">. Grupo de </w:t>
-            </w:r>
-            <w:proofErr w:type="spellStart"/>
-            <w:r>
-              <w:rPr>
-                <w:rFonts w:ascii="Arial Narrow" w:hAnsi="Arial Narrow"/>
-                <w:sz w:val="16"/>
-                <w:szCs w:val="16"/>
-              </w:rPr>
-              <w:t>contas</w:t>
-            </w:r>
-            <w:proofErr w:type="spellEnd"/>
-            <w:r>
-              <w:rPr>
-                <w:rFonts w:ascii="Arial Narrow" w:hAnsi="Arial Narrow"/>
-                <w:sz w:val="16"/>
-                <w:szCs w:val="16"/>
-              </w:rPr>
-              <w:t>)</w:t>
+              <w:t xml:space="preserve"> (Cod. Grupo de contas)</w:t>
             </w:r>
           </w:p>
         </w:tc>
@@ -1736,6 +1714,7 @@
                 <w:rFonts w:ascii="Arial Narrow" w:hAnsi="Arial Narrow"/>
                 <w:sz w:val="16"/>
                 <w:szCs w:val="16"/>
+                <w:lang w:val="en-US"/>
               </w:rPr>
             </w:pPr>
             <w:r>
@@ -1743,6 +1722,7 @@
                 <w:rFonts w:ascii="Arial Narrow" w:hAnsi="Arial Narrow"/>
                 <w:sz w:val="16"/>
                 <w:szCs w:val="16"/>
+                <w:lang w:val="en-US"/>
               </w:rPr>
               <w:t>ACTNUMST</w:t>
             </w:r>
@@ -1760,45 +1740,27 @@
                 <w:rFonts w:ascii="Arial Narrow" w:hAnsi="Arial Narrow"/>
                 <w:sz w:val="16"/>
                 <w:szCs w:val="16"/>
-              </w:rPr>
-              <w:t>SPED_COD_CTA</w:t>
-            </w:r>
-            <w:r>
-              <w:rPr>
-                <w:rFonts w:ascii="Arial Narrow" w:hAnsi="Arial Narrow"/>
-                <w:sz w:val="16"/>
-                <w:szCs w:val="16"/>
-              </w:rPr>
-              <w:t xml:space="preserve"> (</w:t>
-            </w:r>
-            <w:proofErr w:type="spellStart"/>
+                <w:lang w:val="en-US"/>
+              </w:rPr>
+              <w:t>SPED_COD_CTA (</w:t>
+            </w:r>
             <w:r>
               <w:rPr>
                 <w:rFonts w:ascii="Arial Narrow" w:hAnsi="Arial Narrow"/>
                 <w:sz w:val="14"/>
                 <w:szCs w:val="16"/>
-              </w:rPr>
-              <w:t>Cod</w:t>
-            </w:r>
-            <w:proofErr w:type="spellEnd"/>
+                <w:lang w:val="en-US"/>
+              </w:rPr>
+              <w:t xml:space="preserve">Cod. </w:t>
+            </w:r>
             <w:r>
               <w:rPr>
                 <w:rFonts w:ascii="Arial Narrow" w:hAnsi="Arial Narrow"/>
                 <w:sz w:val="14"/>
                 <w:szCs w:val="16"/>
               </w:rPr>
-              <w:t xml:space="preserve">. Grupo de </w:t>
-            </w:r>
-            <w:proofErr w:type="spellStart"/>
-            <w:r>
-              <w:rPr>
-                <w:rFonts w:ascii="Arial Narrow" w:hAnsi="Arial Narrow"/>
-                <w:sz w:val="14"/>
-                <w:szCs w:val="16"/>
-              </w:rPr>
-              <w:t>contas</w:t>
-            </w:r>
-            <w:proofErr w:type="spellEnd"/>
+              <w:t>Grupo de contas</w:t>
+            </w:r>
             <w:r>
               <w:rPr>
                 <w:rFonts w:ascii="Arial Narrow" w:hAnsi="Arial Narrow"/>
@@ -1965,18 +1927,8 @@
                 <w:sz w:val="16"/>
                 <w:szCs w:val="16"/>
               </w:rPr>
-              <w:t xml:space="preserve">Indicador do tipo de </w:t>
-            </w:r>
-            <w:proofErr w:type="spellStart"/>
-            <w:r>
-              <w:rPr>
-                <w:rFonts w:ascii="Arial Narrow" w:hAnsi="Arial Narrow"/>
-                <w:sz w:val="16"/>
-                <w:szCs w:val="16"/>
-              </w:rPr>
-              <w:t>conta</w:t>
-            </w:r>
-            <w:proofErr w:type="spellEnd"/>
+              <w:t>Indicador do tipo de conta</w:t>
+            </w:r>
             <w:r>
               <w:rPr>
                 <w:rFonts w:ascii="Arial Narrow" w:hAnsi="Arial Narrow"/>
@@ -2026,18 +1978,8 @@
                 <w:sz w:val="16"/>
                 <w:szCs w:val="16"/>
               </w:rPr>
-              <w:t xml:space="preserve"> da grupo de </w:t>
-            </w:r>
-            <w:proofErr w:type="spellStart"/>
-            <w:r>
-              <w:rPr>
-                <w:rFonts w:ascii="Arial Narrow" w:hAnsi="Arial Narrow"/>
-                <w:sz w:val="16"/>
-                <w:szCs w:val="16"/>
-              </w:rPr>
-              <w:t>contas</w:t>
-            </w:r>
-            <w:proofErr w:type="spellEnd"/>
+              <w:t xml:space="preserve"> da grupo de contas</w:t>
+            </w:r>
             <w:r>
               <w:rPr>
                 <w:rFonts w:ascii="Arial Narrow" w:hAnsi="Arial Narrow"/>
@@ -2222,7 +2164,7 @@
     </w:p>
     <w:p>
       <w:pPr>
-        <w:pStyle w:val="Prrafodelista"/>
+        <w:pStyle w:val="ListParagraph"/>
         <w:numPr>
           <w:ilvl w:val="0"/>
           <w:numId w:val="1"/>
@@ -2243,7 +2185,7 @@
     </w:p>
     <w:p>
       <w:pPr>
-        <w:pStyle w:val="Prrafodelista"/>
+        <w:pStyle w:val="ListParagraph"/>
         <w:numPr>
           <w:ilvl w:val="0"/>
           <w:numId w:val="1"/>
@@ -2266,17 +2208,12 @@
       </w:r>
       <w:proofErr w:type="spellEnd"/>
       <w:r>
-        <w:t xml:space="preserve"> do Plano de </w:t>
-      </w:r>
-      <w:proofErr w:type="spellStart"/>
-      <w:r>
-        <w:t>Contas</w:t>
-      </w:r>
-      <w:proofErr w:type="spellEnd"/>
-    </w:p>
-    <w:p>
-      <w:pPr>
-        <w:pStyle w:val="Prrafodelista"/>
+        <w:t xml:space="preserve"> do Plano de Contas</w:t>
+      </w:r>
+    </w:p>
+    <w:p>
+      <w:pPr>
+        <w:pStyle w:val="ListParagraph"/>
         <w:numPr>
           <w:ilvl w:val="0"/>
           <w:numId w:val="1"/>
@@ -2304,7 +2241,7 @@
     </w:p>
     <w:p>
       <w:pPr>
-        <w:pStyle w:val="Prrafodelista"/>
+        <w:pStyle w:val="ListParagraph"/>
         <w:numPr>
           <w:ilvl w:val="1"/>
           <w:numId w:val="1"/>
@@ -2340,10 +2277,12 @@
       <w:r>
         <w:t xml:space="preserve">: </w:t>
       </w:r>
-    </w:p>
-    <w:p>
-      <w:pPr>
-        <w:pStyle w:val="Prrafodelista"/>
+      <w:bookmarkStart w:id="0" w:name="_GoBack"/>
+      <w:bookmarkEnd w:id="0"/>
+    </w:p>
+    <w:p>
+      <w:pPr>
+        <w:pStyle w:val="ListParagraph"/>
         <w:numPr>
           <w:ilvl w:val="2"/>
           <w:numId w:val="1"/>
@@ -2357,7 +2296,7 @@
     </w:p>
     <w:p>
       <w:pPr>
-        <w:pStyle w:val="Prrafodelista"/>
+        <w:pStyle w:val="ListParagraph"/>
         <w:numPr>
           <w:ilvl w:val="2"/>
           <w:numId w:val="1"/>
@@ -2365,58 +2304,21 @@
       </w:pPr>
       <w:proofErr w:type="spellStart"/>
       <w:r>
-        <w:t>SPED_VerificarBalance</w:t>
-      </w:r>
-      <w:proofErr w:type="spellEnd"/>
-    </w:p>
-    <w:p>
-      <w:pPr>
-        <w:pStyle w:val="Prrafodelista"/>
+        <w:rPr>
+          <w:rFonts w:ascii="Arial Narrow" w:hAnsi="Arial Narrow"/>
+        </w:rPr>
+        <w:t>SPED_GeneraArchivoECDEnTabla</w:t>
+      </w:r>
+      <w:proofErr w:type="spellEnd"/>
+    </w:p>
+    <w:p>
+      <w:pPr>
+        <w:pStyle w:val="ListParagraph"/>
         <w:numPr>
           <w:ilvl w:val="2"/>
           <w:numId w:val="1"/>
         </w:numPr>
       </w:pPr>
-      <w:r>
-        <w:t xml:space="preserve">En el caso del periodo seleccionado sea el actual </w:t>
-      </w:r>
-      <w:proofErr w:type="spellStart"/>
-      <w:r>
-        <w:t>SPED_ArchivoTXT</w:t>
-      </w:r>
-      <w:r>
-        <w:t>_Open</w:t>
-      </w:r>
-      <w:proofErr w:type="spellEnd"/>
-    </w:p>
-    <w:p>
-      <w:pPr>
-        <w:pStyle w:val="Prrafodelista"/>
-        <w:numPr>
-          <w:ilvl w:val="2"/>
-          <w:numId w:val="1"/>
-        </w:numPr>
-      </w:pPr>
-      <w:r>
-        <w:t xml:space="preserve">En el caso del periodo seleccionado este cerrado </w:t>
-      </w:r>
-      <w:proofErr w:type="spellStart"/>
-      <w:r>
-        <w:t>SPED_ArchivoTXT</w:t>
-      </w:r>
-      <w:r>
-        <w:t>_Hist</w:t>
-      </w:r>
-      <w:proofErr w:type="spellEnd"/>
-    </w:p>
-    <w:p>
-      <w:pPr>
-        <w:pStyle w:val="Prrafodelista"/>
-        <w:numPr>
-          <w:ilvl w:val="2"/>
-          <w:numId w:val="1"/>
-        </w:numPr>
-      </w:pPr>
       <w:proofErr w:type="spellStart"/>
       <w:r>
         <w:t>SPED_ArchivoTXT_ECF</w:t>
@@ -2459,52 +2361,63 @@
     </w:p>
     <w:p>
       <w:pPr>
-        <w:pStyle w:val="Prrafodelista"/>
+        <w:spacing w:after="0"/>
+        <w:ind w:left="708"/>
+        <w:rPr>
+          <w:rFonts w:ascii="Arial Narrow" w:hAnsi="Arial Narrow"/>
+        </w:rPr>
+      </w:pPr>
+    </w:p>
+    <w:p>
+      <w:pPr>
+        <w:pStyle w:val="ListParagraph"/>
         <w:numPr>
           <w:ilvl w:val="0"/>
           <w:numId w:val="5"/>
         </w:numPr>
-        <w:rPr>
-          <w:rFonts w:ascii="Arial Narrow" w:hAnsi="Arial Narrow"/>
-        </w:rPr>
-      </w:pPr>
-      <w:proofErr w:type="spellStart"/>
-      <w:r>
-        <w:rPr>
-          <w:rFonts w:ascii="Arial Narrow" w:hAnsi="Arial Narrow"/>
-        </w:rPr>
-        <w:t>SPED_Total_Saldo_Cta_Anio</w:t>
-      </w:r>
-      <w:proofErr w:type="spellEnd"/>
-    </w:p>
-    <w:p>
-      <w:pPr>
-        <w:pStyle w:val="Prrafodelista"/>
-        <w:ind w:left="360" w:firstLine="348"/>
-        <w:rPr>
-          <w:rFonts w:ascii="Arial Narrow" w:hAnsi="Arial Narrow"/>
-        </w:rPr>
-      </w:pPr>
-      <w:bookmarkStart w:id="0" w:name="_GoBack"/>
-      <w:bookmarkEnd w:id="0"/>
-      <w:r>
-        <w:rPr>
-          <w:rFonts w:ascii="Arial Narrow" w:hAnsi="Arial Narrow"/>
-        </w:rPr>
-        <w:t>Devuelve el total Inicial, Final o de movimientos de la cuenta, en el año y periodo indicados</w:t>
-      </w:r>
-    </w:p>
-    <w:p>
-      <w:pPr>
-        <w:pStyle w:val="Prrafodelista"/>
-        <w:rPr>
-          <w:rFonts w:ascii="Arial Narrow" w:hAnsi="Arial Narrow"/>
-        </w:rPr>
-      </w:pPr>
-      <w:proofErr w:type="spellStart"/>
-      <w:r>
-        <w:rPr>
-          <w:rFonts w:ascii="Arial Narrow" w:hAnsi="Arial Narrow"/>
+        <w:spacing w:after="0"/>
+        <w:rPr>
+          <w:rFonts w:ascii="Arial Narrow" w:hAnsi="Arial Narrow"/>
+        </w:rPr>
+      </w:pPr>
+      <w:proofErr w:type="spellStart"/>
+      <w:r>
+        <w:rPr>
+          <w:rFonts w:ascii="Arial Narrow" w:hAnsi="Arial Narrow"/>
+        </w:rPr>
+        <w:t>SPED_Verificar_PlanCuentas</w:t>
+      </w:r>
+      <w:proofErr w:type="spellEnd"/>
+    </w:p>
+    <w:p>
+      <w:pPr>
+        <w:pStyle w:val="ListParagraph"/>
+        <w:spacing w:after="0"/>
+        <w:rPr>
+          <w:rFonts w:ascii="Arial Narrow" w:hAnsi="Arial Narrow"/>
+        </w:rPr>
+      </w:pPr>
+      <w:r>
+        <w:rPr>
+          <w:rFonts w:ascii="Arial Narrow" w:hAnsi="Arial Narrow"/>
+        </w:rPr>
+        <w:t>Verifica si las cuentas de GP tienen asignado una cuenta SPE</w:t>
+      </w:r>
+    </w:p>
+    <w:p>
+      <w:pPr>
+        <w:pStyle w:val="ListParagraph"/>
+        <w:spacing w:after="0"/>
+        <w:rPr>
+          <w:rFonts w:ascii="Arial Narrow" w:hAnsi="Arial Narrow"/>
+          <w:lang w:val="en-US"/>
+        </w:rPr>
+      </w:pPr>
+      <w:proofErr w:type="spellStart"/>
+      <w:r>
+        <w:rPr>
+          <w:rFonts w:ascii="Arial Narrow" w:hAnsi="Arial Narrow"/>
+          <w:lang w:val="en-US"/>
         </w:rPr>
         <w:t>Parametros</w:t>
       </w:r>
@@ -2512,51 +2425,9 @@
       <w:r>
         <w:rPr>
           <w:rFonts w:ascii="Arial Narrow" w:hAnsi="Arial Narrow"/>
-        </w:rPr>
-        <w:t xml:space="preserve">: </w:t>
-      </w:r>
-    </w:p>
-    <w:p>
-      <w:pPr>
-        <w:spacing w:after="0"/>
-        <w:ind w:left="708" w:firstLine="708"/>
-        <w:rPr>
-          <w:rFonts w:ascii="Arial Narrow" w:hAnsi="Arial Narrow"/>
-        </w:rPr>
-      </w:pPr>
-      <w:r>
-        <w:rPr>
-          <w:rFonts w:ascii="Arial Narrow" w:hAnsi="Arial Narrow"/>
-        </w:rPr>
-        <w:t>@</w:t>
-      </w:r>
-      <w:proofErr w:type="spellStart"/>
-      <w:r>
-        <w:rPr>
-          <w:rFonts w:ascii="Arial Narrow" w:hAnsi="Arial Narrow"/>
-        </w:rPr>
-        <w:t>actindx</w:t>
-      </w:r>
-      <w:proofErr w:type="spellEnd"/>
-      <w:r>
-        <w:rPr>
-          <w:rFonts w:ascii="Arial Narrow" w:hAnsi="Arial Narrow"/>
-        </w:rPr>
-        <w:t xml:space="preserve"> as </w:t>
-      </w:r>
-      <w:proofErr w:type="spellStart"/>
-      <w:r>
-        <w:rPr>
-          <w:rFonts w:ascii="Arial Narrow" w:hAnsi="Arial Narrow"/>
-        </w:rPr>
-        <w:t>int</w:t>
-      </w:r>
-      <w:proofErr w:type="spellEnd"/>
-      <w:r>
-        <w:rPr>
-          <w:rFonts w:ascii="Arial Narrow" w:hAnsi="Arial Narrow"/>
-        </w:rPr>
-        <w:t>,</w:t>
+          <w:lang w:val="en-US"/>
+        </w:rPr>
+        <w:t>:</w:t>
       </w:r>
     </w:p>
     <w:p>
@@ -2565,28 +2436,16 @@
         <w:ind w:left="708"/>
         <w:rPr>
           <w:rFonts w:ascii="Arial Narrow" w:hAnsi="Arial Narrow"/>
-        </w:rPr>
-      </w:pPr>
-      <w:r>
-        <w:rPr>
-          <w:rFonts w:ascii="Arial Narrow" w:hAnsi="Arial Narrow"/>
+          <w:lang w:val="en-US"/>
+        </w:rPr>
+      </w:pPr>
+      <w:r>
+        <w:rPr>
+          <w:rFonts w:ascii="Arial Narrow" w:hAnsi="Arial Narrow"/>
+          <w:lang w:val="en-US"/>
         </w:rPr>
         <w:tab/>
-        <w:t xml:space="preserve">@USERDEF1 AS </w:t>
-      </w:r>
-      <w:proofErr w:type="gramStart"/>
-      <w:r>
-        <w:rPr>
-          <w:rFonts w:ascii="Arial Narrow" w:hAnsi="Arial Narrow"/>
-        </w:rPr>
-        <w:t>VARCHAR(</w:t>
-      </w:r>
-      <w:proofErr w:type="gramEnd"/>
-      <w:r>
-        <w:rPr>
-          <w:rFonts w:ascii="Arial Narrow" w:hAnsi="Arial Narrow"/>
-        </w:rPr>
-        <w:t>30),</w:t>
+        <w:t>@Year1 as int,</w:t>
       </w:r>
     </w:p>
     <w:p>
@@ -2595,41 +2454,13 @@
         <w:ind w:left="708"/>
         <w:rPr>
           <w:rFonts w:ascii="Arial Narrow" w:hAnsi="Arial Narrow"/>
-        </w:rPr>
-      </w:pPr>
-      <w:r>
-        <w:rPr>
-          <w:rFonts w:ascii="Arial Narrow" w:hAnsi="Arial Narrow"/>
-        </w:rPr>
-        <w:tab/>
-        <w:t xml:space="preserve">@year1 as </w:t>
-      </w:r>
-      <w:proofErr w:type="spellStart"/>
-      <w:r>
-        <w:rPr>
-          <w:rFonts w:ascii="Arial Narrow" w:hAnsi="Arial Narrow"/>
-        </w:rPr>
-        <w:t>int</w:t>
-      </w:r>
-      <w:proofErr w:type="spellEnd"/>
-      <w:r>
-        <w:rPr>
-          <w:rFonts w:ascii="Arial Narrow" w:hAnsi="Arial Narrow"/>
-        </w:rPr>
-        <w:t>,</w:t>
-      </w:r>
-    </w:p>
-    <w:p>
-      <w:pPr>
-        <w:spacing w:after="0"/>
-        <w:ind w:left="708"/>
-        <w:rPr>
-          <w:rFonts w:ascii="Arial Narrow" w:hAnsi="Arial Narrow"/>
-        </w:rPr>
-      </w:pPr>
-      <w:r>
-        <w:rPr>
-          <w:rFonts w:ascii="Arial Narrow" w:hAnsi="Arial Narrow"/>
+          <w:lang w:val="en-US"/>
+        </w:rPr>
+      </w:pPr>
+      <w:r>
+        <w:rPr>
+          <w:rFonts w:ascii="Arial Narrow" w:hAnsi="Arial Narrow"/>
+          <w:lang w:val="en-US"/>
         </w:rPr>
         <w:tab/>
         <w:t>@</w:t>
@@ -2638,42 +2469,51 @@
       <w:r>
         <w:rPr>
           <w:rFonts w:ascii="Arial Narrow" w:hAnsi="Arial Narrow"/>
-        </w:rPr>
-        <w:t>TipoTotal</w:t>
-      </w:r>
-      <w:proofErr w:type="spellEnd"/>
-      <w:r>
-        <w:rPr>
-          <w:rFonts w:ascii="Arial Narrow" w:hAnsi="Arial Narrow"/>
+          <w:lang w:val="en-US"/>
+        </w:rPr>
+        <w:t>Comentario</w:t>
+      </w:r>
+      <w:proofErr w:type="spellEnd"/>
+      <w:r>
+        <w:rPr>
+          <w:rFonts w:ascii="Arial Narrow" w:hAnsi="Arial Narrow"/>
+          <w:lang w:val="en-US"/>
         </w:rPr>
         <w:t xml:space="preserve"> as </w:t>
       </w:r>
-      <w:proofErr w:type="spellStart"/>
-      <w:r>
-        <w:rPr>
-          <w:rFonts w:ascii="Arial Narrow" w:hAnsi="Arial Narrow"/>
-        </w:rPr>
-        <w:t>int</w:t>
-      </w:r>
-      <w:proofErr w:type="spellEnd"/>
-      <w:r>
-        <w:rPr>
-          <w:rFonts w:ascii="Arial Narrow" w:hAnsi="Arial Narrow"/>
-        </w:rPr>
-        <w:t>,</w:t>
-      </w:r>
-      <w:r>
-        <w:rPr>
-          <w:rFonts w:ascii="Arial Narrow" w:hAnsi="Arial Narrow"/>
+      <w:proofErr w:type="gramStart"/>
+      <w:r>
+        <w:rPr>
+          <w:rFonts w:ascii="Arial Narrow" w:hAnsi="Arial Narrow"/>
+          <w:lang w:val="en-US"/>
+        </w:rPr>
+        <w:t>varchar(</w:t>
+      </w:r>
+      <w:proofErr w:type="gramEnd"/>
+      <w:r>
+        <w:rPr>
+          <w:rFonts w:ascii="Arial Narrow" w:hAnsi="Arial Narrow"/>
+          <w:lang w:val="en-US"/>
+        </w:rPr>
+        <w:t>250) out,</w:t>
+      </w:r>
+    </w:p>
+    <w:p>
+      <w:pPr>
+        <w:spacing w:after="0"/>
+        <w:ind w:left="708"/>
+        <w:rPr>
+          <w:rFonts w:ascii="Arial Narrow" w:hAnsi="Arial Narrow"/>
+          <w:lang w:val="en-US"/>
+        </w:rPr>
+      </w:pPr>
+      <w:r>
+        <w:rPr>
+          <w:rFonts w:ascii="Arial Narrow" w:hAnsi="Arial Narrow"/>
+          <w:lang w:val="en-US"/>
         </w:rPr>
         <w:tab/>
-      </w:r>
-      <w:r>
-        <w:rPr>
-          <w:rFonts w:ascii="Arial Narrow" w:hAnsi="Arial Narrow"/>
-        </w:rPr>
-        <w:tab/>
-        <w:t>-----1=Movimiento    2=Inicial     3=Final</w:t>
+        <w:t>@error as int out</w:t>
       </w:r>
     </w:p>
     <w:p>
@@ -2682,43 +2522,9 @@
         <w:ind w:left="708"/>
         <w:rPr>
           <w:rFonts w:ascii="Arial Narrow" w:hAnsi="Arial Narrow"/>
-        </w:rPr>
-      </w:pPr>
-      <w:r>
-        <w:rPr>
-          <w:rFonts w:ascii="Arial Narrow" w:hAnsi="Arial Narrow"/>
-        </w:rPr>
-        <w:tab/>
-        <w:t xml:space="preserve">@Debito as </w:t>
-      </w:r>
-      <w:proofErr w:type="gramStart"/>
-      <w:r>
-        <w:rPr>
-          <w:rFonts w:ascii="Arial Narrow" w:hAnsi="Arial Narrow"/>
-        </w:rPr>
-        <w:t>decimal(</w:t>
-      </w:r>
-      <w:proofErr w:type="gramEnd"/>
-      <w:r>
-        <w:rPr>
-          <w:rFonts w:ascii="Arial Narrow" w:hAnsi="Arial Narrow"/>
-        </w:rPr>
-        <w:t xml:space="preserve">18,2) </w:t>
-      </w:r>
-      <w:proofErr w:type="spellStart"/>
-      <w:r>
-        <w:rPr>
-          <w:rFonts w:ascii="Arial Narrow" w:hAnsi="Arial Narrow"/>
-        </w:rPr>
-        <w:t>out</w:t>
-      </w:r>
-      <w:proofErr w:type="spellEnd"/>
-      <w:r>
-        <w:rPr>
-          <w:rFonts w:ascii="Arial Narrow" w:hAnsi="Arial Narrow"/>
-        </w:rPr>
-        <w:t>,</w:t>
-      </w:r>
+          <w:lang w:val="en-US"/>
+        </w:rPr>
+      </w:pPr>
     </w:p>
     <w:p>
       <w:pPr>
@@ -2728,98 +2534,10 @@
           <w:rFonts w:ascii="Arial Narrow" w:hAnsi="Arial Narrow"/>
         </w:rPr>
       </w:pPr>
-      <w:r>
-        <w:rPr>
-          <w:rFonts w:ascii="Arial Narrow" w:hAnsi="Arial Narrow"/>
-        </w:rPr>
-        <w:tab/>
-        <w:t>@</w:t>
-      </w:r>
-      <w:proofErr w:type="spellStart"/>
-      <w:r>
-        <w:rPr>
-          <w:rFonts w:ascii="Arial Narrow" w:hAnsi="Arial Narrow"/>
-        </w:rPr>
-        <w:t>Credito</w:t>
-      </w:r>
-      <w:proofErr w:type="spellEnd"/>
-      <w:r>
-        <w:rPr>
-          <w:rFonts w:ascii="Arial Narrow" w:hAnsi="Arial Narrow"/>
-        </w:rPr>
-        <w:t xml:space="preserve"> as </w:t>
-      </w:r>
-      <w:proofErr w:type="gramStart"/>
-      <w:r>
-        <w:rPr>
-          <w:rFonts w:ascii="Arial Narrow" w:hAnsi="Arial Narrow"/>
-        </w:rPr>
-        <w:t>decimal(</w:t>
-      </w:r>
-      <w:proofErr w:type="gramEnd"/>
-      <w:r>
-        <w:rPr>
-          <w:rFonts w:ascii="Arial Narrow" w:hAnsi="Arial Narrow"/>
-        </w:rPr>
-        <w:t xml:space="preserve">18,2) </w:t>
-      </w:r>
-      <w:proofErr w:type="spellStart"/>
-      <w:r>
-        <w:rPr>
-          <w:rFonts w:ascii="Arial Narrow" w:hAnsi="Arial Narrow"/>
-        </w:rPr>
-        <w:t>out</w:t>
-      </w:r>
-      <w:proofErr w:type="spellEnd"/>
-      <w:r>
-        <w:rPr>
-          <w:rFonts w:ascii="Arial Narrow" w:hAnsi="Arial Narrow"/>
-        </w:rPr>
-        <w:t>,</w:t>
-      </w:r>
-    </w:p>
-    <w:p>
-      <w:pPr>
-        <w:spacing w:after="0"/>
-        <w:ind w:left="708"/>
-        <w:rPr>
-          <w:rFonts w:ascii="Arial Narrow" w:hAnsi="Arial Narrow"/>
-        </w:rPr>
-      </w:pPr>
-      <w:r>
-        <w:rPr>
-          <w:rFonts w:ascii="Arial Narrow" w:hAnsi="Arial Narrow"/>
-        </w:rPr>
-        <w:tab/>
-        <w:t xml:space="preserve">@Res as </w:t>
-      </w:r>
-      <w:proofErr w:type="spellStart"/>
-      <w:r>
-        <w:rPr>
-          <w:rFonts w:ascii="Arial Narrow" w:hAnsi="Arial Narrow"/>
-        </w:rPr>
-        <w:t>tinyint</w:t>
-      </w:r>
-      <w:proofErr w:type="spellEnd"/>
-      <w:r>
-        <w:rPr>
-          <w:rFonts w:ascii="Arial Narrow" w:hAnsi="Arial Narrow"/>
-        </w:rPr>
-        <w:t xml:space="preserve"> output</w:t>
-      </w:r>
-    </w:p>
-    <w:p>
-      <w:pPr>
-        <w:spacing w:after="0"/>
-        <w:ind w:left="708"/>
-        <w:rPr>
-          <w:rFonts w:ascii="Arial Narrow" w:hAnsi="Arial Narrow"/>
-        </w:rPr>
-      </w:pPr>
-    </w:p>
-    <w:p>
-      <w:pPr>
-        <w:pStyle w:val="Prrafodelista"/>
+    </w:p>
+    <w:p>
+      <w:pPr>
+        <w:pStyle w:val="ListParagraph"/>
         <w:numPr>
           <w:ilvl w:val="0"/>
           <w:numId w:val="5"/>
@@ -2827,40 +2545,65 @@
         <w:spacing w:after="0"/>
         <w:rPr>
           <w:rFonts w:ascii="Arial Narrow" w:hAnsi="Arial Narrow"/>
-        </w:rPr>
-      </w:pPr>
-      <w:proofErr w:type="spellStart"/>
-      <w:r>
-        <w:rPr>
-          <w:rFonts w:ascii="Arial Narrow" w:hAnsi="Arial Narrow"/>
-        </w:rPr>
-        <w:t>SPED_Total_Saldo_Cta</w:t>
-      </w:r>
-      <w:r>
-        <w:rPr>
-          <w:rFonts w:ascii="Arial Narrow" w:hAnsi="Arial Narrow"/>
-        </w:rPr>
-        <w:t>_Open</w:t>
-      </w:r>
-      <w:proofErr w:type="spellEnd"/>
-    </w:p>
-    <w:p>
-      <w:pPr>
-        <w:pStyle w:val="Prrafodelista"/>
-        <w:rPr>
-          <w:rFonts w:ascii="Arial Narrow" w:hAnsi="Arial Narrow"/>
-        </w:rPr>
-      </w:pPr>
-      <w:r>
-        <w:rPr>
-          <w:rFonts w:ascii="Arial Narrow" w:hAnsi="Arial Narrow"/>
-        </w:rPr>
-        <w:t>Devuelve el total Inicial, Final o de movimientos de la cuenta, en el año y periodo indicados</w:t>
-      </w:r>
-    </w:p>
-    <w:p>
-      <w:pPr>
-        <w:pStyle w:val="Prrafodelista"/>
+          <w:lang w:val="en-US"/>
+        </w:rPr>
+      </w:pPr>
+      <w:r>
+        <w:rPr>
+          <w:rFonts w:ascii="Arial Narrow" w:hAnsi="Arial Narrow"/>
+          <w:lang w:val="en-US"/>
+        </w:rPr>
+        <w:t>SPED_ArchivoTXT_l600</w:t>
+      </w:r>
+      <w:r>
+        <w:rPr>
+          <w:rFonts w:ascii="Arial Narrow" w:hAnsi="Arial Narrow"/>
+          <w:lang w:val="en-US"/>
+        </w:rPr>
+        <w:tab/>
+      </w:r>
+      <w:r>
+        <w:rPr>
+          <w:rFonts w:ascii="Arial Narrow" w:hAnsi="Arial Narrow"/>
+          <w:lang w:val="en-US"/>
+        </w:rPr>
+        <w:tab/>
+      </w:r>
+      <w:r>
+        <w:rPr>
+          <w:rFonts w:ascii="Arial Narrow" w:hAnsi="Arial Narrow"/>
+          <w:lang w:val="en-US"/>
+        </w:rPr>
+        <w:tab/>
+      </w:r>
+      <w:r>
+        <w:rPr>
+          <w:rFonts w:ascii="Arial Narrow" w:hAnsi="Arial Narrow"/>
+          <w:lang w:val="en-US"/>
+        </w:rPr>
+        <w:tab/>
+        <w:t>Layout v6</w:t>
+      </w:r>
+    </w:p>
+    <w:p>
+      <w:pPr>
+        <w:pStyle w:val="ListParagraph"/>
+        <w:spacing w:after="0"/>
+        <w:rPr>
+          <w:rFonts w:ascii="Arial Narrow" w:hAnsi="Arial Narrow"/>
+        </w:rPr>
+      </w:pPr>
+      <w:r>
+        <w:rPr>
+          <w:rFonts w:ascii="Arial Narrow" w:hAnsi="Arial Narrow"/>
+        </w:rPr>
+        <w:t>Recopila la información necesaria para generar el archivo SPED ECD y lo inserta en la tabla temporal SPEDtbl9000</w:t>
+      </w:r>
+    </w:p>
+    <w:p>
+      <w:pPr>
+        <w:pStyle w:val="ListParagraph"/>
+        <w:spacing w:after="0"/>
         <w:rPr>
           <w:rFonts w:ascii="Arial Narrow" w:hAnsi="Arial Narrow"/>
         </w:rPr>
@@ -2877,82 +2620,7 @@
         <w:rPr>
           <w:rFonts w:ascii="Arial Narrow" w:hAnsi="Arial Narrow"/>
         </w:rPr>
-        <w:t xml:space="preserve">: </w:t>
-      </w:r>
-    </w:p>
-    <w:p>
-      <w:pPr>
-        <w:pStyle w:val="Prrafodelista"/>
-        <w:spacing w:after="0"/>
-        <w:ind w:firstLine="696"/>
-        <w:rPr>
-          <w:rFonts w:ascii="Arial Narrow" w:hAnsi="Arial Narrow"/>
-        </w:rPr>
-      </w:pPr>
-      <w:r>
-        <w:rPr>
-          <w:rFonts w:ascii="Arial Narrow" w:hAnsi="Arial Narrow"/>
-        </w:rPr>
-        <w:lastRenderedPageBreak/>
-        <w:t>@</w:t>
-      </w:r>
-      <w:proofErr w:type="spellStart"/>
-      <w:r>
-        <w:rPr>
-          <w:rFonts w:ascii="Arial Narrow" w:hAnsi="Arial Narrow"/>
-        </w:rPr>
-        <w:t>actindx</w:t>
-      </w:r>
-      <w:proofErr w:type="spellEnd"/>
-      <w:r>
-        <w:rPr>
-          <w:rFonts w:ascii="Arial Narrow" w:hAnsi="Arial Narrow"/>
-        </w:rPr>
-        <w:t xml:space="preserve"> as </w:t>
-      </w:r>
-      <w:proofErr w:type="spellStart"/>
-      <w:r>
-        <w:rPr>
-          <w:rFonts w:ascii="Arial Narrow" w:hAnsi="Arial Narrow"/>
-        </w:rPr>
-        <w:t>int</w:t>
-      </w:r>
-      <w:proofErr w:type="spellEnd"/>
-      <w:r>
-        <w:rPr>
-          <w:rFonts w:ascii="Arial Narrow" w:hAnsi="Arial Narrow"/>
-        </w:rPr>
-        <w:t>,</w:t>
-      </w:r>
-    </w:p>
-    <w:p>
-      <w:pPr>
-        <w:spacing w:after="0"/>
-        <w:ind w:left="708"/>
-        <w:rPr>
-          <w:rFonts w:ascii="Arial Narrow" w:hAnsi="Arial Narrow"/>
-        </w:rPr>
-      </w:pPr>
-      <w:r>
-        <w:rPr>
-          <w:rFonts w:ascii="Arial Narrow" w:hAnsi="Arial Narrow"/>
-        </w:rPr>
-        <w:tab/>
-        <w:t xml:space="preserve">@year1 as </w:t>
-      </w:r>
-      <w:proofErr w:type="spellStart"/>
-      <w:r>
-        <w:rPr>
-          <w:rFonts w:ascii="Arial Narrow" w:hAnsi="Arial Narrow"/>
-        </w:rPr>
-        <w:t>int</w:t>
-      </w:r>
-      <w:proofErr w:type="spellEnd"/>
-      <w:r>
-        <w:rPr>
-          <w:rFonts w:ascii="Arial Narrow" w:hAnsi="Arial Narrow"/>
-        </w:rPr>
-        <w:t>,</w:t>
+        <w:t>:</w:t>
       </w:r>
     </w:p>
     <w:p>
@@ -2975,28 +2643,28 @@
         <w:rPr>
           <w:rFonts w:ascii="Arial Narrow" w:hAnsi="Arial Narrow"/>
         </w:rPr>
-        <w:t>periodid</w:t>
-      </w:r>
-      <w:proofErr w:type="spellEnd"/>
-      <w:r>
-        <w:rPr>
-          <w:rFonts w:ascii="Arial Narrow" w:hAnsi="Arial Narrow"/>
-        </w:rPr>
-        <w:t xml:space="preserve"> as </w:t>
-      </w:r>
-      <w:proofErr w:type="spellStart"/>
-      <w:r>
-        <w:rPr>
-          <w:rFonts w:ascii="Arial Narrow" w:hAnsi="Arial Narrow"/>
-        </w:rPr>
-        <w:t>int</w:t>
-      </w:r>
-      <w:proofErr w:type="spellEnd"/>
-      <w:r>
-        <w:rPr>
-          <w:rFonts w:ascii="Arial Narrow" w:hAnsi="Arial Narrow"/>
-        </w:rPr>
-        <w:t>,</w:t>
+        <w:t>IdCompañia</w:t>
+      </w:r>
+      <w:proofErr w:type="spellEnd"/>
+      <w:r>
+        <w:rPr>
+          <w:rFonts w:ascii="Arial Narrow" w:hAnsi="Arial Narrow"/>
+        </w:rPr>
+        <w:t xml:space="preserve"> </w:t>
+      </w:r>
+      <w:proofErr w:type="spellStart"/>
+      <w:r>
+        <w:rPr>
+          <w:rFonts w:ascii="Arial Narrow" w:hAnsi="Arial Narrow"/>
+        </w:rPr>
+        <w:t>varchar</w:t>
+      </w:r>
+      <w:proofErr w:type="spellEnd"/>
+      <w:r>
+        <w:rPr>
+          <w:rFonts w:ascii="Arial Narrow" w:hAnsi="Arial Narrow"/>
+        </w:rPr>
+        <w:t xml:space="preserve"> (8),</w:t>
       </w:r>
     </w:p>
     <w:p>
@@ -3019,85 +2687,36 @@
         <w:rPr>
           <w:rFonts w:ascii="Arial Narrow" w:hAnsi="Arial Narrow"/>
         </w:rPr>
-        <w:t>TipoTotal</w:t>
-      </w:r>
-      <w:proofErr w:type="spellEnd"/>
-      <w:r>
-        <w:rPr>
-          <w:rFonts w:ascii="Arial Narrow" w:hAnsi="Arial Narrow"/>
-        </w:rPr>
-        <w:t xml:space="preserve"> as </w:t>
-      </w:r>
-      <w:proofErr w:type="spellStart"/>
-      <w:r>
-        <w:rPr>
-          <w:rFonts w:ascii="Arial Narrow" w:hAnsi="Arial Narrow"/>
-        </w:rPr>
-        <w:t>int</w:t>
-      </w:r>
-      <w:proofErr w:type="spellEnd"/>
-      <w:r>
-        <w:rPr>
-          <w:rFonts w:ascii="Arial Narrow" w:hAnsi="Arial Narrow"/>
-        </w:rPr>
-        <w:t>,</w:t>
-      </w:r>
-      <w:r>
-        <w:rPr>
-          <w:rFonts w:ascii="Arial Narrow" w:hAnsi="Arial Narrow"/>
-        </w:rPr>
-        <w:tab/>
-      </w:r>
-      <w:r>
-        <w:rPr>
-          <w:rFonts w:ascii="Arial Narrow" w:hAnsi="Arial Narrow"/>
-        </w:rPr>
-        <w:tab/>
-        <w:t>-----1=Movimiento    2=Inicial     3=Final</w:t>
-      </w:r>
-    </w:p>
-    <w:p>
-      <w:pPr>
-        <w:spacing w:after="0"/>
-        <w:ind w:left="708"/>
-        <w:rPr>
-          <w:rFonts w:ascii="Arial Narrow" w:hAnsi="Arial Narrow"/>
-        </w:rPr>
-      </w:pPr>
-      <w:r>
-        <w:rPr>
-          <w:rFonts w:ascii="Arial Narrow" w:hAnsi="Arial Narrow"/>
-        </w:rPr>
-        <w:tab/>
-        <w:t xml:space="preserve">@Debito as </w:t>
-      </w:r>
+        <w:t>FechaDesde</w:t>
+      </w:r>
+      <w:proofErr w:type="spellEnd"/>
+      <w:r>
+        <w:rPr>
+          <w:rFonts w:ascii="Arial Narrow" w:hAnsi="Arial Narrow"/>
+        </w:rPr>
+        <w:t xml:space="preserve"> </w:t>
+      </w:r>
+      <w:proofErr w:type="spellStart"/>
       <w:proofErr w:type="gramStart"/>
       <w:r>
         <w:rPr>
           <w:rFonts w:ascii="Arial Narrow" w:hAnsi="Arial Narrow"/>
         </w:rPr>
-        <w:t>decimal(</w:t>
+        <w:t>varchar</w:t>
+      </w:r>
+      <w:proofErr w:type="spellEnd"/>
+      <w:r>
+        <w:rPr>
+          <w:rFonts w:ascii="Arial Narrow" w:hAnsi="Arial Narrow"/>
+        </w:rPr>
+        <w:t>(</w:t>
       </w:r>
       <w:proofErr w:type="gramEnd"/>
       <w:r>
         <w:rPr>
           <w:rFonts w:ascii="Arial Narrow" w:hAnsi="Arial Narrow"/>
         </w:rPr>
-        <w:t xml:space="preserve">18,2) </w:t>
-      </w:r>
-      <w:proofErr w:type="spellStart"/>
-      <w:r>
-        <w:rPr>
-          <w:rFonts w:ascii="Arial Narrow" w:hAnsi="Arial Narrow"/>
-        </w:rPr>
-        <w:t>out</w:t>
-      </w:r>
-      <w:proofErr w:type="spellEnd"/>
-      <w:r>
-        <w:rPr>
-          <w:rFonts w:ascii="Arial Narrow" w:hAnsi="Arial Narrow"/>
-        </w:rPr>
-        <w:t>,</w:t>
+        <w:t>10),</w:t>
       </w:r>
     </w:p>
     <w:p>
@@ -3120,42 +2739,36 @@
         <w:rPr>
           <w:rFonts w:ascii="Arial Narrow" w:hAnsi="Arial Narrow"/>
         </w:rPr>
-        <w:t>Credito</w:t>
-      </w:r>
-      <w:proofErr w:type="spellEnd"/>
-      <w:r>
-        <w:rPr>
-          <w:rFonts w:ascii="Arial Narrow" w:hAnsi="Arial Narrow"/>
-        </w:rPr>
-        <w:t xml:space="preserve"> as </w:t>
-      </w:r>
+        <w:t>FechaHasta</w:t>
+      </w:r>
+      <w:proofErr w:type="spellEnd"/>
+      <w:r>
+        <w:rPr>
+          <w:rFonts w:ascii="Arial Narrow" w:hAnsi="Arial Narrow"/>
+        </w:rPr>
+        <w:t xml:space="preserve"> </w:t>
+      </w:r>
+      <w:proofErr w:type="spellStart"/>
       <w:proofErr w:type="gramStart"/>
       <w:r>
         <w:rPr>
           <w:rFonts w:ascii="Arial Narrow" w:hAnsi="Arial Narrow"/>
         </w:rPr>
-        <w:t>decimal(</w:t>
+        <w:t>varchar</w:t>
+      </w:r>
+      <w:proofErr w:type="spellEnd"/>
+      <w:r>
+        <w:rPr>
+          <w:rFonts w:ascii="Arial Narrow" w:hAnsi="Arial Narrow"/>
+        </w:rPr>
+        <w:t>(</w:t>
       </w:r>
       <w:proofErr w:type="gramEnd"/>
       <w:r>
         <w:rPr>
           <w:rFonts w:ascii="Arial Narrow" w:hAnsi="Arial Narrow"/>
         </w:rPr>
-        <w:t xml:space="preserve">18,2) </w:t>
-      </w:r>
-      <w:proofErr w:type="spellStart"/>
-      <w:r>
-        <w:rPr>
-          <w:rFonts w:ascii="Arial Narrow" w:hAnsi="Arial Narrow"/>
-        </w:rPr>
-        <w:t>out</w:t>
-      </w:r>
-      <w:proofErr w:type="spellEnd"/>
-      <w:r>
-        <w:rPr>
-          <w:rFonts w:ascii="Arial Narrow" w:hAnsi="Arial Narrow"/>
-        </w:rPr>
-        <w:t>,</w:t>
+        <w:t>10)</w:t>
       </w:r>
     </w:p>
     <w:p>
@@ -3166,74 +2779,86 @@
           <w:rFonts w:ascii="Arial Narrow" w:hAnsi="Arial Narrow"/>
         </w:rPr>
       </w:pPr>
-      <w:r>
-        <w:rPr>
-          <w:rFonts w:ascii="Arial Narrow" w:hAnsi="Arial Narrow"/>
-        </w:rPr>
-        <w:tab/>
-        <w:t xml:space="preserve">@Res as </w:t>
-      </w:r>
-      <w:proofErr w:type="spellStart"/>
-      <w:r>
-        <w:rPr>
-          <w:rFonts w:ascii="Arial Narrow" w:hAnsi="Arial Narrow"/>
-        </w:rPr>
-        <w:t>tinyint</w:t>
-      </w:r>
-      <w:proofErr w:type="spellEnd"/>
-      <w:r>
-        <w:rPr>
-          <w:rFonts w:ascii="Arial Narrow" w:hAnsi="Arial Narrow"/>
-        </w:rPr>
-        <w:t xml:space="preserve"> output</w:t>
-      </w:r>
-    </w:p>
-    <w:p>
-      <w:pPr>
-        <w:spacing w:after="0"/>
-        <w:ind w:left="708"/>
-        <w:rPr>
-          <w:rFonts w:ascii="Arial Narrow" w:hAnsi="Arial Narrow"/>
-        </w:rPr>
-      </w:pPr>
-    </w:p>
-    <w:p>
-      <w:pPr>
-        <w:pStyle w:val="Prrafodelista"/>
+    </w:p>
+    <w:p>
+      <w:pPr>
+        <w:pStyle w:val="ListParagraph"/>
         <w:numPr>
           <w:ilvl w:val="0"/>
           <w:numId w:val="5"/>
         </w:numPr>
-        <w:rPr>
-          <w:rFonts w:ascii="Arial Narrow" w:hAnsi="Arial Narrow"/>
-        </w:rPr>
-      </w:pPr>
-      <w:proofErr w:type="spellStart"/>
-      <w:r>
-        <w:rPr>
-          <w:rFonts w:ascii="Arial Narrow" w:hAnsi="Arial Narrow"/>
-        </w:rPr>
-        <w:t>SPED_Total_Saldo_Cta_Hist</w:t>
-      </w:r>
-      <w:proofErr w:type="spellEnd"/>
-    </w:p>
-    <w:p>
-      <w:pPr>
-        <w:pStyle w:val="Prrafodelista"/>
-        <w:rPr>
-          <w:rFonts w:ascii="Arial Narrow" w:hAnsi="Arial Narrow"/>
-        </w:rPr>
-      </w:pPr>
-      <w:r>
-        <w:rPr>
-          <w:rFonts w:ascii="Arial Narrow" w:hAnsi="Arial Narrow"/>
-        </w:rPr>
-        <w:t>Devuelve el total Inicial, Final o de movimientos de la cuenta, en el año y periodo indicados</w:t>
-      </w:r>
-    </w:p>
-    <w:p>
-      <w:pPr>
-        <w:pStyle w:val="Prrafodelista"/>
+        <w:spacing w:after="0"/>
+        <w:rPr>
+          <w:rFonts w:ascii="Arial Narrow" w:hAnsi="Arial Narrow"/>
+          <w:lang w:val="en-US"/>
+        </w:rPr>
+      </w:pPr>
+      <w:r>
+        <w:rPr>
+          <w:rFonts w:ascii="Arial Narrow" w:hAnsi="Arial Narrow"/>
+          <w:lang w:val="en-US"/>
+        </w:rPr>
+        <w:t>SPED_ArchivoTXT_ECF</w:t>
+      </w:r>
+      <w:r>
+        <w:rPr>
+          <w:rFonts w:ascii="Arial Narrow" w:hAnsi="Arial Narrow"/>
+          <w:lang w:val="en-US"/>
+        </w:rPr>
+        <w:t>_v300</w:t>
+      </w:r>
+      <w:r>
+        <w:rPr>
+          <w:rFonts w:ascii="Arial Narrow" w:hAnsi="Arial Narrow"/>
+          <w:lang w:val="en-US"/>
+        </w:rPr>
+        <w:tab/>
+      </w:r>
+      <w:r>
+        <w:rPr>
+          <w:rFonts w:ascii="Arial Narrow" w:hAnsi="Arial Narrow"/>
+          <w:lang w:val="en-US"/>
+        </w:rPr>
+        <w:tab/>
+        <w:t xml:space="preserve">Layout </w:t>
+      </w:r>
+      <w:proofErr w:type="spellStart"/>
+      <w:r>
+        <w:rPr>
+          <w:rFonts w:ascii="Arial Narrow" w:hAnsi="Arial Narrow"/>
+          <w:lang w:val="en-US"/>
+        </w:rPr>
+        <w:t>año</w:t>
+      </w:r>
+      <w:proofErr w:type="spellEnd"/>
+      <w:r>
+        <w:rPr>
+          <w:rFonts w:ascii="Arial Narrow" w:hAnsi="Arial Narrow"/>
+          <w:lang w:val="en-US"/>
+        </w:rPr>
+        <w:t xml:space="preserve"> 2016</w:t>
+      </w:r>
+    </w:p>
+    <w:p>
+      <w:pPr>
+        <w:spacing w:after="0"/>
+        <w:ind w:left="360" w:firstLine="348"/>
+        <w:rPr>
+          <w:rFonts w:ascii="Arial Narrow" w:hAnsi="Arial Narrow"/>
+        </w:rPr>
+      </w:pPr>
+      <w:r>
+        <w:rPr>
+          <w:rFonts w:ascii="Arial Narrow" w:hAnsi="Arial Narrow"/>
+        </w:rPr>
+        <w:lastRenderedPageBreak/>
+        <w:t>Recopila la información necesaria para generar el archivo SPED ECF y lo inserta en la tabla temporal SPEDtbl9000</w:t>
+      </w:r>
+    </w:p>
+    <w:p>
+      <w:pPr>
+        <w:spacing w:after="0"/>
+        <w:ind w:left="708"/>
         <w:rPr>
           <w:rFonts w:ascii="Arial Narrow" w:hAnsi="Arial Narrow"/>
         </w:rPr>
@@ -3250,81 +2875,7 @@
         <w:rPr>
           <w:rFonts w:ascii="Arial Narrow" w:hAnsi="Arial Narrow"/>
         </w:rPr>
-        <w:t xml:space="preserve">: </w:t>
-      </w:r>
-    </w:p>
-    <w:p>
-      <w:pPr>
-        <w:pStyle w:val="Prrafodelista"/>
-        <w:spacing w:after="0"/>
-        <w:ind w:firstLine="696"/>
-        <w:rPr>
-          <w:rFonts w:ascii="Arial Narrow" w:hAnsi="Arial Narrow"/>
-        </w:rPr>
-      </w:pPr>
-      <w:r>
-        <w:rPr>
-          <w:rFonts w:ascii="Arial Narrow" w:hAnsi="Arial Narrow"/>
-        </w:rPr>
-        <w:t>@</w:t>
-      </w:r>
-      <w:proofErr w:type="spellStart"/>
-      <w:r>
-        <w:rPr>
-          <w:rFonts w:ascii="Arial Narrow" w:hAnsi="Arial Narrow"/>
-        </w:rPr>
-        <w:t>actindx</w:t>
-      </w:r>
-      <w:proofErr w:type="spellEnd"/>
-      <w:r>
-        <w:rPr>
-          <w:rFonts w:ascii="Arial Narrow" w:hAnsi="Arial Narrow"/>
-        </w:rPr>
-        <w:t xml:space="preserve"> as </w:t>
-      </w:r>
-      <w:proofErr w:type="spellStart"/>
-      <w:r>
-        <w:rPr>
-          <w:rFonts w:ascii="Arial Narrow" w:hAnsi="Arial Narrow"/>
-        </w:rPr>
-        <w:t>int</w:t>
-      </w:r>
-      <w:proofErr w:type="spellEnd"/>
-      <w:r>
-        <w:rPr>
-          <w:rFonts w:ascii="Arial Narrow" w:hAnsi="Arial Narrow"/>
-        </w:rPr>
-        <w:t>,</w:t>
-      </w:r>
-    </w:p>
-    <w:p>
-      <w:pPr>
-        <w:spacing w:after="0"/>
-        <w:ind w:left="708"/>
-        <w:rPr>
-          <w:rFonts w:ascii="Arial Narrow" w:hAnsi="Arial Narrow"/>
-        </w:rPr>
-      </w:pPr>
-      <w:r>
-        <w:rPr>
-          <w:rFonts w:ascii="Arial Narrow" w:hAnsi="Arial Narrow"/>
-        </w:rPr>
-        <w:tab/>
-        <w:t xml:space="preserve">@year1 as </w:t>
-      </w:r>
-      <w:proofErr w:type="spellStart"/>
-      <w:r>
-        <w:rPr>
-          <w:rFonts w:ascii="Arial Narrow" w:hAnsi="Arial Narrow"/>
-        </w:rPr>
-        <w:t>int</w:t>
-      </w:r>
-      <w:proofErr w:type="spellEnd"/>
-      <w:r>
-        <w:rPr>
-          <w:rFonts w:ascii="Arial Narrow" w:hAnsi="Arial Narrow"/>
-        </w:rPr>
-        <w:t>,</w:t>
+        <w:t>:</w:t>
       </w:r>
     </w:p>
     <w:p>
@@ -3347,28 +2898,28 @@
         <w:rPr>
           <w:rFonts w:ascii="Arial Narrow" w:hAnsi="Arial Narrow"/>
         </w:rPr>
-        <w:t>periodid</w:t>
-      </w:r>
-      <w:proofErr w:type="spellEnd"/>
-      <w:r>
-        <w:rPr>
-          <w:rFonts w:ascii="Arial Narrow" w:hAnsi="Arial Narrow"/>
-        </w:rPr>
-        <w:t xml:space="preserve"> as </w:t>
-      </w:r>
-      <w:proofErr w:type="spellStart"/>
-      <w:r>
-        <w:rPr>
-          <w:rFonts w:ascii="Arial Narrow" w:hAnsi="Arial Narrow"/>
-        </w:rPr>
-        <w:t>int</w:t>
-      </w:r>
-      <w:proofErr w:type="spellEnd"/>
-      <w:r>
-        <w:rPr>
-          <w:rFonts w:ascii="Arial Narrow" w:hAnsi="Arial Narrow"/>
-        </w:rPr>
-        <w:t>,</w:t>
+        <w:t>IdCompañia</w:t>
+      </w:r>
+      <w:proofErr w:type="spellEnd"/>
+      <w:r>
+        <w:rPr>
+          <w:rFonts w:ascii="Arial Narrow" w:hAnsi="Arial Narrow"/>
+        </w:rPr>
+        <w:t xml:space="preserve"> </w:t>
+      </w:r>
+      <w:proofErr w:type="spellStart"/>
+      <w:r>
+        <w:rPr>
+          <w:rFonts w:ascii="Arial Narrow" w:hAnsi="Arial Narrow"/>
+        </w:rPr>
+        <w:t>varchar</w:t>
+      </w:r>
+      <w:proofErr w:type="spellEnd"/>
+      <w:r>
+        <w:rPr>
+          <w:rFonts w:ascii="Arial Narrow" w:hAnsi="Arial Narrow"/>
+        </w:rPr>
+        <w:t xml:space="preserve"> (8),</w:t>
       </w:r>
     </w:p>
     <w:p>
@@ -3391,85 +2942,36 @@
         <w:rPr>
           <w:rFonts w:ascii="Arial Narrow" w:hAnsi="Arial Narrow"/>
         </w:rPr>
-        <w:t>TipoTotal</w:t>
-      </w:r>
-      <w:proofErr w:type="spellEnd"/>
-      <w:r>
-        <w:rPr>
-          <w:rFonts w:ascii="Arial Narrow" w:hAnsi="Arial Narrow"/>
-        </w:rPr>
-        <w:t xml:space="preserve"> as </w:t>
-      </w:r>
-      <w:proofErr w:type="spellStart"/>
-      <w:r>
-        <w:rPr>
-          <w:rFonts w:ascii="Arial Narrow" w:hAnsi="Arial Narrow"/>
-        </w:rPr>
-        <w:t>int</w:t>
-      </w:r>
-      <w:proofErr w:type="spellEnd"/>
-      <w:r>
-        <w:rPr>
-          <w:rFonts w:ascii="Arial Narrow" w:hAnsi="Arial Narrow"/>
-        </w:rPr>
-        <w:t>,</w:t>
-      </w:r>
-      <w:r>
-        <w:rPr>
-          <w:rFonts w:ascii="Arial Narrow" w:hAnsi="Arial Narrow"/>
-        </w:rPr>
-        <w:tab/>
-      </w:r>
-      <w:r>
-        <w:rPr>
-          <w:rFonts w:ascii="Arial Narrow" w:hAnsi="Arial Narrow"/>
-        </w:rPr>
-        <w:tab/>
-        <w:t>-----1=Movimiento    2=Inicial     3=Final</w:t>
-      </w:r>
-    </w:p>
-    <w:p>
-      <w:pPr>
-        <w:spacing w:after="0"/>
-        <w:ind w:left="708"/>
-        <w:rPr>
-          <w:rFonts w:ascii="Arial Narrow" w:hAnsi="Arial Narrow"/>
-        </w:rPr>
-      </w:pPr>
-      <w:r>
-        <w:rPr>
-          <w:rFonts w:ascii="Arial Narrow" w:hAnsi="Arial Narrow"/>
-        </w:rPr>
-        <w:tab/>
-        <w:t xml:space="preserve">@Debito as </w:t>
-      </w:r>
+        <w:t>FechaDesde</w:t>
+      </w:r>
+      <w:proofErr w:type="spellEnd"/>
+      <w:r>
+        <w:rPr>
+          <w:rFonts w:ascii="Arial Narrow" w:hAnsi="Arial Narrow"/>
+        </w:rPr>
+        <w:t xml:space="preserve"> </w:t>
+      </w:r>
+      <w:proofErr w:type="spellStart"/>
       <w:proofErr w:type="gramStart"/>
       <w:r>
         <w:rPr>
           <w:rFonts w:ascii="Arial Narrow" w:hAnsi="Arial Narrow"/>
         </w:rPr>
-        <w:t>decimal(</w:t>
+        <w:t>varchar</w:t>
+      </w:r>
+      <w:proofErr w:type="spellEnd"/>
+      <w:r>
+        <w:rPr>
+          <w:rFonts w:ascii="Arial Narrow" w:hAnsi="Arial Narrow"/>
+        </w:rPr>
+        <w:t>(</w:t>
       </w:r>
       <w:proofErr w:type="gramEnd"/>
       <w:r>
         <w:rPr>
           <w:rFonts w:ascii="Arial Narrow" w:hAnsi="Arial Narrow"/>
         </w:rPr>
-        <w:t xml:space="preserve">18,2) </w:t>
-      </w:r>
-      <w:proofErr w:type="spellStart"/>
-      <w:r>
-        <w:rPr>
-          <w:rFonts w:ascii="Arial Narrow" w:hAnsi="Arial Narrow"/>
-        </w:rPr>
-        <w:t>out</w:t>
-      </w:r>
-      <w:proofErr w:type="spellEnd"/>
-      <w:r>
-        <w:rPr>
-          <w:rFonts w:ascii="Arial Narrow" w:hAnsi="Arial Narrow"/>
-        </w:rPr>
-        <w:t>,</w:t>
+        <w:t>10),</w:t>
       </w:r>
     </w:p>
     <w:p>
@@ -3492,42 +2994,36 @@
         <w:rPr>
           <w:rFonts w:ascii="Arial Narrow" w:hAnsi="Arial Narrow"/>
         </w:rPr>
-        <w:t>Credito</w:t>
-      </w:r>
-      <w:proofErr w:type="spellEnd"/>
-      <w:r>
-        <w:rPr>
-          <w:rFonts w:ascii="Arial Narrow" w:hAnsi="Arial Narrow"/>
-        </w:rPr>
-        <w:t xml:space="preserve"> as </w:t>
-      </w:r>
+        <w:t>FechaHasta</w:t>
+      </w:r>
+      <w:proofErr w:type="spellEnd"/>
+      <w:r>
+        <w:rPr>
+          <w:rFonts w:ascii="Arial Narrow" w:hAnsi="Arial Narrow"/>
+        </w:rPr>
+        <w:t xml:space="preserve"> </w:t>
+      </w:r>
+      <w:proofErr w:type="spellStart"/>
       <w:proofErr w:type="gramStart"/>
       <w:r>
         <w:rPr>
           <w:rFonts w:ascii="Arial Narrow" w:hAnsi="Arial Narrow"/>
         </w:rPr>
-        <w:t>decimal(</w:t>
+        <w:t>varchar</w:t>
+      </w:r>
+      <w:proofErr w:type="spellEnd"/>
+      <w:r>
+        <w:rPr>
+          <w:rFonts w:ascii="Arial Narrow" w:hAnsi="Arial Narrow"/>
+        </w:rPr>
+        <w:t>(</w:t>
       </w:r>
       <w:proofErr w:type="gramEnd"/>
       <w:r>
         <w:rPr>
           <w:rFonts w:ascii="Arial Narrow" w:hAnsi="Arial Narrow"/>
         </w:rPr>
-        <w:t xml:space="preserve">18,2) </w:t>
-      </w:r>
-      <w:proofErr w:type="spellStart"/>
-      <w:r>
-        <w:rPr>
-          <w:rFonts w:ascii="Arial Narrow" w:hAnsi="Arial Narrow"/>
-        </w:rPr>
-        <w:t>out</w:t>
-      </w:r>
-      <w:proofErr w:type="spellEnd"/>
-      <w:r>
-        <w:rPr>
-          <w:rFonts w:ascii="Arial Narrow" w:hAnsi="Arial Narrow"/>
-        </w:rPr>
-        <w:t>,</w:t>
+        <w:t>10)</w:t>
       </w:r>
     </w:p>
     <w:p>
@@ -3538,40 +3034,10 @@
           <w:rFonts w:ascii="Arial Narrow" w:hAnsi="Arial Narrow"/>
         </w:rPr>
       </w:pPr>
-      <w:r>
-        <w:rPr>
-          <w:rFonts w:ascii="Arial Narrow" w:hAnsi="Arial Narrow"/>
-        </w:rPr>
-        <w:tab/>
-        <w:t xml:space="preserve">@Res as </w:t>
-      </w:r>
-      <w:proofErr w:type="spellStart"/>
-      <w:r>
-        <w:rPr>
-          <w:rFonts w:ascii="Arial Narrow" w:hAnsi="Arial Narrow"/>
-        </w:rPr>
-        <w:t>tinyint</w:t>
-      </w:r>
-      <w:proofErr w:type="spellEnd"/>
-      <w:r>
-        <w:rPr>
-          <w:rFonts w:ascii="Arial Narrow" w:hAnsi="Arial Narrow"/>
-        </w:rPr>
-        <w:t xml:space="preserve"> output</w:t>
-      </w:r>
-    </w:p>
-    <w:p>
-      <w:pPr>
-        <w:spacing w:after="0"/>
-        <w:ind w:left="708"/>
-        <w:rPr>
-          <w:rFonts w:ascii="Arial Narrow" w:hAnsi="Arial Narrow"/>
-        </w:rPr>
-      </w:pPr>
-    </w:p>
-    <w:p>
-      <w:pPr>
-        <w:pStyle w:val="Prrafodelista"/>
+    </w:p>
+    <w:p>
+      <w:pPr>
+        <w:pStyle w:val="ListParagraph"/>
         <w:numPr>
           <w:ilvl w:val="0"/>
           <w:numId w:val="5"/>
@@ -3579,36 +3045,75 @@
         <w:spacing w:after="0"/>
         <w:rPr>
           <w:rFonts w:ascii="Arial Narrow" w:hAnsi="Arial Narrow"/>
-        </w:rPr>
-      </w:pPr>
-      <w:proofErr w:type="spellStart"/>
-      <w:r>
-        <w:rPr>
-          <w:rFonts w:ascii="Arial Narrow" w:hAnsi="Arial Narrow"/>
-        </w:rPr>
-        <w:t>SPED_Verificar_PlanCuentas</w:t>
-      </w:r>
-      <w:proofErr w:type="spellEnd"/>
-    </w:p>
-    <w:p>
-      <w:pPr>
-        <w:pStyle w:val="Prrafodelista"/>
-        <w:spacing w:after="0"/>
-        <w:rPr>
-          <w:rFonts w:ascii="Arial Narrow" w:hAnsi="Arial Narrow"/>
-        </w:rPr>
-      </w:pPr>
-      <w:r>
-        <w:rPr>
-          <w:rFonts w:ascii="Arial Narrow" w:hAnsi="Arial Narrow"/>
-        </w:rPr>
-        <w:t>Verifica si las cuentas de GP tienen asignado una cuenta SPE</w:t>
-      </w:r>
-    </w:p>
-    <w:p>
-      <w:pPr>
-        <w:pStyle w:val="Prrafodelista"/>
-        <w:spacing w:after="0"/>
+          <w:lang w:val="en-US"/>
+        </w:rPr>
+      </w:pPr>
+      <w:r>
+        <w:rPr>
+          <w:rFonts w:ascii="Arial Narrow" w:hAnsi="Arial Narrow"/>
+          <w:lang w:val="en-US"/>
+        </w:rPr>
+        <w:t>SPED_ArchivoTXT_ECF_v400</w:t>
+      </w:r>
+      <w:r>
+        <w:rPr>
+          <w:rFonts w:ascii="Arial Narrow" w:hAnsi="Arial Narrow"/>
+          <w:lang w:val="en-US"/>
+        </w:rPr>
+        <w:tab/>
+      </w:r>
+      <w:r>
+        <w:rPr>
+          <w:rFonts w:ascii="Arial Narrow" w:hAnsi="Arial Narrow"/>
+          <w:lang w:val="en-US"/>
+        </w:rPr>
+        <w:tab/>
+        <w:t xml:space="preserve">Layout </w:t>
+      </w:r>
+      <w:proofErr w:type="spellStart"/>
+      <w:r>
+        <w:rPr>
+          <w:rFonts w:ascii="Arial Narrow" w:hAnsi="Arial Narrow"/>
+          <w:lang w:val="en-US"/>
+        </w:rPr>
+        <w:t>año</w:t>
+      </w:r>
+      <w:proofErr w:type="spellEnd"/>
+      <w:r>
+        <w:rPr>
+          <w:rFonts w:ascii="Arial Narrow" w:hAnsi="Arial Narrow"/>
+          <w:lang w:val="en-US"/>
+        </w:rPr>
+        <w:t xml:space="preserve"> 2017</w:t>
+      </w:r>
+      <w:r>
+        <w:rPr>
+          <w:rFonts w:ascii="Arial Narrow" w:hAnsi="Arial Narrow"/>
+          <w:lang w:val="en-US"/>
+        </w:rPr>
+        <w:tab/>
+        <w:t>??????</w:t>
+      </w:r>
+    </w:p>
+    <w:p>
+      <w:pPr>
+        <w:spacing w:after="0"/>
+        <w:ind w:left="360" w:firstLine="348"/>
+        <w:rPr>
+          <w:rFonts w:ascii="Arial Narrow" w:hAnsi="Arial Narrow"/>
+        </w:rPr>
+      </w:pPr>
+      <w:r>
+        <w:rPr>
+          <w:rFonts w:ascii="Arial Narrow" w:hAnsi="Arial Narrow"/>
+        </w:rPr>
+        <w:t>Recopila la información necesaria para generar el archivo SPED ECF y lo inserta en la tabla temporal SPEDtbl9000</w:t>
+      </w:r>
+    </w:p>
+    <w:p>
+      <w:pPr>
+        <w:spacing w:after="0"/>
+        <w:ind w:left="708"/>
         <w:rPr>
           <w:rFonts w:ascii="Arial Narrow" w:hAnsi="Arial Narrow"/>
         </w:rPr>
@@ -3641,21 +3146,35 @@
           <w:rFonts w:ascii="Arial Narrow" w:hAnsi="Arial Narrow"/>
         </w:rPr>
         <w:tab/>
-        <w:t xml:space="preserve">@Year1 as </w:t>
-      </w:r>
-      <w:proofErr w:type="spellStart"/>
-      <w:r>
-        <w:rPr>
-          <w:rFonts w:ascii="Arial Narrow" w:hAnsi="Arial Narrow"/>
-        </w:rPr>
-        <w:t>int</w:t>
-      </w:r>
-      <w:proofErr w:type="spellEnd"/>
-      <w:r>
-        <w:rPr>
-          <w:rFonts w:ascii="Arial Narrow" w:hAnsi="Arial Narrow"/>
-        </w:rPr>
-        <w:t>,</w:t>
+        <w:t>@</w:t>
+      </w:r>
+      <w:proofErr w:type="spellStart"/>
+      <w:r>
+        <w:rPr>
+          <w:rFonts w:ascii="Arial Narrow" w:hAnsi="Arial Narrow"/>
+        </w:rPr>
+        <w:t>IdCompañia</w:t>
+      </w:r>
+      <w:proofErr w:type="spellEnd"/>
+      <w:r>
+        <w:rPr>
+          <w:rFonts w:ascii="Arial Narrow" w:hAnsi="Arial Narrow"/>
+        </w:rPr>
+        <w:t xml:space="preserve"> </w:t>
+      </w:r>
+      <w:proofErr w:type="spellStart"/>
+      <w:r>
+        <w:rPr>
+          <w:rFonts w:ascii="Arial Narrow" w:hAnsi="Arial Narrow"/>
+        </w:rPr>
+        <w:t>varchar</w:t>
+      </w:r>
+      <w:proofErr w:type="spellEnd"/>
+      <w:r>
+        <w:rPr>
+          <w:rFonts w:ascii="Arial Narrow" w:hAnsi="Arial Narrow"/>
+        </w:rPr>
+        <w:t xml:space="preserve"> (8),</w:t>
       </w:r>
     </w:p>
     <w:p>
@@ -3671,7 +3190,21 @@
           <w:rFonts w:ascii="Arial Narrow" w:hAnsi="Arial Narrow"/>
         </w:rPr>
         <w:tab/>
-        <w:t xml:space="preserve">@Comentario as </w:t>
+        <w:t>@</w:t>
+      </w:r>
+      <w:proofErr w:type="spellStart"/>
+      <w:r>
+        <w:rPr>
+          <w:rFonts w:ascii="Arial Narrow" w:hAnsi="Arial Narrow"/>
+        </w:rPr>
+        <w:t>FechaDesde</w:t>
+      </w:r>
+      <w:proofErr w:type="spellEnd"/>
+      <w:r>
+        <w:rPr>
+          <w:rFonts w:ascii="Arial Narrow" w:hAnsi="Arial Narrow"/>
+        </w:rPr>
+        <w:t xml:space="preserve"> </w:t>
       </w:r>
       <w:proofErr w:type="spellStart"/>
       <w:proofErr w:type="gramStart"/>
@@ -3693,21 +3226,7 @@
         <w:rPr>
           <w:rFonts w:ascii="Arial Narrow" w:hAnsi="Arial Narrow"/>
         </w:rPr>
-        <w:t xml:space="preserve">250) </w:t>
-      </w:r>
-      <w:proofErr w:type="spellStart"/>
-      <w:r>
-        <w:rPr>
-          <w:rFonts w:ascii="Arial Narrow" w:hAnsi="Arial Narrow"/>
-        </w:rPr>
-        <w:t>out</w:t>
-      </w:r>
-      <w:proofErr w:type="spellEnd"/>
-      <w:r>
-        <w:rPr>
-          <w:rFonts w:ascii="Arial Narrow" w:hAnsi="Arial Narrow"/>
-        </w:rPr>
-        <w:t>,</w:t>
+        <w:t>10),</w:t>
       </w:r>
     </w:p>
     <w:p>
@@ -3723,14 +3242,14 @@
           <w:rFonts w:ascii="Arial Narrow" w:hAnsi="Arial Narrow"/>
         </w:rPr>
         <w:tab/>
-        <w:t xml:space="preserve">@error as </w:t>
-      </w:r>
-      <w:proofErr w:type="spellStart"/>
-      <w:r>
-        <w:rPr>
-          <w:rFonts w:ascii="Arial Narrow" w:hAnsi="Arial Narrow"/>
-        </w:rPr>
-        <w:t>int</w:t>
+        <w:t>@</w:t>
+      </w:r>
+      <w:proofErr w:type="spellStart"/>
+      <w:r>
+        <w:rPr>
+          <w:rFonts w:ascii="Arial Narrow" w:hAnsi="Arial Narrow"/>
+        </w:rPr>
+        <w:t>FechaHasta</w:t>
       </w:r>
       <w:proofErr w:type="spellEnd"/>
       <w:r>
@@ -3740,13 +3259,27 @@
         <w:t xml:space="preserve"> </w:t>
       </w:r>
       <w:proofErr w:type="spellStart"/>
-      <w:r>
-        <w:rPr>
-          <w:rFonts w:ascii="Arial Narrow" w:hAnsi="Arial Narrow"/>
-        </w:rPr>
-        <w:t>out</w:t>
-      </w:r>
-      <w:proofErr w:type="spellEnd"/>
+      <w:proofErr w:type="gramStart"/>
+      <w:r>
+        <w:rPr>
+          <w:rFonts w:ascii="Arial Narrow" w:hAnsi="Arial Narrow"/>
+        </w:rPr>
+        <w:t>varchar</w:t>
+      </w:r>
+      <w:proofErr w:type="spellEnd"/>
+      <w:r>
+        <w:rPr>
+          <w:rFonts w:ascii="Arial Narrow" w:hAnsi="Arial Narrow"/>
+        </w:rPr>
+        <w:t>(</w:t>
+      </w:r>
+      <w:proofErr w:type="gramEnd"/>
+      <w:r>
+        <w:rPr>
+          <w:rFonts w:ascii="Arial Narrow" w:hAnsi="Arial Narrow"/>
+        </w:rPr>
+        <w:t>10)</w:t>
+      </w:r>
     </w:p>
     <w:p>
       <w:pPr>
@@ -3759,7 +3292,16 @@
     </w:p>
     <w:p>
       <w:pPr>
-        <w:pStyle w:val="Prrafodelista"/>
+        <w:spacing w:after="0"/>
+        <w:ind w:left="708"/>
+        <w:rPr>
+          <w:rFonts w:ascii="Arial Narrow" w:hAnsi="Arial Narrow"/>
+        </w:rPr>
+      </w:pPr>
+    </w:p>
+    <w:p>
+      <w:pPr>
+        <w:pStyle w:val="ListParagraph"/>
         <w:numPr>
           <w:ilvl w:val="0"/>
           <w:numId w:val="5"/>
@@ -3774,7 +3316,7 @@
         <w:rPr>
           <w:rFonts w:ascii="Arial Narrow" w:hAnsi="Arial Narrow"/>
         </w:rPr>
-        <w:t>SPED_VerificarBalance</w:t>
+        <w:t>SPED_GeneraArchivoECDEnTabla</w:t>
       </w:r>
       <w:proofErr w:type="spellEnd"/>
     </w:p>
@@ -3790,7 +3332,61 @@
         <w:rPr>
           <w:rFonts w:ascii="Arial Narrow" w:hAnsi="Arial Narrow"/>
         </w:rPr>
-        <w:t>Valida que la suma de los créditos y débitos sean iguales</w:t>
+        <w:t xml:space="preserve">Llama al </w:t>
+      </w:r>
+      <w:proofErr w:type="spellStart"/>
+      <w:r>
+        <w:rPr>
+          <w:rFonts w:ascii="Arial Narrow" w:hAnsi="Arial Narrow"/>
+        </w:rPr>
+        <w:t>stored</w:t>
+      </w:r>
+      <w:proofErr w:type="spellEnd"/>
+      <w:r>
+        <w:rPr>
+          <w:rFonts w:ascii="Arial Narrow" w:hAnsi="Arial Narrow"/>
+        </w:rPr>
+        <w:t xml:space="preserve"> </w:t>
+      </w:r>
+      <w:proofErr w:type="spellStart"/>
+      <w:r>
+        <w:rPr>
+          <w:rFonts w:ascii="Arial Narrow" w:hAnsi="Arial Narrow"/>
+        </w:rPr>
+        <w:t>procedure</w:t>
+      </w:r>
+      <w:proofErr w:type="spellEnd"/>
+      <w:r>
+        <w:rPr>
+          <w:rFonts w:ascii="Arial Narrow" w:hAnsi="Arial Narrow"/>
+        </w:rPr>
+        <w:t xml:space="preserve"> que genera los datos del SPED en la tabla spedtbl9000. El </w:t>
+      </w:r>
+      <w:proofErr w:type="spellStart"/>
+      <w:r>
+        <w:rPr>
+          <w:rFonts w:ascii="Arial Narrow" w:hAnsi="Arial Narrow"/>
+        </w:rPr>
+        <w:t>layout</w:t>
+      </w:r>
+      <w:proofErr w:type="spellEnd"/>
+      <w:r>
+        <w:rPr>
+          <w:rFonts w:ascii="Arial Narrow" w:hAnsi="Arial Narrow"/>
+        </w:rPr>
+        <w:t xml:space="preserve"> corresponde al año</w:t>
+      </w:r>
+      <w:r>
+        <w:rPr>
+          <w:rFonts w:ascii="Arial Narrow" w:hAnsi="Arial Narrow"/>
+        </w:rPr>
+        <w:t xml:space="preserve"> configurado en GP</w:t>
+      </w:r>
+      <w:r>
+        <w:rPr>
+          <w:rFonts w:ascii="Arial Narrow" w:hAnsi="Arial Narrow"/>
+        </w:rPr>
+        <w:t>.</w:t>
       </w:r>
     </w:p>
     <w:p>
@@ -3801,19 +3397,23 @@
           <w:rFonts w:ascii="Arial Narrow" w:hAnsi="Arial Narrow"/>
         </w:rPr>
       </w:pPr>
-      <w:proofErr w:type="spellStart"/>
-      <w:r>
-        <w:rPr>
-          <w:rFonts w:ascii="Arial Narrow" w:hAnsi="Arial Narrow"/>
-        </w:rPr>
-        <w:t>Parametros</w:t>
-      </w:r>
-      <w:proofErr w:type="spellEnd"/>
-      <w:r>
-        <w:rPr>
-          <w:rFonts w:ascii="Arial Narrow" w:hAnsi="Arial Narrow"/>
-        </w:rPr>
-        <w:t>:</w:t>
+      <w:r>
+        <w:rPr>
+          <w:rFonts w:ascii="Arial Narrow" w:hAnsi="Arial Narrow"/>
+        </w:rPr>
+        <w:t>Par</w:t>
+      </w:r>
+      <w:r>
+        <w:rPr>
+          <w:rFonts w:ascii="Arial Narrow" w:hAnsi="Arial Narrow"/>
+        </w:rPr>
+        <w:t>á</w:t>
+      </w:r>
+      <w:r>
+        <w:rPr>
+          <w:rFonts w:ascii="Arial Narrow" w:hAnsi="Arial Narrow"/>
+        </w:rPr>
+        <w:t>metros:</w:t>
       </w:r>
     </w:p>
     <w:p>
@@ -3829,21 +3429,35 @@
           <w:rFonts w:ascii="Arial Narrow" w:hAnsi="Arial Narrow"/>
         </w:rPr>
         <w:tab/>
-        <w:t xml:space="preserve">@Year1 as </w:t>
-      </w:r>
-      <w:proofErr w:type="spellStart"/>
-      <w:r>
-        <w:rPr>
-          <w:rFonts w:ascii="Arial Narrow" w:hAnsi="Arial Narrow"/>
-        </w:rPr>
-        <w:t>int</w:t>
-      </w:r>
-      <w:proofErr w:type="spellEnd"/>
-      <w:r>
-        <w:rPr>
-          <w:rFonts w:ascii="Arial Narrow" w:hAnsi="Arial Narrow"/>
-        </w:rPr>
-        <w:t>,</w:t>
+        <w:t>@</w:t>
+      </w:r>
+      <w:proofErr w:type="spellStart"/>
+      <w:r>
+        <w:rPr>
+          <w:rFonts w:ascii="Arial Narrow" w:hAnsi="Arial Narrow"/>
+        </w:rPr>
+        <w:t>IdCompañia</w:t>
+      </w:r>
+      <w:proofErr w:type="spellEnd"/>
+      <w:r>
+        <w:rPr>
+          <w:rFonts w:ascii="Arial Narrow" w:hAnsi="Arial Narrow"/>
+        </w:rPr>
+        <w:t xml:space="preserve"> </w:t>
+      </w:r>
+      <w:proofErr w:type="spellStart"/>
+      <w:r>
+        <w:rPr>
+          <w:rFonts w:ascii="Arial Narrow" w:hAnsi="Arial Narrow"/>
+        </w:rPr>
+        <w:t>varchar</w:t>
+      </w:r>
+      <w:proofErr w:type="spellEnd"/>
+      <w:r>
+        <w:rPr>
+          <w:rFonts w:ascii="Arial Narrow" w:hAnsi="Arial Narrow"/>
+        </w:rPr>
+        <w:t xml:space="preserve"> (8),</w:t>
       </w:r>
     </w:p>
     <w:p>
@@ -3859,7 +3473,21 @@
           <w:rFonts w:ascii="Arial Narrow" w:hAnsi="Arial Narrow"/>
         </w:rPr>
         <w:tab/>
-        <w:t xml:space="preserve">@Comentario as </w:t>
+        <w:t>@</w:t>
+      </w:r>
+      <w:proofErr w:type="spellStart"/>
+      <w:r>
+        <w:rPr>
+          <w:rFonts w:ascii="Arial Narrow" w:hAnsi="Arial Narrow"/>
+        </w:rPr>
+        <w:t>FechaDesde</w:t>
+      </w:r>
+      <w:proofErr w:type="spellEnd"/>
+      <w:r>
+        <w:rPr>
+          <w:rFonts w:ascii="Arial Narrow" w:hAnsi="Arial Narrow"/>
+        </w:rPr>
+        <w:t xml:space="preserve"> </w:t>
       </w:r>
       <w:proofErr w:type="spellStart"/>
       <w:proofErr w:type="gramStart"/>
@@ -3881,21 +3509,7 @@
         <w:rPr>
           <w:rFonts w:ascii="Arial Narrow" w:hAnsi="Arial Narrow"/>
         </w:rPr>
-        <w:t xml:space="preserve">250) </w:t>
-      </w:r>
-      <w:proofErr w:type="spellStart"/>
-      <w:r>
-        <w:rPr>
-          <w:rFonts w:ascii="Arial Narrow" w:hAnsi="Arial Narrow"/>
-        </w:rPr>
-        <w:t>out</w:t>
-      </w:r>
-      <w:proofErr w:type="spellEnd"/>
-      <w:r>
-        <w:rPr>
-          <w:rFonts w:ascii="Arial Narrow" w:hAnsi="Arial Narrow"/>
-        </w:rPr>
-        <w:t>,</w:t>
+        <w:t>10),</w:t>
       </w:r>
     </w:p>
     <w:p>
@@ -3911,14 +3525,14 @@
           <w:rFonts w:ascii="Arial Narrow" w:hAnsi="Arial Narrow"/>
         </w:rPr>
         <w:tab/>
-        <w:t xml:space="preserve">@error as </w:t>
-      </w:r>
-      <w:proofErr w:type="spellStart"/>
-      <w:r>
-        <w:rPr>
-          <w:rFonts w:ascii="Arial Narrow" w:hAnsi="Arial Narrow"/>
-        </w:rPr>
-        <w:t>int</w:t>
+        <w:t>@</w:t>
+      </w:r>
+      <w:proofErr w:type="spellStart"/>
+      <w:r>
+        <w:rPr>
+          <w:rFonts w:ascii="Arial Narrow" w:hAnsi="Arial Narrow"/>
+        </w:rPr>
+        <w:t>FechaHasta</w:t>
       </w:r>
       <w:proofErr w:type="spellEnd"/>
       <w:r>
@@ -3928,13 +3542,27 @@
         <w:t xml:space="preserve"> </w:t>
       </w:r>
       <w:proofErr w:type="spellStart"/>
-      <w:r>
-        <w:rPr>
-          <w:rFonts w:ascii="Arial Narrow" w:hAnsi="Arial Narrow"/>
-        </w:rPr>
-        <w:t>out</w:t>
-      </w:r>
-      <w:proofErr w:type="spellEnd"/>
+      <w:proofErr w:type="gramStart"/>
+      <w:r>
+        <w:rPr>
+          <w:rFonts w:ascii="Arial Narrow" w:hAnsi="Arial Narrow"/>
+        </w:rPr>
+        <w:t>varchar</w:t>
+      </w:r>
+      <w:proofErr w:type="spellEnd"/>
+      <w:r>
+        <w:rPr>
+          <w:rFonts w:ascii="Arial Narrow" w:hAnsi="Arial Narrow"/>
+        </w:rPr>
+        <w:t>(</w:t>
+      </w:r>
+      <w:proofErr w:type="gramEnd"/>
+      <w:r>
+        <w:rPr>
+          <w:rFonts w:ascii="Arial Narrow" w:hAnsi="Arial Narrow"/>
+        </w:rPr>
+        <w:t>10)</w:t>
+      </w:r>
     </w:p>
     <w:p>
       <w:pPr>
@@ -3947,7 +3575,16 @@
     </w:p>
     <w:p>
       <w:pPr>
-        <w:pStyle w:val="Prrafodelista"/>
+        <w:spacing w:after="0"/>
+        <w:ind w:left="708"/>
+        <w:rPr>
+          <w:rFonts w:ascii="Arial Narrow" w:hAnsi="Arial Narrow"/>
+        </w:rPr>
+      </w:pPr>
+    </w:p>
+    <w:p>
+      <w:pPr>
+        <w:pStyle w:val="ListParagraph"/>
         <w:numPr>
           <w:ilvl w:val="0"/>
           <w:numId w:val="5"/>
@@ -3960,84 +3597,85 @@
       <w:r>
         <w:rPr>
           <w:rFonts w:ascii="Arial Narrow" w:hAnsi="Arial Narrow"/>
-        </w:rPr>
-        <w:t>SPED_ArchivoTXT</w:t>
-      </w:r>
-      <w:r>
-        <w:rPr>
-          <w:rFonts w:ascii="Arial Narrow" w:hAnsi="Arial Narrow"/>
-        </w:rPr>
-        <w:t>_Open</w:t>
-      </w:r>
-      <w:r>
-        <w:rPr>
-          <w:rFonts w:ascii="Arial Narrow" w:hAnsi="Arial Narrow"/>
-        </w:rPr>
-        <w:t>_v400</w:t>
-      </w:r>
-      <w:r>
-        <w:rPr>
-          <w:rFonts w:ascii="Arial Narrow" w:hAnsi="Arial Narrow"/>
+          <w:color w:val="FF0000"/>
+          <w:lang w:val="en-US"/>
+        </w:rPr>
+        <w:t>[Deprecated]</w:t>
+      </w:r>
+      <w:r>
+        <w:rPr>
+          <w:rFonts w:ascii="Arial Narrow" w:hAnsi="Arial Narrow"/>
+          <w:color w:val="FF0000"/>
+          <w:lang w:val="en-US"/>
+        </w:rPr>
+        <w:t xml:space="preserve"> </w:t>
+      </w:r>
+      <w:proofErr w:type="spellStart"/>
+      <w:r>
+        <w:rPr>
+          <w:rFonts w:ascii="Arial Narrow" w:hAnsi="Arial Narrow"/>
+        </w:rPr>
+        <w:t>SPED_VerificarBalance</w:t>
+      </w:r>
+      <w:proofErr w:type="spellEnd"/>
+    </w:p>
+    <w:p>
+      <w:pPr>
+        <w:spacing w:after="0"/>
+        <w:ind w:left="708"/>
+        <w:rPr>
+          <w:rFonts w:ascii="Arial Narrow" w:hAnsi="Arial Narrow"/>
+        </w:rPr>
+      </w:pPr>
+      <w:r>
+        <w:rPr>
+          <w:rFonts w:ascii="Arial Narrow" w:hAnsi="Arial Narrow"/>
+        </w:rPr>
+        <w:t>Valida que la suma de los créditos y débitos sean iguales</w:t>
+      </w:r>
+    </w:p>
+    <w:p>
+      <w:pPr>
+        <w:spacing w:after="0"/>
+        <w:ind w:left="708"/>
+        <w:rPr>
+          <w:rFonts w:ascii="Arial Narrow" w:hAnsi="Arial Narrow"/>
+          <w:lang w:val="en-US"/>
+        </w:rPr>
+      </w:pPr>
+      <w:proofErr w:type="spellStart"/>
+      <w:r>
+        <w:rPr>
+          <w:rFonts w:ascii="Arial Narrow" w:hAnsi="Arial Narrow"/>
+          <w:lang w:val="en-US"/>
+        </w:rPr>
+        <w:t>Parametros</w:t>
+      </w:r>
+      <w:proofErr w:type="spellEnd"/>
+      <w:r>
+        <w:rPr>
+          <w:rFonts w:ascii="Arial Narrow" w:hAnsi="Arial Narrow"/>
+          <w:lang w:val="en-US"/>
+        </w:rPr>
+        <w:t>:</w:t>
+      </w:r>
+    </w:p>
+    <w:p>
+      <w:pPr>
+        <w:spacing w:after="0"/>
+        <w:ind w:left="708"/>
+        <w:rPr>
+          <w:rFonts w:ascii="Arial Narrow" w:hAnsi="Arial Narrow"/>
+          <w:lang w:val="en-US"/>
+        </w:rPr>
+      </w:pPr>
+      <w:r>
+        <w:rPr>
+          <w:rFonts w:ascii="Arial Narrow" w:hAnsi="Arial Narrow"/>
+          <w:lang w:val="en-US"/>
         </w:rPr>
         <w:tab/>
-      </w:r>
-      <w:r>
-        <w:rPr>
-          <w:rFonts w:ascii="Arial Narrow" w:hAnsi="Arial Narrow"/>
-        </w:rPr>
-        <w:tab/>
-      </w:r>
-      <w:proofErr w:type="spellStart"/>
-      <w:r>
-        <w:rPr>
-          <w:rFonts w:ascii="Arial Narrow" w:hAnsi="Arial Narrow"/>
-        </w:rPr>
-        <w:t>Layout</w:t>
-      </w:r>
-      <w:proofErr w:type="spellEnd"/>
-      <w:r>
-        <w:rPr>
-          <w:rFonts w:ascii="Arial Narrow" w:hAnsi="Arial Narrow"/>
-        </w:rPr>
-        <w:t xml:space="preserve"> año 2016</w:t>
-      </w:r>
-    </w:p>
-    <w:p>
-      <w:pPr>
-        <w:pStyle w:val="Prrafodelista"/>
-        <w:spacing w:after="0"/>
-        <w:rPr>
-          <w:rFonts w:ascii="Arial Narrow" w:hAnsi="Arial Narrow"/>
-        </w:rPr>
-      </w:pPr>
-      <w:r>
-        <w:rPr>
-          <w:rFonts w:ascii="Arial Narrow" w:hAnsi="Arial Narrow"/>
-        </w:rPr>
-        <w:t>Recopila la información necesaria para generar el archivo SPED ECD y lo inserta en la tabla temporal SPEDtbl9000</w:t>
-      </w:r>
-    </w:p>
-    <w:p>
-      <w:pPr>
-        <w:pStyle w:val="Prrafodelista"/>
-        <w:spacing w:after="0"/>
-        <w:rPr>
-          <w:rFonts w:ascii="Arial Narrow" w:hAnsi="Arial Narrow"/>
-        </w:rPr>
-      </w:pPr>
-      <w:proofErr w:type="spellStart"/>
-      <w:r>
-        <w:rPr>
-          <w:rFonts w:ascii="Arial Narrow" w:hAnsi="Arial Narrow"/>
-        </w:rPr>
-        <w:t>Parametros</w:t>
-      </w:r>
-      <w:proofErr w:type="spellEnd"/>
-      <w:r>
-        <w:rPr>
-          <w:rFonts w:ascii="Arial Narrow" w:hAnsi="Arial Narrow"/>
-        </w:rPr>
-        <w:t>:</w:t>
+        <w:t>@Year1 as int,</w:t>
       </w:r>
     </w:p>
     <w:p>
@@ -4046,11 +3684,13 @@
         <w:ind w:left="708"/>
         <w:rPr>
           <w:rFonts w:ascii="Arial Narrow" w:hAnsi="Arial Narrow"/>
-        </w:rPr>
-      </w:pPr>
-      <w:r>
-        <w:rPr>
-          <w:rFonts w:ascii="Arial Narrow" w:hAnsi="Arial Narrow"/>
+          <w:lang w:val="en-US"/>
+        </w:rPr>
+      </w:pPr>
+      <w:r>
+        <w:rPr>
+          <w:rFonts w:ascii="Arial Narrow" w:hAnsi="Arial Narrow"/>
+          <w:lang w:val="en-US"/>
         </w:rPr>
         <w:tab/>
         <w:t>@</w:t>
@@ -4059,29 +3699,33 @@
       <w:r>
         <w:rPr>
           <w:rFonts w:ascii="Arial Narrow" w:hAnsi="Arial Narrow"/>
-        </w:rPr>
-        <w:t>IdCompañia</w:t>
-      </w:r>
-      <w:proofErr w:type="spellEnd"/>
-      <w:r>
-        <w:rPr>
-          <w:rFonts w:ascii="Arial Narrow" w:hAnsi="Arial Narrow"/>
-        </w:rPr>
-        <w:t xml:space="preserve"> </w:t>
-      </w:r>
-      <w:proofErr w:type="spellStart"/>
-      <w:r>
-        <w:rPr>
-          <w:rFonts w:ascii="Arial Narrow" w:hAnsi="Arial Narrow"/>
-        </w:rPr>
-        <w:t>varchar</w:t>
-      </w:r>
-      <w:proofErr w:type="spellEnd"/>
-      <w:r>
-        <w:rPr>
-          <w:rFonts w:ascii="Arial Narrow" w:hAnsi="Arial Narrow"/>
-        </w:rPr>
-        <w:t xml:space="preserve"> (8),</w:t>
+          <w:lang w:val="en-US"/>
+        </w:rPr>
+        <w:t>Comentario</w:t>
+      </w:r>
+      <w:proofErr w:type="spellEnd"/>
+      <w:r>
+        <w:rPr>
+          <w:rFonts w:ascii="Arial Narrow" w:hAnsi="Arial Narrow"/>
+          <w:lang w:val="en-US"/>
+        </w:rPr>
+        <w:t xml:space="preserve"> as </w:t>
+      </w:r>
+      <w:proofErr w:type="gramStart"/>
+      <w:r>
+        <w:rPr>
+          <w:rFonts w:ascii="Arial Narrow" w:hAnsi="Arial Narrow"/>
+          <w:lang w:val="en-US"/>
+        </w:rPr>
+        <w:t>varchar(</w:t>
+      </w:r>
+      <w:proofErr w:type="gramEnd"/>
+      <w:r>
+        <w:rPr>
+          <w:rFonts w:ascii="Arial Narrow" w:hAnsi="Arial Narrow"/>
+          <w:lang w:val="en-US"/>
+        </w:rPr>
+        <w:t>250) out,</w:t>
       </w:r>
     </w:p>
     <w:p>
@@ -4090,50 +3734,16 @@
         <w:ind w:left="708"/>
         <w:rPr>
           <w:rFonts w:ascii="Arial Narrow" w:hAnsi="Arial Narrow"/>
-        </w:rPr>
-      </w:pPr>
-      <w:r>
-        <w:rPr>
-          <w:rFonts w:ascii="Arial Narrow" w:hAnsi="Arial Narrow"/>
+          <w:lang w:val="en-US"/>
+        </w:rPr>
+      </w:pPr>
+      <w:r>
+        <w:rPr>
+          <w:rFonts w:ascii="Arial Narrow" w:hAnsi="Arial Narrow"/>
+          <w:lang w:val="en-US"/>
         </w:rPr>
         <w:tab/>
-        <w:t>@</w:t>
-      </w:r>
-      <w:proofErr w:type="spellStart"/>
-      <w:r>
-        <w:rPr>
-          <w:rFonts w:ascii="Arial Narrow" w:hAnsi="Arial Narrow"/>
-        </w:rPr>
-        <w:t>FechaDesde</w:t>
-      </w:r>
-      <w:proofErr w:type="spellEnd"/>
-      <w:r>
-        <w:rPr>
-          <w:rFonts w:ascii="Arial Narrow" w:hAnsi="Arial Narrow"/>
-        </w:rPr>
-        <w:t xml:space="preserve"> </w:t>
-      </w:r>
-      <w:proofErr w:type="spellStart"/>
-      <w:proofErr w:type="gramStart"/>
-      <w:r>
-        <w:rPr>
-          <w:rFonts w:ascii="Arial Narrow" w:hAnsi="Arial Narrow"/>
-        </w:rPr>
-        <w:t>varchar</w:t>
-      </w:r>
-      <w:proofErr w:type="spellEnd"/>
-      <w:r>
-        <w:rPr>
-          <w:rFonts w:ascii="Arial Narrow" w:hAnsi="Arial Narrow"/>
-        </w:rPr>
-        <w:t>(</w:t>
-      </w:r>
-      <w:proofErr w:type="gramEnd"/>
-      <w:r>
-        <w:rPr>
-          <w:rFonts w:ascii="Arial Narrow" w:hAnsi="Arial Narrow"/>
-        </w:rPr>
-        <w:t>10),</w:t>
+        <w:t>@error as int out</w:t>
       </w:r>
     </w:p>
     <w:p>
@@ -4142,64 +3752,13 @@
         <w:ind w:left="708"/>
         <w:rPr>
           <w:rFonts w:ascii="Arial Narrow" w:hAnsi="Arial Narrow"/>
-        </w:rPr>
-      </w:pPr>
-      <w:r>
-        <w:rPr>
-          <w:rFonts w:ascii="Arial Narrow" w:hAnsi="Arial Narrow"/>
-        </w:rPr>
-        <w:tab/>
-        <w:t>@</w:t>
-      </w:r>
-      <w:proofErr w:type="spellStart"/>
-      <w:r>
-        <w:rPr>
-          <w:rFonts w:ascii="Arial Narrow" w:hAnsi="Arial Narrow"/>
-        </w:rPr>
-        <w:t>FechaHasta</w:t>
-      </w:r>
-      <w:proofErr w:type="spellEnd"/>
-      <w:r>
-        <w:rPr>
-          <w:rFonts w:ascii="Arial Narrow" w:hAnsi="Arial Narrow"/>
-        </w:rPr>
-        <w:t xml:space="preserve"> </w:t>
-      </w:r>
-      <w:proofErr w:type="spellStart"/>
-      <w:proofErr w:type="gramStart"/>
-      <w:r>
-        <w:rPr>
-          <w:rFonts w:ascii="Arial Narrow" w:hAnsi="Arial Narrow"/>
-        </w:rPr>
-        <w:t>varchar</w:t>
-      </w:r>
-      <w:proofErr w:type="spellEnd"/>
-      <w:r>
-        <w:rPr>
-          <w:rFonts w:ascii="Arial Narrow" w:hAnsi="Arial Narrow"/>
-        </w:rPr>
-        <w:t>(</w:t>
-      </w:r>
-      <w:proofErr w:type="gramEnd"/>
-      <w:r>
-        <w:rPr>
-          <w:rFonts w:ascii="Arial Narrow" w:hAnsi="Arial Narrow"/>
-        </w:rPr>
-        <w:t>10)</w:t>
-      </w:r>
-    </w:p>
-    <w:p>
-      <w:pPr>
-        <w:spacing w:after="0"/>
-        <w:ind w:left="708"/>
-        <w:rPr>
-          <w:rFonts w:ascii="Arial Narrow" w:hAnsi="Arial Narrow"/>
-        </w:rPr>
-      </w:pPr>
-    </w:p>
-    <w:p>
-      <w:pPr>
-        <w:pStyle w:val="Prrafodelista"/>
+          <w:lang w:val="en-US"/>
+        </w:rPr>
+      </w:pPr>
+    </w:p>
+    <w:p>
+      <w:pPr>
+        <w:pStyle w:val="ListParagraph"/>
         <w:numPr>
           <w:ilvl w:val="0"/>
           <w:numId w:val="5"/>
@@ -4207,50 +3766,67 @@
         <w:spacing w:after="0"/>
         <w:rPr>
           <w:rFonts w:ascii="Arial Narrow" w:hAnsi="Arial Narrow"/>
-        </w:rPr>
-      </w:pPr>
-      <w:r>
-        <w:rPr>
-          <w:rFonts w:ascii="Arial Narrow" w:hAnsi="Arial Narrow"/>
-        </w:rPr>
-        <w:t>SPED_ArchivoTXT_Hist</w:t>
-      </w:r>
-      <w:r>
-        <w:rPr>
-          <w:rFonts w:ascii="Arial Narrow" w:hAnsi="Arial Narrow"/>
-        </w:rPr>
-        <w:t>_v400</w:t>
-      </w:r>
-      <w:r>
-        <w:rPr>
-          <w:rFonts w:ascii="Arial Narrow" w:hAnsi="Arial Narrow"/>
+          <w:lang w:val="en-US"/>
+        </w:rPr>
+      </w:pPr>
+      <w:r>
+        <w:rPr>
+          <w:rFonts w:ascii="Arial Narrow" w:hAnsi="Arial Narrow"/>
+          <w:color w:val="FF0000"/>
+          <w:lang w:val="en-US"/>
+        </w:rPr>
+        <w:t>[Deprecated]</w:t>
+      </w:r>
+      <w:r>
+        <w:rPr>
+          <w:rFonts w:ascii="Arial Narrow" w:hAnsi="Arial Narrow"/>
+          <w:color w:val="FF0000"/>
+          <w:lang w:val="en-US"/>
+        </w:rPr>
+        <w:t xml:space="preserve"> </w:t>
+      </w:r>
+      <w:r>
+        <w:rPr>
+          <w:rFonts w:ascii="Arial Narrow" w:hAnsi="Arial Narrow"/>
+          <w:lang w:val="en-US"/>
+        </w:rPr>
+        <w:t>SPED_ArchivoTXT_Open_v400</w:t>
+      </w:r>
+      <w:r>
+        <w:rPr>
+          <w:rFonts w:ascii="Arial Narrow" w:hAnsi="Arial Narrow"/>
+          <w:lang w:val="en-US"/>
         </w:rPr>
         <w:tab/>
       </w:r>
       <w:r>
         <w:rPr>
           <w:rFonts w:ascii="Arial Narrow" w:hAnsi="Arial Narrow"/>
+          <w:lang w:val="en-US"/>
         </w:rPr>
         <w:tab/>
-      </w:r>
-      <w:proofErr w:type="spellStart"/>
-      <w:r>
-        <w:rPr>
-          <w:rFonts w:ascii="Arial Narrow" w:hAnsi="Arial Narrow"/>
-        </w:rPr>
-        <w:t>Layout</w:t>
-      </w:r>
-      <w:proofErr w:type="spellEnd"/>
-      <w:r>
-        <w:rPr>
-          <w:rFonts w:ascii="Arial Narrow" w:hAnsi="Arial Narrow"/>
-        </w:rPr>
-        <w:t xml:space="preserve"> año 2016</w:t>
-      </w:r>
-    </w:p>
-    <w:p>
-      <w:pPr>
-        <w:pStyle w:val="Prrafodelista"/>
+        <w:t xml:space="preserve">Layout </w:t>
+      </w:r>
+      <w:proofErr w:type="spellStart"/>
+      <w:r>
+        <w:rPr>
+          <w:rFonts w:ascii="Arial Narrow" w:hAnsi="Arial Narrow"/>
+          <w:lang w:val="en-US"/>
+        </w:rPr>
+        <w:t>año</w:t>
+      </w:r>
+      <w:proofErr w:type="spellEnd"/>
+      <w:r>
+        <w:rPr>
+          <w:rFonts w:ascii="Arial Narrow" w:hAnsi="Arial Narrow"/>
+          <w:lang w:val="en-US"/>
+        </w:rPr>
+        <w:t xml:space="preserve"> 2016</w:t>
+      </w:r>
+    </w:p>
+    <w:p>
+      <w:pPr>
+        <w:pStyle w:val="ListParagraph"/>
         <w:spacing w:after="0"/>
         <w:rPr>
           <w:rFonts w:ascii="Arial Narrow" w:hAnsi="Arial Narrow"/>
@@ -4265,7 +3841,7 @@
     </w:p>
     <w:p>
       <w:pPr>
-        <w:pStyle w:val="Prrafodelista"/>
+        <w:pStyle w:val="ListParagraph"/>
         <w:spacing w:after="0"/>
         <w:rPr>
           <w:rFonts w:ascii="Arial Narrow" w:hAnsi="Arial Narrow"/>
@@ -4445,7 +4021,7 @@
     </w:p>
     <w:p>
       <w:pPr>
-        <w:pStyle w:val="Prrafodelista"/>
+        <w:pStyle w:val="ListParagraph"/>
         <w:numPr>
           <w:ilvl w:val="0"/>
           <w:numId w:val="5"/>
@@ -4453,44 +4029,67 @@
         <w:spacing w:after="0"/>
         <w:rPr>
           <w:rFonts w:ascii="Arial Narrow" w:hAnsi="Arial Narrow"/>
-        </w:rPr>
-      </w:pPr>
-      <w:r>
-        <w:rPr>
-          <w:rFonts w:ascii="Arial Narrow" w:hAnsi="Arial Narrow"/>
-        </w:rPr>
-        <w:t>SPED_ArchivoTXT_Open_v600</w:t>
-      </w:r>
-      <w:r>
-        <w:rPr>
-          <w:rFonts w:ascii="Arial Narrow" w:hAnsi="Arial Narrow"/>
+          <w:lang w:val="en-US"/>
+        </w:rPr>
+      </w:pPr>
+      <w:r>
+        <w:rPr>
+          <w:rFonts w:ascii="Arial Narrow" w:hAnsi="Arial Narrow"/>
+          <w:color w:val="FF0000"/>
+          <w:lang w:val="en-US"/>
+        </w:rPr>
+        <w:t>[Deprecated]</w:t>
+      </w:r>
+      <w:r>
+        <w:rPr>
+          <w:rFonts w:ascii="Arial Narrow" w:hAnsi="Arial Narrow"/>
+          <w:color w:val="FF0000"/>
+          <w:lang w:val="en-US"/>
+        </w:rPr>
+        <w:t xml:space="preserve"> </w:t>
+      </w:r>
+      <w:r>
+        <w:rPr>
+          <w:rFonts w:ascii="Arial Narrow" w:hAnsi="Arial Narrow"/>
+          <w:lang w:val="en-US"/>
+        </w:rPr>
+        <w:t>SPED_ArchivoTXT_Hist_v400</w:t>
+      </w:r>
+      <w:r>
+        <w:rPr>
+          <w:rFonts w:ascii="Arial Narrow" w:hAnsi="Arial Narrow"/>
+          <w:lang w:val="en-US"/>
         </w:rPr>
         <w:tab/>
       </w:r>
       <w:r>
         <w:rPr>
           <w:rFonts w:ascii="Arial Narrow" w:hAnsi="Arial Narrow"/>
+          <w:lang w:val="en-US"/>
         </w:rPr>
         <w:tab/>
-      </w:r>
-      <w:proofErr w:type="spellStart"/>
-      <w:r>
-        <w:rPr>
-          <w:rFonts w:ascii="Arial Narrow" w:hAnsi="Arial Narrow"/>
-        </w:rPr>
-        <w:t>Layout</w:t>
-      </w:r>
-      <w:proofErr w:type="spellEnd"/>
-      <w:r>
-        <w:rPr>
-          <w:rFonts w:ascii="Arial Narrow" w:hAnsi="Arial Narrow"/>
-        </w:rPr>
-        <w:t xml:space="preserve"> año 2017-2018</w:t>
-      </w:r>
-    </w:p>
-    <w:p>
-      <w:pPr>
-        <w:pStyle w:val="Prrafodelista"/>
+        <w:t xml:space="preserve">Layout </w:t>
+      </w:r>
+      <w:proofErr w:type="spellStart"/>
+      <w:r>
+        <w:rPr>
+          <w:rFonts w:ascii="Arial Narrow" w:hAnsi="Arial Narrow"/>
+          <w:lang w:val="en-US"/>
+        </w:rPr>
+        <w:t>año</w:t>
+      </w:r>
+      <w:proofErr w:type="spellEnd"/>
+      <w:r>
+        <w:rPr>
+          <w:rFonts w:ascii="Arial Narrow" w:hAnsi="Arial Narrow"/>
+          <w:lang w:val="en-US"/>
+        </w:rPr>
+        <w:t xml:space="preserve"> 2016</w:t>
+      </w:r>
+    </w:p>
+    <w:p>
+      <w:pPr>
+        <w:pStyle w:val="ListParagraph"/>
         <w:spacing w:after="0"/>
         <w:rPr>
           <w:rFonts w:ascii="Arial Narrow" w:hAnsi="Arial Narrow"/>
@@ -4505,7 +4104,7 @@
     </w:p>
     <w:p>
       <w:pPr>
-        <w:pStyle w:val="Prrafodelista"/>
+        <w:pStyle w:val="ListParagraph"/>
         <w:spacing w:after="0"/>
         <w:rPr>
           <w:rFonts w:ascii="Arial Narrow" w:hAnsi="Arial Narrow"/>
@@ -4634,7 +4233,6 @@
         <w:rPr>
           <w:rFonts w:ascii="Arial Narrow" w:hAnsi="Arial Narrow"/>
         </w:rPr>
-        <w:lastRenderedPageBreak/>
         <w:tab/>
         <w:t>@</w:t>
       </w:r>
@@ -4686,7 +4284,7 @@
     </w:p>
     <w:p>
       <w:pPr>
-        <w:pStyle w:val="Prrafodelista"/>
+        <w:pStyle w:val="ListParagraph"/>
         <w:numPr>
           <w:ilvl w:val="0"/>
           <w:numId w:val="5"/>
@@ -4694,44 +4292,67 @@
         <w:spacing w:after="0"/>
         <w:rPr>
           <w:rFonts w:ascii="Arial Narrow" w:hAnsi="Arial Narrow"/>
-        </w:rPr>
-      </w:pPr>
-      <w:r>
-        <w:rPr>
-          <w:rFonts w:ascii="Arial Narrow" w:hAnsi="Arial Narrow"/>
-        </w:rPr>
-        <w:t>SPED_ArchivoTXT_Hist_v600</w:t>
-      </w:r>
-      <w:r>
-        <w:rPr>
-          <w:rFonts w:ascii="Arial Narrow" w:hAnsi="Arial Narrow"/>
+          <w:lang w:val="en-US"/>
+        </w:rPr>
+      </w:pPr>
+      <w:r>
+        <w:rPr>
+          <w:rFonts w:ascii="Arial Narrow" w:hAnsi="Arial Narrow"/>
+          <w:color w:val="FF0000"/>
+          <w:lang w:val="en-US"/>
+        </w:rPr>
+        <w:t>[Deprecated]</w:t>
+      </w:r>
+      <w:r>
+        <w:rPr>
+          <w:rFonts w:ascii="Arial Narrow" w:hAnsi="Arial Narrow"/>
+          <w:color w:val="FF0000"/>
+          <w:lang w:val="en-US"/>
+        </w:rPr>
+        <w:t xml:space="preserve"> </w:t>
+      </w:r>
+      <w:r>
+        <w:rPr>
+          <w:rFonts w:ascii="Arial Narrow" w:hAnsi="Arial Narrow"/>
+          <w:lang w:val="en-US"/>
+        </w:rPr>
+        <w:t>SPED_ArchivoTXT_Open_v600</w:t>
+      </w:r>
+      <w:r>
+        <w:rPr>
+          <w:rFonts w:ascii="Arial Narrow" w:hAnsi="Arial Narrow"/>
+          <w:lang w:val="en-US"/>
         </w:rPr>
         <w:tab/>
       </w:r>
       <w:r>
         <w:rPr>
           <w:rFonts w:ascii="Arial Narrow" w:hAnsi="Arial Narrow"/>
+          <w:lang w:val="en-US"/>
         </w:rPr>
         <w:tab/>
-      </w:r>
-      <w:proofErr w:type="spellStart"/>
-      <w:r>
-        <w:rPr>
-          <w:rFonts w:ascii="Arial Narrow" w:hAnsi="Arial Narrow"/>
-        </w:rPr>
-        <w:t>Layout</w:t>
-      </w:r>
-      <w:proofErr w:type="spellEnd"/>
-      <w:r>
-        <w:rPr>
-          <w:rFonts w:ascii="Arial Narrow" w:hAnsi="Arial Narrow"/>
-        </w:rPr>
-        <w:t xml:space="preserve"> año 2017-2018</w:t>
-      </w:r>
-    </w:p>
-    <w:p>
-      <w:pPr>
-        <w:pStyle w:val="Prrafodelista"/>
+        <w:t xml:space="preserve">Layout </w:t>
+      </w:r>
+      <w:proofErr w:type="spellStart"/>
+      <w:r>
+        <w:rPr>
+          <w:rFonts w:ascii="Arial Narrow" w:hAnsi="Arial Narrow"/>
+          <w:lang w:val="en-US"/>
+        </w:rPr>
+        <w:t>año</w:t>
+      </w:r>
+      <w:proofErr w:type="spellEnd"/>
+      <w:r>
+        <w:rPr>
+          <w:rFonts w:ascii="Arial Narrow" w:hAnsi="Arial Narrow"/>
+          <w:lang w:val="en-US"/>
+        </w:rPr>
+        <w:t xml:space="preserve"> 2017-2018</w:t>
+      </w:r>
+    </w:p>
+    <w:p>
+      <w:pPr>
+        <w:pStyle w:val="ListParagraph"/>
         <w:spacing w:after="0"/>
         <w:rPr>
           <w:rFonts w:ascii="Arial Narrow" w:hAnsi="Arial Narrow"/>
@@ -4746,7 +4367,7 @@
     </w:p>
     <w:p>
       <w:pPr>
-        <w:pStyle w:val="Prrafodelista"/>
+        <w:pStyle w:val="ListParagraph"/>
         <w:spacing w:after="0"/>
         <w:rPr>
           <w:rFonts w:ascii="Arial Narrow" w:hAnsi="Arial Narrow"/>
@@ -4926,7 +4547,7 @@
     </w:p>
     <w:p>
       <w:pPr>
-        <w:pStyle w:val="Prrafodelista"/>
+        <w:pStyle w:val="ListParagraph"/>
         <w:numPr>
           <w:ilvl w:val="0"/>
           <w:numId w:val="5"/>
@@ -4934,66 +4555,84 @@
         <w:spacing w:after="0"/>
         <w:rPr>
           <w:rFonts w:ascii="Arial Narrow" w:hAnsi="Arial Narrow"/>
-        </w:rPr>
-      </w:pPr>
-      <w:r>
-        <w:rPr>
-          <w:rFonts w:ascii="Arial Narrow" w:hAnsi="Arial Narrow"/>
-        </w:rPr>
-        <w:t>SPED_ArchivoTXT_ECF</w:t>
-      </w:r>
-      <w:r>
-        <w:rPr>
-          <w:rFonts w:ascii="Arial Narrow" w:hAnsi="Arial Narrow"/>
-        </w:rPr>
-        <w:t>_v300</w:t>
-      </w:r>
-      <w:r>
-        <w:rPr>
-          <w:rFonts w:ascii="Arial Narrow" w:hAnsi="Arial Narrow"/>
+          <w:lang w:val="en-US"/>
+        </w:rPr>
+      </w:pPr>
+      <w:r>
+        <w:rPr>
+          <w:rFonts w:ascii="Arial Narrow" w:hAnsi="Arial Narrow"/>
+          <w:color w:val="FF0000"/>
+          <w:lang w:val="en-US"/>
+        </w:rPr>
+        <w:t>[Deprecated]</w:t>
+      </w:r>
+      <w:r>
+        <w:rPr>
+          <w:rFonts w:ascii="Arial Narrow" w:hAnsi="Arial Narrow"/>
+          <w:color w:val="FF0000"/>
+          <w:lang w:val="en-US"/>
+        </w:rPr>
+        <w:t xml:space="preserve"> </w:t>
+      </w:r>
+      <w:r>
+        <w:rPr>
+          <w:rFonts w:ascii="Arial Narrow" w:hAnsi="Arial Narrow"/>
+          <w:lang w:val="en-US"/>
+        </w:rPr>
+        <w:t>SPED_ArchivoTXT_Hist_v600</w:t>
+      </w:r>
+      <w:r>
+        <w:rPr>
+          <w:rFonts w:ascii="Arial Narrow" w:hAnsi="Arial Narrow"/>
+          <w:lang w:val="en-US"/>
         </w:rPr>
         <w:tab/>
       </w:r>
       <w:r>
         <w:rPr>
           <w:rFonts w:ascii="Arial Narrow" w:hAnsi="Arial Narrow"/>
+          <w:lang w:val="en-US"/>
         </w:rPr>
         <w:tab/>
-      </w:r>
-      <w:proofErr w:type="spellStart"/>
-      <w:r>
-        <w:rPr>
-          <w:rFonts w:ascii="Arial Narrow" w:hAnsi="Arial Narrow"/>
-        </w:rPr>
-        <w:t>Layout</w:t>
-      </w:r>
-      <w:proofErr w:type="spellEnd"/>
-      <w:r>
-        <w:rPr>
-          <w:rFonts w:ascii="Arial Narrow" w:hAnsi="Arial Narrow"/>
-        </w:rPr>
-        <w:t xml:space="preserve"> año 2016</w:t>
-      </w:r>
-    </w:p>
-    <w:p>
-      <w:pPr>
-        <w:spacing w:after="0"/>
-        <w:ind w:left="360" w:firstLine="348"/>
-        <w:rPr>
-          <w:rFonts w:ascii="Arial Narrow" w:hAnsi="Arial Narrow"/>
-        </w:rPr>
-      </w:pPr>
-      <w:r>
-        <w:rPr>
-          <w:rFonts w:ascii="Arial Narrow" w:hAnsi="Arial Narrow"/>
-        </w:rPr>
-        <w:t>Recopila la información necesaria para generar el archivo SPED ECF y lo inserta en la tabla temporal SPEDtbl9000</w:t>
-      </w:r>
-    </w:p>
-    <w:p>
-      <w:pPr>
-        <w:spacing w:after="0"/>
-        <w:ind w:left="708"/>
+        <w:t xml:space="preserve">Layout </w:t>
+      </w:r>
+      <w:proofErr w:type="spellStart"/>
+      <w:r>
+        <w:rPr>
+          <w:rFonts w:ascii="Arial Narrow" w:hAnsi="Arial Narrow"/>
+          <w:lang w:val="en-US"/>
+        </w:rPr>
+        <w:t>año</w:t>
+      </w:r>
+      <w:proofErr w:type="spellEnd"/>
+      <w:r>
+        <w:rPr>
+          <w:rFonts w:ascii="Arial Narrow" w:hAnsi="Arial Narrow"/>
+          <w:lang w:val="en-US"/>
+        </w:rPr>
+        <w:t xml:space="preserve"> 2017-2018</w:t>
+      </w:r>
+    </w:p>
+    <w:p>
+      <w:pPr>
+        <w:pStyle w:val="ListParagraph"/>
+        <w:spacing w:after="0"/>
+        <w:rPr>
+          <w:rFonts w:ascii="Arial Narrow" w:hAnsi="Arial Narrow"/>
+        </w:rPr>
+      </w:pPr>
+      <w:r>
+        <w:rPr>
+          <w:rFonts w:ascii="Arial Narrow" w:hAnsi="Arial Narrow"/>
+        </w:rPr>
+        <w:lastRenderedPageBreak/>
+        <w:t>Recopila la información necesaria para generar el archivo SPED ECD y lo inserta en la tabla temporal SPEDtbl9000</w:t>
+      </w:r>
+    </w:p>
+    <w:p>
+      <w:pPr>
+        <w:pStyle w:val="ListParagraph"/>
+        <w:spacing w:after="0"/>
         <w:rPr>
           <w:rFonts w:ascii="Arial Narrow" w:hAnsi="Arial Narrow"/>
         </w:rPr>
@@ -5172,74 +4811,164 @@
     </w:p>
     <w:p>
       <w:pPr>
-        <w:pStyle w:val="Prrafodelista"/>
+        <w:pStyle w:val="ListParagraph"/>
         <w:numPr>
           <w:ilvl w:val="0"/>
           <w:numId w:val="5"/>
         </w:numPr>
-        <w:spacing w:after="0"/>
-        <w:rPr>
-          <w:rFonts w:ascii="Arial Narrow" w:hAnsi="Arial Narrow"/>
-        </w:rPr>
-      </w:pPr>
-      <w:r>
-        <w:rPr>
-          <w:rFonts w:ascii="Arial Narrow" w:hAnsi="Arial Narrow"/>
-        </w:rPr>
-        <w:t>SPED_ArchivoTXT_ECF</w:t>
-      </w:r>
-      <w:r>
-        <w:rPr>
-          <w:rFonts w:ascii="Arial Narrow" w:hAnsi="Arial Narrow"/>
-        </w:rPr>
-        <w:t>_v4</w:t>
-      </w:r>
-      <w:r>
-        <w:rPr>
-          <w:rFonts w:ascii="Arial Narrow" w:hAnsi="Arial Narrow"/>
-        </w:rPr>
-        <w:t>00</w:t>
-      </w:r>
-      <w:r>
-        <w:rPr>
-          <w:rFonts w:ascii="Arial Narrow" w:hAnsi="Arial Narrow"/>
+        <w:rPr>
+          <w:rFonts w:ascii="Arial Narrow" w:hAnsi="Arial Narrow"/>
+          <w:lang w:val="en-US"/>
+        </w:rPr>
+      </w:pPr>
+      <w:r>
+        <w:rPr>
+          <w:rFonts w:ascii="Arial Narrow" w:hAnsi="Arial Narrow"/>
+          <w:color w:val="FF0000"/>
+          <w:lang w:val="en-US"/>
+        </w:rPr>
+        <w:t>[Deprecated]</w:t>
+      </w:r>
+      <w:r>
+        <w:rPr>
+          <w:rFonts w:ascii="Arial Narrow" w:hAnsi="Arial Narrow"/>
+          <w:lang w:val="en-US"/>
+        </w:rPr>
+        <w:t xml:space="preserve"> </w:t>
+      </w:r>
+      <w:proofErr w:type="spellStart"/>
+      <w:r>
+        <w:rPr>
+          <w:rFonts w:ascii="Arial Narrow" w:hAnsi="Arial Narrow"/>
+          <w:lang w:val="en-US"/>
+        </w:rPr>
+        <w:t>SPED_Total_Saldo_Cta_Anio</w:t>
+      </w:r>
+      <w:proofErr w:type="spellEnd"/>
+    </w:p>
+    <w:p>
+      <w:pPr>
+        <w:pStyle w:val="ListParagraph"/>
+        <w:ind w:left="360" w:firstLine="348"/>
+        <w:rPr>
+          <w:rFonts w:ascii="Arial Narrow" w:hAnsi="Arial Narrow"/>
+        </w:rPr>
+      </w:pPr>
+      <w:r>
+        <w:rPr>
+          <w:rFonts w:ascii="Arial Narrow" w:hAnsi="Arial Narrow"/>
+        </w:rPr>
+        <w:t>Devuelve el total Inicial, Final o de movimientos de la cuenta, en el año y periodo indicados</w:t>
+      </w:r>
+    </w:p>
+    <w:p>
+      <w:pPr>
+        <w:pStyle w:val="ListParagraph"/>
+        <w:rPr>
+          <w:rFonts w:ascii="Arial Narrow" w:hAnsi="Arial Narrow"/>
+          <w:lang w:val="en-US"/>
+        </w:rPr>
+      </w:pPr>
+      <w:proofErr w:type="spellStart"/>
+      <w:r>
+        <w:rPr>
+          <w:rFonts w:ascii="Arial Narrow" w:hAnsi="Arial Narrow"/>
+          <w:lang w:val="en-US"/>
+        </w:rPr>
+        <w:t>Parametros</w:t>
+      </w:r>
+      <w:proofErr w:type="spellEnd"/>
+      <w:r>
+        <w:rPr>
+          <w:rFonts w:ascii="Arial Narrow" w:hAnsi="Arial Narrow"/>
+          <w:lang w:val="en-US"/>
+        </w:rPr>
+        <w:t xml:space="preserve">: </w:t>
+      </w:r>
+    </w:p>
+    <w:p>
+      <w:pPr>
+        <w:spacing w:after="0"/>
+        <w:ind w:left="708" w:firstLine="708"/>
+        <w:rPr>
+          <w:rFonts w:ascii="Arial Narrow" w:hAnsi="Arial Narrow"/>
+          <w:lang w:val="en-US"/>
+        </w:rPr>
+      </w:pPr>
+      <w:r>
+        <w:rPr>
+          <w:rFonts w:ascii="Arial Narrow" w:hAnsi="Arial Narrow"/>
+          <w:lang w:val="en-US"/>
+        </w:rPr>
+        <w:t>@</w:t>
+      </w:r>
+      <w:proofErr w:type="spellStart"/>
+      <w:r>
+        <w:rPr>
+          <w:rFonts w:ascii="Arial Narrow" w:hAnsi="Arial Narrow"/>
+          <w:lang w:val="en-US"/>
+        </w:rPr>
+        <w:t>actindx</w:t>
+      </w:r>
+      <w:proofErr w:type="spellEnd"/>
+      <w:r>
+        <w:rPr>
+          <w:rFonts w:ascii="Arial Narrow" w:hAnsi="Arial Narrow"/>
+          <w:lang w:val="en-US"/>
+        </w:rPr>
+        <w:t xml:space="preserve"> as int,</w:t>
+      </w:r>
+    </w:p>
+    <w:p>
+      <w:pPr>
+        <w:spacing w:after="0"/>
+        <w:ind w:left="708"/>
+        <w:rPr>
+          <w:rFonts w:ascii="Arial Narrow" w:hAnsi="Arial Narrow"/>
+          <w:lang w:val="en-US"/>
+        </w:rPr>
+      </w:pPr>
+      <w:r>
+        <w:rPr>
+          <w:rFonts w:ascii="Arial Narrow" w:hAnsi="Arial Narrow"/>
+          <w:lang w:val="en-US"/>
         </w:rPr>
         <w:tab/>
-      </w:r>
-      <w:r>
-        <w:rPr>
-          <w:rFonts w:ascii="Arial Narrow" w:hAnsi="Arial Narrow"/>
+        <w:t xml:space="preserve">@USERDEF1 AS </w:t>
+      </w:r>
+      <w:proofErr w:type="gramStart"/>
+      <w:r>
+        <w:rPr>
+          <w:rFonts w:ascii="Arial Narrow" w:hAnsi="Arial Narrow"/>
+          <w:lang w:val="en-US"/>
+        </w:rPr>
+        <w:t>VARCHAR(</w:t>
+      </w:r>
+      <w:proofErr w:type="gramEnd"/>
+      <w:r>
+        <w:rPr>
+          <w:rFonts w:ascii="Arial Narrow" w:hAnsi="Arial Narrow"/>
+          <w:lang w:val="en-US"/>
+        </w:rPr>
+        <w:t>30),</w:t>
+      </w:r>
+    </w:p>
+    <w:p>
+      <w:pPr>
+        <w:spacing w:after="0"/>
+        <w:ind w:left="708"/>
+        <w:rPr>
+          <w:rFonts w:ascii="Arial Narrow" w:hAnsi="Arial Narrow"/>
+          <w:lang w:val="en-US"/>
+        </w:rPr>
+      </w:pPr>
+      <w:r>
+        <w:rPr>
+          <w:rFonts w:ascii="Arial Narrow" w:hAnsi="Arial Narrow"/>
+          <w:lang w:val="en-US"/>
         </w:rPr>
         <w:tab/>
-      </w:r>
-      <w:proofErr w:type="spellStart"/>
-      <w:r>
-        <w:rPr>
-          <w:rFonts w:ascii="Arial Narrow" w:hAnsi="Arial Narrow"/>
-        </w:rPr>
-        <w:t>Layout</w:t>
-      </w:r>
-      <w:proofErr w:type="spellEnd"/>
-      <w:r>
-        <w:rPr>
-          <w:rFonts w:ascii="Arial Narrow" w:hAnsi="Arial Narrow"/>
-        </w:rPr>
-        <w:t xml:space="preserve"> año 2017</w:t>
-      </w:r>
-    </w:p>
-    <w:p>
-      <w:pPr>
-        <w:spacing w:after="0"/>
-        <w:ind w:left="360" w:firstLine="348"/>
-        <w:rPr>
-          <w:rFonts w:ascii="Arial Narrow" w:hAnsi="Arial Narrow"/>
-        </w:rPr>
-      </w:pPr>
-      <w:r>
-        <w:rPr>
-          <w:rFonts w:ascii="Arial Narrow" w:hAnsi="Arial Narrow"/>
-        </w:rPr>
-        <w:t>Recopila la información necesaria para generar el archivo SPED ECF y lo inserta en la tabla temporal SPEDtbl9000</w:t>
+        <w:t>@year1 as int,</w:t>
       </w:r>
     </w:p>
     <w:p>
@@ -5250,19 +4979,59 @@
           <w:rFonts w:ascii="Arial Narrow" w:hAnsi="Arial Narrow"/>
         </w:rPr>
       </w:pPr>
-      <w:proofErr w:type="spellStart"/>
-      <w:r>
-        <w:rPr>
-          <w:rFonts w:ascii="Arial Narrow" w:hAnsi="Arial Narrow"/>
-        </w:rPr>
-        <w:t>Parametros</w:t>
-      </w:r>
-      <w:proofErr w:type="spellEnd"/>
-      <w:r>
-        <w:rPr>
-          <w:rFonts w:ascii="Arial Narrow" w:hAnsi="Arial Narrow"/>
-        </w:rPr>
-        <w:t>:</w:t>
+      <w:r>
+        <w:rPr>
+          <w:rFonts w:ascii="Arial Narrow" w:hAnsi="Arial Narrow"/>
+          <w:lang w:val="en-US"/>
+        </w:rPr>
+        <w:tab/>
+      </w:r>
+      <w:r>
+        <w:rPr>
+          <w:rFonts w:ascii="Arial Narrow" w:hAnsi="Arial Narrow"/>
+        </w:rPr>
+        <w:t>@</w:t>
+      </w:r>
+      <w:proofErr w:type="spellStart"/>
+      <w:r>
+        <w:rPr>
+          <w:rFonts w:ascii="Arial Narrow" w:hAnsi="Arial Narrow"/>
+        </w:rPr>
+        <w:t>TipoTotal</w:t>
+      </w:r>
+      <w:proofErr w:type="spellEnd"/>
+      <w:r>
+        <w:rPr>
+          <w:rFonts w:ascii="Arial Narrow" w:hAnsi="Arial Narrow"/>
+        </w:rPr>
+        <w:t xml:space="preserve"> as </w:t>
+      </w:r>
+      <w:proofErr w:type="spellStart"/>
+      <w:r>
+        <w:rPr>
+          <w:rFonts w:ascii="Arial Narrow" w:hAnsi="Arial Narrow"/>
+        </w:rPr>
+        <w:t>int</w:t>
+      </w:r>
+      <w:proofErr w:type="spellEnd"/>
+      <w:r>
+        <w:rPr>
+          <w:rFonts w:ascii="Arial Narrow" w:hAnsi="Arial Narrow"/>
+        </w:rPr>
+        <w:t>,</w:t>
+      </w:r>
+      <w:r>
+        <w:rPr>
+          <w:rFonts w:ascii="Arial Narrow" w:hAnsi="Arial Narrow"/>
+        </w:rPr>
+        <w:tab/>
+      </w:r>
+      <w:r>
+        <w:rPr>
+          <w:rFonts w:ascii="Arial Narrow" w:hAnsi="Arial Narrow"/>
+        </w:rPr>
+        <w:tab/>
+        <w:t>-----1=Movimiento    2=Inicial     3=Final</w:t>
       </w:r>
     </w:p>
     <w:p>
@@ -5271,11 +5040,68 @@
         <w:ind w:left="708"/>
         <w:rPr>
           <w:rFonts w:ascii="Arial Narrow" w:hAnsi="Arial Narrow"/>
-        </w:rPr>
-      </w:pPr>
-      <w:r>
-        <w:rPr>
-          <w:rFonts w:ascii="Arial Narrow" w:hAnsi="Arial Narrow"/>
+          <w:lang w:val="en-US"/>
+        </w:rPr>
+      </w:pPr>
+      <w:r>
+        <w:rPr>
+          <w:rFonts w:ascii="Arial Narrow" w:hAnsi="Arial Narrow"/>
+        </w:rPr>
+        <w:tab/>
+      </w:r>
+      <w:r>
+        <w:rPr>
+          <w:rFonts w:ascii="Arial Narrow" w:hAnsi="Arial Narrow"/>
+          <w:lang w:val="en-US"/>
+        </w:rPr>
+        <w:t>@</w:t>
+      </w:r>
+      <w:proofErr w:type="spellStart"/>
+      <w:r>
+        <w:rPr>
+          <w:rFonts w:ascii="Arial Narrow" w:hAnsi="Arial Narrow"/>
+          <w:lang w:val="en-US"/>
+        </w:rPr>
+        <w:t>Debito</w:t>
+      </w:r>
+      <w:proofErr w:type="spellEnd"/>
+      <w:r>
+        <w:rPr>
+          <w:rFonts w:ascii="Arial Narrow" w:hAnsi="Arial Narrow"/>
+          <w:lang w:val="en-US"/>
+        </w:rPr>
+        <w:t xml:space="preserve"> as </w:t>
+      </w:r>
+      <w:proofErr w:type="gramStart"/>
+      <w:r>
+        <w:rPr>
+          <w:rFonts w:ascii="Arial Narrow" w:hAnsi="Arial Narrow"/>
+          <w:lang w:val="en-US"/>
+        </w:rPr>
+        <w:t>decimal(</w:t>
+      </w:r>
+      <w:proofErr w:type="gramEnd"/>
+      <w:r>
+        <w:rPr>
+          <w:rFonts w:ascii="Arial Narrow" w:hAnsi="Arial Narrow"/>
+          <w:lang w:val="en-US"/>
+        </w:rPr>
+        <w:t>18,2) out,</w:t>
+      </w:r>
+    </w:p>
+    <w:p>
+      <w:pPr>
+        <w:spacing w:after="0"/>
+        <w:ind w:left="708"/>
+        <w:rPr>
+          <w:rFonts w:ascii="Arial Narrow" w:hAnsi="Arial Narrow"/>
+          <w:lang w:val="en-US"/>
+        </w:rPr>
+      </w:pPr>
+      <w:r>
+        <w:rPr>
+          <w:rFonts w:ascii="Arial Narrow" w:hAnsi="Arial Narrow"/>
+          <w:lang w:val="en-US"/>
         </w:rPr>
         <w:tab/>
         <w:t>@</w:t>
@@ -5284,13 +5110,106 @@
       <w:r>
         <w:rPr>
           <w:rFonts w:ascii="Arial Narrow" w:hAnsi="Arial Narrow"/>
-        </w:rPr>
-        <w:t>IdCompañia</w:t>
-      </w:r>
-      <w:proofErr w:type="spellEnd"/>
-      <w:r>
-        <w:rPr>
-          <w:rFonts w:ascii="Arial Narrow" w:hAnsi="Arial Narrow"/>
+          <w:lang w:val="en-US"/>
+        </w:rPr>
+        <w:t>Credito</w:t>
+      </w:r>
+      <w:proofErr w:type="spellEnd"/>
+      <w:r>
+        <w:rPr>
+          <w:rFonts w:ascii="Arial Narrow" w:hAnsi="Arial Narrow"/>
+          <w:lang w:val="en-US"/>
+        </w:rPr>
+        <w:t xml:space="preserve"> as </w:t>
+      </w:r>
+      <w:proofErr w:type="gramStart"/>
+      <w:r>
+        <w:rPr>
+          <w:rFonts w:ascii="Arial Narrow" w:hAnsi="Arial Narrow"/>
+          <w:lang w:val="en-US"/>
+        </w:rPr>
+        <w:t>decimal(</w:t>
+      </w:r>
+      <w:proofErr w:type="gramEnd"/>
+      <w:r>
+        <w:rPr>
+          <w:rFonts w:ascii="Arial Narrow" w:hAnsi="Arial Narrow"/>
+          <w:lang w:val="en-US"/>
+        </w:rPr>
+        <w:t>18,2) out,</w:t>
+      </w:r>
+    </w:p>
+    <w:p>
+      <w:pPr>
+        <w:spacing w:after="0"/>
+        <w:ind w:left="708"/>
+        <w:rPr>
+          <w:rFonts w:ascii="Arial Narrow" w:hAnsi="Arial Narrow"/>
+        </w:rPr>
+      </w:pPr>
+      <w:r>
+        <w:rPr>
+          <w:rFonts w:ascii="Arial Narrow" w:hAnsi="Arial Narrow"/>
+          <w:lang w:val="en-US"/>
+        </w:rPr>
+        <w:tab/>
+      </w:r>
+      <w:r>
+        <w:rPr>
+          <w:rFonts w:ascii="Arial Narrow" w:hAnsi="Arial Narrow"/>
+        </w:rPr>
+        <w:t xml:space="preserve">@Res as </w:t>
+      </w:r>
+      <w:proofErr w:type="spellStart"/>
+      <w:r>
+        <w:rPr>
+          <w:rFonts w:ascii="Arial Narrow" w:hAnsi="Arial Narrow"/>
+        </w:rPr>
+        <w:t>tinyint</w:t>
+      </w:r>
+      <w:proofErr w:type="spellEnd"/>
+      <w:r>
+        <w:rPr>
+          <w:rFonts w:ascii="Arial Narrow" w:hAnsi="Arial Narrow"/>
+        </w:rPr>
+        <w:t xml:space="preserve"> output</w:t>
+      </w:r>
+    </w:p>
+    <w:p>
+      <w:pPr>
+        <w:spacing w:after="0"/>
+        <w:ind w:left="708"/>
+        <w:rPr>
+          <w:rFonts w:ascii="Arial Narrow" w:hAnsi="Arial Narrow"/>
+        </w:rPr>
+      </w:pPr>
+    </w:p>
+    <w:p>
+      <w:pPr>
+        <w:pStyle w:val="ListParagraph"/>
+        <w:numPr>
+          <w:ilvl w:val="0"/>
+          <w:numId w:val="5"/>
+        </w:numPr>
+        <w:spacing w:after="0"/>
+        <w:rPr>
+          <w:rFonts w:ascii="Arial Narrow" w:hAnsi="Arial Narrow"/>
+          <w:lang w:val="en-US"/>
+        </w:rPr>
+      </w:pPr>
+      <w:r>
+        <w:rPr>
+          <w:rFonts w:ascii="Arial Narrow" w:hAnsi="Arial Narrow"/>
+          <w:color w:val="FF0000"/>
+          <w:lang w:val="en-US"/>
+        </w:rPr>
+        <w:t>[Deprecated]</w:t>
+      </w:r>
+      <w:r>
+        <w:rPr>
+          <w:rFonts w:ascii="Arial Narrow" w:hAnsi="Arial Narrow"/>
+          <w:color w:val="FF0000"/>
+          <w:lang w:val="en-US"/>
         </w:rPr>
         <w:t xml:space="preserve"> </w:t>
       </w:r>
@@ -5298,15 +5217,83 @@
       <w:r>
         <w:rPr>
           <w:rFonts w:ascii="Arial Narrow" w:hAnsi="Arial Narrow"/>
-        </w:rPr>
-        <w:t>varchar</w:t>
-      </w:r>
-      <w:proofErr w:type="spellEnd"/>
-      <w:r>
-        <w:rPr>
-          <w:rFonts w:ascii="Arial Narrow" w:hAnsi="Arial Narrow"/>
-        </w:rPr>
-        <w:t xml:space="preserve"> (8),</w:t>
+          <w:lang w:val="en-US"/>
+        </w:rPr>
+        <w:t>SPED_Total_Saldo_Cta_Open</w:t>
+      </w:r>
+      <w:proofErr w:type="spellEnd"/>
+    </w:p>
+    <w:p>
+      <w:pPr>
+        <w:pStyle w:val="ListParagraph"/>
+        <w:rPr>
+          <w:rFonts w:ascii="Arial Narrow" w:hAnsi="Arial Narrow"/>
+        </w:rPr>
+      </w:pPr>
+      <w:r>
+        <w:rPr>
+          <w:rFonts w:ascii="Arial Narrow" w:hAnsi="Arial Narrow"/>
+        </w:rPr>
+        <w:t>Devuelve el total Inicial, Final o de movimientos de la cuenta, en el año y periodo indicados</w:t>
+      </w:r>
+    </w:p>
+    <w:p>
+      <w:pPr>
+        <w:pStyle w:val="ListParagraph"/>
+        <w:rPr>
+          <w:rFonts w:ascii="Arial Narrow" w:hAnsi="Arial Narrow"/>
+          <w:lang w:val="en-US"/>
+        </w:rPr>
+      </w:pPr>
+      <w:proofErr w:type="spellStart"/>
+      <w:r>
+        <w:rPr>
+          <w:rFonts w:ascii="Arial Narrow" w:hAnsi="Arial Narrow"/>
+          <w:lang w:val="en-US"/>
+        </w:rPr>
+        <w:t>Parametros</w:t>
+      </w:r>
+      <w:proofErr w:type="spellEnd"/>
+      <w:r>
+        <w:rPr>
+          <w:rFonts w:ascii="Arial Narrow" w:hAnsi="Arial Narrow"/>
+          <w:lang w:val="en-US"/>
+        </w:rPr>
+        <w:t xml:space="preserve">: </w:t>
+      </w:r>
+    </w:p>
+    <w:p>
+      <w:pPr>
+        <w:pStyle w:val="ListParagraph"/>
+        <w:spacing w:after="0"/>
+        <w:ind w:firstLine="696"/>
+        <w:rPr>
+          <w:rFonts w:ascii="Arial Narrow" w:hAnsi="Arial Narrow"/>
+          <w:lang w:val="en-US"/>
+        </w:rPr>
+      </w:pPr>
+      <w:r>
+        <w:rPr>
+          <w:rFonts w:ascii="Arial Narrow" w:hAnsi="Arial Narrow"/>
+          <w:lang w:val="en-US"/>
+        </w:rPr>
+        <w:t>@</w:t>
+      </w:r>
+      <w:proofErr w:type="spellStart"/>
+      <w:r>
+        <w:rPr>
+          <w:rFonts w:ascii="Arial Narrow" w:hAnsi="Arial Narrow"/>
+          <w:lang w:val="en-US"/>
+        </w:rPr>
+        <w:t>actindx</w:t>
+      </w:r>
+      <w:proofErr w:type="spellEnd"/>
+      <w:r>
+        <w:rPr>
+          <w:rFonts w:ascii="Arial Narrow" w:hAnsi="Arial Narrow"/>
+          <w:lang w:val="en-US"/>
+        </w:rPr>
+        <w:t xml:space="preserve"> as int,</w:t>
       </w:r>
     </w:p>
     <w:p>
@@ -5315,11 +5302,71 @@
         <w:ind w:left="708"/>
         <w:rPr>
           <w:rFonts w:ascii="Arial Narrow" w:hAnsi="Arial Narrow"/>
-        </w:rPr>
-      </w:pPr>
-      <w:r>
-        <w:rPr>
-          <w:rFonts w:ascii="Arial Narrow" w:hAnsi="Arial Narrow"/>
+          <w:lang w:val="en-US"/>
+        </w:rPr>
+      </w:pPr>
+      <w:r>
+        <w:rPr>
+          <w:rFonts w:ascii="Arial Narrow" w:hAnsi="Arial Narrow"/>
+          <w:lang w:val="en-US"/>
+        </w:rPr>
+        <w:tab/>
+        <w:t>@year1 as int,</w:t>
+      </w:r>
+    </w:p>
+    <w:p>
+      <w:pPr>
+        <w:spacing w:after="0"/>
+        <w:ind w:left="708"/>
+        <w:rPr>
+          <w:rFonts w:ascii="Arial Narrow" w:hAnsi="Arial Narrow"/>
+          <w:lang w:val="en-US"/>
+        </w:rPr>
+      </w:pPr>
+      <w:r>
+        <w:rPr>
+          <w:rFonts w:ascii="Arial Narrow" w:hAnsi="Arial Narrow"/>
+          <w:lang w:val="en-US"/>
+        </w:rPr>
+        <w:tab/>
+      </w:r>
+      <w:r>
+        <w:rPr>
+          <w:rFonts w:ascii="Arial Narrow" w:hAnsi="Arial Narrow"/>
+          <w:lang w:val="en-US"/>
+        </w:rPr>
+        <w:t>@</w:t>
+      </w:r>
+      <w:proofErr w:type="spellStart"/>
+      <w:r>
+        <w:rPr>
+          <w:rFonts w:ascii="Arial Narrow" w:hAnsi="Arial Narrow"/>
+          <w:lang w:val="en-US"/>
+        </w:rPr>
+        <w:t>periodid</w:t>
+      </w:r>
+      <w:proofErr w:type="spellEnd"/>
+      <w:r>
+        <w:rPr>
+          <w:rFonts w:ascii="Arial Narrow" w:hAnsi="Arial Narrow"/>
+          <w:lang w:val="en-US"/>
+        </w:rPr>
+        <w:t xml:space="preserve"> as int,</w:t>
+      </w:r>
+    </w:p>
+    <w:p>
+      <w:pPr>
+        <w:spacing w:after="0"/>
+        <w:ind w:left="708"/>
+        <w:rPr>
+          <w:rFonts w:ascii="Arial Narrow" w:hAnsi="Arial Narrow"/>
+          <w:lang w:val="en-US"/>
+        </w:rPr>
+      </w:pPr>
+      <w:r>
+        <w:rPr>
+          <w:rFonts w:ascii="Arial Narrow" w:hAnsi="Arial Narrow"/>
+          <w:lang w:val="en-US"/>
         </w:rPr>
         <w:tab/>
         <w:t>@</w:t>
@@ -5328,37 +5375,120 @@
       <w:r>
         <w:rPr>
           <w:rFonts w:ascii="Arial Narrow" w:hAnsi="Arial Narrow"/>
-        </w:rPr>
-        <w:t>FechaDesde</w:t>
-      </w:r>
-      <w:proofErr w:type="spellEnd"/>
-      <w:r>
-        <w:rPr>
-          <w:rFonts w:ascii="Arial Narrow" w:hAnsi="Arial Narrow"/>
-        </w:rPr>
-        <w:t xml:space="preserve"> </w:t>
-      </w:r>
-      <w:proofErr w:type="spellStart"/>
+          <w:lang w:val="en-US"/>
+        </w:rPr>
+        <w:t>TipoTotal</w:t>
+      </w:r>
+      <w:proofErr w:type="spellEnd"/>
+      <w:r>
+        <w:rPr>
+          <w:rFonts w:ascii="Arial Narrow" w:hAnsi="Arial Narrow"/>
+          <w:lang w:val="en-US"/>
+        </w:rPr>
+        <w:t xml:space="preserve"> as int,</w:t>
+      </w:r>
+      <w:r>
+        <w:rPr>
+          <w:rFonts w:ascii="Arial Narrow" w:hAnsi="Arial Narrow"/>
+          <w:lang w:val="en-US"/>
+        </w:rPr>
+        <w:tab/>
+      </w:r>
+      <w:r>
+        <w:rPr>
+          <w:rFonts w:ascii="Arial Narrow" w:hAnsi="Arial Narrow"/>
+          <w:lang w:val="en-US"/>
+        </w:rPr>
+        <w:tab/>
+        <w:t>-----1=</w:t>
+      </w:r>
+      <w:proofErr w:type="spellStart"/>
+      <w:r>
+        <w:rPr>
+          <w:rFonts w:ascii="Arial Narrow" w:hAnsi="Arial Narrow"/>
+          <w:lang w:val="en-US"/>
+        </w:rPr>
+        <w:t>Movimiento</w:t>
+      </w:r>
+      <w:proofErr w:type="spellEnd"/>
+      <w:r>
+        <w:rPr>
+          <w:rFonts w:ascii="Arial Narrow" w:hAnsi="Arial Narrow"/>
+          <w:lang w:val="en-US"/>
+        </w:rPr>
+        <w:t xml:space="preserve">    2=</w:t>
+      </w:r>
+      <w:proofErr w:type="spellStart"/>
+      <w:r>
+        <w:rPr>
+          <w:rFonts w:ascii="Arial Narrow" w:hAnsi="Arial Narrow"/>
+          <w:lang w:val="en-US"/>
+        </w:rPr>
+        <w:t>Inicial</w:t>
+      </w:r>
+      <w:proofErr w:type="spellEnd"/>
+      <w:r>
+        <w:rPr>
+          <w:rFonts w:ascii="Arial Narrow" w:hAnsi="Arial Narrow"/>
+          <w:lang w:val="en-US"/>
+        </w:rPr>
+        <w:t xml:space="preserve">     3=Final</w:t>
+      </w:r>
+    </w:p>
+    <w:p>
+      <w:pPr>
+        <w:spacing w:after="0"/>
+        <w:ind w:left="708"/>
+        <w:rPr>
+          <w:rFonts w:ascii="Arial Narrow" w:hAnsi="Arial Narrow"/>
+          <w:lang w:val="en-US"/>
+        </w:rPr>
+      </w:pPr>
+      <w:r>
+        <w:rPr>
+          <w:rFonts w:ascii="Arial Narrow" w:hAnsi="Arial Narrow"/>
+          <w:lang w:val="en-US"/>
+        </w:rPr>
+        <w:tab/>
+      </w:r>
+      <w:r>
+        <w:rPr>
+          <w:rFonts w:ascii="Arial Narrow" w:hAnsi="Arial Narrow"/>
+          <w:lang w:val="en-US"/>
+        </w:rPr>
+        <w:t>@</w:t>
+      </w:r>
+      <w:proofErr w:type="spellStart"/>
+      <w:r>
+        <w:rPr>
+          <w:rFonts w:ascii="Arial Narrow" w:hAnsi="Arial Narrow"/>
+          <w:lang w:val="en-US"/>
+        </w:rPr>
+        <w:t>Debito</w:t>
+      </w:r>
+      <w:proofErr w:type="spellEnd"/>
+      <w:r>
+        <w:rPr>
+          <w:rFonts w:ascii="Arial Narrow" w:hAnsi="Arial Narrow"/>
+          <w:lang w:val="en-US"/>
+        </w:rPr>
+        <w:t xml:space="preserve"> as </w:t>
+      </w:r>
       <w:proofErr w:type="gramStart"/>
       <w:r>
         <w:rPr>
           <w:rFonts w:ascii="Arial Narrow" w:hAnsi="Arial Narrow"/>
-        </w:rPr>
-        <w:t>varchar</w:t>
-      </w:r>
-      <w:proofErr w:type="spellEnd"/>
-      <w:r>
-        <w:rPr>
-          <w:rFonts w:ascii="Arial Narrow" w:hAnsi="Arial Narrow"/>
-        </w:rPr>
-        <w:t>(</w:t>
+          <w:lang w:val="en-US"/>
+        </w:rPr>
+        <w:t>decimal(</w:t>
       </w:r>
       <w:proofErr w:type="gramEnd"/>
       <w:r>
         <w:rPr>
           <w:rFonts w:ascii="Arial Narrow" w:hAnsi="Arial Narrow"/>
-        </w:rPr>
-        <w:t>10),</w:t>
+          <w:lang w:val="en-US"/>
+        </w:rPr>
+        <w:t>18,2) out,</w:t>
       </w:r>
     </w:p>
     <w:p>
@@ -5367,11 +5497,13 @@
         <w:ind w:left="708"/>
         <w:rPr>
           <w:rFonts w:ascii="Arial Narrow" w:hAnsi="Arial Narrow"/>
-        </w:rPr>
-      </w:pPr>
-      <w:r>
-        <w:rPr>
-          <w:rFonts w:ascii="Arial Narrow" w:hAnsi="Arial Narrow"/>
+          <w:lang w:val="en-US"/>
+        </w:rPr>
+      </w:pPr>
+      <w:r>
+        <w:rPr>
+          <w:rFonts w:ascii="Arial Narrow" w:hAnsi="Arial Narrow"/>
+          <w:lang w:val="en-US"/>
         </w:rPr>
         <w:tab/>
         <w:t>@</w:t>
@@ -5380,37 +5512,389 @@
       <w:r>
         <w:rPr>
           <w:rFonts w:ascii="Arial Narrow" w:hAnsi="Arial Narrow"/>
-        </w:rPr>
-        <w:t>FechaHasta</w:t>
-      </w:r>
-      <w:proofErr w:type="spellEnd"/>
-      <w:r>
-        <w:rPr>
-          <w:rFonts w:ascii="Arial Narrow" w:hAnsi="Arial Narrow"/>
+          <w:lang w:val="en-US"/>
+        </w:rPr>
+        <w:t>Credito</w:t>
+      </w:r>
+      <w:proofErr w:type="spellEnd"/>
+      <w:r>
+        <w:rPr>
+          <w:rFonts w:ascii="Arial Narrow" w:hAnsi="Arial Narrow"/>
+          <w:lang w:val="en-US"/>
+        </w:rPr>
+        <w:t xml:space="preserve"> as </w:t>
+      </w:r>
+      <w:proofErr w:type="gramStart"/>
+      <w:r>
+        <w:rPr>
+          <w:rFonts w:ascii="Arial Narrow" w:hAnsi="Arial Narrow"/>
+          <w:lang w:val="en-US"/>
+        </w:rPr>
+        <w:t>decimal(</w:t>
+      </w:r>
+      <w:proofErr w:type="gramEnd"/>
+      <w:r>
+        <w:rPr>
+          <w:rFonts w:ascii="Arial Narrow" w:hAnsi="Arial Narrow"/>
+          <w:lang w:val="en-US"/>
+        </w:rPr>
+        <w:t>18,2) out,</w:t>
+      </w:r>
+    </w:p>
+    <w:p>
+      <w:pPr>
+        <w:spacing w:after="0"/>
+        <w:ind w:left="708"/>
+        <w:rPr>
+          <w:rFonts w:ascii="Arial Narrow" w:hAnsi="Arial Narrow"/>
+          <w:lang w:val="en-US"/>
+        </w:rPr>
+      </w:pPr>
+      <w:r>
+        <w:rPr>
+          <w:rFonts w:ascii="Arial Narrow" w:hAnsi="Arial Narrow"/>
+          <w:lang w:val="en-US"/>
+        </w:rPr>
+        <w:tab/>
+      </w:r>
+      <w:r>
+        <w:rPr>
+          <w:rFonts w:ascii="Arial Narrow" w:hAnsi="Arial Narrow"/>
+          <w:lang w:val="en-US"/>
+        </w:rPr>
+        <w:t xml:space="preserve">@Res as </w:t>
+      </w:r>
+      <w:proofErr w:type="spellStart"/>
+      <w:r>
+        <w:rPr>
+          <w:rFonts w:ascii="Arial Narrow" w:hAnsi="Arial Narrow"/>
+          <w:lang w:val="en-US"/>
+        </w:rPr>
+        <w:t>tinyint</w:t>
+      </w:r>
+      <w:proofErr w:type="spellEnd"/>
+      <w:r>
+        <w:rPr>
+          <w:rFonts w:ascii="Arial Narrow" w:hAnsi="Arial Narrow"/>
+          <w:lang w:val="en-US"/>
+        </w:rPr>
+        <w:t xml:space="preserve"> output</w:t>
+      </w:r>
+    </w:p>
+    <w:p>
+      <w:pPr>
+        <w:spacing w:after="0"/>
+        <w:ind w:left="708"/>
+        <w:rPr>
+          <w:rFonts w:ascii="Arial Narrow" w:hAnsi="Arial Narrow"/>
+          <w:lang w:val="en-US"/>
+        </w:rPr>
+      </w:pPr>
+    </w:p>
+    <w:p>
+      <w:pPr>
+        <w:pStyle w:val="ListParagraph"/>
+        <w:numPr>
+          <w:ilvl w:val="0"/>
+          <w:numId w:val="5"/>
+        </w:numPr>
+        <w:rPr>
+          <w:rFonts w:ascii="Arial Narrow" w:hAnsi="Arial Narrow"/>
+          <w:lang w:val="en-US"/>
+        </w:rPr>
+      </w:pPr>
+      <w:r>
+        <w:rPr>
+          <w:rFonts w:ascii="Arial Narrow" w:hAnsi="Arial Narrow"/>
+          <w:color w:val="FF0000"/>
+          <w:lang w:val="en-US"/>
+        </w:rPr>
+        <w:t>[Deprecated]</w:t>
+      </w:r>
+      <w:r>
+        <w:rPr>
+          <w:rFonts w:ascii="Arial Narrow" w:hAnsi="Arial Narrow"/>
+          <w:color w:val="FF0000"/>
+          <w:lang w:val="en-US"/>
         </w:rPr>
         <w:t xml:space="preserve"> </w:t>
       </w:r>
       <w:proofErr w:type="spellStart"/>
+      <w:r>
+        <w:rPr>
+          <w:rFonts w:ascii="Arial Narrow" w:hAnsi="Arial Narrow"/>
+          <w:lang w:val="en-US"/>
+        </w:rPr>
+        <w:t>SPED_Total_Saldo_Cta_Hist</w:t>
+      </w:r>
+      <w:proofErr w:type="spellEnd"/>
+    </w:p>
+    <w:p>
+      <w:pPr>
+        <w:pStyle w:val="ListParagraph"/>
+        <w:rPr>
+          <w:rFonts w:ascii="Arial Narrow" w:hAnsi="Arial Narrow"/>
+        </w:rPr>
+      </w:pPr>
+      <w:r>
+        <w:rPr>
+          <w:rFonts w:ascii="Arial Narrow" w:hAnsi="Arial Narrow"/>
+        </w:rPr>
+        <w:t>Devuelve el total Inicial, Final o de movimientos de la cuenta, en el año y periodo indicados</w:t>
+      </w:r>
+    </w:p>
+    <w:p>
+      <w:pPr>
+        <w:pStyle w:val="ListParagraph"/>
+        <w:rPr>
+          <w:rFonts w:ascii="Arial Narrow" w:hAnsi="Arial Narrow"/>
+          <w:lang w:val="en-US"/>
+        </w:rPr>
+      </w:pPr>
+      <w:proofErr w:type="spellStart"/>
+      <w:r>
+        <w:rPr>
+          <w:rFonts w:ascii="Arial Narrow" w:hAnsi="Arial Narrow"/>
+          <w:lang w:val="en-US"/>
+        </w:rPr>
+        <w:t>Parametros</w:t>
+      </w:r>
+      <w:proofErr w:type="spellEnd"/>
+      <w:r>
+        <w:rPr>
+          <w:rFonts w:ascii="Arial Narrow" w:hAnsi="Arial Narrow"/>
+          <w:lang w:val="en-US"/>
+        </w:rPr>
+        <w:t xml:space="preserve">: </w:t>
+      </w:r>
+    </w:p>
+    <w:p>
+      <w:pPr>
+        <w:pStyle w:val="ListParagraph"/>
+        <w:spacing w:after="0"/>
+        <w:ind w:firstLine="696"/>
+        <w:rPr>
+          <w:rFonts w:ascii="Arial Narrow" w:hAnsi="Arial Narrow"/>
+          <w:lang w:val="en-US"/>
+        </w:rPr>
+      </w:pPr>
+      <w:r>
+        <w:rPr>
+          <w:rFonts w:ascii="Arial Narrow" w:hAnsi="Arial Narrow"/>
+          <w:lang w:val="en-US"/>
+        </w:rPr>
+        <w:t>@</w:t>
+      </w:r>
+      <w:proofErr w:type="spellStart"/>
+      <w:r>
+        <w:rPr>
+          <w:rFonts w:ascii="Arial Narrow" w:hAnsi="Arial Narrow"/>
+          <w:lang w:val="en-US"/>
+        </w:rPr>
+        <w:t>actindx</w:t>
+      </w:r>
+      <w:proofErr w:type="spellEnd"/>
+      <w:r>
+        <w:rPr>
+          <w:rFonts w:ascii="Arial Narrow" w:hAnsi="Arial Narrow"/>
+          <w:lang w:val="en-US"/>
+        </w:rPr>
+        <w:t xml:space="preserve"> as int,</w:t>
+      </w:r>
+    </w:p>
+    <w:p>
+      <w:pPr>
+        <w:spacing w:after="0"/>
+        <w:ind w:left="708"/>
+        <w:rPr>
+          <w:rFonts w:ascii="Arial Narrow" w:hAnsi="Arial Narrow"/>
+          <w:lang w:val="en-US"/>
+        </w:rPr>
+      </w:pPr>
+      <w:r>
+        <w:rPr>
+          <w:rFonts w:ascii="Arial Narrow" w:hAnsi="Arial Narrow"/>
+          <w:lang w:val="en-US"/>
+        </w:rPr>
+        <w:tab/>
+        <w:t>@year1 as int,</w:t>
+      </w:r>
+    </w:p>
+    <w:p>
+      <w:pPr>
+        <w:spacing w:after="0"/>
+        <w:ind w:left="708"/>
+        <w:rPr>
+          <w:rFonts w:ascii="Arial Narrow" w:hAnsi="Arial Narrow"/>
+          <w:lang w:val="en-US"/>
+        </w:rPr>
+      </w:pPr>
+      <w:r>
+        <w:rPr>
+          <w:rFonts w:ascii="Arial Narrow" w:hAnsi="Arial Narrow"/>
+          <w:lang w:val="en-US"/>
+        </w:rPr>
+        <w:tab/>
+      </w:r>
+      <w:r>
+        <w:rPr>
+          <w:rFonts w:ascii="Arial Narrow" w:hAnsi="Arial Narrow"/>
+          <w:lang w:val="en-US"/>
+        </w:rPr>
+        <w:t>@</w:t>
+      </w:r>
+      <w:proofErr w:type="spellStart"/>
+      <w:r>
+        <w:rPr>
+          <w:rFonts w:ascii="Arial Narrow" w:hAnsi="Arial Narrow"/>
+          <w:lang w:val="en-US"/>
+        </w:rPr>
+        <w:t>periodid</w:t>
+      </w:r>
+      <w:proofErr w:type="spellEnd"/>
+      <w:r>
+        <w:rPr>
+          <w:rFonts w:ascii="Arial Narrow" w:hAnsi="Arial Narrow"/>
+          <w:lang w:val="en-US"/>
+        </w:rPr>
+        <w:t xml:space="preserve"> as int,</w:t>
+      </w:r>
+    </w:p>
+    <w:p>
+      <w:pPr>
+        <w:spacing w:after="0"/>
+        <w:ind w:left="708"/>
+        <w:rPr>
+          <w:rFonts w:ascii="Arial Narrow" w:hAnsi="Arial Narrow"/>
+          <w:lang w:val="en-US"/>
+        </w:rPr>
+      </w:pPr>
+      <w:r>
+        <w:rPr>
+          <w:rFonts w:ascii="Arial Narrow" w:hAnsi="Arial Narrow"/>
+          <w:lang w:val="en-US"/>
+        </w:rPr>
+        <w:tab/>
+        <w:t>@</w:t>
+      </w:r>
+      <w:proofErr w:type="spellStart"/>
+      <w:r>
+        <w:rPr>
+          <w:rFonts w:ascii="Arial Narrow" w:hAnsi="Arial Narrow"/>
+          <w:lang w:val="en-US"/>
+        </w:rPr>
+        <w:t>TipoTotal</w:t>
+      </w:r>
+      <w:proofErr w:type="spellEnd"/>
+      <w:r>
+        <w:rPr>
+          <w:rFonts w:ascii="Arial Narrow" w:hAnsi="Arial Narrow"/>
+          <w:lang w:val="en-US"/>
+        </w:rPr>
+        <w:t xml:space="preserve"> as int,</w:t>
+      </w:r>
+      <w:r>
+        <w:rPr>
+          <w:rFonts w:ascii="Arial Narrow" w:hAnsi="Arial Narrow"/>
+          <w:lang w:val="en-US"/>
+        </w:rPr>
+        <w:tab/>
+      </w:r>
+      <w:r>
+        <w:rPr>
+          <w:rFonts w:ascii="Arial Narrow" w:hAnsi="Arial Narrow"/>
+          <w:lang w:val="en-US"/>
+        </w:rPr>
+        <w:tab/>
+        <w:t>-----1=</w:t>
+      </w:r>
+      <w:proofErr w:type="spellStart"/>
+      <w:r>
+        <w:rPr>
+          <w:rFonts w:ascii="Arial Narrow" w:hAnsi="Arial Narrow"/>
+          <w:lang w:val="en-US"/>
+        </w:rPr>
+        <w:t>Movimiento</w:t>
+      </w:r>
+      <w:proofErr w:type="spellEnd"/>
+      <w:r>
+        <w:rPr>
+          <w:rFonts w:ascii="Arial Narrow" w:hAnsi="Arial Narrow"/>
+          <w:lang w:val="en-US"/>
+        </w:rPr>
+        <w:t xml:space="preserve">    2=</w:t>
+      </w:r>
+      <w:proofErr w:type="spellStart"/>
+      <w:r>
+        <w:rPr>
+          <w:rFonts w:ascii="Arial Narrow" w:hAnsi="Arial Narrow"/>
+          <w:lang w:val="en-US"/>
+        </w:rPr>
+        <w:t>Inicial</w:t>
+      </w:r>
+      <w:proofErr w:type="spellEnd"/>
+      <w:r>
+        <w:rPr>
+          <w:rFonts w:ascii="Arial Narrow" w:hAnsi="Arial Narrow"/>
+          <w:lang w:val="en-US"/>
+        </w:rPr>
+        <w:t xml:space="preserve">     3=Final</w:t>
+      </w:r>
+    </w:p>
+    <w:p>
+      <w:pPr>
+        <w:spacing w:after="0"/>
+        <w:ind w:left="708"/>
+        <w:rPr>
+          <w:rFonts w:ascii="Arial Narrow" w:hAnsi="Arial Narrow"/>
+          <w:lang w:val="en-US"/>
+        </w:rPr>
+      </w:pPr>
+      <w:r>
+        <w:rPr>
+          <w:rFonts w:ascii="Arial Narrow" w:hAnsi="Arial Narrow"/>
+          <w:lang w:val="en-US"/>
+        </w:rPr>
+        <w:tab/>
+      </w:r>
+      <w:r>
+        <w:rPr>
+          <w:rFonts w:ascii="Arial Narrow" w:hAnsi="Arial Narrow"/>
+          <w:lang w:val="en-US"/>
+        </w:rPr>
+        <w:t>@</w:t>
+      </w:r>
+      <w:proofErr w:type="spellStart"/>
+      <w:r>
+        <w:rPr>
+          <w:rFonts w:ascii="Arial Narrow" w:hAnsi="Arial Narrow"/>
+          <w:lang w:val="en-US"/>
+        </w:rPr>
+        <w:t>Debito</w:t>
+      </w:r>
+      <w:proofErr w:type="spellEnd"/>
+      <w:r>
+        <w:rPr>
+          <w:rFonts w:ascii="Arial Narrow" w:hAnsi="Arial Narrow"/>
+          <w:lang w:val="en-US"/>
+        </w:rPr>
+        <w:t xml:space="preserve"> as </w:t>
+      </w:r>
       <w:proofErr w:type="gramStart"/>
       <w:r>
         <w:rPr>
           <w:rFonts w:ascii="Arial Narrow" w:hAnsi="Arial Narrow"/>
-        </w:rPr>
-        <w:t>varchar</w:t>
-      </w:r>
-      <w:proofErr w:type="spellEnd"/>
-      <w:r>
-        <w:rPr>
-          <w:rFonts w:ascii="Arial Narrow" w:hAnsi="Arial Narrow"/>
-        </w:rPr>
-        <w:t>(</w:t>
+          <w:lang w:val="en-US"/>
+        </w:rPr>
+        <w:t>decimal(</w:t>
       </w:r>
       <w:proofErr w:type="gramEnd"/>
       <w:r>
         <w:rPr>
           <w:rFonts w:ascii="Arial Narrow" w:hAnsi="Arial Narrow"/>
-        </w:rPr>
-        <w:t>10)</w:t>
+          <w:lang w:val="en-US"/>
+        </w:rPr>
+        <w:t>18,2) out,</w:t>
       </w:r>
     </w:p>
     <w:p>
@@ -5419,6 +5903,97 @@
         <w:ind w:left="708"/>
         <w:rPr>
           <w:rFonts w:ascii="Arial Narrow" w:hAnsi="Arial Narrow"/>
+          <w:lang w:val="en-US"/>
+        </w:rPr>
+      </w:pPr>
+      <w:r>
+        <w:rPr>
+          <w:rFonts w:ascii="Arial Narrow" w:hAnsi="Arial Narrow"/>
+          <w:lang w:val="en-US"/>
+        </w:rPr>
+        <w:tab/>
+        <w:t>@</w:t>
+      </w:r>
+      <w:proofErr w:type="spellStart"/>
+      <w:r>
+        <w:rPr>
+          <w:rFonts w:ascii="Arial Narrow" w:hAnsi="Arial Narrow"/>
+          <w:lang w:val="en-US"/>
+        </w:rPr>
+        <w:t>Credito</w:t>
+      </w:r>
+      <w:proofErr w:type="spellEnd"/>
+      <w:r>
+        <w:rPr>
+          <w:rFonts w:ascii="Arial Narrow" w:hAnsi="Arial Narrow"/>
+          <w:lang w:val="en-US"/>
+        </w:rPr>
+        <w:t xml:space="preserve"> as </w:t>
+      </w:r>
+      <w:proofErr w:type="gramStart"/>
+      <w:r>
+        <w:rPr>
+          <w:rFonts w:ascii="Arial Narrow" w:hAnsi="Arial Narrow"/>
+          <w:lang w:val="en-US"/>
+        </w:rPr>
+        <w:t>decimal(</w:t>
+      </w:r>
+      <w:proofErr w:type="gramEnd"/>
+      <w:r>
+        <w:rPr>
+          <w:rFonts w:ascii="Arial Narrow" w:hAnsi="Arial Narrow"/>
+          <w:lang w:val="en-US"/>
+        </w:rPr>
+        <w:t>18,2) out,</w:t>
+      </w:r>
+    </w:p>
+    <w:p>
+      <w:pPr>
+        <w:spacing w:after="0"/>
+        <w:ind w:left="708"/>
+        <w:rPr>
+          <w:rFonts w:ascii="Arial Narrow" w:hAnsi="Arial Narrow"/>
+          <w:lang w:val="en-US"/>
+        </w:rPr>
+      </w:pPr>
+      <w:r>
+        <w:rPr>
+          <w:rFonts w:ascii="Arial Narrow" w:hAnsi="Arial Narrow"/>
+          <w:lang w:val="en-US"/>
+        </w:rPr>
+        <w:tab/>
+      </w:r>
+      <w:r>
+        <w:rPr>
+          <w:rFonts w:ascii="Arial Narrow" w:hAnsi="Arial Narrow"/>
+          <w:lang w:val="en-US"/>
+        </w:rPr>
+        <w:t xml:space="preserve">@Res as </w:t>
+      </w:r>
+      <w:proofErr w:type="spellStart"/>
+      <w:r>
+        <w:rPr>
+          <w:rFonts w:ascii="Arial Narrow" w:hAnsi="Arial Narrow"/>
+          <w:lang w:val="en-US"/>
+        </w:rPr>
+        <w:t>tinyint</w:t>
+      </w:r>
+      <w:proofErr w:type="spellEnd"/>
+      <w:r>
+        <w:rPr>
+          <w:rFonts w:ascii="Arial Narrow" w:hAnsi="Arial Narrow"/>
+          <w:lang w:val="en-US"/>
+        </w:rPr>
+        <w:t xml:space="preserve"> output</w:t>
+      </w:r>
+    </w:p>
+    <w:p>
+      <w:pPr>
+        <w:spacing w:after="0"/>
+        <w:ind w:left="708"/>
+        <w:rPr>
+          <w:rFonts w:ascii="Arial Narrow" w:hAnsi="Arial Narrow"/>
+          <w:lang w:val="en-US"/>
         </w:rPr>
       </w:pPr>
     </w:p>
@@ -5433,8 +6008,8 @@
 </file>
 
 <file path=word/numbering.xml><?xml version="1.0" encoding="utf-8"?>
-<w:numbering xmlns:wpc="http://schemas.microsoft.com/office/word/2010/wordprocessingCanvas" xmlns:mc="http://schemas.openxmlformats.org/markup-compatibility/2006" xmlns:o="urn:schemas-microsoft-com:office:office" xmlns:r="http://schemas.openxmlformats.org/officeDocument/2006/relationships" xmlns:m="http://schemas.openxmlformats.org/officeDocument/2006/math" xmlns:v="urn:schemas-microsoft-com:vml" xmlns:wp14="http://schemas.microsoft.com/office/word/2010/wordprocessingDrawing" xmlns:wp="http://schemas.openxmlformats.org/drawingml/2006/wordprocessingDrawing" xmlns:w10="urn:schemas-microsoft-com:office:word" xmlns:w="http://schemas.openxmlformats.org/wordprocessingml/2006/main" xmlns:w14="http://schemas.microsoft.com/office/word/2010/wordml" xmlns:w15="http://schemas.microsoft.com/office/word/2012/wordml" xmlns:wpg="http://schemas.microsoft.com/office/word/2010/wordprocessingGroup" xmlns:wpi="http://schemas.microsoft.com/office/word/2010/wordprocessingInk" xmlns:wne="http://schemas.microsoft.com/office/word/2006/wordml" xmlns:wps="http://schemas.microsoft.com/office/word/2010/wordprocessingShape" mc:Ignorable="w14 w15 wp14">
-  <w:abstractNum w:abstractNumId="0">
+<w:numbering xmlns:wpc="http://schemas.microsoft.com/office/word/2010/wordprocessingCanvas" xmlns:cx="http://schemas.microsoft.com/office/drawing/2014/chartex" xmlns:cx1="http://schemas.microsoft.com/office/drawing/2015/9/8/chartex" xmlns:cx2="http://schemas.microsoft.com/office/drawing/2015/10/21/chartex" xmlns:cx3="http://schemas.microsoft.com/office/drawing/2016/5/9/chartex" xmlns:cx4="http://schemas.microsoft.com/office/drawing/2016/5/10/chartex" xmlns:cx5="http://schemas.microsoft.com/office/drawing/2016/5/11/chartex" xmlns:cx6="http://schemas.microsoft.com/office/drawing/2016/5/12/chartex" xmlns:cx7="http://schemas.microsoft.com/office/drawing/2016/5/13/chartex" xmlns:cx8="http://schemas.microsoft.com/office/drawing/2016/5/14/chartex" xmlns:mc="http://schemas.openxmlformats.org/markup-compatibility/2006" xmlns:aink="http://schemas.microsoft.com/office/drawing/2016/ink" xmlns:am3d="http://schemas.microsoft.com/office/drawing/2017/model3d" xmlns:o="urn:schemas-microsoft-com:office:office" xmlns:r="http://schemas.openxmlformats.org/officeDocument/2006/relationships" xmlns:m="http://schemas.openxmlformats.org/officeDocument/2006/math" xmlns:v="urn:schemas-microsoft-com:vml" xmlns:wp14="http://schemas.microsoft.com/office/word/2010/wordprocessingDrawing" xmlns:wp="http://schemas.openxmlformats.org/drawingml/2006/wordprocessingDrawing" xmlns:w10="urn:schemas-microsoft-com:office:word" xmlns:w="http://schemas.openxmlformats.org/wordprocessingml/2006/main" xmlns:w14="http://schemas.microsoft.com/office/word/2010/wordml" xmlns:w15="http://schemas.microsoft.com/office/word/2012/wordml" xmlns:w16cid="http://schemas.microsoft.com/office/word/2016/wordml/cid" xmlns:w16se="http://schemas.microsoft.com/office/word/2015/wordml/symex" xmlns:wpg="http://schemas.microsoft.com/office/word/2010/wordprocessingGroup" xmlns:wpi="http://schemas.microsoft.com/office/word/2010/wordprocessingInk" xmlns:wne="http://schemas.microsoft.com/office/word/2006/wordml" xmlns:wps="http://schemas.microsoft.com/office/word/2010/wordprocessingShape" mc:Ignorable="w14 w15 w16se w16cid wp14">
+  <w:abstractNum w:abstractNumId="0" w15:restartNumberingAfterBreak="0">
     <w:nsid w:val="07020A18"/>
     <w:multiLevelType w:val="hybridMultilevel"/>
     <w:tmpl w:val="AB6E343E"/>
@@ -5547,7 +6122,7 @@
       </w:rPr>
     </w:lvl>
   </w:abstractNum>
-  <w:abstractNum w:abstractNumId="1">
+  <w:abstractNum w:abstractNumId="1" w15:restartNumberingAfterBreak="0">
     <w:nsid w:val="1CD268A4"/>
     <w:multiLevelType w:val="hybridMultilevel"/>
     <w:tmpl w:val="5FF80666"/>
@@ -5633,7 +6208,7 @@
       </w:pPr>
     </w:lvl>
   </w:abstractNum>
-  <w:abstractNum w:abstractNumId="2">
+  <w:abstractNum w:abstractNumId="2" w15:restartNumberingAfterBreak="0">
     <w:nsid w:val="238969BB"/>
     <w:multiLevelType w:val="hybridMultilevel"/>
     <w:tmpl w:val="B74420BE"/>
@@ -5746,10 +6321,10 @@
       </w:rPr>
     </w:lvl>
   </w:abstractNum>
-  <w:abstractNum w:abstractNumId="3">
+  <w:abstractNum w:abstractNumId="3" w15:restartNumberingAfterBreak="0">
     <w:nsid w:val="592708EC"/>
     <w:multiLevelType w:val="hybridMultilevel"/>
-    <w:tmpl w:val="324E61AE"/>
+    <w:tmpl w:val="51EE9D10"/>
     <w:lvl w:ilvl="0" w:tplc="200A000F">
       <w:start w:val="1"/>
       <w:numFmt w:val="decimal"/>
@@ -5832,7 +6407,7 @@
       </w:pPr>
     </w:lvl>
   </w:abstractNum>
-  <w:abstractNum w:abstractNumId="4">
+  <w:abstractNum w:abstractNumId="4" w15:restartNumberingAfterBreak="0">
     <w:nsid w:val="5B0466F8"/>
     <w:multiLevelType w:val="hybridMultilevel"/>
     <w:tmpl w:val="22A2F40A"/>
@@ -5937,7 +6512,7 @@
 </file>
 
 <file path=word/styles.xml><?xml version="1.0" encoding="utf-8"?>
-<w:styles xmlns:mc="http://schemas.openxmlformats.org/markup-compatibility/2006" xmlns:r="http://schemas.openxmlformats.org/officeDocument/2006/relationships" xmlns:w="http://schemas.openxmlformats.org/wordprocessingml/2006/main" xmlns:w14="http://schemas.microsoft.com/office/word/2010/wordml" xmlns:w15="http://schemas.microsoft.com/office/word/2012/wordml" mc:Ignorable="w14 w15">
+<w:styles xmlns:mc="http://schemas.openxmlformats.org/markup-compatibility/2006" xmlns:r="http://schemas.openxmlformats.org/officeDocument/2006/relationships" xmlns:w="http://schemas.openxmlformats.org/wordprocessingml/2006/main" xmlns:w14="http://schemas.microsoft.com/office/word/2010/wordml" xmlns:w15="http://schemas.microsoft.com/office/word/2012/wordml" xmlns:w16cid="http://schemas.microsoft.com/office/word/2016/wordml/cid" xmlns:w16se="http://schemas.microsoft.com/office/word/2015/wordml/symex" mc:Ignorable="w14 w15 w16se w16cid">
   <w:docDefaults>
     <w:rPrDefault>
       <w:rPr>
@@ -5953,7 +6528,7 @@
       </w:pPr>
     </w:pPrDefault>
   </w:docDefaults>
-  <w:latentStyles w:defLockedState="0" w:defUIPriority="99" w:defSemiHidden="0" w:defUnhideWhenUsed="0" w:defQFormat="0" w:count="371">
+  <w:latentStyles w:defLockedState="0" w:defUIPriority="99" w:defSemiHidden="0" w:defUnhideWhenUsed="0" w:defQFormat="0" w:count="376">
     <w:lsdException w:name="Normal" w:uiPriority="0" w:qFormat="1"/>
     <w:lsdException w:name="heading 1" w:uiPriority="9" w:qFormat="1"/>
     <w:lsdException w:name="heading 2" w:semiHidden="1" w:uiPriority="9" w:unhideWhenUsed="1" w:qFormat="1"/>
@@ -6059,7 +6634,6 @@
     <w:lsdException w:name="HTML Sample" w:semiHidden="1" w:unhideWhenUsed="1"/>
     <w:lsdException w:name="HTML Typewriter" w:semiHidden="1" w:unhideWhenUsed="1"/>
     <w:lsdException w:name="HTML Variable" w:semiHidden="1" w:unhideWhenUsed="1"/>
-    <w:lsdException w:name="Normal Table" w:semiHidden="1" w:unhideWhenUsed="1"/>
     <w:lsdException w:name="annotation subject" w:semiHidden="1" w:unhideWhenUsed="1"/>
     <w:lsdException w:name="No List" w:semiHidden="1" w:unhideWhenUsed="1"/>
     <w:lsdException w:name="Outline List 1" w:semiHidden="1" w:unhideWhenUsed="1"/>
@@ -6102,11 +6676,8 @@
     <w:lsdException w:name="Table Contemporary" w:semiHidden="1" w:unhideWhenUsed="1"/>
     <w:lsdException w:name="Table Elegant" w:semiHidden="1" w:unhideWhenUsed="1"/>
     <w:lsdException w:name="Table Professional" w:semiHidden="1" w:unhideWhenUsed="1"/>
-    <w:lsdException w:name="Table Subtle 1" w:semiHidden="1" w:unhideWhenUsed="1"/>
     <w:lsdException w:name="Table Subtle 2" w:semiHidden="1" w:unhideWhenUsed="1"/>
     <w:lsdException w:name="Table Web 1" w:semiHidden="1" w:unhideWhenUsed="1"/>
-    <w:lsdException w:name="Table Web 2" w:semiHidden="1" w:unhideWhenUsed="1"/>
-    <w:lsdException w:name="Table Web 3" w:semiHidden="1" w:unhideWhenUsed="1"/>
     <w:lsdException w:name="Balloon Text" w:semiHidden="1" w:unhideWhenUsed="1"/>
     <w:lsdException w:name="Table Grid" w:uiPriority="39"/>
     <w:lsdException w:name="Table Theme" w:semiHidden="1" w:unhideWhenUsed="1"/>
@@ -6325,18 +6896,23 @@
     <w:lsdException w:name="List Table 5 Dark Accent 6" w:uiPriority="50"/>
     <w:lsdException w:name="List Table 6 Colorful Accent 6" w:uiPriority="51"/>
     <w:lsdException w:name="List Table 7 Colorful Accent 6" w:uiPriority="52"/>
+    <w:lsdException w:name="Mention" w:semiHidden="1" w:unhideWhenUsed="1"/>
+    <w:lsdException w:name="Smart Hyperlink" w:semiHidden="1" w:unhideWhenUsed="1"/>
+    <w:lsdException w:name="Hashtag" w:semiHidden="1" w:unhideWhenUsed="1"/>
+    <w:lsdException w:name="Unresolved Mention" w:semiHidden="1" w:unhideWhenUsed="1"/>
+    <w:lsdException w:name="Smart Link" w:semiHidden="1" w:unhideWhenUsed="1"/>
   </w:latentStyles>
   <w:style w:type="paragraph" w:default="1" w:styleId="Normal">
     <w:name w:val="Normal"/>
     <w:qFormat/>
   </w:style>
-  <w:style w:type="character" w:default="1" w:styleId="Fuentedeprrafopredeter">
+  <w:style w:type="character" w:default="1" w:styleId="DefaultParagraphFont">
     <w:name w:val="Default Paragraph Font"/>
     <w:uiPriority w:val="1"/>
     <w:semiHidden/>
     <w:unhideWhenUsed/>
   </w:style>
-  <w:style w:type="table" w:default="1" w:styleId="Tablanormal">
+  <w:style w:type="table" w:default="1" w:styleId="TableNormal">
     <w:name w:val="Normal Table"/>
     <w:uiPriority w:val="99"/>
     <w:semiHidden/>
@@ -6351,22 +6927,21 @@
       </w:tblCellMar>
     </w:tblPr>
   </w:style>
-  <w:style w:type="numbering" w:default="1" w:styleId="Sinlista">
+  <w:style w:type="numbering" w:default="1" w:styleId="NoList">
     <w:name w:val="No List"/>
     <w:uiPriority w:val="99"/>
     <w:semiHidden/>
     <w:unhideWhenUsed/>
   </w:style>
-  <w:style w:type="table" w:styleId="Tablaconcuadrcula">
+  <w:style w:type="table" w:styleId="TableGrid">
     <w:name w:val="Table Grid"/>
-    <w:basedOn w:val="Tablanormal"/>
+    <w:basedOn w:val="TableNormal"/>
     <w:uiPriority w:val="39"/>
     <w:rsid w:val="00222D59"/>
     <w:pPr>
       <w:spacing w:after="0" w:line="240" w:lineRule="auto"/>
     </w:pPr>
     <w:tblPr>
-      <w:tblInd w:w="0" w:type="dxa"/>
       <w:tblBorders>
         <w:top w:val="single" w:sz="4" w:space="0" w:color="auto"/>
         <w:left w:val="single" w:sz="4" w:space="0" w:color="auto"/>
@@ -6375,15 +6950,9 @@
         <w:insideH w:val="single" w:sz="4" w:space="0" w:color="auto"/>
         <w:insideV w:val="single" w:sz="4" w:space="0" w:color="auto"/>
       </w:tblBorders>
-      <w:tblCellMar>
-        <w:top w:w="0" w:type="dxa"/>
-        <w:left w:w="108" w:type="dxa"/>
-        <w:bottom w:w="0" w:type="dxa"/>
-        <w:right w:w="108" w:type="dxa"/>
-      </w:tblCellMar>
     </w:tblPr>
   </w:style>
-  <w:style w:type="paragraph" w:styleId="Prrafodelista">
+  <w:style w:type="paragraph" w:styleId="ListParagraph">
     <w:name w:val="List Paragraph"/>
     <w:basedOn w:val="Normal"/>
     <w:uiPriority w:val="34"/>

</xml_diff>

<commit_message>
Revision de Código y Docs
</commit_message>
<xml_diff>
--- a/DOC/Arquitectura Desarrollo SPED ECD Y ECF.docx
+++ b/DOC/Arquitectura Desarrollo SPED ECD Y ECF.docx
@@ -1078,9 +1078,20 @@
                 <w:szCs w:val="16"/>
                 <w:lang w:val="en-US"/>
               </w:rPr>
-              <w:t>SPED_IDENT_QUALIF(</w:t>
+              <w:t>SPED_IDENT_</w:t>
+            </w:r>
+            <w:proofErr w:type="gramStart"/>
+            <w:r>
+              <w:rPr>
+                <w:rFonts w:ascii="Arial Narrow" w:hAnsi="Arial Narrow"/>
+                <w:sz w:val="16"/>
+                <w:szCs w:val="16"/>
+                <w:lang w:val="en-US"/>
+              </w:rPr>
+              <w:t>QUALIF(</w:t>
             </w:r>
             <w:proofErr w:type="spellStart"/>
+            <w:proofErr w:type="gramEnd"/>
             <w:r>
               <w:rPr>
                 <w:rFonts w:ascii="Arial Narrow" w:hAnsi="Arial Narrow"/>
@@ -1857,15 +1868,33 @@
                 <w:sz w:val="16"/>
                 <w:szCs w:val="16"/>
               </w:rPr>
-              <w:t>SPED_COD_NAT</w:t>
-            </w:r>
-            <w:r>
-              <w:rPr>
-                <w:rFonts w:ascii="Arial Narrow" w:hAnsi="Arial Narrow"/>
-                <w:sz w:val="16"/>
-                <w:szCs w:val="16"/>
-              </w:rPr>
-              <w:t xml:space="preserve">  (Cód. da </w:t>
+              <w:t>SPED_COD_</w:t>
+            </w:r>
+            <w:proofErr w:type="gramStart"/>
+            <w:r>
+              <w:rPr>
+                <w:rFonts w:ascii="Arial Narrow" w:hAnsi="Arial Narrow"/>
+                <w:sz w:val="16"/>
+                <w:szCs w:val="16"/>
+              </w:rPr>
+              <w:t>NAT</w:t>
+            </w:r>
+            <w:r>
+              <w:rPr>
+                <w:rFonts w:ascii="Arial Narrow" w:hAnsi="Arial Narrow"/>
+                <w:sz w:val="16"/>
+                <w:szCs w:val="16"/>
+              </w:rPr>
+              <w:t xml:space="preserve">  (</w:t>
+            </w:r>
+            <w:proofErr w:type="gramEnd"/>
+            <w:r>
+              <w:rPr>
+                <w:rFonts w:ascii="Arial Narrow" w:hAnsi="Arial Narrow"/>
+                <w:sz w:val="16"/>
+                <w:szCs w:val="16"/>
+              </w:rPr>
+              <w:t xml:space="preserve">Cód. da </w:t>
             </w:r>
             <w:proofErr w:type="spellStart"/>
             <w:r>
@@ -2466,7 +2495,23 @@
           <w:rFonts w:ascii="Arial Narrow" w:hAnsi="Arial Narrow"/>
           <w:lang w:val="en-US"/>
         </w:rPr>
-        <w:t xml:space="preserve"> as varchar(250) out,</w:t>
+        <w:t xml:space="preserve"> as </w:t>
+      </w:r>
+      <w:proofErr w:type="gramStart"/>
+      <w:r>
+        <w:rPr>
+          <w:rFonts w:ascii="Arial Narrow" w:hAnsi="Arial Narrow"/>
+          <w:lang w:val="en-US"/>
+        </w:rPr>
+        <w:t>varchar(</w:t>
+      </w:r>
+      <w:proofErr w:type="gramEnd"/>
+      <w:r>
+        <w:rPr>
+          <w:rFonts w:ascii="Arial Narrow" w:hAnsi="Arial Narrow"/>
+          <w:lang w:val="en-US"/>
+        </w:rPr>
+        <w:t>250) out,</w:t>
       </w:r>
     </w:p>
     <w:p>
@@ -2676,6 +2721,7 @@
         <w:t xml:space="preserve"> </w:t>
       </w:r>
       <w:proofErr w:type="spellStart"/>
+      <w:proofErr w:type="gramStart"/>
       <w:r>
         <w:rPr>
           <w:rFonts w:ascii="Arial Narrow" w:hAnsi="Arial Narrow"/>
@@ -2687,7 +2733,14 @@
         <w:rPr>
           <w:rFonts w:ascii="Arial Narrow" w:hAnsi="Arial Narrow"/>
         </w:rPr>
-        <w:t>(10),</w:t>
+        <w:t>(</w:t>
+      </w:r>
+      <w:proofErr w:type="gramEnd"/>
+      <w:r>
+        <w:rPr>
+          <w:rFonts w:ascii="Arial Narrow" w:hAnsi="Arial Narrow"/>
+        </w:rPr>
+        <w:t>10),</w:t>
       </w:r>
     </w:p>
     <w:p>
@@ -2720,6 +2773,7 @@
         <w:t xml:space="preserve"> </w:t>
       </w:r>
       <w:proofErr w:type="spellStart"/>
+      <w:proofErr w:type="gramStart"/>
       <w:r>
         <w:rPr>
           <w:rFonts w:ascii="Arial Narrow" w:hAnsi="Arial Narrow"/>
@@ -2731,7 +2785,14 @@
         <w:rPr>
           <w:rFonts w:ascii="Arial Narrow" w:hAnsi="Arial Narrow"/>
         </w:rPr>
-        <w:t>(10)</w:t>
+        <w:t>(</w:t>
+      </w:r>
+      <w:proofErr w:type="gramEnd"/>
+      <w:r>
+        <w:rPr>
+          <w:rFonts w:ascii="Arial Narrow" w:hAnsi="Arial Narrow"/>
+        </w:rPr>
+        <w:t>10)</w:t>
       </w:r>
     </w:p>
     <w:p>
@@ -2916,6 +2977,7 @@
         <w:t xml:space="preserve"> </w:t>
       </w:r>
       <w:proofErr w:type="spellStart"/>
+      <w:proofErr w:type="gramStart"/>
       <w:r>
         <w:rPr>
           <w:rFonts w:ascii="Arial Narrow" w:hAnsi="Arial Narrow"/>
@@ -2927,7 +2989,14 @@
         <w:rPr>
           <w:rFonts w:ascii="Arial Narrow" w:hAnsi="Arial Narrow"/>
         </w:rPr>
-        <w:t>(10),</w:t>
+        <w:t>(</w:t>
+      </w:r>
+      <w:proofErr w:type="gramEnd"/>
+      <w:r>
+        <w:rPr>
+          <w:rFonts w:ascii="Arial Narrow" w:hAnsi="Arial Narrow"/>
+        </w:rPr>
+        <w:t>10),</w:t>
       </w:r>
     </w:p>
     <w:p>
@@ -2960,6 +3029,7 @@
         <w:t xml:space="preserve"> </w:t>
       </w:r>
       <w:proofErr w:type="spellStart"/>
+      <w:proofErr w:type="gramStart"/>
       <w:r>
         <w:rPr>
           <w:rFonts w:ascii="Arial Narrow" w:hAnsi="Arial Narrow"/>
@@ -2971,7 +3041,14 @@
         <w:rPr>
           <w:rFonts w:ascii="Arial Narrow" w:hAnsi="Arial Narrow"/>
         </w:rPr>
-        <w:t>(10)</w:t>
+        <w:t>(</w:t>
+      </w:r>
+      <w:proofErr w:type="gramEnd"/>
+      <w:r>
+        <w:rPr>
+          <w:rFonts w:ascii="Arial Narrow" w:hAnsi="Arial Narrow"/>
+        </w:rPr>
+        <w:t>10)</w:t>
       </w:r>
     </w:p>
     <w:p>
@@ -3174,6 +3251,7 @@
         <w:t xml:space="preserve"> </w:t>
       </w:r>
       <w:proofErr w:type="spellStart"/>
+      <w:proofErr w:type="gramStart"/>
       <w:r>
         <w:rPr>
           <w:rFonts w:ascii="Arial Narrow" w:hAnsi="Arial Narrow"/>
@@ -3185,7 +3263,14 @@
         <w:rPr>
           <w:rFonts w:ascii="Arial Narrow" w:hAnsi="Arial Narrow"/>
         </w:rPr>
-        <w:t>(10),</w:t>
+        <w:t>(</w:t>
+      </w:r>
+      <w:proofErr w:type="gramEnd"/>
+      <w:r>
+        <w:rPr>
+          <w:rFonts w:ascii="Arial Narrow" w:hAnsi="Arial Narrow"/>
+        </w:rPr>
+        <w:t>10),</w:t>
       </w:r>
     </w:p>
     <w:p>
@@ -3218,6 +3303,7 @@
         <w:t xml:space="preserve"> </w:t>
       </w:r>
       <w:proofErr w:type="spellStart"/>
+      <w:proofErr w:type="gramStart"/>
       <w:r>
         <w:rPr>
           <w:rFonts w:ascii="Arial Narrow" w:hAnsi="Arial Narrow"/>
@@ -3229,7 +3315,14 @@
         <w:rPr>
           <w:rFonts w:ascii="Arial Narrow" w:hAnsi="Arial Narrow"/>
         </w:rPr>
-        <w:t>(10)</w:t>
+        <w:t>(</w:t>
+      </w:r>
+      <w:proofErr w:type="gramEnd"/>
+      <w:r>
+        <w:rPr>
+          <w:rFonts w:ascii="Arial Narrow" w:hAnsi="Arial Narrow"/>
+        </w:rPr>
+        <w:t>10)</w:t>
       </w:r>
     </w:p>
     <w:p>
@@ -3412,6 +3505,7 @@
         <w:t xml:space="preserve"> </w:t>
       </w:r>
       <w:proofErr w:type="spellStart"/>
+      <w:proofErr w:type="gramStart"/>
       <w:r>
         <w:rPr>
           <w:rFonts w:ascii="Arial Narrow" w:hAnsi="Arial Narrow"/>
@@ -3423,7 +3517,14 @@
         <w:rPr>
           <w:rFonts w:ascii="Arial Narrow" w:hAnsi="Arial Narrow"/>
         </w:rPr>
-        <w:t>(10),</w:t>
+        <w:t>(</w:t>
+      </w:r>
+      <w:proofErr w:type="gramEnd"/>
+      <w:r>
+        <w:rPr>
+          <w:rFonts w:ascii="Arial Narrow" w:hAnsi="Arial Narrow"/>
+        </w:rPr>
+        <w:t>10),</w:t>
       </w:r>
     </w:p>
     <w:p>
@@ -3456,6 +3557,7 @@
         <w:t xml:space="preserve"> </w:t>
       </w:r>
       <w:proofErr w:type="spellStart"/>
+      <w:proofErr w:type="gramStart"/>
       <w:r>
         <w:rPr>
           <w:rFonts w:ascii="Arial Narrow" w:hAnsi="Arial Narrow"/>
@@ -3467,7 +3569,14 @@
         <w:rPr>
           <w:rFonts w:ascii="Arial Narrow" w:hAnsi="Arial Narrow"/>
         </w:rPr>
-        <w:t>(10)</w:t>
+        <w:t>(</w:t>
+      </w:r>
+      <w:proofErr w:type="gramEnd"/>
+      <w:r>
+        <w:rPr>
+          <w:rFonts w:ascii="Arial Narrow" w:hAnsi="Arial Narrow"/>
+        </w:rPr>
+        <w:t>10)</w:t>
       </w:r>
     </w:p>
     <w:p>
@@ -3651,6 +3760,7 @@
         <w:t xml:space="preserve"> </w:t>
       </w:r>
       <w:proofErr w:type="spellStart"/>
+      <w:proofErr w:type="gramStart"/>
       <w:r>
         <w:rPr>
           <w:rFonts w:ascii="Arial Narrow" w:hAnsi="Arial Narrow"/>
@@ -3662,7 +3772,14 @@
         <w:rPr>
           <w:rFonts w:ascii="Arial Narrow" w:hAnsi="Arial Narrow"/>
         </w:rPr>
-        <w:t>(10),</w:t>
+        <w:t>(</w:t>
+      </w:r>
+      <w:proofErr w:type="gramEnd"/>
+      <w:r>
+        <w:rPr>
+          <w:rFonts w:ascii="Arial Narrow" w:hAnsi="Arial Narrow"/>
+        </w:rPr>
+        <w:t>10),</w:t>
       </w:r>
     </w:p>
     <w:p>
@@ -3695,6 +3812,7 @@
         <w:t xml:space="preserve"> </w:t>
       </w:r>
       <w:proofErr w:type="spellStart"/>
+      <w:proofErr w:type="gramStart"/>
       <w:r>
         <w:rPr>
           <w:rFonts w:ascii="Arial Narrow" w:hAnsi="Arial Narrow"/>
@@ -3706,7 +3824,14 @@
         <w:rPr>
           <w:rFonts w:ascii="Arial Narrow" w:hAnsi="Arial Narrow"/>
         </w:rPr>
-        <w:t>(10)</w:t>
+        <w:t>(</w:t>
+      </w:r>
+      <w:proofErr w:type="gramEnd"/>
+      <w:r>
+        <w:rPr>
+          <w:rFonts w:ascii="Arial Narrow" w:hAnsi="Arial Narrow"/>
+        </w:rPr>
+        <w:t>10)</w:t>
       </w:r>
     </w:p>
     <w:p>
@@ -3747,12 +3872,6 @@
           <w:lang w:val="en-US"/>
         </w:rPr>
         <w:tab/>
-      </w:r>
-      <w:r>
-        <w:rPr>
-          <w:rFonts w:ascii="Arial Narrow" w:hAnsi="Arial Narrow"/>
-          <w:lang w:val="en-US"/>
-        </w:rPr>
         <w:t>v5</w:t>
       </w:r>
       <w:r>
@@ -3875,6 +3994,7 @@
         <w:t xml:space="preserve"> </w:t>
       </w:r>
       <w:proofErr w:type="spellStart"/>
+      <w:proofErr w:type="gramStart"/>
       <w:r>
         <w:rPr>
           <w:rFonts w:ascii="Arial Narrow" w:hAnsi="Arial Narrow"/>
@@ -3886,7 +4006,14 @@
         <w:rPr>
           <w:rFonts w:ascii="Arial Narrow" w:hAnsi="Arial Narrow"/>
         </w:rPr>
-        <w:t>(10),</w:t>
+        <w:t>(</w:t>
+      </w:r>
+      <w:proofErr w:type="gramEnd"/>
+      <w:r>
+        <w:rPr>
+          <w:rFonts w:ascii="Arial Narrow" w:hAnsi="Arial Narrow"/>
+        </w:rPr>
+        <w:t>10),</w:t>
       </w:r>
     </w:p>
     <w:p>
@@ -3919,6 +4046,7 @@
         <w:t xml:space="preserve"> </w:t>
       </w:r>
       <w:proofErr w:type="spellStart"/>
+      <w:proofErr w:type="gramStart"/>
       <w:r>
         <w:rPr>
           <w:rFonts w:ascii="Arial Narrow" w:hAnsi="Arial Narrow"/>
@@ -3930,7 +4058,14 @@
         <w:rPr>
           <w:rFonts w:ascii="Arial Narrow" w:hAnsi="Arial Narrow"/>
         </w:rPr>
-        <w:t>(10)</w:t>
+        <w:t>(</w:t>
+      </w:r>
+      <w:proofErr w:type="gramEnd"/>
+      <w:r>
+        <w:rPr>
+          <w:rFonts w:ascii="Arial Narrow" w:hAnsi="Arial Narrow"/>
+        </w:rPr>
+        <w:t>10)</w:t>
       </w:r>
     </w:p>
     <w:p>
@@ -3952,2238 +4087,6 @@
       </w:pPr>
       <w:bookmarkStart w:id="0" w:name="_GoBack"/>
       <w:bookmarkEnd w:id="0"/>
-    </w:p>
-    <w:p>
-      <w:pPr>
-        <w:spacing w:after="0"/>
-        <w:ind w:left="708"/>
-        <w:rPr>
-          <w:rFonts w:ascii="Arial Narrow" w:hAnsi="Arial Narrow"/>
-        </w:rPr>
-      </w:pPr>
-    </w:p>
-    <w:p>
-      <w:pPr>
-        <w:pStyle w:val="Prrafodelista"/>
-        <w:numPr>
-          <w:ilvl w:val="0"/>
-          <w:numId w:val="5"/>
-        </w:numPr>
-        <w:spacing w:after="0"/>
-        <w:rPr>
-          <w:rFonts w:ascii="Arial Narrow" w:hAnsi="Arial Narrow"/>
-        </w:rPr>
-      </w:pPr>
-      <w:r>
-        <w:rPr>
-          <w:rFonts w:ascii="Arial Narrow" w:hAnsi="Arial Narrow"/>
-          <w:color w:val="FF0000"/>
-          <w:lang w:val="en-US"/>
-        </w:rPr>
-        <w:t>[Deprecated]</w:t>
-      </w:r>
-      <w:r>
-        <w:rPr>
-          <w:rFonts w:ascii="Arial Narrow" w:hAnsi="Arial Narrow"/>
-          <w:color w:val="FF0000"/>
-          <w:lang w:val="en-US"/>
-        </w:rPr>
-        <w:t xml:space="preserve"> </w:t>
-      </w:r>
-      <w:proofErr w:type="spellStart"/>
-      <w:r>
-        <w:rPr>
-          <w:rFonts w:ascii="Arial Narrow" w:hAnsi="Arial Narrow"/>
-        </w:rPr>
-        <w:t>SPED_VerificarBalance</w:t>
-      </w:r>
-      <w:proofErr w:type="spellEnd"/>
-    </w:p>
-    <w:p>
-      <w:pPr>
-        <w:spacing w:after="0"/>
-        <w:ind w:left="708"/>
-        <w:rPr>
-          <w:rFonts w:ascii="Arial Narrow" w:hAnsi="Arial Narrow"/>
-        </w:rPr>
-      </w:pPr>
-      <w:r>
-        <w:rPr>
-          <w:rFonts w:ascii="Arial Narrow" w:hAnsi="Arial Narrow"/>
-        </w:rPr>
-        <w:t>Valida que la suma de los créditos y débitos sean iguales</w:t>
-      </w:r>
-    </w:p>
-    <w:p>
-      <w:pPr>
-        <w:spacing w:after="0"/>
-        <w:ind w:left="708"/>
-        <w:rPr>
-          <w:rFonts w:ascii="Arial Narrow" w:hAnsi="Arial Narrow"/>
-          <w:lang w:val="en-US"/>
-        </w:rPr>
-      </w:pPr>
-      <w:proofErr w:type="spellStart"/>
-      <w:r>
-        <w:rPr>
-          <w:rFonts w:ascii="Arial Narrow" w:hAnsi="Arial Narrow"/>
-          <w:lang w:val="en-US"/>
-        </w:rPr>
-        <w:t>Parametros</w:t>
-      </w:r>
-      <w:proofErr w:type="spellEnd"/>
-      <w:r>
-        <w:rPr>
-          <w:rFonts w:ascii="Arial Narrow" w:hAnsi="Arial Narrow"/>
-          <w:lang w:val="en-US"/>
-        </w:rPr>
-        <w:t>:</w:t>
-      </w:r>
-    </w:p>
-    <w:p>
-      <w:pPr>
-        <w:spacing w:after="0"/>
-        <w:ind w:left="708"/>
-        <w:rPr>
-          <w:rFonts w:ascii="Arial Narrow" w:hAnsi="Arial Narrow"/>
-          <w:lang w:val="en-US"/>
-        </w:rPr>
-      </w:pPr>
-      <w:r>
-        <w:rPr>
-          <w:rFonts w:ascii="Arial Narrow" w:hAnsi="Arial Narrow"/>
-          <w:lang w:val="en-US"/>
-        </w:rPr>
-        <w:tab/>
-        <w:t>@Year1 as int,</w:t>
-      </w:r>
-    </w:p>
-    <w:p>
-      <w:pPr>
-        <w:spacing w:after="0"/>
-        <w:ind w:left="708"/>
-        <w:rPr>
-          <w:rFonts w:ascii="Arial Narrow" w:hAnsi="Arial Narrow"/>
-          <w:lang w:val="en-US"/>
-        </w:rPr>
-      </w:pPr>
-      <w:r>
-        <w:rPr>
-          <w:rFonts w:ascii="Arial Narrow" w:hAnsi="Arial Narrow"/>
-          <w:lang w:val="en-US"/>
-        </w:rPr>
-        <w:tab/>
-        <w:t>@</w:t>
-      </w:r>
-      <w:proofErr w:type="spellStart"/>
-      <w:r>
-        <w:rPr>
-          <w:rFonts w:ascii="Arial Narrow" w:hAnsi="Arial Narrow"/>
-          <w:lang w:val="en-US"/>
-        </w:rPr>
-        <w:t>Comentario</w:t>
-      </w:r>
-      <w:proofErr w:type="spellEnd"/>
-      <w:r>
-        <w:rPr>
-          <w:rFonts w:ascii="Arial Narrow" w:hAnsi="Arial Narrow"/>
-          <w:lang w:val="en-US"/>
-        </w:rPr>
-        <w:t xml:space="preserve"> as varchar(250) out,</w:t>
-      </w:r>
-    </w:p>
-    <w:p>
-      <w:pPr>
-        <w:spacing w:after="0"/>
-        <w:ind w:left="708"/>
-        <w:rPr>
-          <w:rFonts w:ascii="Arial Narrow" w:hAnsi="Arial Narrow"/>
-          <w:lang w:val="en-US"/>
-        </w:rPr>
-      </w:pPr>
-      <w:r>
-        <w:rPr>
-          <w:rFonts w:ascii="Arial Narrow" w:hAnsi="Arial Narrow"/>
-          <w:lang w:val="en-US"/>
-        </w:rPr>
-        <w:tab/>
-        <w:t>@error as int out</w:t>
-      </w:r>
-    </w:p>
-    <w:p>
-      <w:pPr>
-        <w:spacing w:after="0"/>
-        <w:ind w:left="708"/>
-        <w:rPr>
-          <w:rFonts w:ascii="Arial Narrow" w:hAnsi="Arial Narrow"/>
-          <w:lang w:val="en-US"/>
-        </w:rPr>
-      </w:pPr>
-    </w:p>
-    <w:p>
-      <w:pPr>
-        <w:pStyle w:val="Prrafodelista"/>
-        <w:numPr>
-          <w:ilvl w:val="0"/>
-          <w:numId w:val="5"/>
-        </w:numPr>
-        <w:spacing w:after="0"/>
-        <w:rPr>
-          <w:rFonts w:ascii="Arial Narrow" w:hAnsi="Arial Narrow"/>
-          <w:lang w:val="en-US"/>
-        </w:rPr>
-      </w:pPr>
-      <w:r>
-        <w:rPr>
-          <w:rFonts w:ascii="Arial Narrow" w:hAnsi="Arial Narrow"/>
-          <w:color w:val="FF0000"/>
-          <w:lang w:val="en-US"/>
-        </w:rPr>
-        <w:t>[Deprecated]</w:t>
-      </w:r>
-      <w:r>
-        <w:rPr>
-          <w:rFonts w:ascii="Arial Narrow" w:hAnsi="Arial Narrow"/>
-          <w:color w:val="FF0000"/>
-          <w:lang w:val="en-US"/>
-        </w:rPr>
-        <w:t xml:space="preserve"> </w:t>
-      </w:r>
-      <w:r>
-        <w:rPr>
-          <w:rFonts w:ascii="Arial Narrow" w:hAnsi="Arial Narrow"/>
-          <w:lang w:val="en-US"/>
-        </w:rPr>
-        <w:t>SPED_ArchivoTXT_Open_v400</w:t>
-      </w:r>
-      <w:r>
-        <w:rPr>
-          <w:rFonts w:ascii="Arial Narrow" w:hAnsi="Arial Narrow"/>
-          <w:lang w:val="en-US"/>
-        </w:rPr>
-        <w:tab/>
-      </w:r>
-      <w:r>
-        <w:rPr>
-          <w:rFonts w:ascii="Arial Narrow" w:hAnsi="Arial Narrow"/>
-          <w:lang w:val="en-US"/>
-        </w:rPr>
-        <w:tab/>
-        <w:t xml:space="preserve">Layout </w:t>
-      </w:r>
-      <w:proofErr w:type="spellStart"/>
-      <w:r>
-        <w:rPr>
-          <w:rFonts w:ascii="Arial Narrow" w:hAnsi="Arial Narrow"/>
-          <w:lang w:val="en-US"/>
-        </w:rPr>
-        <w:t>año</w:t>
-      </w:r>
-      <w:proofErr w:type="spellEnd"/>
-      <w:r>
-        <w:rPr>
-          <w:rFonts w:ascii="Arial Narrow" w:hAnsi="Arial Narrow"/>
-          <w:lang w:val="en-US"/>
-        </w:rPr>
-        <w:t xml:space="preserve"> 2016</w:t>
-      </w:r>
-    </w:p>
-    <w:p>
-      <w:pPr>
-        <w:pStyle w:val="Prrafodelista"/>
-        <w:spacing w:after="0"/>
-        <w:rPr>
-          <w:rFonts w:ascii="Arial Narrow" w:hAnsi="Arial Narrow"/>
-        </w:rPr>
-      </w:pPr>
-      <w:r>
-        <w:rPr>
-          <w:rFonts w:ascii="Arial Narrow" w:hAnsi="Arial Narrow"/>
-        </w:rPr>
-        <w:t>Recopila la información necesaria para generar el archivo SPED ECD y lo inserta en la tabla temporal SPEDtbl9000</w:t>
-      </w:r>
-    </w:p>
-    <w:p>
-      <w:pPr>
-        <w:pStyle w:val="Prrafodelista"/>
-        <w:spacing w:after="0"/>
-        <w:rPr>
-          <w:rFonts w:ascii="Arial Narrow" w:hAnsi="Arial Narrow"/>
-        </w:rPr>
-      </w:pPr>
-      <w:proofErr w:type="spellStart"/>
-      <w:r>
-        <w:rPr>
-          <w:rFonts w:ascii="Arial Narrow" w:hAnsi="Arial Narrow"/>
-        </w:rPr>
-        <w:t>Parametros</w:t>
-      </w:r>
-      <w:proofErr w:type="spellEnd"/>
-      <w:r>
-        <w:rPr>
-          <w:rFonts w:ascii="Arial Narrow" w:hAnsi="Arial Narrow"/>
-        </w:rPr>
-        <w:t>:</w:t>
-      </w:r>
-    </w:p>
-    <w:p>
-      <w:pPr>
-        <w:spacing w:after="0"/>
-        <w:ind w:left="708"/>
-        <w:rPr>
-          <w:rFonts w:ascii="Arial Narrow" w:hAnsi="Arial Narrow"/>
-        </w:rPr>
-      </w:pPr>
-      <w:r>
-        <w:rPr>
-          <w:rFonts w:ascii="Arial Narrow" w:hAnsi="Arial Narrow"/>
-        </w:rPr>
-        <w:tab/>
-        <w:t>@</w:t>
-      </w:r>
-      <w:proofErr w:type="spellStart"/>
-      <w:r>
-        <w:rPr>
-          <w:rFonts w:ascii="Arial Narrow" w:hAnsi="Arial Narrow"/>
-        </w:rPr>
-        <w:t>IdCompañia</w:t>
-      </w:r>
-      <w:proofErr w:type="spellEnd"/>
-      <w:r>
-        <w:rPr>
-          <w:rFonts w:ascii="Arial Narrow" w:hAnsi="Arial Narrow"/>
-        </w:rPr>
-        <w:t xml:space="preserve"> </w:t>
-      </w:r>
-      <w:proofErr w:type="spellStart"/>
-      <w:r>
-        <w:rPr>
-          <w:rFonts w:ascii="Arial Narrow" w:hAnsi="Arial Narrow"/>
-        </w:rPr>
-        <w:t>varchar</w:t>
-      </w:r>
-      <w:proofErr w:type="spellEnd"/>
-      <w:r>
-        <w:rPr>
-          <w:rFonts w:ascii="Arial Narrow" w:hAnsi="Arial Narrow"/>
-        </w:rPr>
-        <w:t xml:space="preserve"> (8),</w:t>
-      </w:r>
-    </w:p>
-    <w:p>
-      <w:pPr>
-        <w:spacing w:after="0"/>
-        <w:ind w:left="708"/>
-        <w:rPr>
-          <w:rFonts w:ascii="Arial Narrow" w:hAnsi="Arial Narrow"/>
-        </w:rPr>
-      </w:pPr>
-      <w:r>
-        <w:rPr>
-          <w:rFonts w:ascii="Arial Narrow" w:hAnsi="Arial Narrow"/>
-        </w:rPr>
-        <w:tab/>
-        <w:t>@</w:t>
-      </w:r>
-      <w:proofErr w:type="spellStart"/>
-      <w:r>
-        <w:rPr>
-          <w:rFonts w:ascii="Arial Narrow" w:hAnsi="Arial Narrow"/>
-        </w:rPr>
-        <w:t>FechaDesde</w:t>
-      </w:r>
-      <w:proofErr w:type="spellEnd"/>
-      <w:r>
-        <w:rPr>
-          <w:rFonts w:ascii="Arial Narrow" w:hAnsi="Arial Narrow"/>
-        </w:rPr>
-        <w:t xml:space="preserve"> </w:t>
-      </w:r>
-      <w:proofErr w:type="spellStart"/>
-      <w:r>
-        <w:rPr>
-          <w:rFonts w:ascii="Arial Narrow" w:hAnsi="Arial Narrow"/>
-        </w:rPr>
-        <w:t>varchar</w:t>
-      </w:r>
-      <w:proofErr w:type="spellEnd"/>
-      <w:r>
-        <w:rPr>
-          <w:rFonts w:ascii="Arial Narrow" w:hAnsi="Arial Narrow"/>
-        </w:rPr>
-        <w:t>(10),</w:t>
-      </w:r>
-    </w:p>
-    <w:p>
-      <w:pPr>
-        <w:spacing w:after="0"/>
-        <w:ind w:left="708"/>
-        <w:rPr>
-          <w:rFonts w:ascii="Arial Narrow" w:hAnsi="Arial Narrow"/>
-        </w:rPr>
-      </w:pPr>
-      <w:r>
-        <w:rPr>
-          <w:rFonts w:ascii="Arial Narrow" w:hAnsi="Arial Narrow"/>
-        </w:rPr>
-        <w:tab/>
-        <w:t>@</w:t>
-      </w:r>
-      <w:proofErr w:type="spellStart"/>
-      <w:r>
-        <w:rPr>
-          <w:rFonts w:ascii="Arial Narrow" w:hAnsi="Arial Narrow"/>
-        </w:rPr>
-        <w:t>FechaHasta</w:t>
-      </w:r>
-      <w:proofErr w:type="spellEnd"/>
-      <w:r>
-        <w:rPr>
-          <w:rFonts w:ascii="Arial Narrow" w:hAnsi="Arial Narrow"/>
-        </w:rPr>
-        <w:t xml:space="preserve"> </w:t>
-      </w:r>
-      <w:proofErr w:type="spellStart"/>
-      <w:r>
-        <w:rPr>
-          <w:rFonts w:ascii="Arial Narrow" w:hAnsi="Arial Narrow"/>
-        </w:rPr>
-        <w:t>varchar</w:t>
-      </w:r>
-      <w:proofErr w:type="spellEnd"/>
-      <w:r>
-        <w:rPr>
-          <w:rFonts w:ascii="Arial Narrow" w:hAnsi="Arial Narrow"/>
-        </w:rPr>
-        <w:t>(10)</w:t>
-      </w:r>
-    </w:p>
-    <w:p>
-      <w:pPr>
-        <w:spacing w:after="0"/>
-        <w:ind w:left="708"/>
-        <w:rPr>
-          <w:rFonts w:ascii="Arial Narrow" w:hAnsi="Arial Narrow"/>
-        </w:rPr>
-      </w:pPr>
-    </w:p>
-    <w:p>
-      <w:pPr>
-        <w:pStyle w:val="Prrafodelista"/>
-        <w:numPr>
-          <w:ilvl w:val="0"/>
-          <w:numId w:val="5"/>
-        </w:numPr>
-        <w:spacing w:after="0"/>
-        <w:rPr>
-          <w:rFonts w:ascii="Arial Narrow" w:hAnsi="Arial Narrow"/>
-          <w:lang w:val="en-US"/>
-        </w:rPr>
-      </w:pPr>
-      <w:r>
-        <w:rPr>
-          <w:rFonts w:ascii="Arial Narrow" w:hAnsi="Arial Narrow"/>
-          <w:color w:val="FF0000"/>
-          <w:lang w:val="en-US"/>
-        </w:rPr>
-        <w:t>[Deprecated]</w:t>
-      </w:r>
-      <w:r>
-        <w:rPr>
-          <w:rFonts w:ascii="Arial Narrow" w:hAnsi="Arial Narrow"/>
-          <w:color w:val="FF0000"/>
-          <w:lang w:val="en-US"/>
-        </w:rPr>
-        <w:t xml:space="preserve"> </w:t>
-      </w:r>
-      <w:r>
-        <w:rPr>
-          <w:rFonts w:ascii="Arial Narrow" w:hAnsi="Arial Narrow"/>
-          <w:lang w:val="en-US"/>
-        </w:rPr>
-        <w:t>SPED_ArchivoTXT_Hist_v400</w:t>
-      </w:r>
-      <w:r>
-        <w:rPr>
-          <w:rFonts w:ascii="Arial Narrow" w:hAnsi="Arial Narrow"/>
-          <w:lang w:val="en-US"/>
-        </w:rPr>
-        <w:tab/>
-      </w:r>
-      <w:r>
-        <w:rPr>
-          <w:rFonts w:ascii="Arial Narrow" w:hAnsi="Arial Narrow"/>
-          <w:lang w:val="en-US"/>
-        </w:rPr>
-        <w:tab/>
-        <w:t xml:space="preserve">Layout </w:t>
-      </w:r>
-      <w:proofErr w:type="spellStart"/>
-      <w:r>
-        <w:rPr>
-          <w:rFonts w:ascii="Arial Narrow" w:hAnsi="Arial Narrow"/>
-          <w:lang w:val="en-US"/>
-        </w:rPr>
-        <w:t>año</w:t>
-      </w:r>
-      <w:proofErr w:type="spellEnd"/>
-      <w:r>
-        <w:rPr>
-          <w:rFonts w:ascii="Arial Narrow" w:hAnsi="Arial Narrow"/>
-          <w:lang w:val="en-US"/>
-        </w:rPr>
-        <w:t xml:space="preserve"> 2016</w:t>
-      </w:r>
-    </w:p>
-    <w:p>
-      <w:pPr>
-        <w:pStyle w:val="Prrafodelista"/>
-        <w:spacing w:after="0"/>
-        <w:rPr>
-          <w:rFonts w:ascii="Arial Narrow" w:hAnsi="Arial Narrow"/>
-        </w:rPr>
-      </w:pPr>
-      <w:r>
-        <w:rPr>
-          <w:rFonts w:ascii="Arial Narrow" w:hAnsi="Arial Narrow"/>
-        </w:rPr>
-        <w:lastRenderedPageBreak/>
-        <w:t>Recopila la información necesaria para generar el archivo SPED ECD y lo inserta en la tabla temporal SPEDtbl9000</w:t>
-      </w:r>
-    </w:p>
-    <w:p>
-      <w:pPr>
-        <w:pStyle w:val="Prrafodelista"/>
-        <w:spacing w:after="0"/>
-        <w:rPr>
-          <w:rFonts w:ascii="Arial Narrow" w:hAnsi="Arial Narrow"/>
-        </w:rPr>
-      </w:pPr>
-      <w:proofErr w:type="spellStart"/>
-      <w:r>
-        <w:rPr>
-          <w:rFonts w:ascii="Arial Narrow" w:hAnsi="Arial Narrow"/>
-        </w:rPr>
-        <w:t>Parametros</w:t>
-      </w:r>
-      <w:proofErr w:type="spellEnd"/>
-      <w:r>
-        <w:rPr>
-          <w:rFonts w:ascii="Arial Narrow" w:hAnsi="Arial Narrow"/>
-        </w:rPr>
-        <w:t>:</w:t>
-      </w:r>
-    </w:p>
-    <w:p>
-      <w:pPr>
-        <w:spacing w:after="0"/>
-        <w:ind w:left="708"/>
-        <w:rPr>
-          <w:rFonts w:ascii="Arial Narrow" w:hAnsi="Arial Narrow"/>
-        </w:rPr>
-      </w:pPr>
-      <w:r>
-        <w:rPr>
-          <w:rFonts w:ascii="Arial Narrow" w:hAnsi="Arial Narrow"/>
-        </w:rPr>
-        <w:tab/>
-        <w:t>@</w:t>
-      </w:r>
-      <w:proofErr w:type="spellStart"/>
-      <w:r>
-        <w:rPr>
-          <w:rFonts w:ascii="Arial Narrow" w:hAnsi="Arial Narrow"/>
-        </w:rPr>
-        <w:t>IdCompañia</w:t>
-      </w:r>
-      <w:proofErr w:type="spellEnd"/>
-      <w:r>
-        <w:rPr>
-          <w:rFonts w:ascii="Arial Narrow" w:hAnsi="Arial Narrow"/>
-        </w:rPr>
-        <w:t xml:space="preserve"> </w:t>
-      </w:r>
-      <w:proofErr w:type="spellStart"/>
-      <w:r>
-        <w:rPr>
-          <w:rFonts w:ascii="Arial Narrow" w:hAnsi="Arial Narrow"/>
-        </w:rPr>
-        <w:t>varchar</w:t>
-      </w:r>
-      <w:proofErr w:type="spellEnd"/>
-      <w:r>
-        <w:rPr>
-          <w:rFonts w:ascii="Arial Narrow" w:hAnsi="Arial Narrow"/>
-        </w:rPr>
-        <w:t xml:space="preserve"> (8),</w:t>
-      </w:r>
-    </w:p>
-    <w:p>
-      <w:pPr>
-        <w:spacing w:after="0"/>
-        <w:ind w:left="708"/>
-        <w:rPr>
-          <w:rFonts w:ascii="Arial Narrow" w:hAnsi="Arial Narrow"/>
-        </w:rPr>
-      </w:pPr>
-      <w:r>
-        <w:rPr>
-          <w:rFonts w:ascii="Arial Narrow" w:hAnsi="Arial Narrow"/>
-        </w:rPr>
-        <w:tab/>
-        <w:t>@</w:t>
-      </w:r>
-      <w:proofErr w:type="spellStart"/>
-      <w:r>
-        <w:rPr>
-          <w:rFonts w:ascii="Arial Narrow" w:hAnsi="Arial Narrow"/>
-        </w:rPr>
-        <w:t>FechaDesde</w:t>
-      </w:r>
-      <w:proofErr w:type="spellEnd"/>
-      <w:r>
-        <w:rPr>
-          <w:rFonts w:ascii="Arial Narrow" w:hAnsi="Arial Narrow"/>
-        </w:rPr>
-        <w:t xml:space="preserve"> </w:t>
-      </w:r>
-      <w:proofErr w:type="spellStart"/>
-      <w:r>
-        <w:rPr>
-          <w:rFonts w:ascii="Arial Narrow" w:hAnsi="Arial Narrow"/>
-        </w:rPr>
-        <w:t>varchar</w:t>
-      </w:r>
-      <w:proofErr w:type="spellEnd"/>
-      <w:r>
-        <w:rPr>
-          <w:rFonts w:ascii="Arial Narrow" w:hAnsi="Arial Narrow"/>
-        </w:rPr>
-        <w:t>(10),</w:t>
-      </w:r>
-    </w:p>
-    <w:p>
-      <w:pPr>
-        <w:spacing w:after="0"/>
-        <w:ind w:left="708"/>
-        <w:rPr>
-          <w:rFonts w:ascii="Arial Narrow" w:hAnsi="Arial Narrow"/>
-        </w:rPr>
-      </w:pPr>
-      <w:r>
-        <w:rPr>
-          <w:rFonts w:ascii="Arial Narrow" w:hAnsi="Arial Narrow"/>
-        </w:rPr>
-        <w:tab/>
-        <w:t>@</w:t>
-      </w:r>
-      <w:proofErr w:type="spellStart"/>
-      <w:r>
-        <w:rPr>
-          <w:rFonts w:ascii="Arial Narrow" w:hAnsi="Arial Narrow"/>
-        </w:rPr>
-        <w:t>FechaHasta</w:t>
-      </w:r>
-      <w:proofErr w:type="spellEnd"/>
-      <w:r>
-        <w:rPr>
-          <w:rFonts w:ascii="Arial Narrow" w:hAnsi="Arial Narrow"/>
-        </w:rPr>
-        <w:t xml:space="preserve"> </w:t>
-      </w:r>
-      <w:proofErr w:type="spellStart"/>
-      <w:r>
-        <w:rPr>
-          <w:rFonts w:ascii="Arial Narrow" w:hAnsi="Arial Narrow"/>
-        </w:rPr>
-        <w:t>varchar</w:t>
-      </w:r>
-      <w:proofErr w:type="spellEnd"/>
-      <w:r>
-        <w:rPr>
-          <w:rFonts w:ascii="Arial Narrow" w:hAnsi="Arial Narrow"/>
-        </w:rPr>
-        <w:t>(10)</w:t>
-      </w:r>
-    </w:p>
-    <w:p>
-      <w:pPr>
-        <w:spacing w:after="0"/>
-        <w:ind w:left="708"/>
-        <w:rPr>
-          <w:rFonts w:ascii="Arial Narrow" w:hAnsi="Arial Narrow"/>
-        </w:rPr>
-      </w:pPr>
-    </w:p>
-    <w:p>
-      <w:pPr>
-        <w:pStyle w:val="Prrafodelista"/>
-        <w:numPr>
-          <w:ilvl w:val="0"/>
-          <w:numId w:val="5"/>
-        </w:numPr>
-        <w:spacing w:after="0"/>
-        <w:rPr>
-          <w:rFonts w:ascii="Arial Narrow" w:hAnsi="Arial Narrow"/>
-          <w:lang w:val="en-US"/>
-        </w:rPr>
-      </w:pPr>
-      <w:r>
-        <w:rPr>
-          <w:rFonts w:ascii="Arial Narrow" w:hAnsi="Arial Narrow"/>
-          <w:color w:val="FF0000"/>
-          <w:lang w:val="en-US"/>
-        </w:rPr>
-        <w:t>[Deprecated]</w:t>
-      </w:r>
-      <w:r>
-        <w:rPr>
-          <w:rFonts w:ascii="Arial Narrow" w:hAnsi="Arial Narrow"/>
-          <w:color w:val="FF0000"/>
-          <w:lang w:val="en-US"/>
-        </w:rPr>
-        <w:t xml:space="preserve"> </w:t>
-      </w:r>
-      <w:r>
-        <w:rPr>
-          <w:rFonts w:ascii="Arial Narrow" w:hAnsi="Arial Narrow"/>
-          <w:lang w:val="en-US"/>
-        </w:rPr>
-        <w:t>SPED_ArchivoTXT_Open_v600</w:t>
-      </w:r>
-      <w:r>
-        <w:rPr>
-          <w:rFonts w:ascii="Arial Narrow" w:hAnsi="Arial Narrow"/>
-          <w:lang w:val="en-US"/>
-        </w:rPr>
-        <w:tab/>
-      </w:r>
-      <w:r>
-        <w:rPr>
-          <w:rFonts w:ascii="Arial Narrow" w:hAnsi="Arial Narrow"/>
-          <w:lang w:val="en-US"/>
-        </w:rPr>
-        <w:tab/>
-        <w:t xml:space="preserve">Layout </w:t>
-      </w:r>
-      <w:proofErr w:type="spellStart"/>
-      <w:r>
-        <w:rPr>
-          <w:rFonts w:ascii="Arial Narrow" w:hAnsi="Arial Narrow"/>
-          <w:lang w:val="en-US"/>
-        </w:rPr>
-        <w:t>año</w:t>
-      </w:r>
-      <w:proofErr w:type="spellEnd"/>
-      <w:r>
-        <w:rPr>
-          <w:rFonts w:ascii="Arial Narrow" w:hAnsi="Arial Narrow"/>
-          <w:lang w:val="en-US"/>
-        </w:rPr>
-        <w:t xml:space="preserve"> 2017-2018</w:t>
-      </w:r>
-    </w:p>
-    <w:p>
-      <w:pPr>
-        <w:pStyle w:val="Prrafodelista"/>
-        <w:spacing w:after="0"/>
-        <w:rPr>
-          <w:rFonts w:ascii="Arial Narrow" w:hAnsi="Arial Narrow"/>
-        </w:rPr>
-      </w:pPr>
-      <w:r>
-        <w:rPr>
-          <w:rFonts w:ascii="Arial Narrow" w:hAnsi="Arial Narrow"/>
-        </w:rPr>
-        <w:t>Recopila la información necesaria para generar el archivo SPED ECD y lo inserta en la tabla temporal SPEDtbl9000</w:t>
-      </w:r>
-    </w:p>
-    <w:p>
-      <w:pPr>
-        <w:pStyle w:val="Prrafodelista"/>
-        <w:spacing w:after="0"/>
-        <w:rPr>
-          <w:rFonts w:ascii="Arial Narrow" w:hAnsi="Arial Narrow"/>
-        </w:rPr>
-      </w:pPr>
-      <w:proofErr w:type="spellStart"/>
-      <w:r>
-        <w:rPr>
-          <w:rFonts w:ascii="Arial Narrow" w:hAnsi="Arial Narrow"/>
-        </w:rPr>
-        <w:t>Parametros</w:t>
-      </w:r>
-      <w:proofErr w:type="spellEnd"/>
-      <w:r>
-        <w:rPr>
-          <w:rFonts w:ascii="Arial Narrow" w:hAnsi="Arial Narrow"/>
-        </w:rPr>
-        <w:t>:</w:t>
-      </w:r>
-    </w:p>
-    <w:p>
-      <w:pPr>
-        <w:spacing w:after="0"/>
-        <w:ind w:left="708"/>
-        <w:rPr>
-          <w:rFonts w:ascii="Arial Narrow" w:hAnsi="Arial Narrow"/>
-        </w:rPr>
-      </w:pPr>
-      <w:r>
-        <w:rPr>
-          <w:rFonts w:ascii="Arial Narrow" w:hAnsi="Arial Narrow"/>
-        </w:rPr>
-        <w:tab/>
-        <w:t>@</w:t>
-      </w:r>
-      <w:proofErr w:type="spellStart"/>
-      <w:r>
-        <w:rPr>
-          <w:rFonts w:ascii="Arial Narrow" w:hAnsi="Arial Narrow"/>
-        </w:rPr>
-        <w:t>IdCompañia</w:t>
-      </w:r>
-      <w:proofErr w:type="spellEnd"/>
-      <w:r>
-        <w:rPr>
-          <w:rFonts w:ascii="Arial Narrow" w:hAnsi="Arial Narrow"/>
-        </w:rPr>
-        <w:t xml:space="preserve"> </w:t>
-      </w:r>
-      <w:proofErr w:type="spellStart"/>
-      <w:r>
-        <w:rPr>
-          <w:rFonts w:ascii="Arial Narrow" w:hAnsi="Arial Narrow"/>
-        </w:rPr>
-        <w:t>varchar</w:t>
-      </w:r>
-      <w:proofErr w:type="spellEnd"/>
-      <w:r>
-        <w:rPr>
-          <w:rFonts w:ascii="Arial Narrow" w:hAnsi="Arial Narrow"/>
-        </w:rPr>
-        <w:t xml:space="preserve"> (8),</w:t>
-      </w:r>
-    </w:p>
-    <w:p>
-      <w:pPr>
-        <w:spacing w:after="0"/>
-        <w:ind w:left="708"/>
-        <w:rPr>
-          <w:rFonts w:ascii="Arial Narrow" w:hAnsi="Arial Narrow"/>
-        </w:rPr>
-      </w:pPr>
-      <w:r>
-        <w:rPr>
-          <w:rFonts w:ascii="Arial Narrow" w:hAnsi="Arial Narrow"/>
-        </w:rPr>
-        <w:tab/>
-        <w:t>@</w:t>
-      </w:r>
-      <w:proofErr w:type="spellStart"/>
-      <w:r>
-        <w:rPr>
-          <w:rFonts w:ascii="Arial Narrow" w:hAnsi="Arial Narrow"/>
-        </w:rPr>
-        <w:t>FechaDesde</w:t>
-      </w:r>
-      <w:proofErr w:type="spellEnd"/>
-      <w:r>
-        <w:rPr>
-          <w:rFonts w:ascii="Arial Narrow" w:hAnsi="Arial Narrow"/>
-        </w:rPr>
-        <w:t xml:space="preserve"> </w:t>
-      </w:r>
-      <w:proofErr w:type="spellStart"/>
-      <w:r>
-        <w:rPr>
-          <w:rFonts w:ascii="Arial Narrow" w:hAnsi="Arial Narrow"/>
-        </w:rPr>
-        <w:t>varchar</w:t>
-      </w:r>
-      <w:proofErr w:type="spellEnd"/>
-      <w:r>
-        <w:rPr>
-          <w:rFonts w:ascii="Arial Narrow" w:hAnsi="Arial Narrow"/>
-        </w:rPr>
-        <w:t>(10),</w:t>
-      </w:r>
-    </w:p>
-    <w:p>
-      <w:pPr>
-        <w:spacing w:after="0"/>
-        <w:ind w:left="708"/>
-        <w:rPr>
-          <w:rFonts w:ascii="Arial Narrow" w:hAnsi="Arial Narrow"/>
-        </w:rPr>
-      </w:pPr>
-      <w:r>
-        <w:rPr>
-          <w:rFonts w:ascii="Arial Narrow" w:hAnsi="Arial Narrow"/>
-        </w:rPr>
-        <w:tab/>
-        <w:t>@</w:t>
-      </w:r>
-      <w:proofErr w:type="spellStart"/>
-      <w:r>
-        <w:rPr>
-          <w:rFonts w:ascii="Arial Narrow" w:hAnsi="Arial Narrow"/>
-        </w:rPr>
-        <w:t>FechaHasta</w:t>
-      </w:r>
-      <w:proofErr w:type="spellEnd"/>
-      <w:r>
-        <w:rPr>
-          <w:rFonts w:ascii="Arial Narrow" w:hAnsi="Arial Narrow"/>
-        </w:rPr>
-        <w:t xml:space="preserve"> </w:t>
-      </w:r>
-      <w:proofErr w:type="spellStart"/>
-      <w:r>
-        <w:rPr>
-          <w:rFonts w:ascii="Arial Narrow" w:hAnsi="Arial Narrow"/>
-        </w:rPr>
-        <w:t>varchar</w:t>
-      </w:r>
-      <w:proofErr w:type="spellEnd"/>
-      <w:r>
-        <w:rPr>
-          <w:rFonts w:ascii="Arial Narrow" w:hAnsi="Arial Narrow"/>
-        </w:rPr>
-        <w:t>(10)</w:t>
-      </w:r>
-    </w:p>
-    <w:p>
-      <w:pPr>
-        <w:spacing w:after="0"/>
-        <w:ind w:left="708"/>
-        <w:rPr>
-          <w:rFonts w:ascii="Arial Narrow" w:hAnsi="Arial Narrow"/>
-        </w:rPr>
-      </w:pPr>
-    </w:p>
-    <w:p>
-      <w:pPr>
-        <w:pStyle w:val="Prrafodelista"/>
-        <w:numPr>
-          <w:ilvl w:val="0"/>
-          <w:numId w:val="5"/>
-        </w:numPr>
-        <w:spacing w:after="0"/>
-        <w:rPr>
-          <w:rFonts w:ascii="Arial Narrow" w:hAnsi="Arial Narrow"/>
-          <w:lang w:val="en-US"/>
-        </w:rPr>
-      </w:pPr>
-      <w:r>
-        <w:rPr>
-          <w:rFonts w:ascii="Arial Narrow" w:hAnsi="Arial Narrow"/>
-          <w:color w:val="FF0000"/>
-          <w:lang w:val="en-US"/>
-        </w:rPr>
-        <w:t>[Deprecated]</w:t>
-      </w:r>
-      <w:r>
-        <w:rPr>
-          <w:rFonts w:ascii="Arial Narrow" w:hAnsi="Arial Narrow"/>
-          <w:color w:val="FF0000"/>
-          <w:lang w:val="en-US"/>
-        </w:rPr>
-        <w:t xml:space="preserve"> </w:t>
-      </w:r>
-      <w:r>
-        <w:rPr>
-          <w:rFonts w:ascii="Arial Narrow" w:hAnsi="Arial Narrow"/>
-          <w:lang w:val="en-US"/>
-        </w:rPr>
-        <w:t>SPED_ArchivoTXT_Hist_v600</w:t>
-      </w:r>
-      <w:r>
-        <w:rPr>
-          <w:rFonts w:ascii="Arial Narrow" w:hAnsi="Arial Narrow"/>
-          <w:lang w:val="en-US"/>
-        </w:rPr>
-        <w:tab/>
-      </w:r>
-      <w:r>
-        <w:rPr>
-          <w:rFonts w:ascii="Arial Narrow" w:hAnsi="Arial Narrow"/>
-          <w:lang w:val="en-US"/>
-        </w:rPr>
-        <w:tab/>
-        <w:t xml:space="preserve">Layout </w:t>
-      </w:r>
-      <w:proofErr w:type="spellStart"/>
-      <w:r>
-        <w:rPr>
-          <w:rFonts w:ascii="Arial Narrow" w:hAnsi="Arial Narrow"/>
-          <w:lang w:val="en-US"/>
-        </w:rPr>
-        <w:t>año</w:t>
-      </w:r>
-      <w:proofErr w:type="spellEnd"/>
-      <w:r>
-        <w:rPr>
-          <w:rFonts w:ascii="Arial Narrow" w:hAnsi="Arial Narrow"/>
-          <w:lang w:val="en-US"/>
-        </w:rPr>
-        <w:t xml:space="preserve"> 2017-2018</w:t>
-      </w:r>
-    </w:p>
-    <w:p>
-      <w:pPr>
-        <w:pStyle w:val="Prrafodelista"/>
-        <w:spacing w:after="0"/>
-        <w:rPr>
-          <w:rFonts w:ascii="Arial Narrow" w:hAnsi="Arial Narrow"/>
-        </w:rPr>
-      </w:pPr>
-      <w:r>
-        <w:rPr>
-          <w:rFonts w:ascii="Arial Narrow" w:hAnsi="Arial Narrow"/>
-        </w:rPr>
-        <w:t>Recopila la información necesaria para generar el archivo SPED ECD y lo inserta en la tabla temporal SPEDtbl9000</w:t>
-      </w:r>
-    </w:p>
-    <w:p>
-      <w:pPr>
-        <w:pStyle w:val="Prrafodelista"/>
-        <w:spacing w:after="0"/>
-        <w:rPr>
-          <w:rFonts w:ascii="Arial Narrow" w:hAnsi="Arial Narrow"/>
-        </w:rPr>
-      </w:pPr>
-      <w:proofErr w:type="spellStart"/>
-      <w:r>
-        <w:rPr>
-          <w:rFonts w:ascii="Arial Narrow" w:hAnsi="Arial Narrow"/>
-        </w:rPr>
-        <w:t>Parametros</w:t>
-      </w:r>
-      <w:proofErr w:type="spellEnd"/>
-      <w:r>
-        <w:rPr>
-          <w:rFonts w:ascii="Arial Narrow" w:hAnsi="Arial Narrow"/>
-        </w:rPr>
-        <w:t>:</w:t>
-      </w:r>
-    </w:p>
-    <w:p>
-      <w:pPr>
-        <w:spacing w:after="0"/>
-        <w:ind w:left="708"/>
-        <w:rPr>
-          <w:rFonts w:ascii="Arial Narrow" w:hAnsi="Arial Narrow"/>
-        </w:rPr>
-      </w:pPr>
-      <w:r>
-        <w:rPr>
-          <w:rFonts w:ascii="Arial Narrow" w:hAnsi="Arial Narrow"/>
-        </w:rPr>
-        <w:tab/>
-        <w:t>@</w:t>
-      </w:r>
-      <w:proofErr w:type="spellStart"/>
-      <w:r>
-        <w:rPr>
-          <w:rFonts w:ascii="Arial Narrow" w:hAnsi="Arial Narrow"/>
-        </w:rPr>
-        <w:t>IdCompañia</w:t>
-      </w:r>
-      <w:proofErr w:type="spellEnd"/>
-      <w:r>
-        <w:rPr>
-          <w:rFonts w:ascii="Arial Narrow" w:hAnsi="Arial Narrow"/>
-        </w:rPr>
-        <w:t xml:space="preserve"> </w:t>
-      </w:r>
-      <w:proofErr w:type="spellStart"/>
-      <w:r>
-        <w:rPr>
-          <w:rFonts w:ascii="Arial Narrow" w:hAnsi="Arial Narrow"/>
-        </w:rPr>
-        <w:t>varchar</w:t>
-      </w:r>
-      <w:proofErr w:type="spellEnd"/>
-      <w:r>
-        <w:rPr>
-          <w:rFonts w:ascii="Arial Narrow" w:hAnsi="Arial Narrow"/>
-        </w:rPr>
-        <w:t xml:space="preserve"> (8),</w:t>
-      </w:r>
-    </w:p>
-    <w:p>
-      <w:pPr>
-        <w:spacing w:after="0"/>
-        <w:ind w:left="708"/>
-        <w:rPr>
-          <w:rFonts w:ascii="Arial Narrow" w:hAnsi="Arial Narrow"/>
-        </w:rPr>
-      </w:pPr>
-      <w:r>
-        <w:rPr>
-          <w:rFonts w:ascii="Arial Narrow" w:hAnsi="Arial Narrow"/>
-        </w:rPr>
-        <w:tab/>
-        <w:t>@</w:t>
-      </w:r>
-      <w:proofErr w:type="spellStart"/>
-      <w:r>
-        <w:rPr>
-          <w:rFonts w:ascii="Arial Narrow" w:hAnsi="Arial Narrow"/>
-        </w:rPr>
-        <w:t>FechaDesde</w:t>
-      </w:r>
-      <w:proofErr w:type="spellEnd"/>
-      <w:r>
-        <w:rPr>
-          <w:rFonts w:ascii="Arial Narrow" w:hAnsi="Arial Narrow"/>
-        </w:rPr>
-        <w:t xml:space="preserve"> </w:t>
-      </w:r>
-      <w:proofErr w:type="spellStart"/>
-      <w:r>
-        <w:rPr>
-          <w:rFonts w:ascii="Arial Narrow" w:hAnsi="Arial Narrow"/>
-        </w:rPr>
-        <w:t>varchar</w:t>
-      </w:r>
-      <w:proofErr w:type="spellEnd"/>
-      <w:r>
-        <w:rPr>
-          <w:rFonts w:ascii="Arial Narrow" w:hAnsi="Arial Narrow"/>
-        </w:rPr>
-        <w:t>(10),</w:t>
-      </w:r>
-    </w:p>
-    <w:p>
-      <w:pPr>
-        <w:spacing w:after="0"/>
-        <w:ind w:left="708"/>
-        <w:rPr>
-          <w:rFonts w:ascii="Arial Narrow" w:hAnsi="Arial Narrow"/>
-        </w:rPr>
-      </w:pPr>
-      <w:r>
-        <w:rPr>
-          <w:rFonts w:ascii="Arial Narrow" w:hAnsi="Arial Narrow"/>
-        </w:rPr>
-        <w:tab/>
-        <w:t>@</w:t>
-      </w:r>
-      <w:proofErr w:type="spellStart"/>
-      <w:r>
-        <w:rPr>
-          <w:rFonts w:ascii="Arial Narrow" w:hAnsi="Arial Narrow"/>
-        </w:rPr>
-        <w:t>FechaHasta</w:t>
-      </w:r>
-      <w:proofErr w:type="spellEnd"/>
-      <w:r>
-        <w:rPr>
-          <w:rFonts w:ascii="Arial Narrow" w:hAnsi="Arial Narrow"/>
-        </w:rPr>
-        <w:t xml:space="preserve"> </w:t>
-      </w:r>
-      <w:proofErr w:type="spellStart"/>
-      <w:r>
-        <w:rPr>
-          <w:rFonts w:ascii="Arial Narrow" w:hAnsi="Arial Narrow"/>
-        </w:rPr>
-        <w:t>varchar</w:t>
-      </w:r>
-      <w:proofErr w:type="spellEnd"/>
-      <w:r>
-        <w:rPr>
-          <w:rFonts w:ascii="Arial Narrow" w:hAnsi="Arial Narrow"/>
-        </w:rPr>
-        <w:t>(10)</w:t>
-      </w:r>
-    </w:p>
-    <w:p>
-      <w:pPr>
-        <w:spacing w:after="0"/>
-        <w:ind w:left="708"/>
-        <w:rPr>
-          <w:rFonts w:ascii="Arial Narrow" w:hAnsi="Arial Narrow"/>
-        </w:rPr>
-      </w:pPr>
-    </w:p>
-    <w:p>
-      <w:pPr>
-        <w:pStyle w:val="Prrafodelista"/>
-        <w:numPr>
-          <w:ilvl w:val="0"/>
-          <w:numId w:val="5"/>
-        </w:numPr>
-        <w:rPr>
-          <w:rFonts w:ascii="Arial Narrow" w:hAnsi="Arial Narrow"/>
-          <w:lang w:val="en-US"/>
-        </w:rPr>
-      </w:pPr>
-      <w:r>
-        <w:rPr>
-          <w:rFonts w:ascii="Arial Narrow" w:hAnsi="Arial Narrow"/>
-          <w:color w:val="FF0000"/>
-          <w:lang w:val="en-US"/>
-        </w:rPr>
-        <w:t>[Deprecated]</w:t>
-      </w:r>
-      <w:r>
-        <w:rPr>
-          <w:rFonts w:ascii="Arial Narrow" w:hAnsi="Arial Narrow"/>
-          <w:lang w:val="en-US"/>
-        </w:rPr>
-        <w:t xml:space="preserve"> </w:t>
-      </w:r>
-      <w:proofErr w:type="spellStart"/>
-      <w:r>
-        <w:rPr>
-          <w:rFonts w:ascii="Arial Narrow" w:hAnsi="Arial Narrow"/>
-          <w:lang w:val="en-US"/>
-        </w:rPr>
-        <w:t>SPED_Total_Saldo_Cta_Anio</w:t>
-      </w:r>
-      <w:proofErr w:type="spellEnd"/>
-    </w:p>
-    <w:p>
-      <w:pPr>
-        <w:pStyle w:val="Prrafodelista"/>
-        <w:ind w:left="360" w:firstLine="348"/>
-        <w:rPr>
-          <w:rFonts w:ascii="Arial Narrow" w:hAnsi="Arial Narrow"/>
-        </w:rPr>
-      </w:pPr>
-      <w:r>
-        <w:rPr>
-          <w:rFonts w:ascii="Arial Narrow" w:hAnsi="Arial Narrow"/>
-        </w:rPr>
-        <w:t>Devuelve el total Inicial, Final o de movimientos de la cuenta, en el año y periodo indicados</w:t>
-      </w:r>
-    </w:p>
-    <w:p>
-      <w:pPr>
-        <w:pStyle w:val="Prrafodelista"/>
-        <w:rPr>
-          <w:rFonts w:ascii="Arial Narrow" w:hAnsi="Arial Narrow"/>
-          <w:lang w:val="en-US"/>
-        </w:rPr>
-      </w:pPr>
-      <w:proofErr w:type="spellStart"/>
-      <w:r>
-        <w:rPr>
-          <w:rFonts w:ascii="Arial Narrow" w:hAnsi="Arial Narrow"/>
-          <w:lang w:val="en-US"/>
-        </w:rPr>
-        <w:t>Parametros</w:t>
-      </w:r>
-      <w:proofErr w:type="spellEnd"/>
-      <w:r>
-        <w:rPr>
-          <w:rFonts w:ascii="Arial Narrow" w:hAnsi="Arial Narrow"/>
-          <w:lang w:val="en-US"/>
-        </w:rPr>
-        <w:t xml:space="preserve">: </w:t>
-      </w:r>
-    </w:p>
-    <w:p>
-      <w:pPr>
-        <w:spacing w:after="0"/>
-        <w:ind w:left="708" w:firstLine="708"/>
-        <w:rPr>
-          <w:rFonts w:ascii="Arial Narrow" w:hAnsi="Arial Narrow"/>
-          <w:lang w:val="en-US"/>
-        </w:rPr>
-      </w:pPr>
-      <w:r>
-        <w:rPr>
-          <w:rFonts w:ascii="Arial Narrow" w:hAnsi="Arial Narrow"/>
-          <w:lang w:val="en-US"/>
-        </w:rPr>
-        <w:t>@</w:t>
-      </w:r>
-      <w:proofErr w:type="spellStart"/>
-      <w:r>
-        <w:rPr>
-          <w:rFonts w:ascii="Arial Narrow" w:hAnsi="Arial Narrow"/>
-          <w:lang w:val="en-US"/>
-        </w:rPr>
-        <w:t>actindx</w:t>
-      </w:r>
-      <w:proofErr w:type="spellEnd"/>
-      <w:r>
-        <w:rPr>
-          <w:rFonts w:ascii="Arial Narrow" w:hAnsi="Arial Narrow"/>
-          <w:lang w:val="en-US"/>
-        </w:rPr>
-        <w:t xml:space="preserve"> as int,</w:t>
-      </w:r>
-    </w:p>
-    <w:p>
-      <w:pPr>
-        <w:spacing w:after="0"/>
-        <w:ind w:left="708"/>
-        <w:rPr>
-          <w:rFonts w:ascii="Arial Narrow" w:hAnsi="Arial Narrow"/>
-          <w:lang w:val="en-US"/>
-        </w:rPr>
-      </w:pPr>
-      <w:r>
-        <w:rPr>
-          <w:rFonts w:ascii="Arial Narrow" w:hAnsi="Arial Narrow"/>
-          <w:lang w:val="en-US"/>
-        </w:rPr>
-        <w:tab/>
-        <w:t>@USERDEF1 AS VARCHAR(30),</w:t>
-      </w:r>
-    </w:p>
-    <w:p>
-      <w:pPr>
-        <w:spacing w:after="0"/>
-        <w:ind w:left="708"/>
-        <w:rPr>
-          <w:rFonts w:ascii="Arial Narrow" w:hAnsi="Arial Narrow"/>
-          <w:lang w:val="en-US"/>
-        </w:rPr>
-      </w:pPr>
-      <w:r>
-        <w:rPr>
-          <w:rFonts w:ascii="Arial Narrow" w:hAnsi="Arial Narrow"/>
-          <w:lang w:val="en-US"/>
-        </w:rPr>
-        <w:tab/>
-        <w:t>@year1 as int,</w:t>
-      </w:r>
-    </w:p>
-    <w:p>
-      <w:pPr>
-        <w:spacing w:after="0"/>
-        <w:ind w:left="708"/>
-        <w:rPr>
-          <w:rFonts w:ascii="Arial Narrow" w:hAnsi="Arial Narrow"/>
-        </w:rPr>
-      </w:pPr>
-      <w:r>
-        <w:rPr>
-          <w:rFonts w:ascii="Arial Narrow" w:hAnsi="Arial Narrow"/>
-          <w:lang w:val="en-US"/>
-        </w:rPr>
-        <w:tab/>
-      </w:r>
-      <w:r>
-        <w:rPr>
-          <w:rFonts w:ascii="Arial Narrow" w:hAnsi="Arial Narrow"/>
-        </w:rPr>
-        <w:t>@</w:t>
-      </w:r>
-      <w:proofErr w:type="spellStart"/>
-      <w:r>
-        <w:rPr>
-          <w:rFonts w:ascii="Arial Narrow" w:hAnsi="Arial Narrow"/>
-        </w:rPr>
-        <w:t>TipoTotal</w:t>
-      </w:r>
-      <w:proofErr w:type="spellEnd"/>
-      <w:r>
-        <w:rPr>
-          <w:rFonts w:ascii="Arial Narrow" w:hAnsi="Arial Narrow"/>
-        </w:rPr>
-        <w:t xml:space="preserve"> as </w:t>
-      </w:r>
-      <w:proofErr w:type="spellStart"/>
-      <w:r>
-        <w:rPr>
-          <w:rFonts w:ascii="Arial Narrow" w:hAnsi="Arial Narrow"/>
-        </w:rPr>
-        <w:t>int</w:t>
-      </w:r>
-      <w:proofErr w:type="spellEnd"/>
-      <w:r>
-        <w:rPr>
-          <w:rFonts w:ascii="Arial Narrow" w:hAnsi="Arial Narrow"/>
-        </w:rPr>
-        <w:t>,</w:t>
-      </w:r>
-      <w:r>
-        <w:rPr>
-          <w:rFonts w:ascii="Arial Narrow" w:hAnsi="Arial Narrow"/>
-        </w:rPr>
-        <w:tab/>
-      </w:r>
-      <w:r>
-        <w:rPr>
-          <w:rFonts w:ascii="Arial Narrow" w:hAnsi="Arial Narrow"/>
-        </w:rPr>
-        <w:tab/>
-        <w:t>-----1=Movimiento    2=Inicial     3=Final</w:t>
-      </w:r>
-    </w:p>
-    <w:p>
-      <w:pPr>
-        <w:spacing w:after="0"/>
-        <w:ind w:left="708"/>
-        <w:rPr>
-          <w:rFonts w:ascii="Arial Narrow" w:hAnsi="Arial Narrow"/>
-          <w:lang w:val="en-US"/>
-        </w:rPr>
-      </w:pPr>
-      <w:r>
-        <w:rPr>
-          <w:rFonts w:ascii="Arial Narrow" w:hAnsi="Arial Narrow"/>
-        </w:rPr>
-        <w:tab/>
-      </w:r>
-      <w:r>
-        <w:rPr>
-          <w:rFonts w:ascii="Arial Narrow" w:hAnsi="Arial Narrow"/>
-          <w:lang w:val="en-US"/>
-        </w:rPr>
-        <w:t>@</w:t>
-      </w:r>
-      <w:proofErr w:type="spellStart"/>
-      <w:r>
-        <w:rPr>
-          <w:rFonts w:ascii="Arial Narrow" w:hAnsi="Arial Narrow"/>
-          <w:lang w:val="en-US"/>
-        </w:rPr>
-        <w:t>Debito</w:t>
-      </w:r>
-      <w:proofErr w:type="spellEnd"/>
-      <w:r>
-        <w:rPr>
-          <w:rFonts w:ascii="Arial Narrow" w:hAnsi="Arial Narrow"/>
-          <w:lang w:val="en-US"/>
-        </w:rPr>
-        <w:t xml:space="preserve"> as decimal(18,2) out,</w:t>
-      </w:r>
-    </w:p>
-    <w:p>
-      <w:pPr>
-        <w:spacing w:after="0"/>
-        <w:ind w:left="708"/>
-        <w:rPr>
-          <w:rFonts w:ascii="Arial Narrow" w:hAnsi="Arial Narrow"/>
-          <w:lang w:val="en-US"/>
-        </w:rPr>
-      </w:pPr>
-      <w:r>
-        <w:rPr>
-          <w:rFonts w:ascii="Arial Narrow" w:hAnsi="Arial Narrow"/>
-          <w:lang w:val="en-US"/>
-        </w:rPr>
-        <w:tab/>
-        <w:t>@</w:t>
-      </w:r>
-      <w:proofErr w:type="spellStart"/>
-      <w:r>
-        <w:rPr>
-          <w:rFonts w:ascii="Arial Narrow" w:hAnsi="Arial Narrow"/>
-          <w:lang w:val="en-US"/>
-        </w:rPr>
-        <w:t>Credito</w:t>
-      </w:r>
-      <w:proofErr w:type="spellEnd"/>
-      <w:r>
-        <w:rPr>
-          <w:rFonts w:ascii="Arial Narrow" w:hAnsi="Arial Narrow"/>
-          <w:lang w:val="en-US"/>
-        </w:rPr>
-        <w:t xml:space="preserve"> as decimal(18,2) out,</w:t>
-      </w:r>
-    </w:p>
-    <w:p>
-      <w:pPr>
-        <w:spacing w:after="0"/>
-        <w:ind w:left="708"/>
-        <w:rPr>
-          <w:rFonts w:ascii="Arial Narrow" w:hAnsi="Arial Narrow"/>
-        </w:rPr>
-      </w:pPr>
-      <w:r>
-        <w:rPr>
-          <w:rFonts w:ascii="Arial Narrow" w:hAnsi="Arial Narrow"/>
-          <w:lang w:val="en-US"/>
-        </w:rPr>
-        <w:tab/>
-      </w:r>
-      <w:r>
-        <w:rPr>
-          <w:rFonts w:ascii="Arial Narrow" w:hAnsi="Arial Narrow"/>
-        </w:rPr>
-        <w:t xml:space="preserve">@Res as </w:t>
-      </w:r>
-      <w:proofErr w:type="spellStart"/>
-      <w:r>
-        <w:rPr>
-          <w:rFonts w:ascii="Arial Narrow" w:hAnsi="Arial Narrow"/>
-        </w:rPr>
-        <w:t>tinyint</w:t>
-      </w:r>
-      <w:proofErr w:type="spellEnd"/>
-      <w:r>
-        <w:rPr>
-          <w:rFonts w:ascii="Arial Narrow" w:hAnsi="Arial Narrow"/>
-        </w:rPr>
-        <w:t xml:space="preserve"> output</w:t>
-      </w:r>
-    </w:p>
-    <w:p>
-      <w:pPr>
-        <w:spacing w:after="0"/>
-        <w:ind w:left="708"/>
-        <w:rPr>
-          <w:rFonts w:ascii="Arial Narrow" w:hAnsi="Arial Narrow"/>
-        </w:rPr>
-      </w:pPr>
-    </w:p>
-    <w:p>
-      <w:pPr>
-        <w:pStyle w:val="Prrafodelista"/>
-        <w:numPr>
-          <w:ilvl w:val="0"/>
-          <w:numId w:val="5"/>
-        </w:numPr>
-        <w:spacing w:after="0"/>
-        <w:rPr>
-          <w:rFonts w:ascii="Arial Narrow" w:hAnsi="Arial Narrow"/>
-          <w:lang w:val="en-US"/>
-        </w:rPr>
-      </w:pPr>
-      <w:r>
-        <w:rPr>
-          <w:rFonts w:ascii="Arial Narrow" w:hAnsi="Arial Narrow"/>
-          <w:color w:val="FF0000"/>
-          <w:lang w:val="en-US"/>
-        </w:rPr>
-        <w:t>[Deprecated]</w:t>
-      </w:r>
-      <w:r>
-        <w:rPr>
-          <w:rFonts w:ascii="Arial Narrow" w:hAnsi="Arial Narrow"/>
-          <w:color w:val="FF0000"/>
-          <w:lang w:val="en-US"/>
-        </w:rPr>
-        <w:t xml:space="preserve"> </w:t>
-      </w:r>
-      <w:proofErr w:type="spellStart"/>
-      <w:r>
-        <w:rPr>
-          <w:rFonts w:ascii="Arial Narrow" w:hAnsi="Arial Narrow"/>
-          <w:lang w:val="en-US"/>
-        </w:rPr>
-        <w:t>SPED_Total_Saldo_Cta_Open</w:t>
-      </w:r>
-      <w:proofErr w:type="spellEnd"/>
-    </w:p>
-    <w:p>
-      <w:pPr>
-        <w:pStyle w:val="Prrafodelista"/>
-        <w:rPr>
-          <w:rFonts w:ascii="Arial Narrow" w:hAnsi="Arial Narrow"/>
-        </w:rPr>
-      </w:pPr>
-      <w:r>
-        <w:rPr>
-          <w:rFonts w:ascii="Arial Narrow" w:hAnsi="Arial Narrow"/>
-        </w:rPr>
-        <w:t>Devuelve el total Inicial, Final o de movimientos de la cuenta, en el año y periodo indicados</w:t>
-      </w:r>
-    </w:p>
-    <w:p>
-      <w:pPr>
-        <w:pStyle w:val="Prrafodelista"/>
-        <w:rPr>
-          <w:rFonts w:ascii="Arial Narrow" w:hAnsi="Arial Narrow"/>
-          <w:lang w:val="en-US"/>
-        </w:rPr>
-      </w:pPr>
-      <w:proofErr w:type="spellStart"/>
-      <w:r>
-        <w:rPr>
-          <w:rFonts w:ascii="Arial Narrow" w:hAnsi="Arial Narrow"/>
-          <w:lang w:val="en-US"/>
-        </w:rPr>
-        <w:t>Parametros</w:t>
-      </w:r>
-      <w:proofErr w:type="spellEnd"/>
-      <w:r>
-        <w:rPr>
-          <w:rFonts w:ascii="Arial Narrow" w:hAnsi="Arial Narrow"/>
-          <w:lang w:val="en-US"/>
-        </w:rPr>
-        <w:t xml:space="preserve">: </w:t>
-      </w:r>
-    </w:p>
-    <w:p>
-      <w:pPr>
-        <w:pStyle w:val="Prrafodelista"/>
-        <w:spacing w:after="0"/>
-        <w:ind w:firstLine="696"/>
-        <w:rPr>
-          <w:rFonts w:ascii="Arial Narrow" w:hAnsi="Arial Narrow"/>
-          <w:lang w:val="en-US"/>
-        </w:rPr>
-      </w:pPr>
-      <w:r>
-        <w:rPr>
-          <w:rFonts w:ascii="Arial Narrow" w:hAnsi="Arial Narrow"/>
-          <w:lang w:val="en-US"/>
-        </w:rPr>
-        <w:t>@</w:t>
-      </w:r>
-      <w:proofErr w:type="spellStart"/>
-      <w:r>
-        <w:rPr>
-          <w:rFonts w:ascii="Arial Narrow" w:hAnsi="Arial Narrow"/>
-          <w:lang w:val="en-US"/>
-        </w:rPr>
-        <w:t>actindx</w:t>
-      </w:r>
-      <w:proofErr w:type="spellEnd"/>
-      <w:r>
-        <w:rPr>
-          <w:rFonts w:ascii="Arial Narrow" w:hAnsi="Arial Narrow"/>
-          <w:lang w:val="en-US"/>
-        </w:rPr>
-        <w:t xml:space="preserve"> as int,</w:t>
-      </w:r>
-    </w:p>
-    <w:p>
-      <w:pPr>
-        <w:spacing w:after="0"/>
-        <w:ind w:left="708"/>
-        <w:rPr>
-          <w:rFonts w:ascii="Arial Narrow" w:hAnsi="Arial Narrow"/>
-          <w:lang w:val="en-US"/>
-        </w:rPr>
-      </w:pPr>
-      <w:r>
-        <w:rPr>
-          <w:rFonts w:ascii="Arial Narrow" w:hAnsi="Arial Narrow"/>
-          <w:lang w:val="en-US"/>
-        </w:rPr>
-        <w:tab/>
-        <w:t>@year1 as int,</w:t>
-      </w:r>
-    </w:p>
-    <w:p>
-      <w:pPr>
-        <w:spacing w:after="0"/>
-        <w:ind w:left="708"/>
-        <w:rPr>
-          <w:rFonts w:ascii="Arial Narrow" w:hAnsi="Arial Narrow"/>
-          <w:lang w:val="en-US"/>
-        </w:rPr>
-      </w:pPr>
-      <w:r>
-        <w:rPr>
-          <w:rFonts w:ascii="Arial Narrow" w:hAnsi="Arial Narrow"/>
-          <w:lang w:val="en-US"/>
-        </w:rPr>
-        <w:tab/>
-      </w:r>
-      <w:r>
-        <w:rPr>
-          <w:rFonts w:ascii="Arial Narrow" w:hAnsi="Arial Narrow"/>
-          <w:lang w:val="en-US"/>
-        </w:rPr>
-        <w:t>@</w:t>
-      </w:r>
-      <w:proofErr w:type="spellStart"/>
-      <w:r>
-        <w:rPr>
-          <w:rFonts w:ascii="Arial Narrow" w:hAnsi="Arial Narrow"/>
-          <w:lang w:val="en-US"/>
-        </w:rPr>
-        <w:t>periodid</w:t>
-      </w:r>
-      <w:proofErr w:type="spellEnd"/>
-      <w:r>
-        <w:rPr>
-          <w:rFonts w:ascii="Arial Narrow" w:hAnsi="Arial Narrow"/>
-          <w:lang w:val="en-US"/>
-        </w:rPr>
-        <w:t xml:space="preserve"> as int,</w:t>
-      </w:r>
-    </w:p>
-    <w:p>
-      <w:pPr>
-        <w:spacing w:after="0"/>
-        <w:ind w:left="708"/>
-        <w:rPr>
-          <w:rFonts w:ascii="Arial Narrow" w:hAnsi="Arial Narrow"/>
-          <w:lang w:val="en-US"/>
-        </w:rPr>
-      </w:pPr>
-      <w:r>
-        <w:rPr>
-          <w:rFonts w:ascii="Arial Narrow" w:hAnsi="Arial Narrow"/>
-          <w:lang w:val="en-US"/>
-        </w:rPr>
-        <w:tab/>
-        <w:t>@</w:t>
-      </w:r>
-      <w:proofErr w:type="spellStart"/>
-      <w:r>
-        <w:rPr>
-          <w:rFonts w:ascii="Arial Narrow" w:hAnsi="Arial Narrow"/>
-          <w:lang w:val="en-US"/>
-        </w:rPr>
-        <w:t>TipoTotal</w:t>
-      </w:r>
-      <w:proofErr w:type="spellEnd"/>
-      <w:r>
-        <w:rPr>
-          <w:rFonts w:ascii="Arial Narrow" w:hAnsi="Arial Narrow"/>
-          <w:lang w:val="en-US"/>
-        </w:rPr>
-        <w:t xml:space="preserve"> as int,</w:t>
-      </w:r>
-      <w:r>
-        <w:rPr>
-          <w:rFonts w:ascii="Arial Narrow" w:hAnsi="Arial Narrow"/>
-          <w:lang w:val="en-US"/>
-        </w:rPr>
-        <w:tab/>
-      </w:r>
-      <w:r>
-        <w:rPr>
-          <w:rFonts w:ascii="Arial Narrow" w:hAnsi="Arial Narrow"/>
-          <w:lang w:val="en-US"/>
-        </w:rPr>
-        <w:tab/>
-        <w:t>-----1=</w:t>
-      </w:r>
-      <w:proofErr w:type="spellStart"/>
-      <w:r>
-        <w:rPr>
-          <w:rFonts w:ascii="Arial Narrow" w:hAnsi="Arial Narrow"/>
-          <w:lang w:val="en-US"/>
-        </w:rPr>
-        <w:t>Movimiento</w:t>
-      </w:r>
-      <w:proofErr w:type="spellEnd"/>
-      <w:r>
-        <w:rPr>
-          <w:rFonts w:ascii="Arial Narrow" w:hAnsi="Arial Narrow"/>
-          <w:lang w:val="en-US"/>
-        </w:rPr>
-        <w:t xml:space="preserve">    2=</w:t>
-      </w:r>
-      <w:proofErr w:type="spellStart"/>
-      <w:r>
-        <w:rPr>
-          <w:rFonts w:ascii="Arial Narrow" w:hAnsi="Arial Narrow"/>
-          <w:lang w:val="en-US"/>
-        </w:rPr>
-        <w:t>Inicial</w:t>
-      </w:r>
-      <w:proofErr w:type="spellEnd"/>
-      <w:r>
-        <w:rPr>
-          <w:rFonts w:ascii="Arial Narrow" w:hAnsi="Arial Narrow"/>
-          <w:lang w:val="en-US"/>
-        </w:rPr>
-        <w:t xml:space="preserve">     3=Final</w:t>
-      </w:r>
-    </w:p>
-    <w:p>
-      <w:pPr>
-        <w:spacing w:after="0"/>
-        <w:ind w:left="708"/>
-        <w:rPr>
-          <w:rFonts w:ascii="Arial Narrow" w:hAnsi="Arial Narrow"/>
-          <w:lang w:val="en-US"/>
-        </w:rPr>
-      </w:pPr>
-      <w:r>
-        <w:rPr>
-          <w:rFonts w:ascii="Arial Narrow" w:hAnsi="Arial Narrow"/>
-          <w:lang w:val="en-US"/>
-        </w:rPr>
-        <w:tab/>
-      </w:r>
-      <w:r>
-        <w:rPr>
-          <w:rFonts w:ascii="Arial Narrow" w:hAnsi="Arial Narrow"/>
-          <w:lang w:val="en-US"/>
-        </w:rPr>
-        <w:t>@</w:t>
-      </w:r>
-      <w:proofErr w:type="spellStart"/>
-      <w:r>
-        <w:rPr>
-          <w:rFonts w:ascii="Arial Narrow" w:hAnsi="Arial Narrow"/>
-          <w:lang w:val="en-US"/>
-        </w:rPr>
-        <w:t>Debito</w:t>
-      </w:r>
-      <w:proofErr w:type="spellEnd"/>
-      <w:r>
-        <w:rPr>
-          <w:rFonts w:ascii="Arial Narrow" w:hAnsi="Arial Narrow"/>
-          <w:lang w:val="en-US"/>
-        </w:rPr>
-        <w:t xml:space="preserve"> as decimal(18,2) out,</w:t>
-      </w:r>
-    </w:p>
-    <w:p>
-      <w:pPr>
-        <w:spacing w:after="0"/>
-        <w:ind w:left="708"/>
-        <w:rPr>
-          <w:rFonts w:ascii="Arial Narrow" w:hAnsi="Arial Narrow"/>
-          <w:lang w:val="en-US"/>
-        </w:rPr>
-      </w:pPr>
-      <w:r>
-        <w:rPr>
-          <w:rFonts w:ascii="Arial Narrow" w:hAnsi="Arial Narrow"/>
-          <w:lang w:val="en-US"/>
-        </w:rPr>
-        <w:tab/>
-        <w:t>@</w:t>
-      </w:r>
-      <w:proofErr w:type="spellStart"/>
-      <w:r>
-        <w:rPr>
-          <w:rFonts w:ascii="Arial Narrow" w:hAnsi="Arial Narrow"/>
-          <w:lang w:val="en-US"/>
-        </w:rPr>
-        <w:t>Credito</w:t>
-      </w:r>
-      <w:proofErr w:type="spellEnd"/>
-      <w:r>
-        <w:rPr>
-          <w:rFonts w:ascii="Arial Narrow" w:hAnsi="Arial Narrow"/>
-          <w:lang w:val="en-US"/>
-        </w:rPr>
-        <w:t xml:space="preserve"> as decimal(18,2) out,</w:t>
-      </w:r>
-    </w:p>
-    <w:p>
-      <w:pPr>
-        <w:spacing w:after="0"/>
-        <w:ind w:left="708"/>
-        <w:rPr>
-          <w:rFonts w:ascii="Arial Narrow" w:hAnsi="Arial Narrow"/>
-          <w:lang w:val="en-US"/>
-        </w:rPr>
-      </w:pPr>
-      <w:r>
-        <w:rPr>
-          <w:rFonts w:ascii="Arial Narrow" w:hAnsi="Arial Narrow"/>
-          <w:lang w:val="en-US"/>
-        </w:rPr>
-        <w:tab/>
-      </w:r>
-      <w:r>
-        <w:rPr>
-          <w:rFonts w:ascii="Arial Narrow" w:hAnsi="Arial Narrow"/>
-          <w:lang w:val="en-US"/>
-        </w:rPr>
-        <w:t xml:space="preserve">@Res as </w:t>
-      </w:r>
-      <w:proofErr w:type="spellStart"/>
-      <w:r>
-        <w:rPr>
-          <w:rFonts w:ascii="Arial Narrow" w:hAnsi="Arial Narrow"/>
-          <w:lang w:val="en-US"/>
-        </w:rPr>
-        <w:t>tinyint</w:t>
-      </w:r>
-      <w:proofErr w:type="spellEnd"/>
-      <w:r>
-        <w:rPr>
-          <w:rFonts w:ascii="Arial Narrow" w:hAnsi="Arial Narrow"/>
-          <w:lang w:val="en-US"/>
-        </w:rPr>
-        <w:t xml:space="preserve"> output</w:t>
-      </w:r>
-    </w:p>
-    <w:p>
-      <w:pPr>
-        <w:spacing w:after="0"/>
-        <w:ind w:left="708"/>
-        <w:rPr>
-          <w:rFonts w:ascii="Arial Narrow" w:hAnsi="Arial Narrow"/>
-          <w:lang w:val="en-US"/>
-        </w:rPr>
-      </w:pPr>
-    </w:p>
-    <w:p>
-      <w:pPr>
-        <w:pStyle w:val="Prrafodelista"/>
-        <w:numPr>
-          <w:ilvl w:val="0"/>
-          <w:numId w:val="5"/>
-        </w:numPr>
-        <w:rPr>
-          <w:rFonts w:ascii="Arial Narrow" w:hAnsi="Arial Narrow"/>
-          <w:lang w:val="en-US"/>
-        </w:rPr>
-      </w:pPr>
-      <w:r>
-        <w:rPr>
-          <w:rFonts w:ascii="Arial Narrow" w:hAnsi="Arial Narrow"/>
-          <w:color w:val="FF0000"/>
-          <w:lang w:val="en-US"/>
-        </w:rPr>
-        <w:t>[Deprecated]</w:t>
-      </w:r>
-      <w:r>
-        <w:rPr>
-          <w:rFonts w:ascii="Arial Narrow" w:hAnsi="Arial Narrow"/>
-          <w:color w:val="FF0000"/>
-          <w:lang w:val="en-US"/>
-        </w:rPr>
-        <w:t xml:space="preserve"> </w:t>
-      </w:r>
-      <w:proofErr w:type="spellStart"/>
-      <w:r>
-        <w:rPr>
-          <w:rFonts w:ascii="Arial Narrow" w:hAnsi="Arial Narrow"/>
-          <w:lang w:val="en-US"/>
-        </w:rPr>
-        <w:t>SPED_Total_Saldo_Cta_Hist</w:t>
-      </w:r>
-      <w:proofErr w:type="spellEnd"/>
-    </w:p>
-    <w:p>
-      <w:pPr>
-        <w:pStyle w:val="Prrafodelista"/>
-        <w:rPr>
-          <w:rFonts w:ascii="Arial Narrow" w:hAnsi="Arial Narrow"/>
-        </w:rPr>
-      </w:pPr>
-      <w:r>
-        <w:rPr>
-          <w:rFonts w:ascii="Arial Narrow" w:hAnsi="Arial Narrow"/>
-        </w:rPr>
-        <w:t>Devuelve el total Inicial, Final o de movimientos de la cuenta, en el año y periodo indicados</w:t>
-      </w:r>
-    </w:p>
-    <w:p>
-      <w:pPr>
-        <w:pStyle w:val="Prrafodelista"/>
-        <w:rPr>
-          <w:rFonts w:ascii="Arial Narrow" w:hAnsi="Arial Narrow"/>
-          <w:lang w:val="en-US"/>
-        </w:rPr>
-      </w:pPr>
-      <w:proofErr w:type="spellStart"/>
-      <w:r>
-        <w:rPr>
-          <w:rFonts w:ascii="Arial Narrow" w:hAnsi="Arial Narrow"/>
-          <w:lang w:val="en-US"/>
-        </w:rPr>
-        <w:t>Parametros</w:t>
-      </w:r>
-      <w:proofErr w:type="spellEnd"/>
-      <w:r>
-        <w:rPr>
-          <w:rFonts w:ascii="Arial Narrow" w:hAnsi="Arial Narrow"/>
-          <w:lang w:val="en-US"/>
-        </w:rPr>
-        <w:t xml:space="preserve">: </w:t>
-      </w:r>
-    </w:p>
-    <w:p>
-      <w:pPr>
-        <w:pStyle w:val="Prrafodelista"/>
-        <w:spacing w:after="0"/>
-        <w:ind w:firstLine="696"/>
-        <w:rPr>
-          <w:rFonts w:ascii="Arial Narrow" w:hAnsi="Arial Narrow"/>
-          <w:lang w:val="en-US"/>
-        </w:rPr>
-      </w:pPr>
-      <w:r>
-        <w:rPr>
-          <w:rFonts w:ascii="Arial Narrow" w:hAnsi="Arial Narrow"/>
-          <w:lang w:val="en-US"/>
-        </w:rPr>
-        <w:t>@</w:t>
-      </w:r>
-      <w:proofErr w:type="spellStart"/>
-      <w:r>
-        <w:rPr>
-          <w:rFonts w:ascii="Arial Narrow" w:hAnsi="Arial Narrow"/>
-          <w:lang w:val="en-US"/>
-        </w:rPr>
-        <w:t>actindx</w:t>
-      </w:r>
-      <w:proofErr w:type="spellEnd"/>
-      <w:r>
-        <w:rPr>
-          <w:rFonts w:ascii="Arial Narrow" w:hAnsi="Arial Narrow"/>
-          <w:lang w:val="en-US"/>
-        </w:rPr>
-        <w:t xml:space="preserve"> as int,</w:t>
-      </w:r>
-    </w:p>
-    <w:p>
-      <w:pPr>
-        <w:spacing w:after="0"/>
-        <w:ind w:left="708"/>
-        <w:rPr>
-          <w:rFonts w:ascii="Arial Narrow" w:hAnsi="Arial Narrow"/>
-          <w:lang w:val="en-US"/>
-        </w:rPr>
-      </w:pPr>
-      <w:r>
-        <w:rPr>
-          <w:rFonts w:ascii="Arial Narrow" w:hAnsi="Arial Narrow"/>
-          <w:lang w:val="en-US"/>
-        </w:rPr>
-        <w:tab/>
-        <w:t>@year1 as int,</w:t>
-      </w:r>
-    </w:p>
-    <w:p>
-      <w:pPr>
-        <w:spacing w:after="0"/>
-        <w:ind w:left="708"/>
-        <w:rPr>
-          <w:rFonts w:ascii="Arial Narrow" w:hAnsi="Arial Narrow"/>
-          <w:lang w:val="en-US"/>
-        </w:rPr>
-      </w:pPr>
-      <w:r>
-        <w:rPr>
-          <w:rFonts w:ascii="Arial Narrow" w:hAnsi="Arial Narrow"/>
-          <w:lang w:val="en-US"/>
-        </w:rPr>
-        <w:tab/>
-      </w:r>
-      <w:r>
-        <w:rPr>
-          <w:rFonts w:ascii="Arial Narrow" w:hAnsi="Arial Narrow"/>
-          <w:lang w:val="en-US"/>
-        </w:rPr>
-        <w:t>@</w:t>
-      </w:r>
-      <w:proofErr w:type="spellStart"/>
-      <w:r>
-        <w:rPr>
-          <w:rFonts w:ascii="Arial Narrow" w:hAnsi="Arial Narrow"/>
-          <w:lang w:val="en-US"/>
-        </w:rPr>
-        <w:t>periodid</w:t>
-      </w:r>
-      <w:proofErr w:type="spellEnd"/>
-      <w:r>
-        <w:rPr>
-          <w:rFonts w:ascii="Arial Narrow" w:hAnsi="Arial Narrow"/>
-          <w:lang w:val="en-US"/>
-        </w:rPr>
-        <w:t xml:space="preserve"> as int,</w:t>
-      </w:r>
-    </w:p>
-    <w:p>
-      <w:pPr>
-        <w:spacing w:after="0"/>
-        <w:ind w:left="708"/>
-        <w:rPr>
-          <w:rFonts w:ascii="Arial Narrow" w:hAnsi="Arial Narrow"/>
-          <w:lang w:val="en-US"/>
-        </w:rPr>
-      </w:pPr>
-      <w:r>
-        <w:rPr>
-          <w:rFonts w:ascii="Arial Narrow" w:hAnsi="Arial Narrow"/>
-          <w:lang w:val="en-US"/>
-        </w:rPr>
-        <w:tab/>
-        <w:t>@</w:t>
-      </w:r>
-      <w:proofErr w:type="spellStart"/>
-      <w:r>
-        <w:rPr>
-          <w:rFonts w:ascii="Arial Narrow" w:hAnsi="Arial Narrow"/>
-          <w:lang w:val="en-US"/>
-        </w:rPr>
-        <w:t>TipoTotal</w:t>
-      </w:r>
-      <w:proofErr w:type="spellEnd"/>
-      <w:r>
-        <w:rPr>
-          <w:rFonts w:ascii="Arial Narrow" w:hAnsi="Arial Narrow"/>
-          <w:lang w:val="en-US"/>
-        </w:rPr>
-        <w:t xml:space="preserve"> as int,</w:t>
-      </w:r>
-      <w:r>
-        <w:rPr>
-          <w:rFonts w:ascii="Arial Narrow" w:hAnsi="Arial Narrow"/>
-          <w:lang w:val="en-US"/>
-        </w:rPr>
-        <w:tab/>
-      </w:r>
-      <w:r>
-        <w:rPr>
-          <w:rFonts w:ascii="Arial Narrow" w:hAnsi="Arial Narrow"/>
-          <w:lang w:val="en-US"/>
-        </w:rPr>
-        <w:tab/>
-        <w:t>-----1=</w:t>
-      </w:r>
-      <w:proofErr w:type="spellStart"/>
-      <w:r>
-        <w:rPr>
-          <w:rFonts w:ascii="Arial Narrow" w:hAnsi="Arial Narrow"/>
-          <w:lang w:val="en-US"/>
-        </w:rPr>
-        <w:t>Movimiento</w:t>
-      </w:r>
-      <w:proofErr w:type="spellEnd"/>
-      <w:r>
-        <w:rPr>
-          <w:rFonts w:ascii="Arial Narrow" w:hAnsi="Arial Narrow"/>
-          <w:lang w:val="en-US"/>
-        </w:rPr>
-        <w:t xml:space="preserve">    2=</w:t>
-      </w:r>
-      <w:proofErr w:type="spellStart"/>
-      <w:r>
-        <w:rPr>
-          <w:rFonts w:ascii="Arial Narrow" w:hAnsi="Arial Narrow"/>
-          <w:lang w:val="en-US"/>
-        </w:rPr>
-        <w:t>Inicial</w:t>
-      </w:r>
-      <w:proofErr w:type="spellEnd"/>
-      <w:r>
-        <w:rPr>
-          <w:rFonts w:ascii="Arial Narrow" w:hAnsi="Arial Narrow"/>
-          <w:lang w:val="en-US"/>
-        </w:rPr>
-        <w:t xml:space="preserve">     3=Final</w:t>
-      </w:r>
-    </w:p>
-    <w:p>
-      <w:pPr>
-        <w:spacing w:after="0"/>
-        <w:ind w:left="708"/>
-        <w:rPr>
-          <w:rFonts w:ascii="Arial Narrow" w:hAnsi="Arial Narrow"/>
-          <w:lang w:val="en-US"/>
-        </w:rPr>
-      </w:pPr>
-      <w:r>
-        <w:rPr>
-          <w:rFonts w:ascii="Arial Narrow" w:hAnsi="Arial Narrow"/>
-          <w:lang w:val="en-US"/>
-        </w:rPr>
-        <w:tab/>
-      </w:r>
-      <w:r>
-        <w:rPr>
-          <w:rFonts w:ascii="Arial Narrow" w:hAnsi="Arial Narrow"/>
-          <w:lang w:val="en-US"/>
-        </w:rPr>
-        <w:t>@</w:t>
-      </w:r>
-      <w:proofErr w:type="spellStart"/>
-      <w:r>
-        <w:rPr>
-          <w:rFonts w:ascii="Arial Narrow" w:hAnsi="Arial Narrow"/>
-          <w:lang w:val="en-US"/>
-        </w:rPr>
-        <w:t>Debito</w:t>
-      </w:r>
-      <w:proofErr w:type="spellEnd"/>
-      <w:r>
-        <w:rPr>
-          <w:rFonts w:ascii="Arial Narrow" w:hAnsi="Arial Narrow"/>
-          <w:lang w:val="en-US"/>
-        </w:rPr>
-        <w:t xml:space="preserve"> as decimal(18,2) out,</w:t>
-      </w:r>
-    </w:p>
-    <w:p>
-      <w:pPr>
-        <w:spacing w:after="0"/>
-        <w:ind w:left="708"/>
-        <w:rPr>
-          <w:rFonts w:ascii="Arial Narrow" w:hAnsi="Arial Narrow"/>
-          <w:lang w:val="en-US"/>
-        </w:rPr>
-      </w:pPr>
-      <w:r>
-        <w:rPr>
-          <w:rFonts w:ascii="Arial Narrow" w:hAnsi="Arial Narrow"/>
-          <w:lang w:val="en-US"/>
-        </w:rPr>
-        <w:tab/>
-        <w:t>@</w:t>
-      </w:r>
-      <w:proofErr w:type="spellStart"/>
-      <w:r>
-        <w:rPr>
-          <w:rFonts w:ascii="Arial Narrow" w:hAnsi="Arial Narrow"/>
-          <w:lang w:val="en-US"/>
-        </w:rPr>
-        <w:t>Credito</w:t>
-      </w:r>
-      <w:proofErr w:type="spellEnd"/>
-      <w:r>
-        <w:rPr>
-          <w:rFonts w:ascii="Arial Narrow" w:hAnsi="Arial Narrow"/>
-          <w:lang w:val="en-US"/>
-        </w:rPr>
-        <w:t xml:space="preserve"> as decimal(18,2) out,</w:t>
-      </w:r>
-    </w:p>
-    <w:p>
-      <w:pPr>
-        <w:spacing w:after="0"/>
-        <w:ind w:left="708"/>
-        <w:rPr>
-          <w:rFonts w:ascii="Arial Narrow" w:hAnsi="Arial Narrow"/>
-          <w:lang w:val="en-US"/>
-        </w:rPr>
-      </w:pPr>
-      <w:r>
-        <w:rPr>
-          <w:rFonts w:ascii="Arial Narrow" w:hAnsi="Arial Narrow"/>
-          <w:lang w:val="en-US"/>
-        </w:rPr>
-        <w:tab/>
-      </w:r>
-      <w:r>
-        <w:rPr>
-          <w:rFonts w:ascii="Arial Narrow" w:hAnsi="Arial Narrow"/>
-          <w:lang w:val="en-US"/>
-        </w:rPr>
-        <w:t xml:space="preserve">@Res as </w:t>
-      </w:r>
-      <w:proofErr w:type="spellStart"/>
-      <w:r>
-        <w:rPr>
-          <w:rFonts w:ascii="Arial Narrow" w:hAnsi="Arial Narrow"/>
-          <w:lang w:val="en-US"/>
-        </w:rPr>
-        <w:t>tinyint</w:t>
-      </w:r>
-      <w:proofErr w:type="spellEnd"/>
-      <w:r>
-        <w:rPr>
-          <w:rFonts w:ascii="Arial Narrow" w:hAnsi="Arial Narrow"/>
-          <w:lang w:val="en-US"/>
-        </w:rPr>
-        <w:t xml:space="preserve"> output</w:t>
-      </w:r>
-    </w:p>
-    <w:p>
-      <w:pPr>
-        <w:spacing w:after="0"/>
-        <w:ind w:left="708"/>
-        <w:rPr>
-          <w:rFonts w:ascii="Arial Narrow" w:hAnsi="Arial Narrow"/>
-          <w:lang w:val="en-US"/>
-        </w:rPr>
-      </w:pPr>
     </w:p>
     <w:sectPr>
       <w:pgSz w:w="12240" w:h="15840"/>
@@ -6822,6 +4725,7 @@
     <w:lsdException w:name="HTML Sample" w:semiHidden="1" w:unhideWhenUsed="1"/>
     <w:lsdException w:name="HTML Typewriter" w:semiHidden="1" w:unhideWhenUsed="1"/>
     <w:lsdException w:name="HTML Variable" w:semiHidden="1" w:unhideWhenUsed="1"/>
+    <w:lsdException w:name="Normal Table" w:semiHidden="1" w:unhideWhenUsed="1"/>
     <w:lsdException w:name="annotation subject" w:semiHidden="1" w:unhideWhenUsed="1"/>
     <w:lsdException w:name="No List" w:semiHidden="1" w:unhideWhenUsed="1"/>
     <w:lsdException w:name="Outline List 1" w:semiHidden="1" w:unhideWhenUsed="1"/>
@@ -6868,8 +4772,10 @@
     <w:lsdException w:name="Table Subtle 2" w:semiHidden="1" w:unhideWhenUsed="1"/>
     <w:lsdException w:name="Table Web 1" w:semiHidden="1" w:unhideWhenUsed="1"/>
     <w:lsdException w:name="Table Web 2" w:semiHidden="1" w:unhideWhenUsed="1"/>
+    <w:lsdException w:name="Table Web 3" w:semiHidden="1" w:unhideWhenUsed="1"/>
     <w:lsdException w:name="Balloon Text" w:semiHidden="1" w:unhideWhenUsed="1"/>
     <w:lsdException w:name="Table Grid" w:uiPriority="39"/>
+    <w:lsdException w:name="Table Theme" w:semiHidden="1" w:unhideWhenUsed="1"/>
     <w:lsdException w:name="Placeholder Text" w:semiHidden="1"/>
     <w:lsdException w:name="No Spacing" w:uiPriority="1" w:qFormat="1"/>
     <w:lsdException w:name="Light Shading" w:uiPriority="60"/>

</xml_diff>